<commit_message>
Added description to the terminology
</commit_message>
<xml_diff>
--- a/Delivery.docx
+++ b/Delivery.docx
@@ -1,6 +1,6 @@
 
 <file path=word/document.xml><?xml version="1.0" encoding="utf-8"?>
-<w:document xmlns:wpc="http://schemas.microsoft.com/office/word/2010/wordprocessingCanvas" xmlns:cx="http://schemas.microsoft.com/office/drawing/2014/chartex" xmlns:cx1="http://schemas.microsoft.com/office/drawing/2015/9/8/chartex" xmlns:mc="http://schemas.openxmlformats.org/markup-compatibility/2006" xmlns:o="urn:schemas-microsoft-com:office:office" xmlns:r="http://schemas.openxmlformats.org/officeDocument/2006/relationships" xmlns:m="http://schemas.openxmlformats.org/officeDocument/2006/math" xmlns:v="urn:schemas-microsoft-com:vml" xmlns:wp14="http://schemas.microsoft.com/office/word/2010/wordprocessingDrawing" xmlns:wp="http://schemas.openxmlformats.org/drawingml/2006/wordprocessingDrawing" xmlns:w10="urn:schemas-microsoft-com:office:word" xmlns:w="http://schemas.openxmlformats.org/wordprocessingml/2006/main" xmlns:w14="http://schemas.microsoft.com/office/word/2010/wordml" xmlns:w15="http://schemas.microsoft.com/office/word/2012/wordml" xmlns:w16se="http://schemas.microsoft.com/office/word/2015/wordml/symex" xmlns:wpg="http://schemas.microsoft.com/office/word/2010/wordprocessingGroup" xmlns:wpi="http://schemas.microsoft.com/office/word/2010/wordprocessingInk" xmlns:wne="http://schemas.microsoft.com/office/word/2006/wordml" xmlns:wps="http://schemas.microsoft.com/office/word/2010/wordprocessingShape" mc:Ignorable="w14 w15 w16se wp14">
+<w:document xmlns:wpc="http://schemas.microsoft.com/office/word/2010/wordprocessingCanvas" xmlns:mc="http://schemas.openxmlformats.org/markup-compatibility/2006" xmlns:o="urn:schemas-microsoft-com:office:office" xmlns:r="http://schemas.openxmlformats.org/officeDocument/2006/relationships" xmlns:m="http://schemas.openxmlformats.org/officeDocument/2006/math" xmlns:v="urn:schemas-microsoft-com:vml" xmlns:wp14="http://schemas.microsoft.com/office/word/2010/wordprocessingDrawing" xmlns:wp="http://schemas.openxmlformats.org/drawingml/2006/wordprocessingDrawing" xmlns:w10="urn:schemas-microsoft-com:office:word" xmlns:w="http://schemas.openxmlformats.org/wordprocessingml/2006/main" xmlns:w14="http://schemas.microsoft.com/office/word/2010/wordml" xmlns:w15="http://schemas.microsoft.com/office/word/2012/wordml" xmlns:wpg="http://schemas.microsoft.com/office/word/2010/wordprocessingGroup" xmlns:wpi="http://schemas.microsoft.com/office/word/2010/wordprocessingInk" xmlns:wne="http://schemas.microsoft.com/office/word/2006/wordml" xmlns:wps="http://schemas.microsoft.com/office/word/2010/wordprocessingShape" mc:Ignorable="w14 w15 wp14">
   <w:body>
     <w:p>
       <w:pPr>
@@ -892,7 +892,6 @@
           <w:szCs w:val="28"/>
         </w:rPr>
       </w:pPr>
-      <w:bookmarkStart w:id="0" w:name="_GoBack"/>
       <w:r>
         <w:rPr>
           <w:rFonts w:hint="cs"/>
@@ -906,7 +905,6 @@
         <w:t>מסקנות מימוש הפרויקט</w:t>
       </w:r>
     </w:p>
-    <w:bookmarkEnd w:id="0"/>
     <w:p>
       <w:pPr>
         <w:spacing w:line="360" w:lineRule="auto"/>
@@ -2083,7 +2081,6 @@
           <w:bCs/>
           <w:sz w:val="28"/>
           <w:szCs w:val="28"/>
-          <w:rtl/>
         </w:rPr>
       </w:pPr>
     </w:p>
@@ -2239,15 +2236,15 @@
       <w:pPr>
         <w:jc w:val="both"/>
       </w:pPr>
-      <w:bookmarkStart w:id="1" w:name="_Toc453416926"/>
-      <w:bookmarkStart w:id="2" w:name="_Toc453417103"/>
-      <w:bookmarkStart w:id="3" w:name="_Toc453417220"/>
-      <w:bookmarkStart w:id="4" w:name="_Toc453417600"/>
-      <w:bookmarkStart w:id="5" w:name="_Toc453417961"/>
-      <w:bookmarkStart w:id="6" w:name="_Toc453418770"/>
-      <w:bookmarkStart w:id="7" w:name="_Toc453419375"/>
-      <w:bookmarkStart w:id="8" w:name="_Toc453419869"/>
-      <w:bookmarkStart w:id="9" w:name="_Toc453419888"/>
+      <w:bookmarkStart w:id="0" w:name="_Toc453416926"/>
+      <w:bookmarkStart w:id="1" w:name="_Toc453417103"/>
+      <w:bookmarkStart w:id="2" w:name="_Toc453417220"/>
+      <w:bookmarkStart w:id="3" w:name="_Toc453417600"/>
+      <w:bookmarkStart w:id="4" w:name="_Toc453417961"/>
+      <w:bookmarkStart w:id="5" w:name="_Toc453418770"/>
+      <w:bookmarkStart w:id="6" w:name="_Toc453419375"/>
+      <w:bookmarkStart w:id="7" w:name="_Toc453419869"/>
+      <w:bookmarkStart w:id="8" w:name="_Toc453419888"/>
     </w:p>
     <w:p>
       <w:pPr>
@@ -3777,11 +3774,11 @@
         <w:bidi w:val="0"/>
         <w:jc w:val="left"/>
       </w:pPr>
-      <w:bookmarkStart w:id="10" w:name="_Toc453420506"/>
+      <w:bookmarkStart w:id="9" w:name="_Toc453420506"/>
       <w:r>
         <w:t>Definitions</w:t>
       </w:r>
-      <w:bookmarkEnd w:id="10"/>
+      <w:bookmarkEnd w:id="9"/>
     </w:p>
     <w:p>
       <w:pPr>
@@ -3798,6 +3795,90 @@
         <w:jc w:val="left"/>
       </w:pPr>
       <w:r>
+        <w:t>An algorithm that takes input of: a chunk of data (‘</w:t>
+      </w:r>
+      <w:r>
+        <w:rPr>
+          <w:b/>
+          <w:bCs/>
+        </w:rPr>
+        <w:t>secret’</w:t>
+      </w:r>
+      <w:r>
+        <w:t>), number of new ‘secret’ sized data to produce (‘</w:t>
+      </w:r>
+      <w:r>
+        <w:rPr>
+          <w:b/>
+          <w:bCs/>
+        </w:rPr>
+        <w:t>shares’</w:t>
+      </w:r>
+      <w:r>
+        <w:t>), and a threshold of shares needed to restore the original secret.</w:t>
+      </w:r>
+    </w:p>
+    <w:p>
+      <w:pPr>
+        <w:bidi w:val="0"/>
+        <w:jc w:val="left"/>
+      </w:pPr>
+    </w:p>
+    <w:p>
+      <w:pPr>
+        <w:bidi w:val="0"/>
+        <w:jc w:val="left"/>
+      </w:pPr>
+      <w:r>
+        <w:t>Share:</w:t>
+      </w:r>
+    </w:p>
+    <w:p>
+      <w:pPr>
+        <w:bidi w:val="0"/>
+        <w:jc w:val="left"/>
+      </w:pPr>
+      <w:r>
+        <w:t>From Shamir Secret Sharing (‘</w:t>
+      </w:r>
+      <w:r>
+        <w:rPr>
+          <w:b/>
+          <w:bCs/>
+        </w:rPr>
+        <w:t>SSS’</w:t>
+      </w:r>
+      <w:r>
+        <w:t>) algorithm, a share is</w:t>
+      </w:r>
+      <w:r>
+        <w:t xml:space="preserve"> data produced by the algorithm.</w:t>
+      </w:r>
+    </w:p>
+    <w:p>
+      <w:pPr>
+        <w:bidi w:val="0"/>
+        <w:jc w:val="left"/>
+      </w:pPr>
+      <w:r>
+        <w:t>A</w:t>
+      </w:r>
+      <w:r>
+        <w:t xml:space="preserve"> share alone is meaningless data, but given enough shares (the threshold set when generating the shares), the original secret can be restored.</w:t>
+      </w:r>
+    </w:p>
+    <w:p>
+      <w:pPr>
+        <w:bidi w:val="0"/>
+        <w:jc w:val="left"/>
+      </w:pPr>
+    </w:p>
+    <w:p>
+      <w:pPr>
+        <w:bidi w:val="0"/>
+        <w:jc w:val="left"/>
+      </w:pPr>
+      <w:r>
         <w:t>RSA</w:t>
       </w:r>
       <w:r>
@@ -3810,6 +3891,30 @@
         <w:jc w:val="left"/>
       </w:pPr>
       <w:r>
+        <w:t>Asymmetrical encryption algorithm (public-key cryptography).</w:t>
+      </w:r>
+    </w:p>
+    <w:p>
+      <w:pPr>
+        <w:bidi w:val="0"/>
+        <w:jc w:val="left"/>
+      </w:pPr>
+      <w:r>
+        <w:t>A key pair is generated, one key is used to encrypt the secret (private key), and only the other key generated can decrypt the secret (public key).</w:t>
+      </w:r>
+    </w:p>
+    <w:p>
+      <w:pPr>
+        <w:bidi w:val="0"/>
+        <w:jc w:val="left"/>
+      </w:pPr>
+    </w:p>
+    <w:p>
+      <w:pPr>
+        <w:bidi w:val="0"/>
+        <w:jc w:val="left"/>
+      </w:pPr>
+      <w:r>
         <w:t>AES</w:t>
       </w:r>
       <w:r>
@@ -3822,7 +3927,22 @@
         <w:jc w:val="left"/>
       </w:pPr>
       <w:r>
-        <w:t>Share</w:t>
+        <w:t>Symmetrical encryption algorithm, a common key is established for both encryption and decryption of a secret.</w:t>
+      </w:r>
+    </w:p>
+    <w:p>
+      <w:pPr>
+        <w:bidi w:val="0"/>
+        <w:jc w:val="left"/>
+      </w:pPr>
+    </w:p>
+    <w:p>
+      <w:pPr>
+        <w:bidi w:val="0"/>
+        <w:jc w:val="left"/>
+      </w:pPr>
+      <w:r>
+        <w:t>Cloud Storage</w:t>
       </w:r>
       <w:r>
         <w:t>:</w:t>
@@ -3834,7 +3954,28 @@
         <w:jc w:val="left"/>
       </w:pPr>
       <w:r>
-        <w:t>Cloud Storage</w:t>
+        <w:t>A remote server(s) where the data is stored at.</w:t>
+      </w:r>
+    </w:p>
+    <w:p>
+      <w:pPr>
+        <w:bidi w:val="0"/>
+        <w:jc w:val="left"/>
+      </w:pPr>
+    </w:p>
+    <w:p>
+      <w:pPr>
+        <w:bidi w:val="0"/>
+        <w:jc w:val="left"/>
+      </w:pPr>
+      <w:r>
+        <w:t>REST</w:t>
+      </w:r>
+      <w:r>
+        <w:t>ful</w:t>
+      </w:r>
+      <w:r>
+        <w:t xml:space="preserve"> API</w:t>
       </w:r>
       <w:r>
         <w:t>:</w:t>
@@ -3844,9 +3985,218 @@
       <w:pPr>
         <w:bidi w:val="0"/>
         <w:jc w:val="left"/>
-      </w:pPr>
-      <w:r>
-        <w:t>REST API</w:t>
+        <w:rPr>
+          <w:rFonts w:asciiTheme="minorHAnsi" w:hAnsiTheme="minorHAnsi"/>
+          <w:color w:val="252525"/>
+          <w:shd w:val="clear" w:color="auto" w:fill="FFFFFF"/>
+        </w:rPr>
+      </w:pPr>
+      <w:r>
+        <w:rPr>
+          <w:rFonts w:asciiTheme="minorHAnsi" w:hAnsiTheme="minorHAnsi"/>
+          <w:b/>
+          <w:bCs/>
+          <w:color w:val="252525"/>
+          <w:shd w:val="clear" w:color="auto" w:fill="FFFFFF"/>
+        </w:rPr>
+        <w:t>REST</w:t>
+      </w:r>
+      <w:r>
+        <w:rPr>
+          <w:rFonts w:asciiTheme="minorHAnsi" w:hAnsiTheme="minorHAnsi"/>
+          <w:color w:val="252525"/>
+          <w:shd w:val="clear" w:color="auto" w:fill="FFFFFF"/>
+        </w:rPr>
+        <w:t xml:space="preserve"> is an architectural style consisting of a coordinated set of components, connectors, and data elements within a system, where the focus is on component roles and a specific set of interactions between data elements rather than implementation details</w:t>
+      </w:r>
+      <w:r>
+        <w:rPr>
+          <w:rFonts w:asciiTheme="minorHAnsi" w:hAnsiTheme="minorHAnsi"/>
+          <w:color w:val="252525"/>
+          <w:shd w:val="clear" w:color="auto" w:fill="FFFFFF"/>
+        </w:rPr>
+        <w:t>.</w:t>
+      </w:r>
+    </w:p>
+    <w:p>
+      <w:pPr>
+        <w:bidi w:val="0"/>
+        <w:jc w:val="left"/>
+        <w:rPr>
+          <w:rFonts w:asciiTheme="minorHAnsi" w:hAnsiTheme="minorHAnsi"/>
+        </w:rPr>
+      </w:pPr>
+      <w:r>
+        <w:rPr>
+          <w:rFonts w:asciiTheme="minorHAnsi" w:hAnsiTheme="minorHAnsi"/>
+        </w:rPr>
+        <w:t xml:space="preserve">Web service APIs that adhere to the REST architectural constraints are called </w:t>
+      </w:r>
+      <w:r>
+        <w:rPr>
+          <w:rFonts w:asciiTheme="minorHAnsi" w:hAnsiTheme="minorHAnsi"/>
+          <w:b/>
+          <w:bCs/>
+        </w:rPr>
+        <w:t>RESTful APIs</w:t>
+      </w:r>
+      <w:r>
+        <w:rPr>
+          <w:rFonts w:asciiTheme="minorHAnsi" w:hAnsiTheme="minorHAnsi"/>
+        </w:rPr>
+        <w:t>.</w:t>
+      </w:r>
+    </w:p>
+    <w:p>
+      <w:pPr>
+        <w:bidi w:val="0"/>
+        <w:jc w:val="left"/>
+        <w:rPr>
+          <w:rFonts w:asciiTheme="minorHAnsi" w:hAnsiTheme="minorHAnsi"/>
+          <w:color w:val="252525"/>
+          <w:shd w:val="clear" w:color="auto" w:fill="FFFFFF"/>
+        </w:rPr>
+      </w:pPr>
+      <w:r>
+        <w:rPr>
+          <w:rFonts w:asciiTheme="minorHAnsi" w:hAnsiTheme="minorHAnsi"/>
+          <w:b/>
+          <w:bCs/>
+        </w:rPr>
+        <w:t xml:space="preserve">RESTful API </w:t>
+      </w:r>
+      <w:r>
+        <w:rPr>
+          <w:rFonts w:asciiTheme="minorHAnsi" w:hAnsiTheme="minorHAnsi"/>
+        </w:rPr>
+        <w:t xml:space="preserve">is an </w:t>
+      </w:r>
+      <w:r>
+        <w:rPr>
+          <w:rFonts w:asciiTheme="minorHAnsi" w:hAnsiTheme="minorHAnsi"/>
+        </w:rPr>
+        <w:t xml:space="preserve">interface based on </w:t>
+      </w:r>
+      <w:r>
+        <w:rPr>
+          <w:rFonts w:asciiTheme="minorHAnsi" w:hAnsiTheme="minorHAnsi"/>
+          <w:color w:val="252525"/>
+          <w:shd w:val="clear" w:color="auto" w:fill="FFFFFF"/>
+        </w:rPr>
+        <w:t>standard</w:t>
+      </w:r>
+      <w:r>
+        <w:rPr>
+          <w:rStyle w:val="apple-converted-space"/>
+          <w:rFonts w:asciiTheme="minorHAnsi" w:hAnsiTheme="minorHAnsi"/>
+          <w:color w:val="252525"/>
+          <w:shd w:val="clear" w:color="auto" w:fill="FFFFFF"/>
+        </w:rPr>
+        <w:t> </w:t>
+      </w:r>
+      <w:r>
+        <w:rPr>
+          <w:rFonts w:asciiTheme="minorHAnsi" w:hAnsiTheme="minorHAnsi"/>
+          <w:shd w:val="clear" w:color="auto" w:fill="FFFFFF"/>
+        </w:rPr>
+        <w:t>HTTP methods</w:t>
+      </w:r>
+      <w:r>
+        <w:rPr>
+          <w:rStyle w:val="apple-converted-space"/>
+          <w:rFonts w:asciiTheme="minorHAnsi" w:hAnsiTheme="minorHAnsi"/>
+          <w:color w:val="252525"/>
+          <w:shd w:val="clear" w:color="auto" w:fill="FFFFFF"/>
+        </w:rPr>
+        <w:t> </w:t>
+      </w:r>
+      <w:r>
+        <w:rPr>
+          <w:rFonts w:asciiTheme="minorHAnsi" w:hAnsiTheme="minorHAnsi"/>
+          <w:color w:val="252525"/>
+          <w:shd w:val="clear" w:color="auto" w:fill="FFFFFF"/>
+        </w:rPr>
+        <w:t>(e.g., OPTIONS, GET, PUT, POST, and DELET</w:t>
+      </w:r>
+      <w:r>
+        <w:rPr>
+          <w:rFonts w:asciiTheme="minorHAnsi" w:hAnsiTheme="minorHAnsi"/>
+          <w:color w:val="252525"/>
+          <w:shd w:val="clear" w:color="auto" w:fill="FFFFFF"/>
+        </w:rPr>
+        <w:t>E) to access system resources (via URLs).</w:t>
+      </w:r>
+    </w:p>
+    <w:p>
+      <w:pPr>
+        <w:bidi w:val="0"/>
+        <w:jc w:val="left"/>
+        <w:rPr>
+          <w:rFonts w:asciiTheme="minorHAnsi" w:hAnsiTheme="minorHAnsi"/>
+          <w:color w:val="252525"/>
+          <w:shd w:val="clear" w:color="auto" w:fill="FFFFFF"/>
+        </w:rPr>
+      </w:pPr>
+    </w:p>
+    <w:p>
+      <w:pPr>
+        <w:bidi w:val="0"/>
+        <w:jc w:val="left"/>
+        <w:rPr>
+          <w:rFonts w:asciiTheme="minorHAnsi" w:hAnsiTheme="minorHAnsi"/>
+          <w:color w:val="252525"/>
+          <w:shd w:val="clear" w:color="auto" w:fill="FFFFFF"/>
+        </w:rPr>
+      </w:pPr>
+      <w:r>
+        <w:rPr>
+          <w:rFonts w:asciiTheme="minorHAnsi" w:hAnsiTheme="minorHAnsi"/>
+          <w:color w:val="252525"/>
+          <w:shd w:val="clear" w:color="auto" w:fill="FFFFFF"/>
+        </w:rPr>
+        <w:t>Plain-text:</w:t>
+      </w:r>
+    </w:p>
+    <w:p>
+      <w:pPr>
+        <w:bidi w:val="0"/>
+        <w:jc w:val="left"/>
+        <w:rPr>
+          <w:rFonts w:asciiTheme="minorHAnsi" w:hAnsiTheme="minorHAnsi"/>
+          <w:color w:val="252525"/>
+          <w:shd w:val="clear" w:color="auto" w:fill="FFFFFF"/>
+        </w:rPr>
+      </w:pPr>
+      <w:r>
+        <w:rPr>
+          <w:rFonts w:asciiTheme="minorHAnsi" w:hAnsiTheme="minorHAnsi"/>
+          <w:color w:val="252525"/>
+          <w:shd w:val="clear" w:color="auto" w:fill="FFFFFF"/>
+        </w:rPr>
+        <w:t>Non-encrypted content.</w:t>
+      </w:r>
+    </w:p>
+    <w:p>
+      <w:pPr>
+        <w:bidi w:val="0"/>
+        <w:jc w:val="left"/>
+        <w:rPr>
+          <w:rFonts w:asciiTheme="minorHAnsi" w:hAnsiTheme="minorHAnsi"/>
+          <w:color w:val="252525"/>
+          <w:shd w:val="clear" w:color="auto" w:fill="FFFFFF"/>
+        </w:rPr>
+      </w:pPr>
+    </w:p>
+    <w:p>
+      <w:pPr>
+        <w:bidi w:val="0"/>
+        <w:jc w:val="left"/>
+      </w:pPr>
+      <w:r>
+        <w:t>Secret</w:t>
+      </w:r>
+      <w:r>
+        <w:t xml:space="preserve"> / Cipher-text</w:t>
       </w:r>
       <w:r>
         <w:t>:</w:t>
@@ -3858,22 +4208,7 @@
         <w:jc w:val="left"/>
       </w:pPr>
       <w:r>
-        <w:t>Secret</w:t>
-      </w:r>
-      <w:r>
-        <w:t>:</w:t>
-      </w:r>
-    </w:p>
-    <w:p>
-      <w:pPr>
-        <w:bidi w:val="0"/>
-        <w:jc w:val="left"/>
-      </w:pPr>
-      <w:r>
-        <w:t>Encrypt/Decrypt/Commit</w:t>
-      </w:r>
-      <w:r>
-        <w:t>:</w:t>
+        <w:t>An encrypted plain-text is called cipher-text / secret.</w:t>
       </w:r>
     </w:p>
     <w:p>
@@ -3888,10 +4223,11 @@
         <w:bidi w:val="0"/>
         <w:jc w:val="left"/>
       </w:pPr>
-      <w:bookmarkStart w:id="11" w:name="_Toc453420507"/>
+      <w:bookmarkStart w:id="10" w:name="_Toc453420507"/>
       <w:r>
         <w:t>Abstract</w:t>
       </w:r>
+      <w:bookmarkEnd w:id="0"/>
       <w:bookmarkEnd w:id="1"/>
       <w:bookmarkEnd w:id="2"/>
       <w:bookmarkEnd w:id="3"/>
@@ -3900,8 +4236,7 @@
       <w:bookmarkEnd w:id="6"/>
       <w:bookmarkEnd w:id="7"/>
       <w:bookmarkEnd w:id="8"/>
-      <w:bookmarkEnd w:id="9"/>
-      <w:bookmarkEnd w:id="11"/>
+      <w:bookmarkEnd w:id="10"/>
     </w:p>
     <w:p>
       <w:pPr>
@@ -3965,6 +4300,7 @@
           <w:sz w:val="22"/>
           <w:szCs w:val="28"/>
         </w:rPr>
+        <w:lastRenderedPageBreak/>
         <w:t>Chats</w:t>
       </w:r>
     </w:p>
@@ -4045,7 +4381,19 @@
         <w:jc w:val="left"/>
       </w:pPr>
       <w:r>
-        <w:t>These social services store and retain the information passed by and through them in plain non-encrypted manner, so that a malicious administrator in the service can peek into our data, thus risking the user security and privacy.</w:t>
+        <w:t xml:space="preserve">These social services store and retain the information passed by and through them in plain non-encrypted manner, </w:t>
+      </w:r>
+      <w:r>
+        <w:t>in such way</w:t>
+      </w:r>
+      <w:r>
+        <w:t xml:space="preserve"> that a malicious administrator in the service can peek into </w:t>
+      </w:r>
+      <w:r>
+        <w:t>the</w:t>
+      </w:r>
+      <w:r>
+        <w:t xml:space="preserve"> data, thus risking the user security and privacy.</w:t>
       </w:r>
     </w:p>
     <w:p>
@@ -4086,6 +4434,11 @@
       <w:r>
         <w:t>plications and other services a REST</w:t>
       </w:r>
+      <w:r>
+        <w:t>ful</w:t>
+      </w:r>
+      <w:bookmarkStart w:id="11" w:name="_GoBack"/>
+      <w:bookmarkEnd w:id="11"/>
       <w:r>
         <w:t xml:space="preserve"> API to the algorithm developed a</w:t>
       </w:r>
@@ -4441,6 +4794,7 @@
         <w:jc w:val="left"/>
       </w:pPr>
       <w:r>
+        <w:lastRenderedPageBreak/>
         <w:t>Using this algorithm, for sharing secret M with N participants will produce N replications of a data the size of the original secret, resulting in a traffic of N*SizeOf(M) data, causing a major waste of bandwidth</w:t>
       </w:r>
       <w:r>
@@ -4863,6 +5217,7 @@
         <w:jc w:val="left"/>
       </w:pPr>
       <w:r>
+        <w:lastRenderedPageBreak/>
         <w:t>If the user does not have enough shares in his stash (shares &lt; threshold), then the secret cannot be restored.</w:t>
       </w:r>
     </w:p>
@@ -5582,6 +5937,7 @@
           <w:sz w:val="24"/>
           <w:szCs w:val="24"/>
         </w:rPr>
+        <w:lastRenderedPageBreak/>
         <w:t>All the shares produced by SSS will be encrypted using the group participants’ public keys.</w:t>
       </w:r>
     </w:p>
@@ -6314,6 +6670,7 @@
           <w:rFonts w:asciiTheme="minorHAnsi" w:hAnsiTheme="minorHAnsi"/>
           <w:sz w:val="24"/>
         </w:rPr>
+        <w:lastRenderedPageBreak/>
         <w:t>Algorithms:</w:t>
       </w:r>
     </w:p>
@@ -6926,6 +7283,7 @@
         <w:rPr>
           <w:rFonts w:asciiTheme="minorHAnsi" w:hAnsiTheme="minorHAnsi"/>
         </w:rPr>
+        <w:lastRenderedPageBreak/>
         <w:t>Generate a symmetric key, encrypt data with it, and see that when we decrypt it, we restore the original data.</w:t>
       </w:r>
     </w:p>
@@ -7388,6 +7746,7 @@
         <w:jc w:val="left"/>
       </w:pPr>
       <w:r>
+        <w:lastRenderedPageBreak/>
         <w:t xml:space="preserve">Our project purpose </w:t>
       </w:r>
       <w:r>
@@ -7437,20 +7796,20 @@
           <w:szCs w:val="36"/>
         </w:rPr>
       </w:pPr>
-      <w:bookmarkStart w:id="112" w:name="_Toc453416937"/>
-      <w:bookmarkStart w:id="113" w:name="_Toc453417114"/>
-      <w:bookmarkStart w:id="114" w:name="_Toc453417231"/>
-      <w:bookmarkStart w:id="115" w:name="_Toc453417611"/>
-      <w:bookmarkStart w:id="116" w:name="_Toc453417972"/>
-      <w:bookmarkStart w:id="117" w:name="_Toc453418781"/>
-      <w:bookmarkStart w:id="118" w:name="_Toc453419386"/>
-      <w:bookmarkStart w:id="119" w:name="_Toc453419880"/>
-      <w:bookmarkStart w:id="120" w:name="_Toc453419899"/>
-      <w:bookmarkStart w:id="121" w:name="_Toc453420518"/>
+      <w:bookmarkStart w:id="112" w:name="_Toc453420518"/>
+      <w:bookmarkStart w:id="113" w:name="_Toc453416937"/>
+      <w:bookmarkStart w:id="114" w:name="_Toc453417114"/>
+      <w:bookmarkStart w:id="115" w:name="_Toc453417231"/>
+      <w:bookmarkStart w:id="116" w:name="_Toc453417611"/>
+      <w:bookmarkStart w:id="117" w:name="_Toc453417972"/>
+      <w:bookmarkStart w:id="118" w:name="_Toc453418781"/>
+      <w:bookmarkStart w:id="119" w:name="_Toc453419386"/>
+      <w:bookmarkStart w:id="120" w:name="_Toc453419880"/>
+      <w:bookmarkStart w:id="121" w:name="_Toc453419899"/>
       <w:r>
         <w:t>Project Management Tools</w:t>
       </w:r>
-      <w:bookmarkEnd w:id="121"/>
+      <w:bookmarkEnd w:id="112"/>
     </w:p>
     <w:tbl>
       <w:tblPr>
@@ -7857,7 +8216,6 @@
       <w:r>
         <w:t>Conclusions</w:t>
       </w:r>
-      <w:bookmarkEnd w:id="112"/>
       <w:bookmarkEnd w:id="113"/>
       <w:bookmarkEnd w:id="114"/>
       <w:bookmarkEnd w:id="115"/>
@@ -7866,6 +8224,7 @@
       <w:bookmarkEnd w:id="118"/>
       <w:bookmarkEnd w:id="119"/>
       <w:bookmarkEnd w:id="120"/>
+      <w:bookmarkEnd w:id="121"/>
       <w:bookmarkEnd w:id="122"/>
     </w:p>
     <w:p>
@@ -8595,7 +8954,7 @@
       </w:pPr>
       <w:r>
         <w:pict w14:anchorId="12A0C7B5">
-          <v:shape id="_x0000_i1035" type="#_x0000_t75" style="width:473.45pt;height:335.55pt">
+          <v:shape id="_x0000_i1025" type="#_x0000_t75" style="width:473.25pt;height:335.25pt">
             <v:imagedata r:id="rId17" o:title="SeqDiag_CommitShare"/>
           </v:shape>
         </w:pict>
@@ -8757,8 +9116,9 @@
         <w:bidi w:val="0"/>
       </w:pPr>
       <w:r>
+        <w:lastRenderedPageBreak/>
         <w:pict w14:anchorId="249FB34F">
-          <v:shape id="_x0000_i1036" type="#_x0000_t75" style="width:425.2pt;height:407.55pt">
+          <v:shape id="_x0000_i1026" type="#_x0000_t75" style="width:425.25pt;height:407.25pt">
             <v:imagedata r:id="rId19" o:title="DatabaseScheme1"/>
           </v:shape>
         </w:pict>
@@ -9150,6 +9510,7 @@
               <w:jc w:val="left"/>
             </w:pPr>
             <w:r>
+              <w:lastRenderedPageBreak/>
               <w:t>30.4.16</w:t>
             </w:r>
           </w:p>
@@ -9389,6 +9750,7 @@
               <w:jc w:val="left"/>
             </w:pPr>
             <w:r>
+              <w:lastRenderedPageBreak/>
               <w:t>If the risk is realized</w:t>
             </w:r>
           </w:p>
@@ -9757,6 +10119,7 @@
               <w:jc w:val="left"/>
             </w:pPr>
             <w:r>
+              <w:lastRenderedPageBreak/>
               <w:t>Set up a local couchdb database</w:t>
             </w:r>
             <w:r>
@@ -10255,7 +10618,7 @@
 </file>
 
 <file path=word/endnotes.xml><?xml version="1.0" encoding="utf-8"?>
-<w:endnotes xmlns:wpc="http://schemas.microsoft.com/office/word/2010/wordprocessingCanvas" xmlns:cx="http://schemas.microsoft.com/office/drawing/2014/chartex" xmlns:cx1="http://schemas.microsoft.com/office/drawing/2015/9/8/chartex" xmlns:mc="http://schemas.openxmlformats.org/markup-compatibility/2006" xmlns:o="urn:schemas-microsoft-com:office:office" xmlns:r="http://schemas.openxmlformats.org/officeDocument/2006/relationships" xmlns:m="http://schemas.openxmlformats.org/officeDocument/2006/math" xmlns:v="urn:schemas-microsoft-com:vml" xmlns:wp14="http://schemas.microsoft.com/office/word/2010/wordprocessingDrawing" xmlns:wp="http://schemas.openxmlformats.org/drawingml/2006/wordprocessingDrawing" xmlns:w10="urn:schemas-microsoft-com:office:word" xmlns:w="http://schemas.openxmlformats.org/wordprocessingml/2006/main" xmlns:w14="http://schemas.microsoft.com/office/word/2010/wordml" xmlns:w15="http://schemas.microsoft.com/office/word/2012/wordml" xmlns:w16se="http://schemas.microsoft.com/office/word/2015/wordml/symex" xmlns:wpg="http://schemas.microsoft.com/office/word/2010/wordprocessingGroup" xmlns:wpi="http://schemas.microsoft.com/office/word/2010/wordprocessingInk" xmlns:wne="http://schemas.microsoft.com/office/word/2006/wordml" xmlns:wps="http://schemas.microsoft.com/office/word/2010/wordprocessingShape" mc:Ignorable="w14 w15 w16se wp14">
+<w:endnotes xmlns:wpc="http://schemas.microsoft.com/office/word/2010/wordprocessingCanvas" xmlns:mc="http://schemas.openxmlformats.org/markup-compatibility/2006" xmlns:o="urn:schemas-microsoft-com:office:office" xmlns:r="http://schemas.openxmlformats.org/officeDocument/2006/relationships" xmlns:m="http://schemas.openxmlformats.org/officeDocument/2006/math" xmlns:v="urn:schemas-microsoft-com:vml" xmlns:wp14="http://schemas.microsoft.com/office/word/2010/wordprocessingDrawing" xmlns:wp="http://schemas.openxmlformats.org/drawingml/2006/wordprocessingDrawing" xmlns:w10="urn:schemas-microsoft-com:office:word" xmlns:w="http://schemas.openxmlformats.org/wordprocessingml/2006/main" xmlns:w14="http://schemas.microsoft.com/office/word/2010/wordml" xmlns:w15="http://schemas.microsoft.com/office/word/2012/wordml" xmlns:wpg="http://schemas.microsoft.com/office/word/2010/wordprocessingGroup" xmlns:wpi="http://schemas.microsoft.com/office/word/2010/wordprocessingInk" xmlns:wne="http://schemas.microsoft.com/office/word/2006/wordml" xmlns:wps="http://schemas.microsoft.com/office/word/2010/wordprocessingShape" mc:Ignorable="w14 w15 wp14">
   <w:endnote w:type="separator" w:id="-1">
     <w:p>
       <w:r>
@@ -10274,7 +10637,7 @@
 </file>
 
 <file path=word/footer1.xml><?xml version="1.0" encoding="utf-8"?>
-<w:ftr xmlns:wpc="http://schemas.microsoft.com/office/word/2010/wordprocessingCanvas" xmlns:cx="http://schemas.microsoft.com/office/drawing/2014/chartex" xmlns:cx1="http://schemas.microsoft.com/office/drawing/2015/9/8/chartex" xmlns:mc="http://schemas.openxmlformats.org/markup-compatibility/2006" xmlns:o="urn:schemas-microsoft-com:office:office" xmlns:r="http://schemas.openxmlformats.org/officeDocument/2006/relationships" xmlns:m="http://schemas.openxmlformats.org/officeDocument/2006/math" xmlns:v="urn:schemas-microsoft-com:vml" xmlns:wp14="http://schemas.microsoft.com/office/word/2010/wordprocessingDrawing" xmlns:wp="http://schemas.openxmlformats.org/drawingml/2006/wordprocessingDrawing" xmlns:w10="urn:schemas-microsoft-com:office:word" xmlns:w="http://schemas.openxmlformats.org/wordprocessingml/2006/main" xmlns:w14="http://schemas.microsoft.com/office/word/2010/wordml" xmlns:w15="http://schemas.microsoft.com/office/word/2012/wordml" xmlns:w16se="http://schemas.microsoft.com/office/word/2015/wordml/symex" xmlns:wpg="http://schemas.microsoft.com/office/word/2010/wordprocessingGroup" xmlns:wpi="http://schemas.microsoft.com/office/word/2010/wordprocessingInk" xmlns:wne="http://schemas.microsoft.com/office/word/2006/wordml" xmlns:wps="http://schemas.microsoft.com/office/word/2010/wordprocessingShape" mc:Ignorable="w14 w15 w16se wp14">
+<w:ftr xmlns:wpc="http://schemas.microsoft.com/office/word/2010/wordprocessingCanvas" xmlns:mc="http://schemas.openxmlformats.org/markup-compatibility/2006" xmlns:o="urn:schemas-microsoft-com:office:office" xmlns:r="http://schemas.openxmlformats.org/officeDocument/2006/relationships" xmlns:m="http://schemas.openxmlformats.org/officeDocument/2006/math" xmlns:v="urn:schemas-microsoft-com:vml" xmlns:wp14="http://schemas.microsoft.com/office/word/2010/wordprocessingDrawing" xmlns:wp="http://schemas.openxmlformats.org/drawingml/2006/wordprocessingDrawing" xmlns:w10="urn:schemas-microsoft-com:office:word" xmlns:w="http://schemas.openxmlformats.org/wordprocessingml/2006/main" xmlns:w14="http://schemas.microsoft.com/office/word/2010/wordml" xmlns:w15="http://schemas.microsoft.com/office/word/2012/wordml" xmlns:wpg="http://schemas.microsoft.com/office/word/2010/wordprocessingGroup" xmlns:wpi="http://schemas.microsoft.com/office/word/2010/wordprocessingInk" xmlns:wne="http://schemas.microsoft.com/office/word/2006/wordml" xmlns:wps="http://schemas.microsoft.com/office/word/2010/wordprocessingShape" mc:Ignorable="w14 w15 wp14">
   <w:p>
     <w:pPr>
       <w:bidi w:val="0"/>
@@ -10357,7 +10720,7 @@
 </file>
 
 <file path=word/footnotes.xml><?xml version="1.0" encoding="utf-8"?>
-<w:footnotes xmlns:wpc="http://schemas.microsoft.com/office/word/2010/wordprocessingCanvas" xmlns:cx="http://schemas.microsoft.com/office/drawing/2014/chartex" xmlns:cx1="http://schemas.microsoft.com/office/drawing/2015/9/8/chartex" xmlns:mc="http://schemas.openxmlformats.org/markup-compatibility/2006" xmlns:o="urn:schemas-microsoft-com:office:office" xmlns:r="http://schemas.openxmlformats.org/officeDocument/2006/relationships" xmlns:m="http://schemas.openxmlformats.org/officeDocument/2006/math" xmlns:v="urn:schemas-microsoft-com:vml" xmlns:wp14="http://schemas.microsoft.com/office/word/2010/wordprocessingDrawing" xmlns:wp="http://schemas.openxmlformats.org/drawingml/2006/wordprocessingDrawing" xmlns:w10="urn:schemas-microsoft-com:office:word" xmlns:w="http://schemas.openxmlformats.org/wordprocessingml/2006/main" xmlns:w14="http://schemas.microsoft.com/office/word/2010/wordml" xmlns:w15="http://schemas.microsoft.com/office/word/2012/wordml" xmlns:w16se="http://schemas.microsoft.com/office/word/2015/wordml/symex" xmlns:wpg="http://schemas.microsoft.com/office/word/2010/wordprocessingGroup" xmlns:wpi="http://schemas.microsoft.com/office/word/2010/wordprocessingInk" xmlns:wne="http://schemas.microsoft.com/office/word/2006/wordml" xmlns:wps="http://schemas.microsoft.com/office/word/2010/wordprocessingShape" mc:Ignorable="w14 w15 w16se wp14">
+<w:footnotes xmlns:wpc="http://schemas.microsoft.com/office/word/2010/wordprocessingCanvas" xmlns:mc="http://schemas.openxmlformats.org/markup-compatibility/2006" xmlns:o="urn:schemas-microsoft-com:office:office" xmlns:r="http://schemas.openxmlformats.org/officeDocument/2006/relationships" xmlns:m="http://schemas.openxmlformats.org/officeDocument/2006/math" xmlns:v="urn:schemas-microsoft-com:vml" xmlns:wp14="http://schemas.microsoft.com/office/word/2010/wordprocessingDrawing" xmlns:wp="http://schemas.openxmlformats.org/drawingml/2006/wordprocessingDrawing" xmlns:w10="urn:schemas-microsoft-com:office:word" xmlns:w="http://schemas.openxmlformats.org/wordprocessingml/2006/main" xmlns:w14="http://schemas.microsoft.com/office/word/2010/wordml" xmlns:w15="http://schemas.microsoft.com/office/word/2012/wordml" xmlns:wpg="http://schemas.microsoft.com/office/word/2010/wordprocessingGroup" xmlns:wpi="http://schemas.microsoft.com/office/word/2010/wordprocessingInk" xmlns:wne="http://schemas.microsoft.com/office/word/2006/wordml" xmlns:wps="http://schemas.microsoft.com/office/word/2010/wordprocessingShape" mc:Ignorable="w14 w15 wp14">
   <w:footnote w:type="separator" w:id="-1">
     <w:p>
       <w:r>
@@ -10376,7 +10739,7 @@
 </file>
 
 <file path=word/header1.xml><?xml version="1.0" encoding="utf-8"?>
-<w:hdr xmlns:wpc="http://schemas.microsoft.com/office/word/2010/wordprocessingCanvas" xmlns:cx="http://schemas.microsoft.com/office/drawing/2014/chartex" xmlns:cx1="http://schemas.microsoft.com/office/drawing/2015/9/8/chartex" xmlns:mc="http://schemas.openxmlformats.org/markup-compatibility/2006" xmlns:o="urn:schemas-microsoft-com:office:office" xmlns:r="http://schemas.openxmlformats.org/officeDocument/2006/relationships" xmlns:m="http://schemas.openxmlformats.org/officeDocument/2006/math" xmlns:v="urn:schemas-microsoft-com:vml" xmlns:wp14="http://schemas.microsoft.com/office/word/2010/wordprocessingDrawing" xmlns:wp="http://schemas.openxmlformats.org/drawingml/2006/wordprocessingDrawing" xmlns:w10="urn:schemas-microsoft-com:office:word" xmlns:w="http://schemas.openxmlformats.org/wordprocessingml/2006/main" xmlns:w14="http://schemas.microsoft.com/office/word/2010/wordml" xmlns:w15="http://schemas.microsoft.com/office/word/2012/wordml" xmlns:w16se="http://schemas.microsoft.com/office/word/2015/wordml/symex" xmlns:wpg="http://schemas.microsoft.com/office/word/2010/wordprocessingGroup" xmlns:wpi="http://schemas.microsoft.com/office/word/2010/wordprocessingInk" xmlns:wne="http://schemas.microsoft.com/office/word/2006/wordml" xmlns:wps="http://schemas.microsoft.com/office/word/2010/wordprocessingShape" mc:Ignorable="w14 w15 w16se wp14">
+<w:hdr xmlns:wpc="http://schemas.microsoft.com/office/word/2010/wordprocessingCanvas" xmlns:mc="http://schemas.openxmlformats.org/markup-compatibility/2006" xmlns:o="urn:schemas-microsoft-com:office:office" xmlns:r="http://schemas.openxmlformats.org/officeDocument/2006/relationships" xmlns:m="http://schemas.openxmlformats.org/officeDocument/2006/math" xmlns:v="urn:schemas-microsoft-com:vml" xmlns:wp14="http://schemas.microsoft.com/office/word/2010/wordprocessingDrawing" xmlns:wp="http://schemas.openxmlformats.org/drawingml/2006/wordprocessingDrawing" xmlns:w10="urn:schemas-microsoft-com:office:word" xmlns:w="http://schemas.openxmlformats.org/wordprocessingml/2006/main" xmlns:w14="http://schemas.microsoft.com/office/word/2010/wordml" xmlns:w15="http://schemas.microsoft.com/office/word/2012/wordml" xmlns:wpg="http://schemas.microsoft.com/office/word/2010/wordprocessingGroup" xmlns:wpi="http://schemas.microsoft.com/office/word/2010/wordprocessingInk" xmlns:wne="http://schemas.microsoft.com/office/word/2006/wordml" xmlns:wps="http://schemas.microsoft.com/office/word/2010/wordprocessingShape" mc:Ignorable="w14 w15 wp14">
   <w:p>
     <w:pPr>
       <w:pStyle w:val="Header"/>
@@ -10466,7 +10829,7 @@
 </file>
 
 <file path=word/numbering.xml><?xml version="1.0" encoding="utf-8"?>
-<w:numbering xmlns:wpc="http://schemas.microsoft.com/office/word/2010/wordprocessingCanvas" xmlns:cx="http://schemas.microsoft.com/office/drawing/2014/chartex" xmlns:cx1="http://schemas.microsoft.com/office/drawing/2015/9/8/chartex" xmlns:mc="http://schemas.openxmlformats.org/markup-compatibility/2006" xmlns:o="urn:schemas-microsoft-com:office:office" xmlns:r="http://schemas.openxmlformats.org/officeDocument/2006/relationships" xmlns:m="http://schemas.openxmlformats.org/officeDocument/2006/math" xmlns:v="urn:schemas-microsoft-com:vml" xmlns:wp14="http://schemas.microsoft.com/office/word/2010/wordprocessingDrawing" xmlns:wp="http://schemas.openxmlformats.org/drawingml/2006/wordprocessingDrawing" xmlns:w10="urn:schemas-microsoft-com:office:word" xmlns:w="http://schemas.openxmlformats.org/wordprocessingml/2006/main" xmlns:w14="http://schemas.microsoft.com/office/word/2010/wordml" xmlns:w15="http://schemas.microsoft.com/office/word/2012/wordml" xmlns:w16se="http://schemas.microsoft.com/office/word/2015/wordml/symex" xmlns:wpg="http://schemas.microsoft.com/office/word/2010/wordprocessingGroup" xmlns:wpi="http://schemas.microsoft.com/office/word/2010/wordprocessingInk" xmlns:wne="http://schemas.microsoft.com/office/word/2006/wordml" xmlns:wps="http://schemas.microsoft.com/office/word/2010/wordprocessingShape" mc:Ignorable="w14 w15 w16se wp14">
+<w:numbering xmlns:wpc="http://schemas.microsoft.com/office/word/2010/wordprocessingCanvas" xmlns:mc="http://schemas.openxmlformats.org/markup-compatibility/2006" xmlns:o="urn:schemas-microsoft-com:office:office" xmlns:r="http://schemas.openxmlformats.org/officeDocument/2006/relationships" xmlns:m="http://schemas.openxmlformats.org/officeDocument/2006/math" xmlns:v="urn:schemas-microsoft-com:vml" xmlns:wp14="http://schemas.microsoft.com/office/word/2010/wordprocessingDrawing" xmlns:wp="http://schemas.openxmlformats.org/drawingml/2006/wordprocessingDrawing" xmlns:w10="urn:schemas-microsoft-com:office:word" xmlns:w="http://schemas.openxmlformats.org/wordprocessingml/2006/main" xmlns:w14="http://schemas.microsoft.com/office/word/2010/wordml" xmlns:w15="http://schemas.microsoft.com/office/word/2012/wordml" xmlns:wpg="http://schemas.microsoft.com/office/word/2010/wordprocessingGroup" xmlns:wpi="http://schemas.microsoft.com/office/word/2010/wordprocessingInk" xmlns:wne="http://schemas.microsoft.com/office/word/2006/wordml" xmlns:wps="http://schemas.microsoft.com/office/word/2010/wordprocessingShape" mc:Ignorable="w14 w15 wp14">
   <w:abstractNum w:abstractNumId="0" w15:restartNumberingAfterBreak="0">
     <w:nsid w:val="FFFFFF7C"/>
     <w:multiLevelType w:val="singleLevel"/>
@@ -13615,7 +13978,7 @@
 </file>
 
 <file path=word/styles.xml><?xml version="1.0" encoding="utf-8"?>
-<w:styles xmlns:mc="http://schemas.openxmlformats.org/markup-compatibility/2006" xmlns:r="http://schemas.openxmlformats.org/officeDocument/2006/relationships" xmlns:w="http://schemas.openxmlformats.org/wordprocessingml/2006/main" xmlns:w14="http://schemas.microsoft.com/office/word/2010/wordml" xmlns:w15="http://schemas.microsoft.com/office/word/2012/wordml" xmlns:w16se="http://schemas.microsoft.com/office/word/2015/wordml/symex" mc:Ignorable="w14 w15 w16se">
+<w:styles xmlns:mc="http://schemas.openxmlformats.org/markup-compatibility/2006" xmlns:r="http://schemas.openxmlformats.org/officeDocument/2006/relationships" xmlns:w="http://schemas.openxmlformats.org/wordprocessingml/2006/main" xmlns:w14="http://schemas.microsoft.com/office/word/2010/wordml" xmlns:w15="http://schemas.microsoft.com/office/word/2012/wordml" mc:Ignorable="w14 w15">
   <w:docDefaults>
     <w:rPrDefault>
       <w:rPr>
@@ -15098,7 +15461,7 @@
 </file>
 
 <file path=customXml/itemProps1.xml><?xml version="1.0" encoding="utf-8"?>
-<ds:datastoreItem xmlns:ds="http://schemas.openxmlformats.org/officeDocument/2006/customXml" ds:itemID="{E59BCADF-588C-40D6-9161-BAA3E88B6E82}">
+<ds:datastoreItem xmlns:ds="http://schemas.openxmlformats.org/officeDocument/2006/customXml" ds:itemID="{492289A4-4B73-442A-8338-A677691710B8}">
   <ds:schemaRefs>
     <ds:schemaRef ds:uri="http://schemas.openxmlformats.org/officeDocument/2006/bibliography"/>
   </ds:schemaRefs>

</xml_diff>

<commit_message>
more improvements to document
</commit_message>
<xml_diff>
--- a/Delivery.docx
+++ b/Delivery.docx
@@ -4437,8 +4437,6 @@
       <w:r>
         <w:t>ful</w:t>
       </w:r>
-      <w:bookmarkStart w:id="11" w:name="_GoBack"/>
-      <w:bookmarkEnd w:id="11"/>
       <w:r>
         <w:t xml:space="preserve"> API to the algorithm developed a</w:t>
       </w:r>
@@ -4578,19 +4576,20 @@
           <w:rtl/>
         </w:rPr>
       </w:pPr>
-      <w:bookmarkStart w:id="12" w:name="_Toc453416927"/>
-      <w:bookmarkStart w:id="13" w:name="_Toc453417104"/>
-      <w:bookmarkStart w:id="14" w:name="_Toc453417221"/>
-      <w:bookmarkStart w:id="15" w:name="_Toc453417601"/>
-      <w:bookmarkStart w:id="16" w:name="_Toc453417962"/>
-      <w:bookmarkStart w:id="17" w:name="_Toc453418771"/>
-      <w:bookmarkStart w:id="18" w:name="_Toc453419376"/>
-      <w:bookmarkStart w:id="19" w:name="_Toc453419870"/>
-      <w:bookmarkStart w:id="20" w:name="_Toc453419889"/>
-      <w:bookmarkStart w:id="21" w:name="_Toc453420508"/>
+      <w:bookmarkStart w:id="11" w:name="_Toc453416927"/>
+      <w:bookmarkStart w:id="12" w:name="_Toc453417104"/>
+      <w:bookmarkStart w:id="13" w:name="_Toc453417221"/>
+      <w:bookmarkStart w:id="14" w:name="_Toc453417601"/>
+      <w:bookmarkStart w:id="15" w:name="_Toc453417962"/>
+      <w:bookmarkStart w:id="16" w:name="_Toc453418771"/>
+      <w:bookmarkStart w:id="17" w:name="_Toc453419376"/>
+      <w:bookmarkStart w:id="18" w:name="_Toc453419870"/>
+      <w:bookmarkStart w:id="19" w:name="_Toc453419889"/>
+      <w:bookmarkStart w:id="20" w:name="_Toc453420508"/>
       <w:r>
         <w:t>Problem Description</w:t>
       </w:r>
+      <w:bookmarkEnd w:id="11"/>
       <w:bookmarkEnd w:id="12"/>
       <w:bookmarkEnd w:id="13"/>
       <w:bookmarkEnd w:id="14"/>
@@ -4600,30 +4599,30 @@
       <w:bookmarkEnd w:id="18"/>
       <w:bookmarkEnd w:id="19"/>
       <w:bookmarkEnd w:id="20"/>
+    </w:p>
+    <w:p>
+      <w:pPr>
+        <w:pStyle w:val="Heading2"/>
+        <w:bidi w:val="0"/>
+        <w:jc w:val="left"/>
+        <w:rPr>
+          <w:rtl/>
+        </w:rPr>
+      </w:pPr>
+      <w:bookmarkStart w:id="21" w:name="_Toc453416928"/>
+      <w:bookmarkStart w:id="22" w:name="_Toc453417105"/>
+      <w:bookmarkStart w:id="23" w:name="_Toc453417222"/>
+      <w:bookmarkStart w:id="24" w:name="_Toc453417602"/>
+      <w:bookmarkStart w:id="25" w:name="_Toc453417963"/>
+      <w:bookmarkStart w:id="26" w:name="_Toc453418772"/>
+      <w:bookmarkStart w:id="27" w:name="_Toc453419377"/>
+      <w:bookmarkStart w:id="28" w:name="_Toc453419871"/>
+      <w:bookmarkStart w:id="29" w:name="_Toc453419890"/>
+      <w:bookmarkStart w:id="30" w:name="_Toc453420509"/>
+      <w:r>
+        <w:t>Problem Statement</w:t>
+      </w:r>
       <w:bookmarkEnd w:id="21"/>
-    </w:p>
-    <w:p>
-      <w:pPr>
-        <w:pStyle w:val="Heading2"/>
-        <w:bidi w:val="0"/>
-        <w:jc w:val="left"/>
-        <w:rPr>
-          <w:rtl/>
-        </w:rPr>
-      </w:pPr>
-      <w:bookmarkStart w:id="22" w:name="_Toc453416928"/>
-      <w:bookmarkStart w:id="23" w:name="_Toc453417105"/>
-      <w:bookmarkStart w:id="24" w:name="_Toc453417222"/>
-      <w:bookmarkStart w:id="25" w:name="_Toc453417602"/>
-      <w:bookmarkStart w:id="26" w:name="_Toc453417963"/>
-      <w:bookmarkStart w:id="27" w:name="_Toc453418772"/>
-      <w:bookmarkStart w:id="28" w:name="_Toc453419377"/>
-      <w:bookmarkStart w:id="29" w:name="_Toc453419871"/>
-      <w:bookmarkStart w:id="30" w:name="_Toc453419890"/>
-      <w:bookmarkStart w:id="31" w:name="_Toc453420509"/>
-      <w:r>
-        <w:t>Problem Statement</w:t>
-      </w:r>
       <w:bookmarkEnd w:id="22"/>
       <w:bookmarkEnd w:id="23"/>
       <w:bookmarkEnd w:id="24"/>
@@ -4633,108 +4632,102 @@
       <w:bookmarkEnd w:id="28"/>
       <w:bookmarkEnd w:id="29"/>
       <w:bookmarkEnd w:id="30"/>
+    </w:p>
+    <w:p>
+      <w:pPr>
+        <w:bidi w:val="0"/>
+        <w:jc w:val="left"/>
+      </w:pPr>
+    </w:p>
+    <w:p>
+      <w:pPr>
+        <w:bidi w:val="0"/>
+        <w:jc w:val="left"/>
+        <w:rPr>
+          <w:rtl/>
+        </w:rPr>
+      </w:pPr>
+      <w:r>
+        <w:t>In an age where vast and sensitive information changes hands between users through cloud-based service, there is a growing demand for methods that provide increased security and privacy, insuring minimal exposure of data to unauthorized parties/individuals.</w:t>
+      </w:r>
+    </w:p>
+    <w:p>
+      <w:pPr>
+        <w:bidi w:val="0"/>
+        <w:jc w:val="left"/>
+        <w:rPr>
+          <w:rtl/>
+        </w:rPr>
+      </w:pPr>
+    </w:p>
+    <w:p>
+      <w:pPr>
+        <w:bidi w:val="0"/>
+        <w:jc w:val="left"/>
+      </w:pPr>
+      <w:r>
+        <w:t>In most cloud-based se</w:t>
+      </w:r>
+      <w:r>
+        <w:t>rvices, developers, system administrators,</w:t>
+      </w:r>
+      <w:r>
+        <w:t xml:space="preserve"> database administrators have full access to the raw data passed between users, which leave the user private data exposed and vulnerable, for example - an exchange of an explicit photo between two lovers.</w:t>
+      </w:r>
+    </w:p>
+    <w:p>
+      <w:pPr>
+        <w:bidi w:val="0"/>
+        <w:jc w:val="left"/>
+        <w:rPr>
+          <w:rtl/>
+        </w:rPr>
+      </w:pPr>
+    </w:p>
+    <w:p>
+      <w:pPr>
+        <w:bidi w:val="0"/>
+        <w:jc w:val="left"/>
+      </w:pPr>
+      <w:r>
+        <w:t xml:space="preserve">These kind of issues create the demand for reliable </w:t>
+      </w:r>
+      <w:r>
+        <w:t>services, which</w:t>
+      </w:r>
+      <w:r>
+        <w:t xml:space="preserve"> provides a solution for those issues.</w:t>
+      </w:r>
+    </w:p>
+    <w:p>
+      <w:pPr>
+        <w:bidi w:val="0"/>
+        <w:jc w:val="left"/>
+      </w:pPr>
+    </w:p>
+    <w:p>
+      <w:pPr>
+        <w:pStyle w:val="Heading2"/>
+        <w:bidi w:val="0"/>
+        <w:jc w:val="left"/>
+        <w:rPr>
+          <w:rtl/>
+        </w:rPr>
+      </w:pPr>
+      <w:bookmarkStart w:id="31" w:name="_Toc453416929"/>
+      <w:bookmarkStart w:id="32" w:name="_Toc453417106"/>
+      <w:bookmarkStart w:id="33" w:name="_Toc453417223"/>
+      <w:bookmarkStart w:id="34" w:name="_Toc453417603"/>
+      <w:bookmarkStart w:id="35" w:name="_Toc453417964"/>
+      <w:bookmarkStart w:id="36" w:name="_Toc453418773"/>
+      <w:bookmarkStart w:id="37" w:name="_Toc453419378"/>
+      <w:bookmarkStart w:id="38" w:name="_Toc453419872"/>
+      <w:bookmarkStart w:id="39" w:name="_Toc453419891"/>
+      <w:bookmarkStart w:id="40" w:name="_Toc453420510"/>
+      <w:r>
+        <w:t>Software Development challenge</w:t>
+      </w:r>
       <w:bookmarkEnd w:id="31"/>
-    </w:p>
-    <w:p>
-      <w:pPr>
-        <w:bidi w:val="0"/>
-        <w:jc w:val="left"/>
-      </w:pPr>
-    </w:p>
-    <w:p>
-      <w:pPr>
-        <w:bidi w:val="0"/>
-        <w:jc w:val="left"/>
-        <w:rPr>
-          <w:rtl/>
-        </w:rPr>
-      </w:pPr>
-      <w:r>
-        <w:t>In an age where vast and sensitive information changes hands between users through cloud-based service, there is a growing demand for methods that provide increased security and privacy, insuring minimal exposure of data to unauthorized parties/individuals.</w:t>
-      </w:r>
-    </w:p>
-    <w:p>
-      <w:pPr>
-        <w:bidi w:val="0"/>
-        <w:jc w:val="left"/>
-        <w:rPr>
-          <w:rtl/>
-        </w:rPr>
-      </w:pPr>
-    </w:p>
-    <w:p>
-      <w:pPr>
-        <w:bidi w:val="0"/>
-        <w:jc w:val="left"/>
-      </w:pPr>
-      <w:r>
-        <w:t>In most cloud-based se</w:t>
-      </w:r>
-      <w:r>
-        <w:t>rvices, developers, system administrators,</w:t>
-      </w:r>
-      <w:r>
-        <w:t xml:space="preserve"> database administrators have full access to the raw data passed between users, which leave the user private data exposed and vulnerable, for example - an exchange of an explicit photo between two lovers.</w:t>
-      </w:r>
-    </w:p>
-    <w:p>
-      <w:pPr>
-        <w:bidi w:val="0"/>
-        <w:jc w:val="left"/>
-        <w:rPr>
-          <w:rtl/>
-        </w:rPr>
-      </w:pPr>
-    </w:p>
-    <w:p>
-      <w:pPr>
-        <w:bidi w:val="0"/>
-        <w:jc w:val="left"/>
-      </w:pPr>
-      <w:r>
-        <w:t xml:space="preserve">These kind of issues create the demand for reliable </w:t>
-      </w:r>
-      <w:r>
-        <w:t>services, which</w:t>
-      </w:r>
-      <w:r>
-        <w:t xml:space="preserve"> provides a solution for those issues.</w:t>
-      </w:r>
-    </w:p>
-    <w:p>
-      <w:pPr>
-        <w:bidi w:val="0"/>
-        <w:jc w:val="left"/>
-      </w:pPr>
-    </w:p>
-    <w:p>
-      <w:pPr>
-        <w:pStyle w:val="Heading2"/>
-        <w:bidi w:val="0"/>
-        <w:jc w:val="left"/>
-        <w:rPr>
-          <w:rtl/>
-        </w:rPr>
-      </w:pPr>
-      <w:bookmarkStart w:id="32" w:name="_Toc453416929"/>
-      <w:bookmarkStart w:id="33" w:name="_Toc453417106"/>
-      <w:bookmarkStart w:id="34" w:name="_Toc453417223"/>
-      <w:bookmarkStart w:id="35" w:name="_Toc453417603"/>
-      <w:bookmarkStart w:id="36" w:name="_Toc453417964"/>
-      <w:bookmarkStart w:id="37" w:name="_Toc453418773"/>
-      <w:bookmarkStart w:id="38" w:name="_Toc453419378"/>
-      <w:bookmarkStart w:id="39" w:name="_Toc453419872"/>
-      <w:bookmarkStart w:id="40" w:name="_Toc453419891"/>
-      <w:bookmarkStart w:id="41" w:name="_Toc453420510"/>
-      <w:r>
-        <w:t>Software Development</w:t>
-      </w:r>
-      <w:r>
-        <w:t>’s</w:t>
-      </w:r>
-      <w:r>
-        <w:t xml:space="preserve"> challenge</w:t>
-      </w:r>
       <w:bookmarkEnd w:id="32"/>
       <w:bookmarkEnd w:id="33"/>
       <w:bookmarkEnd w:id="34"/>
@@ -4744,7 +4737,6 @@
       <w:bookmarkEnd w:id="38"/>
       <w:bookmarkEnd w:id="39"/>
       <w:bookmarkEnd w:id="40"/>
-      <w:bookmarkEnd w:id="41"/>
       <w:r>
         <w:t xml:space="preserve"> </w:t>
       </w:r>
@@ -4870,22 +4862,23 @@
           <w:rtl/>
         </w:rPr>
       </w:pPr>
-      <w:bookmarkStart w:id="42" w:name="_Toc453416930"/>
-      <w:bookmarkStart w:id="43" w:name="_Toc453417107"/>
-      <w:bookmarkStart w:id="44" w:name="_Toc453417224"/>
-      <w:bookmarkStart w:id="45" w:name="_Toc453417604"/>
-      <w:bookmarkStart w:id="46" w:name="_Toc453417965"/>
-      <w:bookmarkStart w:id="47" w:name="_Toc453418774"/>
-      <w:bookmarkStart w:id="48" w:name="_Toc453419379"/>
-      <w:bookmarkStart w:id="49" w:name="_Toc453419873"/>
-      <w:bookmarkStart w:id="50" w:name="_Toc453419892"/>
-      <w:bookmarkStart w:id="51" w:name="_Toc453420511"/>
+      <w:bookmarkStart w:id="41" w:name="_Toc453416930"/>
+      <w:bookmarkStart w:id="42" w:name="_Toc453417107"/>
+      <w:bookmarkStart w:id="43" w:name="_Toc453417224"/>
+      <w:bookmarkStart w:id="44" w:name="_Toc453417604"/>
+      <w:bookmarkStart w:id="45" w:name="_Toc453417965"/>
+      <w:bookmarkStart w:id="46" w:name="_Toc453418774"/>
+      <w:bookmarkStart w:id="47" w:name="_Toc453419379"/>
+      <w:bookmarkStart w:id="48" w:name="_Toc453419873"/>
+      <w:bookmarkStart w:id="49" w:name="_Toc453419892"/>
+      <w:bookmarkStart w:id="50" w:name="_Toc453420511"/>
       <w:r>
         <w:t>Proposed</w:t>
       </w:r>
       <w:r>
         <w:t xml:space="preserve"> Solution</w:t>
       </w:r>
+      <w:bookmarkEnd w:id="41"/>
       <w:bookmarkEnd w:id="42"/>
       <w:bookmarkEnd w:id="43"/>
       <w:bookmarkEnd w:id="44"/>
@@ -4895,81 +4888,81 @@
       <w:bookmarkEnd w:id="48"/>
       <w:bookmarkEnd w:id="49"/>
       <w:bookmarkEnd w:id="50"/>
+    </w:p>
+    <w:p>
+      <w:pPr>
+        <w:bidi w:val="0"/>
+        <w:jc w:val="left"/>
+        <w:rPr>
+          <w:rtl/>
+        </w:rPr>
+      </w:pPr>
+    </w:p>
+    <w:p>
+      <w:pPr>
+        <w:bidi w:val="0"/>
+        <w:jc w:val="left"/>
+      </w:pPr>
+      <w:r>
+        <w:t>In this project, we will develop a cloud-based service, which will provide an additional layer in the exchange of information between uses and supply them with means of securely sharing data</w:t>
+      </w:r>
+      <w:r>
+        <w:rPr>
+          <w:rtl/>
+        </w:rPr>
+        <w:t>.</w:t>
+      </w:r>
+    </w:p>
+    <w:p>
+      <w:pPr>
+        <w:bidi w:val="0"/>
+        <w:jc w:val="left"/>
+      </w:pPr>
+      <w:r>
+        <w:t>This service will provide users with additional functionality when sharing data, for example - sharing a file between N contacts, and dictating that the file will only be decrypted when K out of the N contacts has consented to viewing the file</w:t>
+      </w:r>
+      <w:r>
+        <w:rPr>
+          <w:rtl/>
+        </w:rPr>
+        <w:t>.</w:t>
+      </w:r>
+    </w:p>
+    <w:p>
+      <w:pPr>
+        <w:bidi w:val="0"/>
+        <w:jc w:val="left"/>
+      </w:pPr>
+    </w:p>
+    <w:p>
+      <w:pPr>
+        <w:bidi w:val="0"/>
+        <w:jc w:val="left"/>
+        <w:rPr>
+          <w:rtl/>
+        </w:rPr>
+      </w:pPr>
+    </w:p>
+    <w:p>
+      <w:pPr>
+        <w:pStyle w:val="Heading2"/>
+        <w:bidi w:val="0"/>
+        <w:jc w:val="left"/>
+      </w:pPr>
+      <w:bookmarkStart w:id="51" w:name="_Toc453416931"/>
+      <w:bookmarkStart w:id="52" w:name="_Toc453417108"/>
+      <w:bookmarkStart w:id="53" w:name="_Toc453417225"/>
+      <w:bookmarkStart w:id="54" w:name="_Toc453417605"/>
+      <w:bookmarkStart w:id="55" w:name="_Toc453417966"/>
+      <w:bookmarkStart w:id="56" w:name="_Toc453418775"/>
+      <w:bookmarkStart w:id="57" w:name="_Toc453419380"/>
+      <w:bookmarkStart w:id="58" w:name="_Toc453419874"/>
+      <w:bookmarkStart w:id="59" w:name="_Toc453419893"/>
+      <w:bookmarkStart w:id="60" w:name="_Toc453420512"/>
+      <w:r>
+        <w:t>System architecture</w:t>
+      </w:r>
       <w:bookmarkEnd w:id="51"/>
-    </w:p>
-    <w:p>
-      <w:pPr>
-        <w:bidi w:val="0"/>
-        <w:jc w:val="left"/>
-        <w:rPr>
-          <w:rtl/>
-        </w:rPr>
-      </w:pPr>
-    </w:p>
-    <w:p>
-      <w:pPr>
-        <w:bidi w:val="0"/>
-        <w:jc w:val="left"/>
-      </w:pPr>
-      <w:r>
-        <w:t>In this project, we will develop a cloud-based service, which will provide an additional layer in the exchange of information between uses and supply them with means of securely sharing data</w:t>
-      </w:r>
-      <w:r>
-        <w:rPr>
-          <w:rtl/>
-        </w:rPr>
-        <w:t>.</w:t>
-      </w:r>
-    </w:p>
-    <w:p>
-      <w:pPr>
-        <w:bidi w:val="0"/>
-        <w:jc w:val="left"/>
-      </w:pPr>
-      <w:r>
-        <w:t>This service will provide users with additional functionality when sharing data, for example - sharing a file between N contacts, and dictating that the file will only be decrypted when K out of the N contacts has consented to viewing the file</w:t>
-      </w:r>
-      <w:r>
-        <w:rPr>
-          <w:rtl/>
-        </w:rPr>
-        <w:t>.</w:t>
-      </w:r>
-    </w:p>
-    <w:p>
-      <w:pPr>
-        <w:bidi w:val="0"/>
-        <w:jc w:val="left"/>
-      </w:pPr>
-    </w:p>
-    <w:p>
-      <w:pPr>
-        <w:bidi w:val="0"/>
-        <w:jc w:val="left"/>
-        <w:rPr>
-          <w:rtl/>
-        </w:rPr>
-      </w:pPr>
-    </w:p>
-    <w:p>
-      <w:pPr>
-        <w:pStyle w:val="Heading2"/>
-        <w:bidi w:val="0"/>
-        <w:jc w:val="left"/>
-      </w:pPr>
-      <w:bookmarkStart w:id="52" w:name="_Toc453416931"/>
-      <w:bookmarkStart w:id="53" w:name="_Toc453417108"/>
-      <w:bookmarkStart w:id="54" w:name="_Toc453417225"/>
-      <w:bookmarkStart w:id="55" w:name="_Toc453417605"/>
-      <w:bookmarkStart w:id="56" w:name="_Toc453417966"/>
-      <w:bookmarkStart w:id="57" w:name="_Toc453418775"/>
-      <w:bookmarkStart w:id="58" w:name="_Toc453419380"/>
-      <w:bookmarkStart w:id="59" w:name="_Toc453419874"/>
-      <w:bookmarkStart w:id="60" w:name="_Toc453419893"/>
-      <w:bookmarkStart w:id="61" w:name="_Toc453420512"/>
-      <w:r>
-        <w:t>System architecture</w:t>
-      </w:r>
       <w:bookmarkEnd w:id="52"/>
       <w:bookmarkEnd w:id="53"/>
       <w:bookmarkEnd w:id="54"/>
@@ -4979,93 +4972,93 @@
       <w:bookmarkEnd w:id="58"/>
       <w:bookmarkEnd w:id="59"/>
       <w:bookmarkEnd w:id="60"/>
+    </w:p>
+    <w:p>
+      <w:pPr>
+        <w:bidi w:val="0"/>
+        <w:rPr>
+          <w:rtl/>
+        </w:rPr>
+      </w:pPr>
+    </w:p>
+    <w:p>
+      <w:pPr>
+        <w:bidi w:val="0"/>
+        <w:jc w:val="left"/>
+      </w:pPr>
+      <w:r>
+        <w:t>The system is composed of a cloud-based service</w:t>
+      </w:r>
+      <w:r>
+        <w:t>, a database</w:t>
+      </w:r>
+      <w:r>
+        <w:t xml:space="preserve"> and a client, where the client is a person who is interested in sharing a secret and/or be a participant in a group share between other users of the service.</w:t>
+      </w:r>
+    </w:p>
+    <w:p>
+      <w:pPr>
+        <w:bidi w:val="0"/>
+        <w:jc w:val="left"/>
+        <w:rPr>
+          <w:rtl/>
+        </w:rPr>
+      </w:pPr>
+    </w:p>
+    <w:p>
+      <w:pPr>
+        <w:bidi w:val="0"/>
+        <w:jc w:val="left"/>
+        <w:rPr>
+          <w:rtl/>
+        </w:rPr>
+      </w:pPr>
+      <w:r>
+        <w:t xml:space="preserve">The cloud-based service will be a controller / intermediator that </w:t>
+      </w:r>
+      <w:r>
+        <w:t>connects</w:t>
+      </w:r>
+      <w:r>
+        <w:t xml:space="preserve"> one client to the rest of the participants in the secret</w:t>
+      </w:r>
+      <w:r>
+        <w:t>, using the database as a persistent storage</w:t>
+      </w:r>
+      <w:r>
+        <w:t>.</w:t>
+      </w:r>
+    </w:p>
+    <w:p>
+      <w:pPr>
+        <w:bidi w:val="0"/>
+        <w:spacing w:line="360" w:lineRule="auto"/>
+        <w:jc w:val="left"/>
+        <w:rPr>
+          <w:rtl/>
+        </w:rPr>
+      </w:pPr>
+    </w:p>
+    <w:p>
+      <w:pPr>
+        <w:pStyle w:val="Heading2"/>
+        <w:bidi w:val="0"/>
+        <w:jc w:val="left"/>
+      </w:pPr>
+      <w:bookmarkStart w:id="61" w:name="_Toc453416932"/>
+      <w:bookmarkStart w:id="62" w:name="_Toc453417109"/>
+      <w:bookmarkStart w:id="63" w:name="_Toc453417226"/>
+      <w:bookmarkStart w:id="64" w:name="_Toc453417606"/>
+      <w:bookmarkStart w:id="65" w:name="_Toc453417967"/>
+      <w:bookmarkStart w:id="66" w:name="_Toc453418776"/>
+      <w:bookmarkStart w:id="67" w:name="_Toc453419381"/>
+      <w:bookmarkStart w:id="68" w:name="_Toc453419875"/>
+      <w:bookmarkStart w:id="69" w:name="_Toc453419894"/>
+      <w:bookmarkStart w:id="70" w:name="_Toc453420513"/>
+      <w:r>
+        <w:t>System States</w:t>
+      </w:r>
       <w:bookmarkEnd w:id="61"/>
-    </w:p>
-    <w:p>
-      <w:pPr>
-        <w:bidi w:val="0"/>
-        <w:rPr>
-          <w:rtl/>
-        </w:rPr>
-      </w:pPr>
-    </w:p>
-    <w:p>
-      <w:pPr>
-        <w:bidi w:val="0"/>
-        <w:jc w:val="left"/>
-      </w:pPr>
-      <w:r>
-        <w:t>The system is composed of a cloud-based service</w:t>
-      </w:r>
-      <w:r>
-        <w:t>, a database</w:t>
-      </w:r>
-      <w:r>
-        <w:t xml:space="preserve"> and a client, where the client is a person who is interested in sharing a secret and/or be a participant in a group share between other users of the service.</w:t>
-      </w:r>
-    </w:p>
-    <w:p>
-      <w:pPr>
-        <w:bidi w:val="0"/>
-        <w:jc w:val="left"/>
-        <w:rPr>
-          <w:rtl/>
-        </w:rPr>
-      </w:pPr>
-    </w:p>
-    <w:p>
-      <w:pPr>
-        <w:bidi w:val="0"/>
-        <w:jc w:val="left"/>
-        <w:rPr>
-          <w:rtl/>
-        </w:rPr>
-      </w:pPr>
-      <w:r>
-        <w:t xml:space="preserve">The cloud-based service will be a controller / intermediator that </w:t>
-      </w:r>
-      <w:r>
-        <w:t>connects</w:t>
-      </w:r>
-      <w:r>
-        <w:t xml:space="preserve"> one client to the rest of the participants in the secret</w:t>
-      </w:r>
-      <w:r>
-        <w:t>, using the database as a persistent storage</w:t>
-      </w:r>
-      <w:r>
-        <w:t>.</w:t>
-      </w:r>
-    </w:p>
-    <w:p>
-      <w:pPr>
-        <w:bidi w:val="0"/>
-        <w:spacing w:line="360" w:lineRule="auto"/>
-        <w:jc w:val="left"/>
-        <w:rPr>
-          <w:rtl/>
-        </w:rPr>
-      </w:pPr>
-    </w:p>
-    <w:p>
-      <w:pPr>
-        <w:pStyle w:val="Heading2"/>
-        <w:bidi w:val="0"/>
-        <w:jc w:val="left"/>
-      </w:pPr>
-      <w:bookmarkStart w:id="62" w:name="_Toc453416932"/>
-      <w:bookmarkStart w:id="63" w:name="_Toc453417109"/>
-      <w:bookmarkStart w:id="64" w:name="_Toc453417226"/>
-      <w:bookmarkStart w:id="65" w:name="_Toc453417606"/>
-      <w:bookmarkStart w:id="66" w:name="_Toc453417967"/>
-      <w:bookmarkStart w:id="67" w:name="_Toc453418776"/>
-      <w:bookmarkStart w:id="68" w:name="_Toc453419381"/>
-      <w:bookmarkStart w:id="69" w:name="_Toc453419875"/>
-      <w:bookmarkStart w:id="70" w:name="_Toc453419894"/>
-      <w:bookmarkStart w:id="71" w:name="_Toc453420513"/>
-      <w:r>
-        <w:t>System States</w:t>
-      </w:r>
       <w:bookmarkEnd w:id="62"/>
       <w:bookmarkEnd w:id="63"/>
       <w:bookmarkEnd w:id="64"/>
@@ -5075,7 +5068,6 @@
       <w:bookmarkEnd w:id="68"/>
       <w:bookmarkEnd w:id="69"/>
       <w:bookmarkEnd w:id="70"/>
-      <w:bookmarkEnd w:id="71"/>
     </w:p>
     <w:p>
       <w:pPr>
@@ -5607,19 +5599,20 @@
         <w:bidi w:val="0"/>
         <w:jc w:val="left"/>
       </w:pPr>
-      <w:bookmarkStart w:id="72" w:name="_Toc453416933"/>
-      <w:bookmarkStart w:id="73" w:name="_Toc453417110"/>
-      <w:bookmarkStart w:id="74" w:name="_Toc453417227"/>
-      <w:bookmarkStart w:id="75" w:name="_Toc453417607"/>
-      <w:bookmarkStart w:id="76" w:name="_Toc453417968"/>
-      <w:bookmarkStart w:id="77" w:name="_Toc453418777"/>
-      <w:bookmarkStart w:id="78" w:name="_Toc453419382"/>
-      <w:bookmarkStart w:id="79" w:name="_Toc453419876"/>
-      <w:bookmarkStart w:id="80" w:name="_Toc453419895"/>
-      <w:bookmarkStart w:id="81" w:name="_Toc453420514"/>
+      <w:bookmarkStart w:id="71" w:name="_Toc453416933"/>
+      <w:bookmarkStart w:id="72" w:name="_Toc453417110"/>
+      <w:bookmarkStart w:id="73" w:name="_Toc453417227"/>
+      <w:bookmarkStart w:id="74" w:name="_Toc453417607"/>
+      <w:bookmarkStart w:id="75" w:name="_Toc453417968"/>
+      <w:bookmarkStart w:id="76" w:name="_Toc453418777"/>
+      <w:bookmarkStart w:id="77" w:name="_Toc453419382"/>
+      <w:bookmarkStart w:id="78" w:name="_Toc453419876"/>
+      <w:bookmarkStart w:id="79" w:name="_Toc453419895"/>
+      <w:bookmarkStart w:id="80" w:name="_Toc453420514"/>
       <w:r>
         <w:t>Solution Description</w:t>
       </w:r>
+      <w:bookmarkEnd w:id="71"/>
       <w:bookmarkEnd w:id="72"/>
       <w:bookmarkEnd w:id="73"/>
       <w:bookmarkEnd w:id="74"/>
@@ -5629,7 +5622,6 @@
       <w:bookmarkEnd w:id="78"/>
       <w:bookmarkEnd w:id="79"/>
       <w:bookmarkEnd w:id="80"/>
-      <w:bookmarkEnd w:id="81"/>
     </w:p>
     <w:p>
       <w:pPr>
@@ -5675,7 +5667,7 @@
           <w:sz w:val="24"/>
           <w:szCs w:val="24"/>
         </w:rPr>
-        <w:t xml:space="preserve">Shamir Secret Sharing, Symmetric Crypto, </w:t>
+        <w:t>Shamir Secret Sharing, Symmetric Crypto</w:t>
       </w:r>
       <w:r>
         <w:rPr>
@@ -5683,6 +5675,22 @@
           <w:sz w:val="24"/>
           <w:szCs w:val="24"/>
         </w:rPr>
+        <w:t>graphy</w:t>
+      </w:r>
+      <w:r>
+        <w:rPr>
+          <w:rFonts w:cs="David"/>
+          <w:sz w:val="24"/>
+          <w:szCs w:val="24"/>
+        </w:rPr>
+        <w:t xml:space="preserve">, </w:t>
+      </w:r>
+      <w:r>
+        <w:rPr>
+          <w:rFonts w:cs="David"/>
+          <w:sz w:val="24"/>
+          <w:szCs w:val="24"/>
+        </w:rPr>
         <w:t>Asymmetric</w:t>
       </w:r>
       <w:r>
@@ -5691,36 +5699,52 @@
           <w:sz w:val="24"/>
           <w:szCs w:val="24"/>
         </w:rPr>
-        <w:t xml:space="preserve"> Crypto.</w:t>
-      </w:r>
-    </w:p>
-    <w:p>
-      <w:pPr>
-        <w:bidi w:val="0"/>
-        <w:jc w:val="left"/>
+        <w:t xml:space="preserve"> Crypto</w:t>
+      </w:r>
+      <w:r>
         <w:rPr>
           <w:rFonts w:cs="David"/>
           <w:sz w:val="24"/>
           <w:szCs w:val="24"/>
-          <w:rtl/>
-        </w:rPr>
-      </w:pPr>
-    </w:p>
-    <w:p>
-      <w:pPr>
-        <w:bidi w:val="0"/>
-        <w:jc w:val="left"/>
+        </w:rPr>
+        <w:t>graphy (Public-key Cryptography)</w:t>
+      </w:r>
+      <w:r>
         <w:rPr>
           <w:rFonts w:cs="David"/>
           <w:sz w:val="24"/>
           <w:szCs w:val="24"/>
         </w:rPr>
-      </w:pPr>
-      <w:r>
+        <w:t>.</w:t>
+      </w:r>
+    </w:p>
+    <w:p>
+      <w:pPr>
+        <w:bidi w:val="0"/>
+        <w:jc w:val="left"/>
         <w:rPr>
           <w:rFonts w:cs="David"/>
           <w:sz w:val="24"/>
           <w:szCs w:val="24"/>
+          <w:rtl/>
+        </w:rPr>
+      </w:pPr>
+    </w:p>
+    <w:p>
+      <w:pPr>
+        <w:bidi w:val="0"/>
+        <w:jc w:val="left"/>
+        <w:rPr>
+          <w:rFonts w:cs="David"/>
+          <w:sz w:val="24"/>
+          <w:szCs w:val="24"/>
+        </w:rPr>
+      </w:pPr>
+      <w:r>
+        <w:rPr>
+          <w:rFonts w:cs="David"/>
+          <w:sz w:val="24"/>
+          <w:szCs w:val="24"/>
         </w:rPr>
         <w:t>The secret message will be enc</w:t>
       </w:r>
@@ -5937,7 +5961,6 @@
           <w:sz w:val="24"/>
           <w:szCs w:val="24"/>
         </w:rPr>
-        <w:lastRenderedPageBreak/>
         <w:t>All the shares produced by SSS will be encrypted using the group participants’ public keys.</w:t>
       </w:r>
     </w:p>
@@ -6331,19 +6354,20 @@
           <w:rtl/>
         </w:rPr>
       </w:pPr>
-      <w:bookmarkStart w:id="82" w:name="_Toc453416934"/>
-      <w:bookmarkStart w:id="83" w:name="_Toc453417111"/>
-      <w:bookmarkStart w:id="84" w:name="_Toc453417228"/>
-      <w:bookmarkStart w:id="85" w:name="_Toc453417608"/>
-      <w:bookmarkStart w:id="86" w:name="_Toc453417969"/>
-      <w:bookmarkStart w:id="87" w:name="_Toc453418778"/>
-      <w:bookmarkStart w:id="88" w:name="_Toc453419383"/>
-      <w:bookmarkStart w:id="89" w:name="_Toc453419877"/>
-      <w:bookmarkStart w:id="90" w:name="_Toc453419896"/>
-      <w:bookmarkStart w:id="91" w:name="_Toc453420515"/>
+      <w:bookmarkStart w:id="81" w:name="_Toc453416934"/>
+      <w:bookmarkStart w:id="82" w:name="_Toc453417111"/>
+      <w:bookmarkStart w:id="83" w:name="_Toc453417228"/>
+      <w:bookmarkStart w:id="84" w:name="_Toc453417608"/>
+      <w:bookmarkStart w:id="85" w:name="_Toc453417969"/>
+      <w:bookmarkStart w:id="86" w:name="_Toc453418778"/>
+      <w:bookmarkStart w:id="87" w:name="_Toc453419383"/>
+      <w:bookmarkStart w:id="88" w:name="_Toc453419877"/>
+      <w:bookmarkStart w:id="89" w:name="_Toc453419896"/>
+      <w:bookmarkStart w:id="90" w:name="_Toc453420515"/>
       <w:r>
         <w:t>Solution’s Tools and Technologies</w:t>
       </w:r>
+      <w:bookmarkEnd w:id="81"/>
       <w:bookmarkEnd w:id="82"/>
       <w:bookmarkEnd w:id="83"/>
       <w:bookmarkEnd w:id="84"/>
@@ -6353,7 +6377,6 @@
       <w:bookmarkEnd w:id="88"/>
       <w:bookmarkEnd w:id="89"/>
       <w:bookmarkEnd w:id="90"/>
-      <w:bookmarkEnd w:id="91"/>
       <w:r>
         <w:rPr>
           <w:rFonts w:hint="cs"/>
@@ -6467,6 +6490,13 @@
           <w:rFonts w:asciiTheme="minorHAnsi" w:hAnsiTheme="minorHAnsi"/>
           <w:sz w:val="24"/>
         </w:rPr>
+        <w:t>ful</w:t>
+      </w:r>
+      <w:r>
+        <w:rPr>
+          <w:rFonts w:asciiTheme="minorHAnsi" w:hAnsiTheme="minorHAnsi"/>
+          <w:sz w:val="24"/>
+        </w:rPr>
         <w:t xml:space="preserve"> API</w:t>
       </w:r>
     </w:p>
@@ -6648,6 +6678,7 @@
           <w:rFonts w:asciiTheme="minorHAnsi" w:hAnsiTheme="minorHAnsi"/>
           <w:sz w:val="24"/>
         </w:rPr>
+        <w:lastRenderedPageBreak/>
         <w:t>Client Side:</w:t>
       </w:r>
     </w:p>
@@ -6670,7 +6701,6 @@
           <w:rFonts w:asciiTheme="minorHAnsi" w:hAnsiTheme="minorHAnsi"/>
           <w:sz w:val="24"/>
         </w:rPr>
-        <w:lastRenderedPageBreak/>
         <w:t>Algorithms:</w:t>
       </w:r>
     </w:p>
@@ -6700,7 +6730,21 @@
           <w:rFonts w:asciiTheme="minorHAnsi" w:hAnsiTheme="minorHAnsi"/>
           <w:sz w:val="24"/>
         </w:rPr>
-        <w:t xml:space="preserve"> (RSA). </w:t>
+        <w:t xml:space="preserve"> </w:t>
+      </w:r>
+      <w:r>
+        <w:rPr>
+          <w:rFonts w:asciiTheme="minorHAnsi" w:hAnsiTheme="minorHAnsi"/>
+          <w:sz w:val="24"/>
+        </w:rPr>
+        <w:t xml:space="preserve">Cryptography </w:t>
+      </w:r>
+      <w:r>
+        <w:rPr>
+          <w:rFonts w:asciiTheme="minorHAnsi" w:hAnsiTheme="minorHAnsi"/>
+          <w:sz w:val="24"/>
+        </w:rPr>
+        <w:t xml:space="preserve">(RSA). </w:t>
       </w:r>
     </w:p>
     <w:p>
@@ -6729,7 +6773,21 @@
           <w:rFonts w:asciiTheme="minorHAnsi" w:hAnsiTheme="minorHAnsi"/>
           <w:sz w:val="24"/>
         </w:rPr>
-        <w:t xml:space="preserve"> (AES-256).</w:t>
+        <w:t xml:space="preserve"> </w:t>
+      </w:r>
+      <w:r>
+        <w:rPr>
+          <w:rFonts w:asciiTheme="minorHAnsi" w:hAnsiTheme="minorHAnsi"/>
+          <w:sz w:val="24"/>
+        </w:rPr>
+        <w:t xml:space="preserve">Cryptography </w:t>
+      </w:r>
+      <w:r>
+        <w:rPr>
+          <w:rFonts w:asciiTheme="minorHAnsi" w:hAnsiTheme="minorHAnsi"/>
+          <w:sz w:val="24"/>
+        </w:rPr>
+        <w:t>(AES-256).</w:t>
       </w:r>
     </w:p>
     <w:p>
@@ -6796,6 +6854,35 @@
         </w:rPr>
         <w:t>cript</w:t>
       </w:r>
+      <w:r>
+        <w:rPr>
+          <w:rFonts w:asciiTheme="minorHAnsi" w:hAnsiTheme="minorHAnsi"/>
+          <w:sz w:val="24"/>
+        </w:rPr>
+        <w:t>.</w:t>
+      </w:r>
+    </w:p>
+    <w:p>
+      <w:pPr>
+        <w:pStyle w:val="ListParagraph"/>
+        <w:numPr>
+          <w:ilvl w:val="0"/>
+          <w:numId w:val="32"/>
+        </w:numPr>
+        <w:bidi w:val="0"/>
+        <w:spacing w:line="360" w:lineRule="auto"/>
+        <w:rPr>
+          <w:rFonts w:asciiTheme="minorHAnsi" w:hAnsiTheme="minorHAnsi"/>
+          <w:sz w:val="24"/>
+        </w:rPr>
+      </w:pPr>
+      <w:r>
+        <w:rPr>
+          <w:rFonts w:asciiTheme="minorHAnsi" w:hAnsiTheme="minorHAnsi"/>
+          <w:sz w:val="24"/>
+        </w:rPr>
+        <w:t>Framework: React-Native (Cross-platform mobile development platform)</w:t>
+      </w:r>
     </w:p>
     <w:p>
       <w:pPr>
@@ -6904,19 +6991,20 @@
         <w:bidi w:val="0"/>
         <w:jc w:val="left"/>
       </w:pPr>
-      <w:bookmarkStart w:id="92" w:name="_Toc453416935"/>
-      <w:bookmarkStart w:id="93" w:name="_Toc453417112"/>
-      <w:bookmarkStart w:id="94" w:name="_Toc453417229"/>
-      <w:bookmarkStart w:id="95" w:name="_Toc453417609"/>
-      <w:bookmarkStart w:id="96" w:name="_Toc453417970"/>
-      <w:bookmarkStart w:id="97" w:name="_Toc453418779"/>
-      <w:bookmarkStart w:id="98" w:name="_Toc453419384"/>
-      <w:bookmarkStart w:id="99" w:name="_Toc453419878"/>
-      <w:bookmarkStart w:id="100" w:name="_Toc453419897"/>
-      <w:bookmarkStart w:id="101" w:name="_Toc453420516"/>
+      <w:bookmarkStart w:id="91" w:name="_Toc453416935"/>
+      <w:bookmarkStart w:id="92" w:name="_Toc453417112"/>
+      <w:bookmarkStart w:id="93" w:name="_Toc453417229"/>
+      <w:bookmarkStart w:id="94" w:name="_Toc453417609"/>
+      <w:bookmarkStart w:id="95" w:name="_Toc453417970"/>
+      <w:bookmarkStart w:id="96" w:name="_Toc453418779"/>
+      <w:bookmarkStart w:id="97" w:name="_Toc453419384"/>
+      <w:bookmarkStart w:id="98" w:name="_Toc453419878"/>
+      <w:bookmarkStart w:id="99" w:name="_Toc453419897"/>
+      <w:bookmarkStart w:id="100" w:name="_Toc453420516"/>
       <w:r>
         <w:t>Tests</w:t>
       </w:r>
+      <w:bookmarkEnd w:id="91"/>
       <w:bookmarkEnd w:id="92"/>
       <w:bookmarkEnd w:id="93"/>
       <w:bookmarkEnd w:id="94"/>
@@ -6926,7 +7014,6 @@
       <w:bookmarkEnd w:id="98"/>
       <w:bookmarkEnd w:id="99"/>
       <w:bookmarkEnd w:id="100"/>
-      <w:bookmarkEnd w:id="101"/>
     </w:p>
     <w:p>
       <w:pPr>
@@ -7215,6 +7302,7 @@
         <w:rPr>
           <w:rFonts w:asciiTheme="minorHAnsi" w:hAnsiTheme="minorHAnsi"/>
         </w:rPr>
+        <w:lastRenderedPageBreak/>
         <w:t>Split data into n = random(2 to 255) shares, k = random(2 to n-1), and try to reconstruct the secret with amount of shares that i</w:t>
       </w:r>
       <w:r>
@@ -7283,7 +7371,6 @@
         <w:rPr>
           <w:rFonts w:asciiTheme="minorHAnsi" w:hAnsiTheme="minorHAnsi"/>
         </w:rPr>
-        <w:lastRenderedPageBreak/>
         <w:t>Generate a symmetric key, encrypt data with it, and see that when we decrypt it, we restore the original data.</w:t>
       </w:r>
     </w:p>
@@ -7452,6 +7539,10 @@
       <w:pPr>
         <w:bidi w:val="0"/>
         <w:jc w:val="left"/>
+        <w:rPr>
+          <w:rFonts w:hint="cs"/>
+          <w:rtl/>
+        </w:rPr>
       </w:pPr>
     </w:p>
     <w:p>
@@ -7511,19 +7602,20 @@
           <w:rtl/>
         </w:rPr>
       </w:pPr>
-      <w:bookmarkStart w:id="102" w:name="_Toc453416936"/>
-      <w:bookmarkStart w:id="103" w:name="_Toc453417113"/>
-      <w:bookmarkStart w:id="104" w:name="_Toc453417230"/>
-      <w:bookmarkStart w:id="105" w:name="_Toc453417610"/>
-      <w:bookmarkStart w:id="106" w:name="_Toc453417971"/>
-      <w:bookmarkStart w:id="107" w:name="_Toc453418780"/>
-      <w:bookmarkStart w:id="108" w:name="_Toc453419385"/>
-      <w:bookmarkStart w:id="109" w:name="_Toc453419879"/>
-      <w:bookmarkStart w:id="110" w:name="_Toc453419898"/>
-      <w:bookmarkStart w:id="111" w:name="_Toc453420517"/>
+      <w:bookmarkStart w:id="101" w:name="_Toc453416936"/>
+      <w:bookmarkStart w:id="102" w:name="_Toc453417113"/>
+      <w:bookmarkStart w:id="103" w:name="_Toc453417230"/>
+      <w:bookmarkStart w:id="104" w:name="_Toc453417610"/>
+      <w:bookmarkStart w:id="105" w:name="_Toc453417971"/>
+      <w:bookmarkStart w:id="106" w:name="_Toc453418780"/>
+      <w:bookmarkStart w:id="107" w:name="_Toc453419385"/>
+      <w:bookmarkStart w:id="108" w:name="_Toc453419879"/>
+      <w:bookmarkStart w:id="109" w:name="_Toc453419898"/>
+      <w:bookmarkStart w:id="110" w:name="_Toc453420517"/>
       <w:r>
         <w:t>Literature Comparison</w:t>
       </w:r>
+      <w:bookmarkEnd w:id="101"/>
       <w:bookmarkEnd w:id="102"/>
       <w:bookmarkEnd w:id="103"/>
       <w:bookmarkEnd w:id="104"/>
@@ -7533,7 +7625,6 @@
       <w:bookmarkEnd w:id="108"/>
       <w:bookmarkEnd w:id="109"/>
       <w:bookmarkEnd w:id="110"/>
-      <w:bookmarkEnd w:id="111"/>
     </w:p>
     <w:p>
       <w:pPr>
@@ -7623,6 +7714,11 @@
         <w:t xml:space="preserve"> purpose is to provide </w:t>
       </w:r>
       <w:r>
+        <w:t>non-</w:t>
+      </w:r>
+      <w:bookmarkStart w:id="111" w:name="_GoBack"/>
+      <w:bookmarkEnd w:id="111"/>
+      <w:r>
         <w:t>deniable</w:t>
       </w:r>
       <w:r>
@@ -7719,6 +7815,7 @@
         <w:jc w:val="left"/>
       </w:pPr>
       <w:r>
+        <w:lastRenderedPageBreak/>
         <w:t>The applicati</w:t>
       </w:r>
       <w:r>
@@ -7746,7 +7843,6 @@
         <w:jc w:val="left"/>
       </w:pPr>
       <w:r>
-        <w:lastRenderedPageBreak/>
         <w:t xml:space="preserve">Our project purpose </w:t>
       </w:r>
       <w:r>
@@ -8998,6 +9094,7 @@
       <w:bookmarkStart w:id="161" w:name="_Toc453419903"/>
       <w:bookmarkStart w:id="162" w:name="_Toc453420523"/>
       <w:r>
+        <w:lastRenderedPageBreak/>
         <w:t>Database diagrams</w:t>
       </w:r>
       <w:bookmarkEnd w:id="153"/>
@@ -15461,7 +15558,7 @@
 </file>
 
 <file path=customXml/itemProps1.xml><?xml version="1.0" encoding="utf-8"?>
-<ds:datastoreItem xmlns:ds="http://schemas.openxmlformats.org/officeDocument/2006/customXml" ds:itemID="{492289A4-4B73-442A-8338-A677691710B8}">
+<ds:datastoreItem xmlns:ds="http://schemas.openxmlformats.org/officeDocument/2006/customXml" ds:itemID="{52B804EA-9386-4B05-A404-E3C7DCE1EAF6}">
   <ds:schemaRefs>
     <ds:schemaRef ds:uri="http://schemas.openxmlformats.org/officeDocument/2006/bibliography"/>
   </ds:schemaRefs>

</xml_diff>

<commit_message>
#28 abstract and problem description
</commit_message>
<xml_diff>
--- a/Delivery.docx
+++ b/Delivery.docx
@@ -69,7 +69,6 @@
           <w:rtl/>
         </w:rPr>
       </w:pPr>
-      <w:proofErr w:type="spellStart"/>
       <w:r>
         <w:rPr>
           <w:b/>
@@ -79,7 +78,6 @@
         </w:rPr>
         <w:t>BetweenUs</w:t>
       </w:r>
-      <w:proofErr w:type="spellEnd"/>
     </w:p>
     <w:p>
       <w:pPr>
@@ -360,8 +358,8 @@
           <w:b/>
           <w:bCs/>
           <w:color w:val="FFC000" w:themeColor="accent4"/>
-          <w:sz w:val="28"/>
-          <w:szCs w:val="28"/>
+          <w:sz w:val="24"/>
+          <w:szCs w:val="24"/>
           <w:rtl/>
         </w:rPr>
       </w:pPr>
@@ -371,8 +369,8 @@
           <w:b/>
           <w:bCs/>
           <w:color w:val="FFC000" w:themeColor="accent4"/>
-          <w:sz w:val="28"/>
-          <w:szCs w:val="28"/>
+          <w:sz w:val="24"/>
+          <w:szCs w:val="24"/>
           <w:rtl/>
         </w:rPr>
         <w:lastRenderedPageBreak/>
@@ -386,8 +384,8 @@
           <w:b/>
           <w:bCs/>
           <w:color w:val="70AD47" w:themeColor="accent6"/>
-          <w:sz w:val="28"/>
-          <w:szCs w:val="28"/>
+          <w:sz w:val="24"/>
+          <w:szCs w:val="24"/>
           <w:rtl/>
         </w:rPr>
       </w:pPr>
@@ -397,8 +395,8 @@
           <w:b/>
           <w:bCs/>
           <w:color w:val="70AD47" w:themeColor="accent6"/>
-          <w:sz w:val="28"/>
-          <w:szCs w:val="28"/>
+          <w:sz w:val="24"/>
+          <w:szCs w:val="24"/>
           <w:rtl/>
         </w:rPr>
         <w:t>קיים</w:t>
@@ -407,6 +405,934 @@
     <w:p>
       <w:pPr>
         <w:spacing w:line="360" w:lineRule="auto"/>
+        <w:rPr>
+          <w:b/>
+          <w:bCs/>
+          <w:color w:val="4472C4" w:themeColor="accent5"/>
+          <w:sz w:val="24"/>
+          <w:szCs w:val="24"/>
+          <w:rtl/>
+        </w:rPr>
+      </w:pPr>
+      <w:r>
+        <w:rPr>
+          <w:rFonts w:hint="cs"/>
+          <w:b/>
+          <w:bCs/>
+          <w:color w:val="4472C4" w:themeColor="accent5"/>
+          <w:sz w:val="24"/>
+          <w:szCs w:val="24"/>
+          <w:rtl/>
+        </w:rPr>
+        <w:t>לשפר</w:t>
+      </w:r>
+    </w:p>
+    <w:p>
+      <w:pPr>
+        <w:spacing w:line="360" w:lineRule="auto"/>
+        <w:jc w:val="left"/>
+        <w:rPr>
+          <w:b/>
+          <w:bCs/>
+          <w:sz w:val="24"/>
+          <w:szCs w:val="24"/>
+          <w:rtl/>
+        </w:rPr>
+      </w:pPr>
+    </w:p>
+    <w:p>
+      <w:pPr>
+        <w:spacing w:line="360" w:lineRule="auto"/>
+        <w:jc w:val="left"/>
+        <w:rPr>
+          <w:b/>
+          <w:bCs/>
+          <w:color w:val="FFC000" w:themeColor="accent4"/>
+          <w:sz w:val="24"/>
+          <w:szCs w:val="24"/>
+          <w:rtl/>
+        </w:rPr>
+      </w:pPr>
+      <w:r>
+        <w:rPr>
+          <w:rFonts w:hint="cs"/>
+          <w:b/>
+          <w:bCs/>
+          <w:color w:val="FFC000" w:themeColor="accent4"/>
+          <w:sz w:val="24"/>
+          <w:szCs w:val="24"/>
+          <w:rtl/>
+        </w:rPr>
+        <w:t>תקציר</w:t>
+      </w:r>
+    </w:p>
+    <w:p>
+      <w:pPr>
+        <w:bidi w:val="0"/>
+        <w:spacing w:line="360" w:lineRule="auto"/>
+        <w:jc w:val="left"/>
+        <w:rPr>
+          <w:b/>
+          <w:bCs/>
+          <w:color w:val="FFC000" w:themeColor="accent4"/>
+          <w:sz w:val="24"/>
+          <w:szCs w:val="24"/>
+        </w:rPr>
+      </w:pPr>
+      <w:r>
+        <w:rPr>
+          <w:b/>
+          <w:bCs/>
+          <w:color w:val="FFC000" w:themeColor="accent4"/>
+          <w:sz w:val="24"/>
+          <w:szCs w:val="24"/>
+        </w:rPr>
+        <w:t>Summary</w:t>
+      </w:r>
+    </w:p>
+    <w:p>
+      <w:pPr>
+        <w:spacing w:line="360" w:lineRule="auto"/>
+        <w:jc w:val="left"/>
+        <w:rPr>
+          <w:b/>
+          <w:bCs/>
+          <w:color w:val="70AD47" w:themeColor="accent6"/>
+          <w:sz w:val="24"/>
+          <w:szCs w:val="24"/>
+          <w:rtl/>
+        </w:rPr>
+      </w:pPr>
+      <w:r>
+        <w:rPr>
+          <w:rFonts w:hint="cs"/>
+          <w:b/>
+          <w:bCs/>
+          <w:color w:val="70AD47" w:themeColor="accent6"/>
+          <w:sz w:val="24"/>
+          <w:szCs w:val="24"/>
+          <w:rtl/>
+        </w:rPr>
+        <w:t xml:space="preserve">הצהרה - </w:t>
+      </w:r>
+      <w:r>
+        <w:rPr>
+          <w:rFonts w:ascii="Verdana" w:hAnsi="Verdana"/>
+          <w:color w:val="70AD47" w:themeColor="accent6"/>
+          <w:sz w:val="24"/>
+          <w:szCs w:val="24"/>
+          <w:shd w:val="clear" w:color="auto" w:fill="FFFFFF"/>
+          <w:rtl/>
+        </w:rPr>
+        <w:t>העבודה נעשתה בהנחיית דר׳ ... במחלקה להנדסת תוכנה, עזריאלי</w:t>
+      </w:r>
+      <w:r>
+        <w:rPr>
+          <w:rStyle w:val="apple-converted-space"/>
+          <w:rFonts w:ascii="Verdana" w:hAnsi="Verdana"/>
+          <w:color w:val="70AD47" w:themeColor="accent6"/>
+          <w:sz w:val="24"/>
+          <w:szCs w:val="24"/>
+          <w:shd w:val="clear" w:color="auto" w:fill="FFFFFF"/>
+          <w:rtl/>
+        </w:rPr>
+        <w:t> </w:t>
+      </w:r>
+      <w:r>
+        <w:rPr>
+          <w:rStyle w:val="s1"/>
+          <w:rFonts w:ascii="Verdana" w:hAnsi="Verdana"/>
+          <w:color w:val="70AD47" w:themeColor="accent6"/>
+          <w:sz w:val="24"/>
+          <w:szCs w:val="24"/>
+          <w:shd w:val="clear" w:color="auto" w:fill="FFFFFF"/>
+        </w:rPr>
+        <w:t>-</w:t>
+      </w:r>
+      <w:r>
+        <w:rPr>
+          <w:rStyle w:val="apple-converted-space"/>
+          <w:rFonts w:ascii="Verdana" w:hAnsi="Verdana"/>
+          <w:color w:val="70AD47" w:themeColor="accent6"/>
+          <w:sz w:val="24"/>
+          <w:szCs w:val="24"/>
+          <w:shd w:val="clear" w:color="auto" w:fill="FFFFFF"/>
+        </w:rPr>
+        <w:t> </w:t>
+      </w:r>
+      <w:r>
+        <w:rPr>
+          <w:rFonts w:ascii="Verdana" w:hAnsi="Verdana"/>
+          <w:color w:val="70AD47" w:themeColor="accent6"/>
+          <w:sz w:val="24"/>
+          <w:szCs w:val="24"/>
+          <w:shd w:val="clear" w:color="auto" w:fill="FFFFFF"/>
+          <w:rtl/>
+        </w:rPr>
+        <w:t>המכללה האקדמית להנדסה ירושלים ובחברת</w:t>
+      </w:r>
+      <w:r>
+        <w:rPr>
+          <w:rFonts w:ascii="Verdana" w:hAnsi="Verdana"/>
+          <w:color w:val="70AD47" w:themeColor="accent6"/>
+          <w:sz w:val="24"/>
+          <w:szCs w:val="24"/>
+          <w:shd w:val="clear" w:color="auto" w:fill="FFFFFF"/>
+        </w:rPr>
+        <w:t>...</w:t>
+      </w:r>
+      <w:r>
+        <w:rPr>
+          <w:rFonts w:ascii="Verdana" w:hAnsi="Verdana"/>
+          <w:color w:val="70AD47" w:themeColor="accent6"/>
+          <w:sz w:val="24"/>
+          <w:szCs w:val="24"/>
+        </w:rPr>
+        <w:br/>
+      </w:r>
+      <w:r>
+        <w:rPr>
+          <w:rFonts w:ascii="Verdana" w:hAnsi="Verdana"/>
+          <w:color w:val="70AD47" w:themeColor="accent6"/>
+          <w:sz w:val="24"/>
+          <w:szCs w:val="24"/>
+          <w:shd w:val="clear" w:color="auto" w:fill="FFFFFF"/>
+          <w:rtl/>
+        </w:rPr>
+        <w:t>החיבור מציג את עבודתי האישית ומהווה חלק מהדרישות לקבלת תואר ראשון בהנדסה</w:t>
+      </w:r>
+      <w:r>
+        <w:rPr>
+          <w:rStyle w:val="s1"/>
+          <w:rFonts w:ascii="Verdana" w:hAnsi="Verdana"/>
+          <w:color w:val="70AD47" w:themeColor="accent6"/>
+          <w:sz w:val="24"/>
+          <w:szCs w:val="24"/>
+          <w:shd w:val="clear" w:color="auto" w:fill="FFFFFF"/>
+        </w:rPr>
+        <w:t>.</w:t>
+      </w:r>
+    </w:p>
+    <w:p>
+      <w:pPr>
+        <w:spacing w:line="360" w:lineRule="auto"/>
+        <w:jc w:val="left"/>
+        <w:rPr>
+          <w:b/>
+          <w:bCs/>
+          <w:color w:val="70AD47" w:themeColor="accent6"/>
+          <w:sz w:val="24"/>
+          <w:szCs w:val="24"/>
+          <w:rtl/>
+        </w:rPr>
+      </w:pPr>
+      <w:r>
+        <w:rPr>
+          <w:rFonts w:hint="cs"/>
+          <w:b/>
+          <w:bCs/>
+          <w:color w:val="70AD47" w:themeColor="accent6"/>
+          <w:sz w:val="24"/>
+          <w:szCs w:val="24"/>
+          <w:rtl/>
+        </w:rPr>
+        <w:t>תודות</w:t>
+      </w:r>
+    </w:p>
+    <w:p>
+      <w:pPr>
+        <w:spacing w:line="360" w:lineRule="auto"/>
+        <w:jc w:val="left"/>
+        <w:rPr>
+          <w:b/>
+          <w:bCs/>
+          <w:color w:val="70AD47" w:themeColor="accent6"/>
+          <w:sz w:val="24"/>
+          <w:szCs w:val="24"/>
+          <w:rtl/>
+        </w:rPr>
+      </w:pPr>
+      <w:r>
+        <w:rPr>
+          <w:rFonts w:hint="cs"/>
+          <w:b/>
+          <w:bCs/>
+          <w:color w:val="70AD47" w:themeColor="accent6"/>
+          <w:sz w:val="24"/>
+          <w:szCs w:val="24"/>
+          <w:rtl/>
+        </w:rPr>
+        <w:t>תוכן עניינים</w:t>
+      </w:r>
+    </w:p>
+    <w:p>
+      <w:pPr>
+        <w:spacing w:line="360" w:lineRule="auto"/>
+        <w:jc w:val="left"/>
+        <w:rPr>
+          <w:b/>
+          <w:bCs/>
+          <w:color w:val="70AD47" w:themeColor="accent6"/>
+          <w:sz w:val="24"/>
+          <w:szCs w:val="24"/>
+          <w:rtl/>
+        </w:rPr>
+      </w:pPr>
+      <w:r>
+        <w:rPr>
+          <w:rFonts w:hint="cs"/>
+          <w:b/>
+          <w:bCs/>
+          <w:color w:val="70AD47" w:themeColor="accent6"/>
+          <w:sz w:val="24"/>
+          <w:szCs w:val="24"/>
+          <w:rtl/>
+        </w:rPr>
+        <w:t xml:space="preserve">מילון מונחים - </w:t>
+      </w:r>
+      <w:r>
+        <w:rPr>
+          <w:rFonts w:ascii="Verdana" w:hAnsi="Verdana"/>
+          <w:color w:val="70AD47" w:themeColor="accent6"/>
+          <w:sz w:val="24"/>
+          <w:szCs w:val="24"/>
+          <w:shd w:val="clear" w:color="auto" w:fill="FFFFFF"/>
+          <w:rtl/>
+        </w:rPr>
+        <w:t>שימת מונחים, סימונים, קיצורים וראשי תיבות המופיעים בהמשך המסמך. ממוינת לפי</w:t>
+      </w:r>
+      <w:r>
+        <w:rPr>
+          <w:rFonts w:ascii="Verdana" w:hAnsi="Verdana" w:hint="cs"/>
+          <w:color w:val="70AD47" w:themeColor="accent6"/>
+          <w:sz w:val="24"/>
+          <w:szCs w:val="24"/>
+          <w:shd w:val="clear" w:color="auto" w:fill="FFFFFF"/>
+          <w:rtl/>
+        </w:rPr>
+        <w:t xml:space="preserve"> </w:t>
+      </w:r>
+      <w:r>
+        <w:rPr>
+          <w:rFonts w:ascii="Verdana" w:hAnsi="Verdana"/>
+          <w:color w:val="70AD47" w:themeColor="accent6"/>
+          <w:sz w:val="24"/>
+          <w:szCs w:val="24"/>
+          <w:shd w:val="clear" w:color="auto" w:fill="FFFFFF"/>
+          <w:rtl/>
+        </w:rPr>
+        <w:t>א״ב - עברית ואח״כ אנגלית</w:t>
+      </w:r>
+    </w:p>
+    <w:p>
+      <w:pPr>
+        <w:spacing w:line="360" w:lineRule="auto"/>
+        <w:jc w:val="left"/>
+        <w:rPr>
+          <w:rFonts w:hint="cs"/>
+          <w:b/>
+          <w:bCs/>
+          <w:color w:val="70AD47" w:themeColor="accent6"/>
+          <w:sz w:val="24"/>
+          <w:szCs w:val="24"/>
+          <w:rtl/>
+        </w:rPr>
+      </w:pPr>
+      <w:r>
+        <w:rPr>
+          <w:rFonts w:hint="cs"/>
+          <w:b/>
+          <w:bCs/>
+          <w:color w:val="70AD47" w:themeColor="accent6"/>
+          <w:sz w:val="24"/>
+          <w:szCs w:val="24"/>
+          <w:rtl/>
+        </w:rPr>
+        <w:t>תיאור מסגרת הפרויקט</w:t>
+      </w:r>
+      <w:r>
+        <w:rPr>
+          <w:b/>
+          <w:bCs/>
+          <w:color w:val="70AD47" w:themeColor="accent6"/>
+          <w:sz w:val="24"/>
+          <w:szCs w:val="24"/>
+        </w:rPr>
+        <w:t xml:space="preserve"> </w:t>
+      </w:r>
+      <w:r>
+        <w:rPr>
+          <w:rFonts w:hint="cs"/>
+          <w:b/>
+          <w:bCs/>
+          <w:color w:val="70AD47" w:themeColor="accent6"/>
+          <w:sz w:val="24"/>
+          <w:szCs w:val="24"/>
+          <w:rtl/>
+        </w:rPr>
+        <w:t xml:space="preserve"> (</w:t>
+      </w:r>
+      <w:r>
+        <w:rPr>
+          <w:b/>
+          <w:bCs/>
+          <w:color w:val="70AD47" w:themeColor="accent6"/>
+          <w:sz w:val="24"/>
+          <w:szCs w:val="24"/>
+        </w:rPr>
+        <w:t>abstract</w:t>
+      </w:r>
+      <w:r>
+        <w:rPr>
+          <w:rFonts w:hint="cs"/>
+          <w:b/>
+          <w:bCs/>
+          <w:color w:val="70AD47" w:themeColor="accent6"/>
+          <w:sz w:val="24"/>
+          <w:szCs w:val="24"/>
+          <w:rtl/>
+        </w:rPr>
+        <w:t>)</w:t>
+      </w:r>
+    </w:p>
+    <w:p>
+      <w:pPr>
+        <w:spacing w:line="360" w:lineRule="auto"/>
+        <w:jc w:val="left"/>
+        <w:rPr>
+          <w:rFonts w:hint="cs"/>
+          <w:b/>
+          <w:bCs/>
+          <w:color w:val="70AD47" w:themeColor="accent6"/>
+          <w:sz w:val="24"/>
+          <w:szCs w:val="24"/>
+          <w:rtl/>
+        </w:rPr>
+      </w:pPr>
+      <w:r>
+        <w:rPr>
+          <w:rFonts w:hint="cs"/>
+          <w:b/>
+          <w:bCs/>
+          <w:color w:val="70AD47" w:themeColor="accent6"/>
+          <w:sz w:val="24"/>
+          <w:szCs w:val="24"/>
+          <w:rtl/>
+        </w:rPr>
+        <w:t>תיאור הבעיה כולל מבחינת הנדסת תוכנה</w:t>
+      </w:r>
+      <w:r>
+        <w:rPr>
+          <w:rFonts w:hint="cs"/>
+          <w:b/>
+          <w:bCs/>
+          <w:color w:val="70AD47" w:themeColor="accent6"/>
+          <w:sz w:val="24"/>
+          <w:szCs w:val="24"/>
+          <w:rtl/>
+        </w:rPr>
+        <w:t xml:space="preserve"> (</w:t>
+      </w:r>
+      <w:r>
+        <w:rPr>
+          <w:b/>
+          <w:bCs/>
+          <w:color w:val="70AD47" w:themeColor="accent6"/>
+          <w:sz w:val="24"/>
+          <w:szCs w:val="24"/>
+        </w:rPr>
+        <w:t>PROBLEM DESCRIPTION</w:t>
+      </w:r>
+      <w:r>
+        <w:rPr>
+          <w:rFonts w:hint="cs"/>
+          <w:b/>
+          <w:bCs/>
+          <w:color w:val="70AD47" w:themeColor="accent6"/>
+          <w:sz w:val="24"/>
+          <w:szCs w:val="24"/>
+          <w:rtl/>
+        </w:rPr>
+        <w:t>)</w:t>
+      </w:r>
+    </w:p>
+    <w:p>
+      <w:pPr>
+        <w:spacing w:line="360" w:lineRule="auto"/>
+        <w:jc w:val="left"/>
+        <w:rPr>
+          <w:b/>
+          <w:bCs/>
+          <w:color w:val="4472C4" w:themeColor="accent5"/>
+          <w:sz w:val="24"/>
+          <w:szCs w:val="24"/>
+          <w:rtl/>
+        </w:rPr>
+      </w:pPr>
+      <w:r>
+        <w:rPr>
+          <w:rFonts w:hint="cs"/>
+          <w:b/>
+          <w:bCs/>
+          <w:color w:val="4472C4" w:themeColor="accent5"/>
+          <w:sz w:val="24"/>
+          <w:szCs w:val="24"/>
+          <w:rtl/>
+        </w:rPr>
+        <w:t>תיאור הפתרון</w:t>
+      </w:r>
+      <w:r>
+        <w:rPr>
+          <w:rFonts w:hint="cs"/>
+          <w:b/>
+          <w:bCs/>
+          <w:color w:val="4472C4" w:themeColor="accent5"/>
+          <w:sz w:val="24"/>
+          <w:szCs w:val="24"/>
+          <w:rtl/>
+        </w:rPr>
+        <w:t xml:space="preserve"> (</w:t>
+      </w:r>
+      <w:r>
+        <w:rPr>
+          <w:b/>
+          <w:bCs/>
+          <w:color w:val="4472C4" w:themeColor="accent5"/>
+          <w:sz w:val="24"/>
+          <w:szCs w:val="24"/>
+        </w:rPr>
+        <w:t>PROPOSED SOLUTION</w:t>
+      </w:r>
+      <w:r>
+        <w:rPr>
+          <w:rFonts w:hint="cs"/>
+          <w:b/>
+          <w:bCs/>
+          <w:color w:val="4472C4" w:themeColor="accent5"/>
+          <w:sz w:val="24"/>
+          <w:szCs w:val="24"/>
+          <w:rtl/>
+        </w:rPr>
+        <w:t>)</w:t>
+      </w:r>
+    </w:p>
+    <w:p>
+      <w:pPr>
+        <w:spacing w:line="360" w:lineRule="auto"/>
+        <w:jc w:val="left"/>
+        <w:rPr>
+          <w:b/>
+          <w:bCs/>
+          <w:color w:val="4472C4" w:themeColor="accent5"/>
+          <w:sz w:val="24"/>
+          <w:szCs w:val="24"/>
+          <w:rtl/>
+        </w:rPr>
+      </w:pPr>
+      <w:r>
+        <w:rPr>
+          <w:rFonts w:hint="cs"/>
+          <w:b/>
+          <w:bCs/>
+          <w:color w:val="4472C4" w:themeColor="accent5"/>
+          <w:sz w:val="24"/>
+          <w:szCs w:val="24"/>
+          <w:rtl/>
+        </w:rPr>
+        <w:t>תיאור המערכת שמומשה</w:t>
+      </w:r>
+    </w:p>
+    <w:p>
+      <w:pPr>
+        <w:spacing w:line="360" w:lineRule="auto"/>
+        <w:jc w:val="left"/>
+        <w:rPr>
+          <w:b/>
+          <w:bCs/>
+          <w:color w:val="4472C4" w:themeColor="accent5"/>
+          <w:sz w:val="24"/>
+          <w:szCs w:val="24"/>
+          <w:rtl/>
+        </w:rPr>
+      </w:pPr>
+      <w:r>
+        <w:rPr>
+          <w:rFonts w:hint="cs"/>
+          <w:b/>
+          <w:bCs/>
+          <w:color w:val="4472C4" w:themeColor="accent5"/>
+          <w:sz w:val="24"/>
+          <w:szCs w:val="24"/>
+          <w:rtl/>
+        </w:rPr>
+        <w:t>בדיקות</w:t>
+      </w:r>
+      <w:r>
+        <w:rPr>
+          <w:rFonts w:hint="cs"/>
+          <w:b/>
+          <w:bCs/>
+          <w:color w:val="4472C4" w:themeColor="accent5"/>
+          <w:sz w:val="24"/>
+          <w:szCs w:val="24"/>
+          <w:rtl/>
+        </w:rPr>
+        <w:t xml:space="preserve"> (</w:t>
+      </w:r>
+      <w:r>
+        <w:rPr>
+          <w:rFonts w:hint="cs"/>
+          <w:b/>
+          <w:bCs/>
+          <w:color w:val="4472C4" w:themeColor="accent5"/>
+          <w:sz w:val="24"/>
+          <w:szCs w:val="24"/>
+        </w:rPr>
+        <w:t>TESTS</w:t>
+      </w:r>
+      <w:r>
+        <w:rPr>
+          <w:rFonts w:hint="cs"/>
+          <w:b/>
+          <w:bCs/>
+          <w:color w:val="4472C4" w:themeColor="accent5"/>
+          <w:sz w:val="24"/>
+          <w:szCs w:val="24"/>
+          <w:rtl/>
+        </w:rPr>
+        <w:t>)</w:t>
+      </w:r>
+    </w:p>
+    <w:p>
+      <w:pPr>
+        <w:spacing w:line="360" w:lineRule="auto"/>
+        <w:jc w:val="left"/>
+        <w:rPr>
+          <w:b/>
+          <w:bCs/>
+          <w:color w:val="4472C4" w:themeColor="accent5"/>
+          <w:sz w:val="24"/>
+          <w:szCs w:val="24"/>
+          <w:rtl/>
+        </w:rPr>
+      </w:pPr>
+      <w:r>
+        <w:rPr>
+          <w:rFonts w:hint="cs"/>
+          <w:b/>
+          <w:bCs/>
+          <w:color w:val="4472C4" w:themeColor="accent5"/>
+          <w:sz w:val="24"/>
+          <w:szCs w:val="24"/>
+          <w:rtl/>
+        </w:rPr>
+        <w:t>השוואה לספרות</w:t>
+      </w:r>
+      <w:r>
+        <w:rPr>
+          <w:rFonts w:hint="cs"/>
+          <w:b/>
+          <w:bCs/>
+          <w:color w:val="4472C4" w:themeColor="accent5"/>
+          <w:sz w:val="24"/>
+          <w:szCs w:val="24"/>
+          <w:rtl/>
+        </w:rPr>
+        <w:t xml:space="preserve"> (</w:t>
+      </w:r>
+      <w:r>
+        <w:rPr>
+          <w:b/>
+          <w:bCs/>
+          <w:color w:val="4472C4" w:themeColor="accent5"/>
+          <w:sz w:val="24"/>
+          <w:szCs w:val="24"/>
+        </w:rPr>
+        <w:t>Literature Comparison</w:t>
+      </w:r>
+      <w:r>
+        <w:rPr>
+          <w:rFonts w:hint="cs"/>
+          <w:b/>
+          <w:bCs/>
+          <w:color w:val="4472C4" w:themeColor="accent5"/>
+          <w:sz w:val="24"/>
+          <w:szCs w:val="24"/>
+          <w:rtl/>
+        </w:rPr>
+        <w:t>)</w:t>
+      </w:r>
+    </w:p>
+    <w:p>
+      <w:pPr>
+        <w:spacing w:line="360" w:lineRule="auto"/>
+        <w:jc w:val="left"/>
+        <w:rPr>
+          <w:b/>
+          <w:bCs/>
+          <w:color w:val="4472C4" w:themeColor="accent5"/>
+          <w:sz w:val="24"/>
+          <w:szCs w:val="24"/>
+        </w:rPr>
+      </w:pPr>
+      <w:r>
+        <w:rPr>
+          <w:rFonts w:hint="cs"/>
+          <w:b/>
+          <w:bCs/>
+          <w:color w:val="4472C4" w:themeColor="accent5"/>
+          <w:sz w:val="24"/>
+          <w:szCs w:val="24"/>
+          <w:rtl/>
+        </w:rPr>
+        <w:t>מסקנות מימוש הפרויקט</w:t>
+      </w:r>
+    </w:p>
+    <w:p>
+      <w:pPr>
+        <w:spacing w:line="360" w:lineRule="auto"/>
+        <w:jc w:val="left"/>
+        <w:rPr>
+          <w:b/>
+          <w:bCs/>
+          <w:color w:val="FFC000" w:themeColor="accent4"/>
+          <w:sz w:val="24"/>
+          <w:szCs w:val="24"/>
+          <w:rtl/>
+        </w:rPr>
+      </w:pPr>
+      <w:r>
+        <w:rPr>
+          <w:rFonts w:hint="cs"/>
+          <w:b/>
+          <w:bCs/>
+          <w:color w:val="FFC000" w:themeColor="accent4"/>
+          <w:sz w:val="24"/>
+          <w:szCs w:val="24"/>
+          <w:rtl/>
+        </w:rPr>
+        <w:t>סיכום</w:t>
+      </w:r>
+      <w:r>
+        <w:rPr>
+          <w:rFonts w:hint="cs"/>
+          <w:b/>
+          <w:bCs/>
+          <w:color w:val="FFC000" w:themeColor="accent4"/>
+          <w:sz w:val="24"/>
+          <w:szCs w:val="24"/>
+          <w:rtl/>
+        </w:rPr>
+        <w:t xml:space="preserve"> (</w:t>
+      </w:r>
+      <w:r>
+        <w:rPr>
+          <w:b/>
+          <w:bCs/>
+          <w:color w:val="FFC000" w:themeColor="accent4"/>
+          <w:sz w:val="24"/>
+          <w:szCs w:val="24"/>
+        </w:rPr>
+        <w:t>Conclusions</w:t>
+      </w:r>
+      <w:r>
+        <w:rPr>
+          <w:rFonts w:hint="cs"/>
+          <w:b/>
+          <w:bCs/>
+          <w:color w:val="FFC000" w:themeColor="accent4"/>
+          <w:sz w:val="24"/>
+          <w:szCs w:val="24"/>
+          <w:rtl/>
+        </w:rPr>
+        <w:t>)</w:t>
+      </w:r>
+    </w:p>
+    <w:p>
+      <w:pPr>
+        <w:spacing w:line="360" w:lineRule="auto"/>
+        <w:jc w:val="left"/>
+        <w:rPr>
+          <w:b/>
+          <w:bCs/>
+          <w:color w:val="4472C4" w:themeColor="accent5"/>
+          <w:sz w:val="24"/>
+          <w:szCs w:val="24"/>
+          <w:rtl/>
+        </w:rPr>
+      </w:pPr>
+      <w:r>
+        <w:rPr>
+          <w:rFonts w:hint="cs"/>
+          <w:b/>
+          <w:bCs/>
+          <w:color w:val="4472C4" w:themeColor="accent5"/>
+          <w:sz w:val="24"/>
+          <w:szCs w:val="24"/>
+          <w:rtl/>
+        </w:rPr>
+        <w:t>ספרות</w:t>
+      </w:r>
+    </w:p>
+    <w:p>
+      <w:pPr>
+        <w:spacing w:line="360" w:lineRule="auto"/>
+        <w:jc w:val="left"/>
+        <w:rPr>
+          <w:b/>
+          <w:bCs/>
+          <w:color w:val="4472C4" w:themeColor="accent5"/>
+          <w:sz w:val="24"/>
+          <w:szCs w:val="24"/>
+          <w:rtl/>
+        </w:rPr>
+      </w:pPr>
+      <w:r>
+        <w:rPr>
+          <w:rFonts w:hint="cs"/>
+          <w:b/>
+          <w:bCs/>
+          <w:color w:val="4472C4" w:themeColor="accent5"/>
+          <w:sz w:val="24"/>
+          <w:szCs w:val="24"/>
+          <w:rtl/>
+        </w:rPr>
+        <w:t>קישורים למערכות ניהול הפרויקט ובקרת תצורה</w:t>
+      </w:r>
+      <w:r>
+        <w:rPr>
+          <w:rFonts w:hint="cs"/>
+          <w:b/>
+          <w:bCs/>
+          <w:color w:val="4472C4" w:themeColor="accent5"/>
+          <w:sz w:val="24"/>
+          <w:szCs w:val="24"/>
+          <w:rtl/>
+        </w:rPr>
+        <w:t xml:space="preserve"> (</w:t>
+      </w:r>
+      <w:r>
+        <w:rPr>
+          <w:b/>
+          <w:bCs/>
+          <w:color w:val="4472C4" w:themeColor="accent5"/>
+          <w:sz w:val="24"/>
+          <w:szCs w:val="24"/>
+        </w:rPr>
+        <w:t>Project Management Tools</w:t>
+      </w:r>
+      <w:r>
+        <w:rPr>
+          <w:rFonts w:hint="cs"/>
+          <w:b/>
+          <w:bCs/>
+          <w:color w:val="4472C4" w:themeColor="accent5"/>
+          <w:sz w:val="24"/>
+          <w:szCs w:val="24"/>
+          <w:rtl/>
+        </w:rPr>
+        <w:t>)</w:t>
+      </w:r>
+    </w:p>
+    <w:p>
+      <w:pPr>
+        <w:spacing w:line="360" w:lineRule="auto"/>
+        <w:jc w:val="left"/>
+        <w:rPr>
+          <w:b/>
+          <w:bCs/>
+          <w:color w:val="4472C4" w:themeColor="accent5"/>
+          <w:sz w:val="24"/>
+          <w:szCs w:val="24"/>
+          <w:rtl/>
+        </w:rPr>
+      </w:pPr>
+      <w:r>
+        <w:rPr>
+          <w:rFonts w:hint="cs"/>
+          <w:b/>
+          <w:bCs/>
+          <w:color w:val="4472C4" w:themeColor="accent5"/>
+          <w:sz w:val="24"/>
+          <w:szCs w:val="24"/>
+          <w:rtl/>
+        </w:rPr>
+        <w:t>נספחים</w:t>
+      </w:r>
+      <w:r>
+        <w:rPr>
+          <w:rFonts w:hint="cs"/>
+          <w:b/>
+          <w:bCs/>
+          <w:color w:val="4472C4" w:themeColor="accent5"/>
+          <w:sz w:val="24"/>
+          <w:szCs w:val="24"/>
+          <w:rtl/>
+        </w:rPr>
+        <w:t>-</w:t>
+      </w:r>
+      <w:r>
+        <w:rPr>
+          <w:rFonts w:hint="cs"/>
+          <w:b/>
+          <w:bCs/>
+          <w:color w:val="4472C4" w:themeColor="accent5"/>
+          <w:sz w:val="24"/>
+          <w:szCs w:val="24"/>
+          <w:rtl/>
+        </w:rPr>
+        <w:t>תרשמים, טבלאות מפורטות</w:t>
+      </w:r>
+      <w:r>
+        <w:rPr>
+          <w:rFonts w:hint="cs"/>
+          <w:b/>
+          <w:bCs/>
+          <w:color w:val="4472C4" w:themeColor="accent5"/>
+          <w:sz w:val="24"/>
+          <w:szCs w:val="24"/>
+          <w:rtl/>
+        </w:rPr>
+        <w:t>,  דוח"ות בדיקה, דו"ח מדעי וכו' (</w:t>
+      </w:r>
+      <w:r>
+        <w:rPr>
+          <w:rFonts w:hint="cs"/>
+          <w:b/>
+          <w:bCs/>
+          <w:color w:val="4472C4" w:themeColor="accent5"/>
+          <w:sz w:val="24"/>
+          <w:szCs w:val="24"/>
+        </w:rPr>
+        <w:t>A</w:t>
+      </w:r>
+      <w:r>
+        <w:rPr>
+          <w:b/>
+          <w:bCs/>
+          <w:color w:val="4472C4" w:themeColor="accent5"/>
+          <w:sz w:val="24"/>
+          <w:szCs w:val="24"/>
+        </w:rPr>
+        <w:t>ppendix</w:t>
+      </w:r>
+      <w:r>
+        <w:rPr>
+          <w:rFonts w:hint="cs"/>
+          <w:b/>
+          <w:bCs/>
+          <w:color w:val="4472C4" w:themeColor="accent5"/>
+          <w:sz w:val="24"/>
+          <w:szCs w:val="24"/>
+          <w:rtl/>
+        </w:rPr>
+        <w:t>)</w:t>
+      </w:r>
+    </w:p>
+    <w:p>
+      <w:pPr>
+        <w:spacing w:line="360" w:lineRule="auto"/>
+        <w:jc w:val="left"/>
         <w:rPr>
           <w:b/>
           <w:bCs/>
@@ -416,9 +1342,12 @@
           <w:rtl/>
         </w:rPr>
       </w:pPr>
-      <w:r>
-        <w:rPr>
-          <w:rFonts w:hint="cs"/>
+    </w:p>
+    <w:p>
+      <w:pPr>
+        <w:spacing w:line="360" w:lineRule="auto"/>
+        <w:jc w:val="left"/>
+        <w:rPr>
           <w:b/>
           <w:bCs/>
           <w:color w:val="4472C4" w:themeColor="accent5"/>
@@ -426,305 +1355,7 @@
           <w:szCs w:val="28"/>
           <w:rtl/>
         </w:rPr>
-        <w:t>לשפר</w:t>
-      </w:r>
-    </w:p>
-    <w:p>
-      <w:pPr>
-        <w:spacing w:line="360" w:lineRule="auto"/>
-        <w:jc w:val="left"/>
-        <w:rPr>
-          <w:b/>
-          <w:bCs/>
-          <w:sz w:val="28"/>
-          <w:szCs w:val="28"/>
-          <w:rtl/>
-        </w:rPr>
-      </w:pPr>
-    </w:p>
-    <w:p>
-      <w:pPr>
-        <w:spacing w:line="360" w:lineRule="auto"/>
-        <w:jc w:val="left"/>
-        <w:rPr>
-          <w:b/>
-          <w:bCs/>
-          <w:color w:val="FFC000" w:themeColor="accent4"/>
-          <w:sz w:val="28"/>
-          <w:szCs w:val="28"/>
-          <w:rtl/>
-        </w:rPr>
-      </w:pPr>
-      <w:r>
-        <w:rPr>
-          <w:rFonts w:hint="cs"/>
-          <w:b/>
-          <w:bCs/>
-          <w:color w:val="FFC000" w:themeColor="accent4"/>
-          <w:sz w:val="28"/>
-          <w:szCs w:val="28"/>
-          <w:rtl/>
-        </w:rPr>
-        <w:t>תקציר</w:t>
-      </w:r>
-    </w:p>
-    <w:p>
-      <w:pPr>
-        <w:bidi w:val="0"/>
-        <w:spacing w:line="360" w:lineRule="auto"/>
-        <w:jc w:val="left"/>
-        <w:rPr>
-          <w:b/>
-          <w:bCs/>
-          <w:color w:val="FFC000" w:themeColor="accent4"/>
-          <w:sz w:val="28"/>
-          <w:szCs w:val="28"/>
-        </w:rPr>
-      </w:pPr>
-      <w:r>
-        <w:rPr>
-          <w:b/>
-          <w:bCs/>
-          <w:color w:val="FFC000" w:themeColor="accent4"/>
-          <w:sz w:val="28"/>
-          <w:szCs w:val="28"/>
-        </w:rPr>
-        <w:t>Summary</w:t>
-      </w:r>
-    </w:p>
-    <w:p>
-      <w:pPr>
-        <w:spacing w:line="360" w:lineRule="auto"/>
-        <w:jc w:val="left"/>
-        <w:rPr>
-          <w:b/>
-          <w:bCs/>
-          <w:color w:val="70AD47" w:themeColor="accent6"/>
-          <w:sz w:val="28"/>
-          <w:szCs w:val="28"/>
-          <w:rtl/>
-        </w:rPr>
-      </w:pPr>
-      <w:r>
-        <w:rPr>
-          <w:rFonts w:hint="cs"/>
-          <w:b/>
-          <w:bCs/>
-          <w:color w:val="70AD47" w:themeColor="accent6"/>
-          <w:sz w:val="28"/>
-          <w:szCs w:val="28"/>
-          <w:rtl/>
-        </w:rPr>
-        <w:t xml:space="preserve">הצהרה - </w:t>
-      </w:r>
-      <w:r>
-        <w:rPr>
-          <w:rFonts w:ascii="Verdana" w:hAnsi="Verdana"/>
-          <w:color w:val="70AD47" w:themeColor="accent6"/>
-          <w:sz w:val="21"/>
-          <w:szCs w:val="21"/>
-          <w:shd w:val="clear" w:color="auto" w:fill="FFFFFF"/>
-          <w:rtl/>
-        </w:rPr>
-        <w:t>העבודה נעשתה בהנחיית דר׳ ... במחלקה להנדסת תוכנה, עזריאלי</w:t>
-      </w:r>
-      <w:r>
-        <w:rPr>
-          <w:rStyle w:val="apple-converted-space"/>
-          <w:rFonts w:ascii="Verdana" w:hAnsi="Verdana"/>
-          <w:color w:val="70AD47" w:themeColor="accent6"/>
-          <w:sz w:val="21"/>
-          <w:szCs w:val="21"/>
-          <w:shd w:val="clear" w:color="auto" w:fill="FFFFFF"/>
-          <w:rtl/>
-        </w:rPr>
-        <w:t> </w:t>
-      </w:r>
-      <w:r>
-        <w:rPr>
-          <w:rStyle w:val="s1"/>
-          <w:rFonts w:ascii="Verdana" w:hAnsi="Verdana"/>
-          <w:color w:val="70AD47" w:themeColor="accent6"/>
-          <w:sz w:val="21"/>
-          <w:szCs w:val="21"/>
-          <w:shd w:val="clear" w:color="auto" w:fill="FFFFFF"/>
-        </w:rPr>
-        <w:t>-</w:t>
-      </w:r>
-      <w:r>
-        <w:rPr>
-          <w:rStyle w:val="apple-converted-space"/>
-          <w:rFonts w:ascii="Verdana" w:hAnsi="Verdana"/>
-          <w:color w:val="70AD47" w:themeColor="accent6"/>
-          <w:sz w:val="21"/>
-          <w:szCs w:val="21"/>
-          <w:shd w:val="clear" w:color="auto" w:fill="FFFFFF"/>
-        </w:rPr>
-        <w:t> </w:t>
-      </w:r>
-      <w:r>
-        <w:rPr>
-          <w:rFonts w:ascii="Verdana" w:hAnsi="Verdana"/>
-          <w:color w:val="70AD47" w:themeColor="accent6"/>
-          <w:sz w:val="21"/>
-          <w:szCs w:val="21"/>
-          <w:shd w:val="clear" w:color="auto" w:fill="FFFFFF"/>
-          <w:rtl/>
-        </w:rPr>
-        <w:t>המכללה האקדמית להנדסה ירושלים ובחברת</w:t>
-      </w:r>
-      <w:r>
-        <w:rPr>
-          <w:rFonts w:ascii="Verdana" w:hAnsi="Verdana"/>
-          <w:color w:val="70AD47" w:themeColor="accent6"/>
-          <w:sz w:val="21"/>
-          <w:szCs w:val="21"/>
-          <w:shd w:val="clear" w:color="auto" w:fill="FFFFFF"/>
-        </w:rPr>
-        <w:t>...</w:t>
-      </w:r>
-      <w:r>
-        <w:rPr>
-          <w:rFonts w:ascii="Verdana" w:hAnsi="Verdana"/>
-          <w:color w:val="70AD47" w:themeColor="accent6"/>
-          <w:sz w:val="21"/>
-          <w:szCs w:val="21"/>
-        </w:rPr>
-        <w:br/>
-      </w:r>
-      <w:r>
-        <w:rPr>
-          <w:rFonts w:ascii="Verdana" w:hAnsi="Verdana"/>
-          <w:color w:val="70AD47" w:themeColor="accent6"/>
-          <w:sz w:val="21"/>
-          <w:szCs w:val="21"/>
-          <w:shd w:val="clear" w:color="auto" w:fill="FFFFFF"/>
-          <w:rtl/>
-        </w:rPr>
-        <w:t>החיבור מציג את עבודתי האישית ומהווה חלק מהדרישות לקבלת תואר ראשון בהנדסה</w:t>
-      </w:r>
-      <w:r>
-        <w:rPr>
-          <w:rStyle w:val="s1"/>
-          <w:rFonts w:ascii="Verdana" w:hAnsi="Verdana"/>
-          <w:color w:val="70AD47" w:themeColor="accent6"/>
-          <w:sz w:val="21"/>
-          <w:szCs w:val="21"/>
-          <w:shd w:val="clear" w:color="auto" w:fill="FFFFFF"/>
-        </w:rPr>
-        <w:t>.</w:t>
-      </w:r>
-    </w:p>
-    <w:p>
-      <w:pPr>
-        <w:spacing w:line="360" w:lineRule="auto"/>
-        <w:jc w:val="left"/>
-        <w:rPr>
-          <w:b/>
-          <w:bCs/>
-          <w:color w:val="70AD47" w:themeColor="accent6"/>
-          <w:sz w:val="28"/>
-          <w:szCs w:val="28"/>
-          <w:rtl/>
-        </w:rPr>
-      </w:pPr>
-      <w:r>
-        <w:rPr>
-          <w:rFonts w:hint="cs"/>
-          <w:b/>
-          <w:bCs/>
-          <w:color w:val="70AD47" w:themeColor="accent6"/>
-          <w:sz w:val="28"/>
-          <w:szCs w:val="28"/>
-          <w:rtl/>
-        </w:rPr>
-        <w:t>תודות</w:t>
-      </w:r>
-    </w:p>
-    <w:p>
-      <w:pPr>
-        <w:spacing w:line="360" w:lineRule="auto"/>
-        <w:jc w:val="left"/>
-        <w:rPr>
-          <w:b/>
-          <w:bCs/>
-          <w:color w:val="70AD47" w:themeColor="accent6"/>
-          <w:sz w:val="28"/>
-          <w:szCs w:val="28"/>
-          <w:rtl/>
-        </w:rPr>
-      </w:pPr>
-      <w:r>
-        <w:rPr>
-          <w:rFonts w:hint="cs"/>
-          <w:b/>
-          <w:bCs/>
-          <w:color w:val="70AD47" w:themeColor="accent6"/>
-          <w:sz w:val="28"/>
-          <w:szCs w:val="28"/>
-          <w:rtl/>
-        </w:rPr>
-        <w:t>תוכן עניינים</w:t>
-      </w:r>
-    </w:p>
-    <w:p>
-      <w:pPr>
-        <w:spacing w:line="360" w:lineRule="auto"/>
-        <w:jc w:val="left"/>
-        <w:rPr>
-          <w:b/>
-          <w:bCs/>
-          <w:color w:val="70AD47" w:themeColor="accent6"/>
-          <w:sz w:val="28"/>
-          <w:szCs w:val="28"/>
-          <w:rtl/>
-        </w:rPr>
-      </w:pPr>
-      <w:r>
-        <w:rPr>
-          <w:rFonts w:hint="cs"/>
-          <w:b/>
-          <w:bCs/>
-          <w:color w:val="70AD47" w:themeColor="accent6"/>
-          <w:sz w:val="28"/>
-          <w:szCs w:val="28"/>
-          <w:rtl/>
-        </w:rPr>
-        <w:t xml:space="preserve">מילון מונחים - </w:t>
-      </w:r>
-      <w:r>
-        <w:rPr>
-          <w:rFonts w:ascii="Verdana" w:hAnsi="Verdana"/>
-          <w:color w:val="70AD47" w:themeColor="accent6"/>
-          <w:sz w:val="21"/>
-          <w:szCs w:val="21"/>
-          <w:shd w:val="clear" w:color="auto" w:fill="FFFFFF"/>
-          <w:rtl/>
-        </w:rPr>
-        <w:t>שימת מונחים, סימונים, קיצורים וראשי תיבות המופיעים בהמשך המסמך. ממוינת לפי</w:t>
-      </w:r>
-      <w:r>
-        <w:rPr>
-          <w:rFonts w:ascii="Verdana" w:hAnsi="Verdana" w:hint="cs"/>
-          <w:color w:val="70AD47" w:themeColor="accent6"/>
-          <w:sz w:val="21"/>
-          <w:szCs w:val="21"/>
-          <w:shd w:val="clear" w:color="auto" w:fill="FFFFFF"/>
-          <w:rtl/>
-        </w:rPr>
-        <w:t xml:space="preserve"> </w:t>
-      </w:r>
-      <w:r>
-        <w:rPr>
-          <w:rFonts w:ascii="Verdana" w:hAnsi="Verdana"/>
-          <w:color w:val="70AD47" w:themeColor="accent6"/>
-          <w:sz w:val="21"/>
-          <w:szCs w:val="21"/>
-          <w:shd w:val="clear" w:color="auto" w:fill="FFFFFF"/>
-          <w:rtl/>
-        </w:rPr>
-        <w:t>א״ב - עברית ואח״כ אנגלית</w:t>
-      </w:r>
+      </w:pPr>
     </w:p>
     <w:p>
       <w:pPr>
@@ -739,9 +1370,12 @@
           <w:rtl/>
         </w:rPr>
       </w:pPr>
-      <w:r>
-        <w:rPr>
-          <w:rFonts w:hint="cs"/>
+    </w:p>
+    <w:p>
+      <w:pPr>
+        <w:spacing w:line="360" w:lineRule="auto"/>
+        <w:jc w:val="left"/>
+        <w:rPr>
           <w:b/>
           <w:bCs/>
           <w:color w:val="4472C4" w:themeColor="accent5"/>
@@ -749,8 +1383,7 @@
           <w:szCs w:val="28"/>
           <w:rtl/>
         </w:rPr>
-        <w:t>תיאור מסגרת הפרויקט</w:t>
-      </w:r>
+      </w:pPr>
     </w:p>
     <w:p>
       <w:pPr>
@@ -759,7 +1392,6 @@
         <w:rPr>
           <w:b/>
           <w:bCs/>
-          <w:color w:val="4472C4" w:themeColor="accent5"/>
           <w:sz w:val="28"/>
           <w:szCs w:val="28"/>
           <w:rtl/>
@@ -770,27 +1402,91 @@
           <w:rFonts w:hint="cs"/>
           <w:b/>
           <w:bCs/>
-          <w:color w:val="4472C4" w:themeColor="accent5"/>
           <w:sz w:val="28"/>
           <w:szCs w:val="28"/>
           <w:rtl/>
         </w:rPr>
-        <w:t>תיאור הבע</w:t>
-      </w:r>
-      <w:bookmarkStart w:id="0" w:name="_GoBack"/>
-      <w:bookmarkEnd w:id="0"/>
-      <w:r>
-        <w:rPr>
-          <w:rFonts w:hint="cs"/>
-          <w:b/>
-          <w:bCs/>
-          <w:color w:val="4472C4" w:themeColor="accent5"/>
+        <w:lastRenderedPageBreak/>
+        <w:t>תקציר:</w:t>
+      </w:r>
+    </w:p>
+    <w:p>
+      <w:pPr>
+        <w:spacing w:line="360" w:lineRule="auto"/>
+        <w:jc w:val="left"/>
+        <w:rPr>
+          <w:rFonts w:asciiTheme="minorBidi" w:hAnsiTheme="minorBidi" w:cstheme="minorBidi"/>
+          <w:b/>
+          <w:bCs/>
+          <w:sz w:val="32"/>
+          <w:szCs w:val="32"/>
+          <w:rtl/>
+        </w:rPr>
+      </w:pPr>
+      <w:r>
+        <w:rPr>
+          <w:rFonts w:asciiTheme="minorBidi" w:hAnsiTheme="minorBidi" w:cstheme="minorBidi"/>
+          <w:sz w:val="24"/>
+          <w:szCs w:val="24"/>
+          <w:rtl/>
+        </w:rPr>
+        <w:t>התקציר מהווה החלק הנקרא ביותר בספר ויש להקדיש לכתיבתו מאמץ רב וחזרות ובדיקות רבות. יש לוודא שהתקציר כתוב בשפה רהוטה וללא שגיאות כתיב. את התקציר יש להשלים בשלב האחרון כאשר כל העבודה גמורה וברורה</w:t>
+      </w:r>
+      <w:r>
+        <w:rPr>
+          <w:rFonts w:asciiTheme="minorBidi" w:hAnsiTheme="minorBidi" w:cstheme="minorBidi"/>
+          <w:sz w:val="24"/>
+          <w:szCs w:val="24"/>
+        </w:rPr>
+        <w:t xml:space="preserve">. </w:t>
+      </w:r>
+      <w:r>
+        <w:rPr>
+          <w:rFonts w:asciiTheme="minorBidi" w:hAnsiTheme="minorBidi" w:cstheme="minorBidi"/>
+          <w:sz w:val="24"/>
+          <w:szCs w:val="24"/>
+          <w:rtl/>
+        </w:rPr>
+        <w:t>התקציר – כשמו כן הוא: 'ספר קצר'. כל הספר מתומצת לכדי דף אחד או דף וחצי לכל היותר. על התקציר לכלול פיסקה אחת מכל פרק בספר. פיסקה מתומצתת המכילה את העיקר של אותו פרק. החל במבוא, כולל את מטרת העבודה, תכנון בנייה, ניסויים ובדיקות ועיקר המסקנות. כך מתקבלת תמונה שלמה של הנעשה בפרויקט אך ללא הפרטים</w:t>
+      </w:r>
+      <w:r>
+        <w:rPr>
+          <w:rFonts w:asciiTheme="minorBidi" w:hAnsiTheme="minorBidi" w:cstheme="minorBidi"/>
+          <w:sz w:val="24"/>
+          <w:szCs w:val="24"/>
+        </w:rPr>
+        <w:t xml:space="preserve">. </w:t>
+      </w:r>
+      <w:r>
+        <w:rPr>
+          <w:rFonts w:asciiTheme="minorBidi" w:hAnsiTheme="minorBidi" w:cstheme="minorBidi"/>
+          <w:sz w:val="24"/>
+          <w:szCs w:val="24"/>
+          <w:rtl/>
+        </w:rPr>
+        <w:t>לאחר קריאת התקציר הקורא יכול להחליט אם יש לו עניין להמשיך ולקרוא את כל הספר או חלקים נבחרים</w:t>
+      </w:r>
+      <w:r>
+        <w:rPr>
+          <w:rFonts w:asciiTheme="minorBidi" w:hAnsiTheme="minorBidi" w:cstheme="minorBidi"/>
+          <w:sz w:val="24"/>
+          <w:szCs w:val="24"/>
+        </w:rPr>
+        <w:t>.</w:t>
+      </w:r>
+    </w:p>
+    <w:p>
+      <w:pPr>
+        <w:spacing w:line="360" w:lineRule="auto"/>
+        <w:jc w:val="left"/>
+        <w:rPr>
+          <w:b/>
+          <w:bCs/>
           <w:sz w:val="28"/>
           <w:szCs w:val="28"/>
           <w:rtl/>
         </w:rPr>
-        <w:t>יה כולל מבחינת הנדסת תוכנה</w:t>
-      </w:r>
+      </w:pPr>
     </w:p>
     <w:p>
       <w:pPr>
@@ -799,50 +1495,558 @@
         <w:rPr>
           <w:b/>
           <w:bCs/>
-          <w:color w:val="4472C4" w:themeColor="accent5"/>
           <w:sz w:val="28"/>
           <w:szCs w:val="28"/>
           <w:rtl/>
         </w:rPr>
       </w:pPr>
-      <w:r>
-        <w:rPr>
-          <w:rFonts w:hint="cs"/>
-          <w:b/>
-          <w:bCs/>
-          <w:color w:val="4472C4" w:themeColor="accent5"/>
+    </w:p>
+    <w:p>
+      <w:pPr>
+        <w:spacing w:line="360" w:lineRule="auto"/>
+        <w:jc w:val="left"/>
+        <w:rPr>
+          <w:b/>
+          <w:bCs/>
           <w:sz w:val="28"/>
           <w:szCs w:val="28"/>
           <w:rtl/>
         </w:rPr>
-        <w:t>תיאור הפתרון</w:t>
-      </w:r>
-    </w:p>
-    <w:p>
-      <w:pPr>
-        <w:spacing w:line="360" w:lineRule="auto"/>
-        <w:jc w:val="left"/>
-        <w:rPr>
-          <w:b/>
-          <w:bCs/>
-          <w:color w:val="4472C4" w:themeColor="accent5"/>
+      </w:pPr>
+      <w:r>
+        <w:rPr>
+          <w:rFonts w:hint="cs"/>
+          <w:b/>
+          <w:bCs/>
           <w:sz w:val="28"/>
           <w:szCs w:val="28"/>
           <w:rtl/>
         </w:rPr>
-      </w:pPr>
-      <w:r>
-        <w:rPr>
-          <w:rFonts w:hint="cs"/>
-          <w:b/>
-          <w:bCs/>
-          <w:color w:val="4472C4" w:themeColor="accent5"/>
+        <w:t>הצהרה:</w:t>
+      </w:r>
+    </w:p>
+    <w:p>
+      <w:pPr>
+        <w:spacing w:line="360" w:lineRule="auto"/>
+        <w:jc w:val="left"/>
+        <w:rPr>
+          <w:rFonts w:ascii="Verdana" w:hAnsi="Verdana"/>
+          <w:color w:val="190032"/>
+          <w:sz w:val="24"/>
+          <w:szCs w:val="24"/>
+          <w:shd w:val="clear" w:color="auto" w:fill="FFFFFF"/>
+          <w:rtl/>
+        </w:rPr>
+      </w:pPr>
+      <w:r>
+        <w:rPr>
+          <w:rFonts w:ascii="Verdana" w:hAnsi="Verdana" w:hint="cs"/>
+          <w:color w:val="190032"/>
+          <w:sz w:val="24"/>
+          <w:szCs w:val="24"/>
+          <w:shd w:val="clear" w:color="auto" w:fill="FFFFFF"/>
+          <w:rtl/>
+        </w:rPr>
+        <w:t>פרויקט גמר</w:t>
+      </w:r>
+      <w:r>
+        <w:rPr>
+          <w:rFonts w:ascii="Verdana" w:hAnsi="Verdana" w:hint="cs"/>
+          <w:color w:val="190032"/>
+          <w:sz w:val="24"/>
+          <w:szCs w:val="24"/>
+          <w:shd w:val="clear" w:color="auto" w:fill="FFFFFF"/>
+          <w:rtl/>
+        </w:rPr>
+        <w:t xml:space="preserve"> זה נעש</w:t>
+      </w:r>
+      <w:r>
+        <w:rPr>
+          <w:rFonts w:ascii="Verdana" w:hAnsi="Verdana" w:hint="cs"/>
+          <w:color w:val="190032"/>
+          <w:sz w:val="24"/>
+          <w:szCs w:val="24"/>
+          <w:shd w:val="clear" w:color="auto" w:fill="FFFFFF"/>
+          <w:rtl/>
+        </w:rPr>
+        <w:t>ה בהנחייתו ובהדרכתו של ד"ר ירון וינסברג עבור המחלקה להנדסת תוכנה, עזריאלי המכללה האקדמית להנדסה ירושלים.</w:t>
+      </w:r>
+    </w:p>
+    <w:p>
+      <w:pPr>
+        <w:spacing w:line="360" w:lineRule="auto"/>
+        <w:jc w:val="left"/>
+        <w:rPr>
+          <w:rFonts w:ascii="Verdana" w:hAnsi="Verdana"/>
+          <w:color w:val="190032"/>
+          <w:sz w:val="24"/>
+          <w:szCs w:val="24"/>
+          <w:shd w:val="clear" w:color="auto" w:fill="FFFFFF"/>
+          <w:rtl/>
+        </w:rPr>
+      </w:pPr>
+      <w:r>
+        <w:rPr>
+          <w:rFonts w:ascii="Verdana" w:hAnsi="Verdana" w:hint="cs"/>
+          <w:color w:val="190032"/>
+          <w:sz w:val="24"/>
+          <w:szCs w:val="24"/>
+          <w:shd w:val="clear" w:color="auto" w:fill="FFFFFF"/>
+          <w:rtl/>
+        </w:rPr>
+        <w:t>חיבור זה מציג את עבודתנו הקבוצתית ומהווה חלק מדרישות המכללה לקבלת תואר ראשון בהנדסת תוכנה.</w:t>
+      </w:r>
+    </w:p>
+    <w:p>
+      <w:pPr>
+        <w:spacing w:line="360" w:lineRule="auto"/>
+        <w:jc w:val="left"/>
+        <w:rPr>
+          <w:rFonts w:ascii="Verdana" w:hAnsi="Verdana"/>
+          <w:color w:val="190032"/>
+          <w:sz w:val="24"/>
+          <w:szCs w:val="24"/>
+          <w:shd w:val="clear" w:color="auto" w:fill="FFFFFF"/>
+          <w:rtl/>
+        </w:rPr>
+      </w:pPr>
+      <w:r>
+        <w:rPr>
+          <w:rFonts w:ascii="Verdana" w:hAnsi="Verdana" w:hint="cs"/>
+          <w:color w:val="190032"/>
+          <w:sz w:val="24"/>
+          <w:szCs w:val="24"/>
+          <w:shd w:val="clear" w:color="auto" w:fill="FFFFFF"/>
+          <w:rtl/>
+        </w:rPr>
+        <w:t xml:space="preserve">אנו, </w:t>
+      </w:r>
+      <w:r>
+        <w:rPr>
+          <w:rFonts w:ascii="Verdana" w:hAnsi="Verdana" w:hint="cs"/>
+          <w:color w:val="190032"/>
+          <w:sz w:val="24"/>
+          <w:szCs w:val="24"/>
+          <w:shd w:val="clear" w:color="auto" w:fill="FFFFFF"/>
+          <w:rtl/>
+        </w:rPr>
+        <w:t xml:space="preserve">החתומים מטה מצהירים בזאת כי פרויקט הגמר </w:t>
+      </w:r>
+      <w:r>
+        <w:rPr>
+          <w:rFonts w:ascii="Verdana" w:hAnsi="Verdana" w:hint="cs"/>
+          <w:color w:val="190032"/>
+          <w:sz w:val="24"/>
+          <w:szCs w:val="24"/>
+          <w:shd w:val="clear" w:color="auto" w:fill="FFFFFF"/>
+          <w:rtl/>
+        </w:rPr>
+        <w:t>וחיבור</w:t>
+      </w:r>
+      <w:r>
+        <w:rPr>
+          <w:rFonts w:ascii="Verdana" w:hAnsi="Verdana" w:hint="cs"/>
+          <w:color w:val="190032"/>
+          <w:sz w:val="24"/>
+          <w:szCs w:val="24"/>
+          <w:shd w:val="clear" w:color="auto" w:fill="FFFFFF"/>
+          <w:rtl/>
+        </w:rPr>
+        <w:t xml:space="preserve"> זה </w:t>
+      </w:r>
+      <w:r>
+        <w:rPr>
+          <w:rFonts w:ascii="Verdana" w:hAnsi="Verdana" w:hint="cs"/>
+          <w:color w:val="190032"/>
+          <w:sz w:val="24"/>
+          <w:szCs w:val="24"/>
+          <w:shd w:val="clear" w:color="auto" w:fill="FFFFFF"/>
+          <w:rtl/>
+        </w:rPr>
+        <w:t>נעשה, נכתב ונערך</w:t>
+      </w:r>
+      <w:r>
+        <w:rPr>
+          <w:rFonts w:ascii="Verdana" w:hAnsi="Verdana" w:hint="cs"/>
+          <w:color w:val="190032"/>
+          <w:sz w:val="24"/>
+          <w:szCs w:val="24"/>
+          <w:shd w:val="clear" w:color="auto" w:fill="FFFFFF"/>
+          <w:rtl/>
+        </w:rPr>
+        <w:t xml:space="preserve"> על ידינו בלבד.</w:t>
+      </w:r>
+      <w:r>
+        <w:rPr>
+          <w:rFonts w:ascii="Verdana" w:hAnsi="Verdana" w:hint="cs"/>
+          <w:color w:val="190032"/>
+          <w:sz w:val="24"/>
+          <w:szCs w:val="24"/>
+          <w:shd w:val="clear" w:color="auto" w:fill="FFFFFF"/>
+          <w:rtl/>
+        </w:rPr>
+        <w:t xml:space="preserve"> </w:t>
+      </w:r>
+      <w:r>
+        <w:rPr>
+          <w:rFonts w:ascii="Verdana" w:hAnsi="Verdana" w:hint="cs"/>
+          <w:color w:val="190032"/>
+          <w:sz w:val="24"/>
+          <w:szCs w:val="24"/>
+          <w:shd w:val="clear" w:color="auto" w:fill="FFFFFF"/>
+          <w:rtl/>
+        </w:rPr>
+        <w:t>כמו כן, פרויקט</w:t>
+      </w:r>
+      <w:r>
+        <w:rPr>
+          <w:rFonts w:ascii="Verdana" w:hAnsi="Verdana"/>
+          <w:color w:val="190032"/>
+          <w:sz w:val="24"/>
+          <w:szCs w:val="24"/>
+          <w:shd w:val="clear" w:color="auto" w:fill="FFFFFF"/>
+          <w:rtl/>
+        </w:rPr>
+        <w:t xml:space="preserve"> </w:t>
+      </w:r>
+      <w:r>
+        <w:rPr>
+          <w:rFonts w:ascii="Verdana" w:hAnsi="Verdana" w:hint="cs"/>
+          <w:color w:val="190032"/>
+          <w:sz w:val="24"/>
+          <w:szCs w:val="24"/>
+          <w:shd w:val="clear" w:color="auto" w:fill="FFFFFF"/>
+          <w:rtl/>
+        </w:rPr>
+        <w:t>ה</w:t>
+      </w:r>
+      <w:r>
+        <w:rPr>
+          <w:rFonts w:ascii="Verdana" w:hAnsi="Verdana" w:hint="cs"/>
+          <w:color w:val="190032"/>
+          <w:sz w:val="24"/>
+          <w:szCs w:val="24"/>
+          <w:shd w:val="clear" w:color="auto" w:fill="FFFFFF"/>
+          <w:rtl/>
+        </w:rPr>
+        <w:t>גמר</w:t>
+      </w:r>
+      <w:r>
+        <w:rPr>
+          <w:rFonts w:ascii="Verdana" w:hAnsi="Verdana"/>
+          <w:color w:val="190032"/>
+          <w:sz w:val="24"/>
+          <w:szCs w:val="24"/>
+          <w:shd w:val="clear" w:color="auto" w:fill="FFFFFF"/>
+          <w:rtl/>
+        </w:rPr>
+        <w:t xml:space="preserve"> </w:t>
+      </w:r>
+      <w:r>
+        <w:rPr>
+          <w:rFonts w:ascii="Verdana" w:hAnsi="Verdana" w:hint="cs"/>
+          <w:color w:val="190032"/>
+          <w:sz w:val="24"/>
+          <w:szCs w:val="24"/>
+          <w:shd w:val="clear" w:color="auto" w:fill="FFFFFF"/>
+          <w:rtl/>
+        </w:rPr>
+        <w:t>וספר</w:t>
+      </w:r>
+      <w:r>
+        <w:rPr>
+          <w:rFonts w:ascii="Verdana" w:hAnsi="Verdana"/>
+          <w:color w:val="190032"/>
+          <w:sz w:val="24"/>
+          <w:szCs w:val="24"/>
+          <w:shd w:val="clear" w:color="auto" w:fill="FFFFFF"/>
+          <w:rtl/>
+        </w:rPr>
+        <w:t xml:space="preserve"> </w:t>
+      </w:r>
+      <w:r>
+        <w:rPr>
+          <w:rFonts w:ascii="Verdana" w:hAnsi="Verdana" w:hint="cs"/>
+          <w:color w:val="190032"/>
+          <w:sz w:val="24"/>
+          <w:szCs w:val="24"/>
+          <w:shd w:val="clear" w:color="auto" w:fill="FFFFFF"/>
+          <w:rtl/>
+        </w:rPr>
+        <w:t>הפרויקט</w:t>
+      </w:r>
+      <w:r>
+        <w:rPr>
+          <w:rFonts w:ascii="Verdana" w:hAnsi="Verdana"/>
+          <w:color w:val="190032"/>
+          <w:sz w:val="24"/>
+          <w:szCs w:val="24"/>
+          <w:shd w:val="clear" w:color="auto" w:fill="FFFFFF"/>
+          <w:rtl/>
+        </w:rPr>
+        <w:t xml:space="preserve"> </w:t>
+      </w:r>
+      <w:r>
+        <w:rPr>
+          <w:rFonts w:ascii="Verdana" w:hAnsi="Verdana" w:hint="cs"/>
+          <w:color w:val="190032"/>
+          <w:sz w:val="24"/>
+          <w:szCs w:val="24"/>
+          <w:shd w:val="clear" w:color="auto" w:fill="FFFFFF"/>
+          <w:rtl/>
+        </w:rPr>
+        <w:t>נעשו</w:t>
+      </w:r>
+      <w:r>
+        <w:rPr>
+          <w:rFonts w:ascii="Verdana" w:hAnsi="Verdana"/>
+          <w:color w:val="190032"/>
+          <w:sz w:val="24"/>
+          <w:szCs w:val="24"/>
+          <w:shd w:val="clear" w:color="auto" w:fill="FFFFFF"/>
+          <w:rtl/>
+        </w:rPr>
+        <w:t xml:space="preserve"> </w:t>
+      </w:r>
+      <w:r>
+        <w:rPr>
+          <w:rFonts w:ascii="Verdana" w:hAnsi="Verdana" w:hint="cs"/>
+          <w:color w:val="190032"/>
+          <w:sz w:val="24"/>
+          <w:szCs w:val="24"/>
+          <w:shd w:val="clear" w:color="auto" w:fill="FFFFFF"/>
+          <w:rtl/>
+        </w:rPr>
+        <w:t>על</w:t>
+      </w:r>
+      <w:r>
+        <w:rPr>
+          <w:rFonts w:ascii="Verdana" w:hAnsi="Verdana"/>
+          <w:color w:val="190032"/>
+          <w:sz w:val="24"/>
+          <w:szCs w:val="24"/>
+          <w:shd w:val="clear" w:color="auto" w:fill="FFFFFF"/>
+          <w:rtl/>
+        </w:rPr>
+        <w:t xml:space="preserve"> </w:t>
+      </w:r>
+      <w:r>
+        <w:rPr>
+          <w:rFonts w:ascii="Verdana" w:hAnsi="Verdana" w:hint="cs"/>
+          <w:color w:val="190032"/>
+          <w:sz w:val="24"/>
+          <w:szCs w:val="24"/>
+          <w:shd w:val="clear" w:color="auto" w:fill="FFFFFF"/>
+          <w:rtl/>
+        </w:rPr>
+        <w:t>בסיס</w:t>
+      </w:r>
+      <w:r>
+        <w:rPr>
+          <w:rFonts w:ascii="Verdana" w:hAnsi="Verdana"/>
+          <w:color w:val="190032"/>
+          <w:sz w:val="24"/>
+          <w:szCs w:val="24"/>
+          <w:shd w:val="clear" w:color="auto" w:fill="FFFFFF"/>
+          <w:rtl/>
+        </w:rPr>
+        <w:t xml:space="preserve"> </w:t>
+      </w:r>
+      <w:r>
+        <w:rPr>
+          <w:rFonts w:ascii="Verdana" w:hAnsi="Verdana" w:hint="cs"/>
+          <w:color w:val="190032"/>
+          <w:sz w:val="24"/>
+          <w:szCs w:val="24"/>
+          <w:shd w:val="clear" w:color="auto" w:fill="FFFFFF"/>
+          <w:rtl/>
+        </w:rPr>
+        <w:t>הנחייתו</w:t>
+      </w:r>
+      <w:r>
+        <w:rPr>
+          <w:rFonts w:ascii="Verdana" w:hAnsi="Verdana"/>
+          <w:color w:val="190032"/>
+          <w:sz w:val="24"/>
+          <w:szCs w:val="24"/>
+          <w:shd w:val="clear" w:color="auto" w:fill="FFFFFF"/>
+          <w:rtl/>
+        </w:rPr>
+        <w:t xml:space="preserve"> </w:t>
+      </w:r>
+      <w:r>
+        <w:rPr>
+          <w:rFonts w:ascii="Verdana" w:hAnsi="Verdana" w:hint="cs"/>
+          <w:color w:val="190032"/>
+          <w:sz w:val="24"/>
+          <w:szCs w:val="24"/>
+          <w:shd w:val="clear" w:color="auto" w:fill="FFFFFF"/>
+          <w:rtl/>
+        </w:rPr>
+        <w:t>של</w:t>
+      </w:r>
+      <w:r>
+        <w:rPr>
+          <w:rFonts w:ascii="Verdana" w:hAnsi="Verdana"/>
+          <w:color w:val="190032"/>
+          <w:sz w:val="24"/>
+          <w:szCs w:val="24"/>
+          <w:shd w:val="clear" w:color="auto" w:fill="FFFFFF"/>
+          <w:rtl/>
+        </w:rPr>
+        <w:t xml:space="preserve"> </w:t>
+      </w:r>
+      <w:r>
+        <w:rPr>
+          <w:rFonts w:ascii="Verdana" w:hAnsi="Verdana" w:hint="cs"/>
+          <w:color w:val="190032"/>
+          <w:sz w:val="24"/>
+          <w:szCs w:val="24"/>
+          <w:shd w:val="clear" w:color="auto" w:fill="FFFFFF"/>
+          <w:rtl/>
+        </w:rPr>
+        <w:t>המנחה</w:t>
+      </w:r>
+      <w:r>
+        <w:rPr>
+          <w:rFonts w:ascii="Verdana" w:hAnsi="Verdana"/>
+          <w:color w:val="190032"/>
+          <w:sz w:val="24"/>
+          <w:szCs w:val="24"/>
+          <w:shd w:val="clear" w:color="auto" w:fill="FFFFFF"/>
+          <w:rtl/>
+        </w:rPr>
+        <w:t xml:space="preserve"> </w:t>
+      </w:r>
+      <w:r>
+        <w:rPr>
+          <w:rFonts w:ascii="Verdana" w:hAnsi="Verdana" w:hint="cs"/>
+          <w:color w:val="190032"/>
+          <w:sz w:val="24"/>
+          <w:szCs w:val="24"/>
+          <w:shd w:val="clear" w:color="auto" w:fill="FFFFFF"/>
+          <w:rtl/>
+        </w:rPr>
+        <w:t>האישי ד"ר ירון וינסברג</w:t>
+      </w:r>
+      <w:r>
+        <w:rPr>
+          <w:rFonts w:ascii="Verdana" w:hAnsi="Verdana"/>
+          <w:color w:val="190032"/>
+          <w:sz w:val="24"/>
+          <w:szCs w:val="24"/>
+          <w:shd w:val="clear" w:color="auto" w:fill="FFFFFF"/>
+          <w:rtl/>
+        </w:rPr>
+        <w:t>.</w:t>
+      </w:r>
+    </w:p>
+    <w:p>
+      <w:pPr>
+        <w:spacing w:line="360" w:lineRule="auto"/>
+        <w:jc w:val="left"/>
+        <w:rPr>
+          <w:rFonts w:ascii="Verdana" w:hAnsi="Verdana"/>
+          <w:color w:val="190032"/>
+          <w:sz w:val="24"/>
+          <w:szCs w:val="24"/>
+          <w:shd w:val="clear" w:color="auto" w:fill="FFFFFF"/>
+          <w:rtl/>
+        </w:rPr>
+      </w:pPr>
+      <w:r>
+        <w:rPr>
+          <w:rFonts w:ascii="Verdana" w:hAnsi="Verdana" w:hint="cs"/>
+          <w:color w:val="190032"/>
+          <w:sz w:val="24"/>
+          <w:szCs w:val="24"/>
+          <w:shd w:val="clear" w:color="auto" w:fill="FFFFFF"/>
+          <w:rtl/>
+        </w:rPr>
+        <w:t>לירן בן גידה:</w:t>
+      </w:r>
+      <w:r>
+        <w:rPr>
+          <w:rFonts w:ascii="Verdana" w:hAnsi="Verdana"/>
+          <w:color w:val="190032"/>
+          <w:sz w:val="24"/>
+          <w:szCs w:val="24"/>
+          <w:shd w:val="clear" w:color="auto" w:fill="FFFFFF"/>
+          <w:rtl/>
+        </w:rPr>
+        <w:tab/>
+      </w:r>
+      <w:r>
+        <w:rPr>
+          <w:rFonts w:ascii="Verdana" w:hAnsi="Verdana" w:hint="cs"/>
+          <w:color w:val="190032"/>
+          <w:sz w:val="24"/>
+          <w:szCs w:val="24"/>
+          <w:shd w:val="clear" w:color="auto" w:fill="FFFFFF"/>
+          <w:rtl/>
+        </w:rPr>
+        <w:t>________</w:t>
+      </w:r>
+    </w:p>
+    <w:p>
+      <w:pPr>
+        <w:spacing w:line="360" w:lineRule="auto"/>
+        <w:jc w:val="left"/>
+        <w:rPr>
+          <w:rFonts w:ascii="Verdana" w:hAnsi="Verdana"/>
+          <w:color w:val="190032"/>
+          <w:sz w:val="24"/>
+          <w:szCs w:val="24"/>
+          <w:shd w:val="clear" w:color="auto" w:fill="FFFFFF"/>
+          <w:rtl/>
+        </w:rPr>
+      </w:pPr>
+      <w:r>
+        <w:rPr>
+          <w:rFonts w:ascii="Verdana" w:hAnsi="Verdana" w:hint="cs"/>
+          <w:color w:val="190032"/>
+          <w:sz w:val="24"/>
+          <w:szCs w:val="24"/>
+          <w:shd w:val="clear" w:color="auto" w:fill="FFFFFF"/>
+          <w:rtl/>
+        </w:rPr>
+        <w:t>נדב לוצטו:</w:t>
+      </w:r>
+      <w:r>
+        <w:rPr>
+          <w:rFonts w:ascii="Verdana" w:hAnsi="Verdana"/>
+          <w:color w:val="190032"/>
+          <w:sz w:val="24"/>
+          <w:szCs w:val="24"/>
+          <w:shd w:val="clear" w:color="auto" w:fill="FFFFFF"/>
+          <w:rtl/>
+        </w:rPr>
+        <w:tab/>
+      </w:r>
+      <w:r>
+        <w:rPr>
+          <w:rFonts w:ascii="Verdana" w:hAnsi="Verdana" w:hint="cs"/>
+          <w:color w:val="190032"/>
+          <w:sz w:val="24"/>
+          <w:szCs w:val="24"/>
+          <w:shd w:val="clear" w:color="auto" w:fill="FFFFFF"/>
+          <w:rtl/>
+        </w:rPr>
+        <w:t>________</w:t>
+      </w:r>
+    </w:p>
+    <w:p>
+      <w:pPr>
+        <w:spacing w:line="360" w:lineRule="auto"/>
+        <w:jc w:val="left"/>
+        <w:rPr>
+          <w:b/>
+          <w:bCs/>
           <w:sz w:val="28"/>
           <w:szCs w:val="28"/>
           <w:rtl/>
         </w:rPr>
-        <w:t>תיאור המערכת שמומשה</w:t>
-      </w:r>
+      </w:pPr>
     </w:p>
     <w:p>
       <w:pPr>
@@ -851,894 +2055,21 @@
         <w:rPr>
           <w:b/>
           <w:bCs/>
-          <w:color w:val="4472C4" w:themeColor="accent5"/>
           <w:sz w:val="28"/>
           <w:szCs w:val="28"/>
           <w:rtl/>
         </w:rPr>
       </w:pPr>
-      <w:r>
-        <w:rPr>
-          <w:rFonts w:hint="cs"/>
-          <w:b/>
-          <w:bCs/>
-          <w:color w:val="4472C4" w:themeColor="accent5"/>
+    </w:p>
+    <w:p>
+      <w:pPr>
+        <w:spacing w:line="360" w:lineRule="auto"/>
+        <w:jc w:val="left"/>
+        <w:rPr>
+          <w:b/>
+          <w:bCs/>
           <w:sz w:val="28"/>
           <w:szCs w:val="28"/>
-          <w:rtl/>
-        </w:rPr>
-        <w:t>בדיקות</w:t>
-      </w:r>
-    </w:p>
-    <w:p>
-      <w:pPr>
-        <w:spacing w:line="360" w:lineRule="auto"/>
-        <w:jc w:val="left"/>
-        <w:rPr>
-          <w:b/>
-          <w:bCs/>
-          <w:color w:val="4472C4" w:themeColor="accent5"/>
-          <w:sz w:val="28"/>
-          <w:szCs w:val="28"/>
-          <w:rtl/>
-        </w:rPr>
-      </w:pPr>
-      <w:r>
-        <w:rPr>
-          <w:rFonts w:hint="cs"/>
-          <w:b/>
-          <w:bCs/>
-          <w:color w:val="4472C4" w:themeColor="accent5"/>
-          <w:sz w:val="28"/>
-          <w:szCs w:val="28"/>
-          <w:rtl/>
-        </w:rPr>
-        <w:t>השוואה לספרות</w:t>
-      </w:r>
-    </w:p>
-    <w:p>
-      <w:pPr>
-        <w:spacing w:line="360" w:lineRule="auto"/>
-        <w:jc w:val="left"/>
-        <w:rPr>
-          <w:b/>
-          <w:bCs/>
-          <w:color w:val="4472C4" w:themeColor="accent5"/>
-          <w:sz w:val="28"/>
-          <w:szCs w:val="28"/>
-        </w:rPr>
-      </w:pPr>
-      <w:r>
-        <w:rPr>
-          <w:rFonts w:hint="cs"/>
-          <w:b/>
-          <w:bCs/>
-          <w:color w:val="4472C4" w:themeColor="accent5"/>
-          <w:sz w:val="28"/>
-          <w:szCs w:val="28"/>
-          <w:rtl/>
-        </w:rPr>
-        <w:t>מסקנות מימוש הפרויקט</w:t>
-      </w:r>
-    </w:p>
-    <w:p>
-      <w:pPr>
-        <w:spacing w:line="360" w:lineRule="auto"/>
-        <w:jc w:val="left"/>
-        <w:rPr>
-          <w:b/>
-          <w:bCs/>
-          <w:color w:val="FFC000" w:themeColor="accent4"/>
-          <w:sz w:val="28"/>
-          <w:szCs w:val="28"/>
-          <w:rtl/>
-        </w:rPr>
-      </w:pPr>
-      <w:r>
-        <w:rPr>
-          <w:rFonts w:hint="cs"/>
-          <w:b/>
-          <w:bCs/>
-          <w:color w:val="FFC000" w:themeColor="accent4"/>
-          <w:sz w:val="28"/>
-          <w:szCs w:val="28"/>
-          <w:rtl/>
-        </w:rPr>
-        <w:t>סיכום</w:t>
-      </w:r>
-    </w:p>
-    <w:p>
-      <w:pPr>
-        <w:spacing w:line="360" w:lineRule="auto"/>
-        <w:jc w:val="left"/>
-        <w:rPr>
-          <w:b/>
-          <w:bCs/>
-          <w:color w:val="4472C4" w:themeColor="accent5"/>
-          <w:sz w:val="28"/>
-          <w:szCs w:val="28"/>
-          <w:rtl/>
-        </w:rPr>
-      </w:pPr>
-      <w:r>
-        <w:rPr>
-          <w:rFonts w:hint="cs"/>
-          <w:b/>
-          <w:bCs/>
-          <w:color w:val="4472C4" w:themeColor="accent5"/>
-          <w:sz w:val="28"/>
-          <w:szCs w:val="28"/>
-          <w:rtl/>
-        </w:rPr>
-        <w:t>ספרות</w:t>
-      </w:r>
-    </w:p>
-    <w:p>
-      <w:pPr>
-        <w:spacing w:line="360" w:lineRule="auto"/>
-        <w:jc w:val="left"/>
-        <w:rPr>
-          <w:b/>
-          <w:bCs/>
-          <w:color w:val="4472C4" w:themeColor="accent5"/>
-          <w:sz w:val="28"/>
-          <w:szCs w:val="28"/>
-          <w:rtl/>
-        </w:rPr>
-      </w:pPr>
-      <w:r>
-        <w:rPr>
-          <w:rFonts w:hint="cs"/>
-          <w:b/>
-          <w:bCs/>
-          <w:color w:val="4472C4" w:themeColor="accent5"/>
-          <w:sz w:val="28"/>
-          <w:szCs w:val="28"/>
-          <w:rtl/>
-        </w:rPr>
-        <w:t>קישורים למערכות ניהול הפרויקט ובקרת תצורה</w:t>
-      </w:r>
-    </w:p>
-    <w:p>
-      <w:pPr>
-        <w:spacing w:line="360" w:lineRule="auto"/>
-        <w:jc w:val="left"/>
-        <w:rPr>
-          <w:b/>
-          <w:bCs/>
-          <w:color w:val="4472C4" w:themeColor="accent5"/>
-          <w:sz w:val="28"/>
-          <w:szCs w:val="28"/>
-          <w:rtl/>
-        </w:rPr>
-      </w:pPr>
-      <w:r>
-        <w:rPr>
-          <w:rFonts w:hint="cs"/>
-          <w:b/>
-          <w:bCs/>
-          <w:color w:val="4472C4" w:themeColor="accent5"/>
-          <w:sz w:val="28"/>
-          <w:szCs w:val="28"/>
-          <w:rtl/>
-        </w:rPr>
-        <w:t>נספחים (תרשמים, טבלאות מפורטות,  דוח"ות בדיקה, דו"ח מדעי וכו')</w:t>
-      </w:r>
-    </w:p>
-    <w:p>
-      <w:pPr>
-        <w:spacing w:line="360" w:lineRule="auto"/>
-        <w:jc w:val="left"/>
-        <w:rPr>
-          <w:b/>
-          <w:bCs/>
-          <w:color w:val="4472C4" w:themeColor="accent5"/>
-          <w:sz w:val="28"/>
-          <w:szCs w:val="28"/>
-          <w:rtl/>
-        </w:rPr>
-      </w:pPr>
-    </w:p>
-    <w:p>
-      <w:pPr>
-        <w:spacing w:line="360" w:lineRule="auto"/>
-        <w:jc w:val="left"/>
-        <w:rPr>
-          <w:b/>
-          <w:bCs/>
-          <w:color w:val="4472C4" w:themeColor="accent5"/>
-          <w:sz w:val="28"/>
-          <w:szCs w:val="28"/>
-          <w:rtl/>
-        </w:rPr>
-      </w:pPr>
-    </w:p>
-    <w:p>
-      <w:pPr>
-        <w:spacing w:line="360" w:lineRule="auto"/>
-        <w:jc w:val="left"/>
-        <w:rPr>
-          <w:b/>
-          <w:bCs/>
-          <w:color w:val="4472C4" w:themeColor="accent5"/>
-          <w:sz w:val="28"/>
-          <w:szCs w:val="28"/>
-          <w:rtl/>
-        </w:rPr>
-      </w:pPr>
-    </w:p>
-    <w:p>
-      <w:pPr>
-        <w:spacing w:line="360" w:lineRule="auto"/>
-        <w:jc w:val="left"/>
-        <w:rPr>
-          <w:b/>
-          <w:bCs/>
-          <w:sz w:val="28"/>
-          <w:szCs w:val="28"/>
-          <w:rtl/>
-        </w:rPr>
-      </w:pPr>
-      <w:r>
-        <w:rPr>
-          <w:rFonts w:hint="cs"/>
-          <w:b/>
-          <w:bCs/>
-          <w:sz w:val="28"/>
-          <w:szCs w:val="28"/>
-          <w:rtl/>
-        </w:rPr>
-        <w:t>תקציר:</w:t>
-      </w:r>
-    </w:p>
-    <w:p>
-      <w:pPr>
-        <w:spacing w:line="360" w:lineRule="auto"/>
-        <w:jc w:val="left"/>
-        <w:rPr>
-          <w:rFonts w:asciiTheme="minorBidi" w:hAnsiTheme="minorBidi" w:cstheme="minorBidi"/>
-          <w:b/>
-          <w:bCs/>
-          <w:sz w:val="32"/>
-          <w:szCs w:val="32"/>
-          <w:rtl/>
-        </w:rPr>
-      </w:pPr>
-      <w:r>
-        <w:rPr>
-          <w:rFonts w:asciiTheme="minorBidi" w:hAnsiTheme="minorBidi" w:cstheme="minorBidi"/>
-          <w:sz w:val="24"/>
-          <w:szCs w:val="24"/>
-          <w:rtl/>
-        </w:rPr>
-        <w:t>התקציר מהווה החלק הנקרא ביותר בספר ויש להקדיש לכתיבתו מאמץ רב וחזרות ובדיקות רבות. יש לוודא שהתקציר כתוב בשפה רהוטה וללא שגיאות כתיב. את התקציר יש להשלים בשלב האחרון כאשר כל העבודה גמורה וברורה</w:t>
-      </w:r>
-      <w:r>
-        <w:rPr>
-          <w:rFonts w:asciiTheme="minorBidi" w:hAnsiTheme="minorBidi" w:cstheme="minorBidi"/>
-          <w:sz w:val="24"/>
-          <w:szCs w:val="24"/>
-        </w:rPr>
-        <w:t xml:space="preserve">. </w:t>
-      </w:r>
-      <w:r>
-        <w:rPr>
-          <w:rFonts w:asciiTheme="minorBidi" w:hAnsiTheme="minorBidi" w:cstheme="minorBidi"/>
-          <w:sz w:val="24"/>
-          <w:szCs w:val="24"/>
-          <w:rtl/>
-        </w:rPr>
-        <w:t>התקציר – כשמו כן הוא: 'ספר קצר'. כל הספר מתומצת לכדי דף אחד או דף וחצי לכל היותר. על התקציר לכלול פיסקה אחת מכל פרק בספר. פיסקה מתומצתת המכילה את העיקר של אותו פרק. החל במבוא, כולל את מטרת העבודה, תכנון בנייה, ניסויים ובדיקות ועיקר המסקנות. כך מתקבלת תמונה שלמה של הנעשה בפרויקט אך ללא הפרטים</w:t>
-      </w:r>
-      <w:r>
-        <w:rPr>
-          <w:rFonts w:asciiTheme="minorBidi" w:hAnsiTheme="minorBidi" w:cstheme="minorBidi"/>
-          <w:sz w:val="24"/>
-          <w:szCs w:val="24"/>
-        </w:rPr>
-        <w:t xml:space="preserve">. </w:t>
-      </w:r>
-      <w:r>
-        <w:rPr>
-          <w:rFonts w:asciiTheme="minorBidi" w:hAnsiTheme="minorBidi" w:cstheme="minorBidi"/>
-          <w:sz w:val="24"/>
-          <w:szCs w:val="24"/>
-          <w:rtl/>
-        </w:rPr>
-        <w:t>לאחר קריאת התקציר הקורא יכול להחליט אם יש לו עניין להמשיך ולקרוא את כל הספר או חלקים נבחרים</w:t>
-      </w:r>
-      <w:r>
-        <w:rPr>
-          <w:rFonts w:asciiTheme="minorBidi" w:hAnsiTheme="minorBidi" w:cstheme="minorBidi"/>
-          <w:sz w:val="24"/>
-          <w:szCs w:val="24"/>
-        </w:rPr>
-        <w:t>.</w:t>
-      </w:r>
-    </w:p>
-    <w:p>
-      <w:pPr>
-        <w:spacing w:line="360" w:lineRule="auto"/>
-        <w:jc w:val="left"/>
-        <w:rPr>
-          <w:b/>
-          <w:bCs/>
-          <w:sz w:val="28"/>
-          <w:szCs w:val="28"/>
-          <w:rtl/>
-        </w:rPr>
-      </w:pPr>
-    </w:p>
-    <w:p>
-      <w:pPr>
-        <w:spacing w:line="360" w:lineRule="auto"/>
-        <w:jc w:val="left"/>
-        <w:rPr>
-          <w:b/>
-          <w:bCs/>
-          <w:sz w:val="28"/>
-          <w:szCs w:val="28"/>
-          <w:rtl/>
-        </w:rPr>
-      </w:pPr>
-    </w:p>
-    <w:p>
-      <w:pPr>
-        <w:spacing w:line="360" w:lineRule="auto"/>
-        <w:jc w:val="left"/>
-        <w:rPr>
-          <w:b/>
-          <w:bCs/>
-          <w:sz w:val="28"/>
-          <w:szCs w:val="28"/>
-          <w:rtl/>
-        </w:rPr>
-      </w:pPr>
-      <w:r>
-        <w:rPr>
-          <w:rFonts w:hint="cs"/>
-          <w:b/>
-          <w:bCs/>
-          <w:sz w:val="28"/>
-          <w:szCs w:val="28"/>
-          <w:rtl/>
-        </w:rPr>
-        <w:t>הצהרה:</w:t>
-      </w:r>
-    </w:p>
-    <w:p>
-      <w:pPr>
-        <w:spacing w:line="360" w:lineRule="auto"/>
-        <w:jc w:val="left"/>
-        <w:rPr>
-          <w:rFonts w:ascii="Verdana" w:hAnsi="Verdana"/>
-          <w:color w:val="190032"/>
-          <w:sz w:val="24"/>
-          <w:szCs w:val="24"/>
-          <w:shd w:val="clear" w:color="auto" w:fill="FFFFFF"/>
-          <w:rtl/>
-        </w:rPr>
-      </w:pPr>
-      <w:r>
-        <w:rPr>
-          <w:rFonts w:ascii="Verdana" w:hAnsi="Verdana" w:hint="cs"/>
-          <w:color w:val="190032"/>
-          <w:sz w:val="24"/>
-          <w:szCs w:val="24"/>
-          <w:shd w:val="clear" w:color="auto" w:fill="FFFFFF"/>
-          <w:rtl/>
-        </w:rPr>
-        <w:t>פרויקט גמר</w:t>
-      </w:r>
-      <w:r>
-        <w:rPr>
-          <w:rFonts w:ascii="Verdana" w:hAnsi="Verdana" w:hint="cs"/>
-          <w:color w:val="190032"/>
-          <w:sz w:val="24"/>
-          <w:szCs w:val="24"/>
-          <w:shd w:val="clear" w:color="auto" w:fill="FFFFFF"/>
-          <w:rtl/>
-        </w:rPr>
-        <w:t xml:space="preserve"> זה נעש</w:t>
-      </w:r>
-      <w:r>
-        <w:rPr>
-          <w:rFonts w:ascii="Verdana" w:hAnsi="Verdana" w:hint="cs"/>
-          <w:color w:val="190032"/>
-          <w:sz w:val="24"/>
-          <w:szCs w:val="24"/>
-          <w:shd w:val="clear" w:color="auto" w:fill="FFFFFF"/>
-          <w:rtl/>
-        </w:rPr>
-        <w:t>ה בהנחייתו ובהדרכתו של ד"ר ירון וינסברג עבור המחלקה להנדסת תוכנה, עזריאלי המכללה האקדמית להנדסה ירושלים.</w:t>
-      </w:r>
-    </w:p>
-    <w:p>
-      <w:pPr>
-        <w:spacing w:line="360" w:lineRule="auto"/>
-        <w:jc w:val="left"/>
-        <w:rPr>
-          <w:rFonts w:ascii="Verdana" w:hAnsi="Verdana"/>
-          <w:color w:val="190032"/>
-          <w:sz w:val="24"/>
-          <w:szCs w:val="24"/>
-          <w:shd w:val="clear" w:color="auto" w:fill="FFFFFF"/>
-          <w:rtl/>
-        </w:rPr>
-      </w:pPr>
-      <w:r>
-        <w:rPr>
-          <w:rFonts w:ascii="Verdana" w:hAnsi="Verdana" w:hint="cs"/>
-          <w:color w:val="190032"/>
-          <w:sz w:val="24"/>
-          <w:szCs w:val="24"/>
-          <w:shd w:val="clear" w:color="auto" w:fill="FFFFFF"/>
-          <w:rtl/>
-        </w:rPr>
-        <w:t>חיבור זה מציג את עבודתנו הקבוצתית ומהווה חלק מדרישות המכללה לקבלת תואר ראשון בהנדסת תוכנה.</w:t>
-      </w:r>
-    </w:p>
-    <w:p>
-      <w:pPr>
-        <w:spacing w:line="360" w:lineRule="auto"/>
-        <w:jc w:val="left"/>
-        <w:rPr>
-          <w:rFonts w:ascii="Verdana" w:hAnsi="Verdana"/>
-          <w:color w:val="190032"/>
-          <w:sz w:val="24"/>
-          <w:szCs w:val="24"/>
-          <w:shd w:val="clear" w:color="auto" w:fill="FFFFFF"/>
-          <w:rtl/>
-        </w:rPr>
-      </w:pPr>
-      <w:r>
-        <w:rPr>
-          <w:rFonts w:ascii="Verdana" w:hAnsi="Verdana" w:hint="cs"/>
-          <w:color w:val="190032"/>
-          <w:sz w:val="24"/>
-          <w:szCs w:val="24"/>
-          <w:shd w:val="clear" w:color="auto" w:fill="FFFFFF"/>
-          <w:rtl/>
-        </w:rPr>
-        <w:t xml:space="preserve">אנו, </w:t>
-      </w:r>
-      <w:r>
-        <w:rPr>
-          <w:rFonts w:ascii="Verdana" w:hAnsi="Verdana" w:hint="cs"/>
-          <w:color w:val="190032"/>
-          <w:sz w:val="24"/>
-          <w:szCs w:val="24"/>
-          <w:shd w:val="clear" w:color="auto" w:fill="FFFFFF"/>
-          <w:rtl/>
-        </w:rPr>
-        <w:t xml:space="preserve">החתומים מטה מצהירים בזאת כי פרויקט הגמר </w:t>
-      </w:r>
-      <w:r>
-        <w:rPr>
-          <w:rFonts w:ascii="Verdana" w:hAnsi="Verdana" w:hint="cs"/>
-          <w:color w:val="190032"/>
-          <w:sz w:val="24"/>
-          <w:szCs w:val="24"/>
-          <w:shd w:val="clear" w:color="auto" w:fill="FFFFFF"/>
-          <w:rtl/>
-        </w:rPr>
-        <w:t>וחיבור</w:t>
-      </w:r>
-      <w:r>
-        <w:rPr>
-          <w:rFonts w:ascii="Verdana" w:hAnsi="Verdana" w:hint="cs"/>
-          <w:color w:val="190032"/>
-          <w:sz w:val="24"/>
-          <w:szCs w:val="24"/>
-          <w:shd w:val="clear" w:color="auto" w:fill="FFFFFF"/>
-          <w:rtl/>
-        </w:rPr>
-        <w:t xml:space="preserve"> זה </w:t>
-      </w:r>
-      <w:r>
-        <w:rPr>
-          <w:rFonts w:ascii="Verdana" w:hAnsi="Verdana" w:hint="cs"/>
-          <w:color w:val="190032"/>
-          <w:sz w:val="24"/>
-          <w:szCs w:val="24"/>
-          <w:shd w:val="clear" w:color="auto" w:fill="FFFFFF"/>
-          <w:rtl/>
-        </w:rPr>
-        <w:t>נעשה, נכתב ונערך</w:t>
-      </w:r>
-      <w:r>
-        <w:rPr>
-          <w:rFonts w:ascii="Verdana" w:hAnsi="Verdana" w:hint="cs"/>
-          <w:color w:val="190032"/>
-          <w:sz w:val="24"/>
-          <w:szCs w:val="24"/>
-          <w:shd w:val="clear" w:color="auto" w:fill="FFFFFF"/>
-          <w:rtl/>
-        </w:rPr>
-        <w:t xml:space="preserve"> על ידינו בלבד.</w:t>
-      </w:r>
-      <w:r>
-        <w:rPr>
-          <w:rFonts w:ascii="Verdana" w:hAnsi="Verdana" w:hint="cs"/>
-          <w:color w:val="190032"/>
-          <w:sz w:val="24"/>
-          <w:szCs w:val="24"/>
-          <w:shd w:val="clear" w:color="auto" w:fill="FFFFFF"/>
-          <w:rtl/>
-        </w:rPr>
-        <w:t xml:space="preserve"> </w:t>
-      </w:r>
-      <w:r>
-        <w:rPr>
-          <w:rFonts w:ascii="Verdana" w:hAnsi="Verdana" w:hint="cs"/>
-          <w:color w:val="190032"/>
-          <w:sz w:val="24"/>
-          <w:szCs w:val="24"/>
-          <w:shd w:val="clear" w:color="auto" w:fill="FFFFFF"/>
-          <w:rtl/>
-        </w:rPr>
-        <w:t>כמו כן, פרויקט</w:t>
-      </w:r>
-      <w:r>
-        <w:rPr>
-          <w:rFonts w:ascii="Verdana" w:hAnsi="Verdana"/>
-          <w:color w:val="190032"/>
-          <w:sz w:val="24"/>
-          <w:szCs w:val="24"/>
-          <w:shd w:val="clear" w:color="auto" w:fill="FFFFFF"/>
-          <w:rtl/>
-        </w:rPr>
-        <w:t xml:space="preserve"> </w:t>
-      </w:r>
-      <w:r>
-        <w:rPr>
-          <w:rFonts w:ascii="Verdana" w:hAnsi="Verdana" w:hint="cs"/>
-          <w:color w:val="190032"/>
-          <w:sz w:val="24"/>
-          <w:szCs w:val="24"/>
-          <w:shd w:val="clear" w:color="auto" w:fill="FFFFFF"/>
-          <w:rtl/>
-        </w:rPr>
-        <w:t>ה</w:t>
-      </w:r>
-      <w:r>
-        <w:rPr>
-          <w:rFonts w:ascii="Verdana" w:hAnsi="Verdana" w:hint="cs"/>
-          <w:color w:val="190032"/>
-          <w:sz w:val="24"/>
-          <w:szCs w:val="24"/>
-          <w:shd w:val="clear" w:color="auto" w:fill="FFFFFF"/>
-          <w:rtl/>
-        </w:rPr>
-        <w:t>גמר</w:t>
-      </w:r>
-      <w:r>
-        <w:rPr>
-          <w:rFonts w:ascii="Verdana" w:hAnsi="Verdana"/>
-          <w:color w:val="190032"/>
-          <w:sz w:val="24"/>
-          <w:szCs w:val="24"/>
-          <w:shd w:val="clear" w:color="auto" w:fill="FFFFFF"/>
-          <w:rtl/>
-        </w:rPr>
-        <w:t xml:space="preserve"> </w:t>
-      </w:r>
-      <w:r>
-        <w:rPr>
-          <w:rFonts w:ascii="Verdana" w:hAnsi="Verdana" w:hint="cs"/>
-          <w:color w:val="190032"/>
-          <w:sz w:val="24"/>
-          <w:szCs w:val="24"/>
-          <w:shd w:val="clear" w:color="auto" w:fill="FFFFFF"/>
-          <w:rtl/>
-        </w:rPr>
-        <w:t>וספר</w:t>
-      </w:r>
-      <w:r>
-        <w:rPr>
-          <w:rFonts w:ascii="Verdana" w:hAnsi="Verdana"/>
-          <w:color w:val="190032"/>
-          <w:sz w:val="24"/>
-          <w:szCs w:val="24"/>
-          <w:shd w:val="clear" w:color="auto" w:fill="FFFFFF"/>
-          <w:rtl/>
-        </w:rPr>
-        <w:t xml:space="preserve"> </w:t>
-      </w:r>
-      <w:r>
-        <w:rPr>
-          <w:rFonts w:ascii="Verdana" w:hAnsi="Verdana" w:hint="cs"/>
-          <w:color w:val="190032"/>
-          <w:sz w:val="24"/>
-          <w:szCs w:val="24"/>
-          <w:shd w:val="clear" w:color="auto" w:fill="FFFFFF"/>
-          <w:rtl/>
-        </w:rPr>
-        <w:t>הפרויקט</w:t>
-      </w:r>
-      <w:r>
-        <w:rPr>
-          <w:rFonts w:ascii="Verdana" w:hAnsi="Verdana"/>
-          <w:color w:val="190032"/>
-          <w:sz w:val="24"/>
-          <w:szCs w:val="24"/>
-          <w:shd w:val="clear" w:color="auto" w:fill="FFFFFF"/>
-          <w:rtl/>
-        </w:rPr>
-        <w:t xml:space="preserve"> </w:t>
-      </w:r>
-      <w:r>
-        <w:rPr>
-          <w:rFonts w:ascii="Verdana" w:hAnsi="Verdana" w:hint="cs"/>
-          <w:color w:val="190032"/>
-          <w:sz w:val="24"/>
-          <w:szCs w:val="24"/>
-          <w:shd w:val="clear" w:color="auto" w:fill="FFFFFF"/>
-          <w:rtl/>
-        </w:rPr>
-        <w:t>נעשו</w:t>
-      </w:r>
-      <w:r>
-        <w:rPr>
-          <w:rFonts w:ascii="Verdana" w:hAnsi="Verdana"/>
-          <w:color w:val="190032"/>
-          <w:sz w:val="24"/>
-          <w:szCs w:val="24"/>
-          <w:shd w:val="clear" w:color="auto" w:fill="FFFFFF"/>
-          <w:rtl/>
-        </w:rPr>
-        <w:t xml:space="preserve"> </w:t>
-      </w:r>
-      <w:r>
-        <w:rPr>
-          <w:rFonts w:ascii="Verdana" w:hAnsi="Verdana" w:hint="cs"/>
-          <w:color w:val="190032"/>
-          <w:sz w:val="24"/>
-          <w:szCs w:val="24"/>
-          <w:shd w:val="clear" w:color="auto" w:fill="FFFFFF"/>
-          <w:rtl/>
-        </w:rPr>
-        <w:t>על</w:t>
-      </w:r>
-      <w:r>
-        <w:rPr>
-          <w:rFonts w:ascii="Verdana" w:hAnsi="Verdana"/>
-          <w:color w:val="190032"/>
-          <w:sz w:val="24"/>
-          <w:szCs w:val="24"/>
-          <w:shd w:val="clear" w:color="auto" w:fill="FFFFFF"/>
-          <w:rtl/>
-        </w:rPr>
-        <w:t xml:space="preserve"> </w:t>
-      </w:r>
-      <w:r>
-        <w:rPr>
-          <w:rFonts w:ascii="Verdana" w:hAnsi="Verdana" w:hint="cs"/>
-          <w:color w:val="190032"/>
-          <w:sz w:val="24"/>
-          <w:szCs w:val="24"/>
-          <w:shd w:val="clear" w:color="auto" w:fill="FFFFFF"/>
-          <w:rtl/>
-        </w:rPr>
-        <w:t>בסיס</w:t>
-      </w:r>
-      <w:r>
-        <w:rPr>
-          <w:rFonts w:ascii="Verdana" w:hAnsi="Verdana"/>
-          <w:color w:val="190032"/>
-          <w:sz w:val="24"/>
-          <w:szCs w:val="24"/>
-          <w:shd w:val="clear" w:color="auto" w:fill="FFFFFF"/>
-          <w:rtl/>
-        </w:rPr>
-        <w:t xml:space="preserve"> </w:t>
-      </w:r>
-      <w:r>
-        <w:rPr>
-          <w:rFonts w:ascii="Verdana" w:hAnsi="Verdana" w:hint="cs"/>
-          <w:color w:val="190032"/>
-          <w:sz w:val="24"/>
-          <w:szCs w:val="24"/>
-          <w:shd w:val="clear" w:color="auto" w:fill="FFFFFF"/>
-          <w:rtl/>
-        </w:rPr>
-        <w:t>הנחייתו</w:t>
-      </w:r>
-      <w:r>
-        <w:rPr>
-          <w:rFonts w:ascii="Verdana" w:hAnsi="Verdana"/>
-          <w:color w:val="190032"/>
-          <w:sz w:val="24"/>
-          <w:szCs w:val="24"/>
-          <w:shd w:val="clear" w:color="auto" w:fill="FFFFFF"/>
-          <w:rtl/>
-        </w:rPr>
-        <w:t xml:space="preserve"> </w:t>
-      </w:r>
-      <w:r>
-        <w:rPr>
-          <w:rFonts w:ascii="Verdana" w:hAnsi="Verdana" w:hint="cs"/>
-          <w:color w:val="190032"/>
-          <w:sz w:val="24"/>
-          <w:szCs w:val="24"/>
-          <w:shd w:val="clear" w:color="auto" w:fill="FFFFFF"/>
-          <w:rtl/>
-        </w:rPr>
-        <w:t>של</w:t>
-      </w:r>
-      <w:r>
-        <w:rPr>
-          <w:rFonts w:ascii="Verdana" w:hAnsi="Verdana"/>
-          <w:color w:val="190032"/>
-          <w:sz w:val="24"/>
-          <w:szCs w:val="24"/>
-          <w:shd w:val="clear" w:color="auto" w:fill="FFFFFF"/>
-          <w:rtl/>
-        </w:rPr>
-        <w:t xml:space="preserve"> </w:t>
-      </w:r>
-      <w:r>
-        <w:rPr>
-          <w:rFonts w:ascii="Verdana" w:hAnsi="Verdana" w:hint="cs"/>
-          <w:color w:val="190032"/>
-          <w:sz w:val="24"/>
-          <w:szCs w:val="24"/>
-          <w:shd w:val="clear" w:color="auto" w:fill="FFFFFF"/>
-          <w:rtl/>
-        </w:rPr>
-        <w:t>המנחה</w:t>
-      </w:r>
-      <w:r>
-        <w:rPr>
-          <w:rFonts w:ascii="Verdana" w:hAnsi="Verdana"/>
-          <w:color w:val="190032"/>
-          <w:sz w:val="24"/>
-          <w:szCs w:val="24"/>
-          <w:shd w:val="clear" w:color="auto" w:fill="FFFFFF"/>
-          <w:rtl/>
-        </w:rPr>
-        <w:t xml:space="preserve"> </w:t>
-      </w:r>
-      <w:r>
-        <w:rPr>
-          <w:rFonts w:ascii="Verdana" w:hAnsi="Verdana" w:hint="cs"/>
-          <w:color w:val="190032"/>
-          <w:sz w:val="24"/>
-          <w:szCs w:val="24"/>
-          <w:shd w:val="clear" w:color="auto" w:fill="FFFFFF"/>
-          <w:rtl/>
-        </w:rPr>
-        <w:t>האישי ד"ר ירון וינסברג</w:t>
-      </w:r>
-      <w:r>
-        <w:rPr>
-          <w:rFonts w:ascii="Verdana" w:hAnsi="Verdana"/>
-          <w:color w:val="190032"/>
-          <w:sz w:val="24"/>
-          <w:szCs w:val="24"/>
-          <w:shd w:val="clear" w:color="auto" w:fill="FFFFFF"/>
-          <w:rtl/>
-        </w:rPr>
-        <w:t>.</w:t>
-      </w:r>
-    </w:p>
-    <w:p>
-      <w:pPr>
-        <w:spacing w:line="360" w:lineRule="auto"/>
-        <w:jc w:val="left"/>
-        <w:rPr>
-          <w:rFonts w:ascii="Verdana" w:hAnsi="Verdana"/>
-          <w:color w:val="190032"/>
-          <w:sz w:val="24"/>
-          <w:szCs w:val="24"/>
-          <w:shd w:val="clear" w:color="auto" w:fill="FFFFFF"/>
-          <w:rtl/>
-        </w:rPr>
-      </w:pPr>
-      <w:r>
-        <w:rPr>
-          <w:rFonts w:ascii="Verdana" w:hAnsi="Verdana" w:hint="cs"/>
-          <w:color w:val="190032"/>
-          <w:sz w:val="24"/>
-          <w:szCs w:val="24"/>
-          <w:shd w:val="clear" w:color="auto" w:fill="FFFFFF"/>
-          <w:rtl/>
-        </w:rPr>
-        <w:t>לירן בן גידה:</w:t>
-      </w:r>
-      <w:r>
-        <w:rPr>
-          <w:rFonts w:ascii="Verdana" w:hAnsi="Verdana"/>
-          <w:color w:val="190032"/>
-          <w:sz w:val="24"/>
-          <w:szCs w:val="24"/>
-          <w:shd w:val="clear" w:color="auto" w:fill="FFFFFF"/>
-          <w:rtl/>
-        </w:rPr>
-        <w:tab/>
-      </w:r>
-      <w:r>
-        <w:rPr>
-          <w:rFonts w:ascii="Verdana" w:hAnsi="Verdana" w:hint="cs"/>
-          <w:color w:val="190032"/>
-          <w:sz w:val="24"/>
-          <w:szCs w:val="24"/>
-          <w:shd w:val="clear" w:color="auto" w:fill="FFFFFF"/>
-          <w:rtl/>
-        </w:rPr>
-        <w:t>________</w:t>
-      </w:r>
-    </w:p>
-    <w:p>
-      <w:pPr>
-        <w:spacing w:line="360" w:lineRule="auto"/>
-        <w:jc w:val="left"/>
-        <w:rPr>
-          <w:rFonts w:ascii="Verdana" w:hAnsi="Verdana"/>
-          <w:color w:val="190032"/>
-          <w:sz w:val="24"/>
-          <w:szCs w:val="24"/>
-          <w:shd w:val="clear" w:color="auto" w:fill="FFFFFF"/>
-          <w:rtl/>
-        </w:rPr>
-      </w:pPr>
-      <w:r>
-        <w:rPr>
-          <w:rFonts w:ascii="Verdana" w:hAnsi="Verdana" w:hint="cs"/>
-          <w:color w:val="190032"/>
-          <w:sz w:val="24"/>
-          <w:szCs w:val="24"/>
-          <w:shd w:val="clear" w:color="auto" w:fill="FFFFFF"/>
-          <w:rtl/>
-        </w:rPr>
-        <w:t>נדב לוצטו:</w:t>
-      </w:r>
-      <w:r>
-        <w:rPr>
-          <w:rFonts w:ascii="Verdana" w:hAnsi="Verdana"/>
-          <w:color w:val="190032"/>
-          <w:sz w:val="24"/>
-          <w:szCs w:val="24"/>
-          <w:shd w:val="clear" w:color="auto" w:fill="FFFFFF"/>
-          <w:rtl/>
-        </w:rPr>
-        <w:tab/>
-      </w:r>
-      <w:r>
-        <w:rPr>
-          <w:rFonts w:ascii="Verdana" w:hAnsi="Verdana" w:hint="cs"/>
-          <w:color w:val="190032"/>
-          <w:sz w:val="24"/>
-          <w:szCs w:val="24"/>
-          <w:shd w:val="clear" w:color="auto" w:fill="FFFFFF"/>
-          <w:rtl/>
-        </w:rPr>
-        <w:t>________</w:t>
-      </w:r>
-    </w:p>
-    <w:p>
-      <w:pPr>
-        <w:spacing w:line="360" w:lineRule="auto"/>
-        <w:jc w:val="left"/>
-        <w:rPr>
-          <w:b/>
-          <w:bCs/>
-          <w:sz w:val="28"/>
-          <w:szCs w:val="28"/>
-          <w:rtl/>
-        </w:rPr>
-      </w:pPr>
-    </w:p>
-    <w:p>
-      <w:pPr>
-        <w:spacing w:line="360" w:lineRule="auto"/>
-        <w:jc w:val="left"/>
-        <w:rPr>
-          <w:b/>
-          <w:bCs/>
-          <w:sz w:val="28"/>
-          <w:szCs w:val="28"/>
-          <w:rtl/>
         </w:rPr>
       </w:pPr>
     </w:p>
@@ -2252,15 +2583,15 @@
       <w:pPr>
         <w:jc w:val="both"/>
       </w:pPr>
-      <w:bookmarkStart w:id="1" w:name="_Toc453416926"/>
-      <w:bookmarkStart w:id="2" w:name="_Toc453417103"/>
-      <w:bookmarkStart w:id="3" w:name="_Toc453417220"/>
-      <w:bookmarkStart w:id="4" w:name="_Toc453417600"/>
-      <w:bookmarkStart w:id="5" w:name="_Toc453417961"/>
-      <w:bookmarkStart w:id="6" w:name="_Toc453418770"/>
-      <w:bookmarkStart w:id="7" w:name="_Toc453419375"/>
-      <w:bookmarkStart w:id="8" w:name="_Toc453419869"/>
-      <w:bookmarkStart w:id="9" w:name="_Toc453419888"/>
+      <w:bookmarkStart w:id="0" w:name="_Toc453416926"/>
+      <w:bookmarkStart w:id="1" w:name="_Toc453417103"/>
+      <w:bookmarkStart w:id="2" w:name="_Toc453417220"/>
+      <w:bookmarkStart w:id="3" w:name="_Toc453417600"/>
+      <w:bookmarkStart w:id="4" w:name="_Toc453417961"/>
+      <w:bookmarkStart w:id="5" w:name="_Toc453418770"/>
+      <w:bookmarkStart w:id="6" w:name="_Toc453419375"/>
+      <w:bookmarkStart w:id="7" w:name="_Toc453419869"/>
+      <w:bookmarkStart w:id="8" w:name="_Toc453419888"/>
     </w:p>
     <w:p>
       <w:pPr>
@@ -3790,11 +4121,11 @@
         <w:bidi w:val="0"/>
         <w:jc w:val="left"/>
       </w:pPr>
-      <w:bookmarkStart w:id="10" w:name="_Toc453420506"/>
+      <w:bookmarkStart w:id="9" w:name="_Toc453420506"/>
       <w:r>
         <w:t>Definitions</w:t>
       </w:r>
-      <w:bookmarkEnd w:id="10"/>
+      <w:bookmarkEnd w:id="9"/>
     </w:p>
     <w:p>
       <w:pPr>
@@ -4239,10 +4570,11 @@
         <w:bidi w:val="0"/>
         <w:jc w:val="left"/>
       </w:pPr>
-      <w:bookmarkStart w:id="11" w:name="_Toc453420507"/>
+      <w:bookmarkStart w:id="10" w:name="_Toc453420507"/>
       <w:r>
         <w:t>Abstract</w:t>
       </w:r>
+      <w:bookmarkEnd w:id="0"/>
       <w:bookmarkEnd w:id="1"/>
       <w:bookmarkEnd w:id="2"/>
       <w:bookmarkEnd w:id="3"/>
@@ -4251,25 +4583,27 @@
       <w:bookmarkEnd w:id="6"/>
       <w:bookmarkEnd w:id="7"/>
       <w:bookmarkEnd w:id="8"/>
-      <w:bookmarkEnd w:id="9"/>
-      <w:bookmarkEnd w:id="11"/>
-    </w:p>
-    <w:p>
-      <w:pPr>
-        <w:bidi w:val="0"/>
-        <w:jc w:val="left"/>
-        <w:rPr>
-          <w:rtl/>
-        </w:rPr>
-      </w:pPr>
-    </w:p>
-    <w:p>
-      <w:pPr>
-        <w:bidi w:val="0"/>
-        <w:jc w:val="left"/>
-      </w:pPr>
-      <w:r>
-        <w:t>The project focuses on the privacy and security issue with Cloud Computing.</w:t>
+      <w:bookmarkEnd w:id="10"/>
+    </w:p>
+    <w:p>
+      <w:pPr>
+        <w:bidi w:val="0"/>
+        <w:jc w:val="left"/>
+        <w:rPr>
+          <w:rtl/>
+        </w:rPr>
+      </w:pPr>
+    </w:p>
+    <w:p>
+      <w:pPr>
+        <w:bidi w:val="0"/>
+        <w:jc w:val="left"/>
+      </w:pPr>
+      <w:r>
+        <w:t>This</w:t>
+      </w:r>
+      <w:r>
+        <w:t xml:space="preserve"> project focuses on the privacy and security issue with Cloud Computing.</w:t>
       </w:r>
     </w:p>
     <w:p>
@@ -4316,7 +4650,6 @@
           <w:sz w:val="22"/>
           <w:szCs w:val="28"/>
         </w:rPr>
-        <w:lastRenderedPageBreak/>
         <w:t>Chats</w:t>
       </w:r>
     </w:p>
@@ -4427,25 +4760,43 @@
         <w:jc w:val="left"/>
       </w:pPr>
       <w:r>
-        <w:t>The initial stage of the project is developing an algorithm based on Shamir Secret sharing, RSA and AES, to provide cryptographic infrastructure for a service that will be developed in the second stage of the project.</w:t>
-      </w:r>
-    </w:p>
-    <w:p>
-      <w:pPr>
-        <w:bidi w:val="0"/>
-        <w:jc w:val="left"/>
-        <w:rPr>
-          <w:rtl/>
-        </w:rPr>
-      </w:pPr>
-    </w:p>
-    <w:p>
-      <w:pPr>
-        <w:bidi w:val="0"/>
-        <w:jc w:val="left"/>
-      </w:pPr>
-      <w:r>
-        <w:t>The second stage of the project is developing a cloud-based service, that will provide developers of ap</w:t>
+        <w:t xml:space="preserve">The initial stage of the project </w:t>
+      </w:r>
+      <w:r>
+        <w:t>was</w:t>
+      </w:r>
+      <w:r>
+        <w:t xml:space="preserve"> developing an algorithm based on Shamir Secret sharing, RSA and AES, to provide cryptographic infrastru</w:t>
+      </w:r>
+      <w:r>
+        <w:t>cture for a service that was</w:t>
+      </w:r>
+      <w:r>
+        <w:t xml:space="preserve"> developed in the second stage of the project.</w:t>
+      </w:r>
+    </w:p>
+    <w:p>
+      <w:pPr>
+        <w:bidi w:val="0"/>
+        <w:jc w:val="left"/>
+        <w:rPr>
+          <w:rtl/>
+        </w:rPr>
+      </w:pPr>
+    </w:p>
+    <w:p>
+      <w:pPr>
+        <w:bidi w:val="0"/>
+        <w:jc w:val="left"/>
+      </w:pPr>
+      <w:r>
+        <w:t xml:space="preserve">The second stage of the project </w:t>
+      </w:r>
+      <w:r>
+        <w:t>was</w:t>
+      </w:r>
+      <w:r>
+        <w:t xml:space="preserve"> developing a cloud-based service, that provide developers of ap</w:t>
       </w:r>
       <w:r>
         <w:t>plications and other services a REST</w:t>
@@ -4592,19 +4943,20 @@
           <w:rtl/>
         </w:rPr>
       </w:pPr>
-      <w:bookmarkStart w:id="12" w:name="_Toc453416927"/>
-      <w:bookmarkStart w:id="13" w:name="_Toc453417104"/>
-      <w:bookmarkStart w:id="14" w:name="_Toc453417221"/>
-      <w:bookmarkStart w:id="15" w:name="_Toc453417601"/>
-      <w:bookmarkStart w:id="16" w:name="_Toc453417962"/>
-      <w:bookmarkStart w:id="17" w:name="_Toc453418771"/>
-      <w:bookmarkStart w:id="18" w:name="_Toc453419376"/>
-      <w:bookmarkStart w:id="19" w:name="_Toc453419870"/>
-      <w:bookmarkStart w:id="20" w:name="_Toc453419889"/>
-      <w:bookmarkStart w:id="21" w:name="_Toc453420508"/>
+      <w:bookmarkStart w:id="11" w:name="_Toc453416927"/>
+      <w:bookmarkStart w:id="12" w:name="_Toc453417104"/>
+      <w:bookmarkStart w:id="13" w:name="_Toc453417221"/>
+      <w:bookmarkStart w:id="14" w:name="_Toc453417601"/>
+      <w:bookmarkStart w:id="15" w:name="_Toc453417962"/>
+      <w:bookmarkStart w:id="16" w:name="_Toc453418771"/>
+      <w:bookmarkStart w:id="17" w:name="_Toc453419376"/>
+      <w:bookmarkStart w:id="18" w:name="_Toc453419870"/>
+      <w:bookmarkStart w:id="19" w:name="_Toc453419889"/>
+      <w:bookmarkStart w:id="20" w:name="_Toc453420508"/>
       <w:r>
         <w:t>Problem Description</w:t>
       </w:r>
+      <w:bookmarkEnd w:id="11"/>
       <w:bookmarkEnd w:id="12"/>
       <w:bookmarkEnd w:id="13"/>
       <w:bookmarkEnd w:id="14"/>
@@ -4614,30 +4966,30 @@
       <w:bookmarkEnd w:id="18"/>
       <w:bookmarkEnd w:id="19"/>
       <w:bookmarkEnd w:id="20"/>
+    </w:p>
+    <w:p>
+      <w:pPr>
+        <w:pStyle w:val="Heading2"/>
+        <w:bidi w:val="0"/>
+        <w:jc w:val="left"/>
+        <w:rPr>
+          <w:rtl/>
+        </w:rPr>
+      </w:pPr>
+      <w:bookmarkStart w:id="21" w:name="_Toc453416928"/>
+      <w:bookmarkStart w:id="22" w:name="_Toc453417105"/>
+      <w:bookmarkStart w:id="23" w:name="_Toc453417222"/>
+      <w:bookmarkStart w:id="24" w:name="_Toc453417602"/>
+      <w:bookmarkStart w:id="25" w:name="_Toc453417963"/>
+      <w:bookmarkStart w:id="26" w:name="_Toc453418772"/>
+      <w:bookmarkStart w:id="27" w:name="_Toc453419377"/>
+      <w:bookmarkStart w:id="28" w:name="_Toc453419871"/>
+      <w:bookmarkStart w:id="29" w:name="_Toc453419890"/>
+      <w:bookmarkStart w:id="30" w:name="_Toc453420509"/>
+      <w:r>
+        <w:t>Problem Statement</w:t>
+      </w:r>
       <w:bookmarkEnd w:id="21"/>
-    </w:p>
-    <w:p>
-      <w:pPr>
-        <w:pStyle w:val="Heading2"/>
-        <w:bidi w:val="0"/>
-        <w:jc w:val="left"/>
-        <w:rPr>
-          <w:rtl/>
-        </w:rPr>
-      </w:pPr>
-      <w:bookmarkStart w:id="22" w:name="_Toc453416928"/>
-      <w:bookmarkStart w:id="23" w:name="_Toc453417105"/>
-      <w:bookmarkStart w:id="24" w:name="_Toc453417222"/>
-      <w:bookmarkStart w:id="25" w:name="_Toc453417602"/>
-      <w:bookmarkStart w:id="26" w:name="_Toc453417963"/>
-      <w:bookmarkStart w:id="27" w:name="_Toc453418772"/>
-      <w:bookmarkStart w:id="28" w:name="_Toc453419377"/>
-      <w:bookmarkStart w:id="29" w:name="_Toc453419871"/>
-      <w:bookmarkStart w:id="30" w:name="_Toc453419890"/>
-      <w:bookmarkStart w:id="31" w:name="_Toc453420509"/>
-      <w:r>
-        <w:t>Problem Statement</w:t>
-      </w:r>
       <w:bookmarkEnd w:id="22"/>
       <w:bookmarkEnd w:id="23"/>
       <w:bookmarkEnd w:id="24"/>
@@ -4647,102 +4999,102 @@
       <w:bookmarkEnd w:id="28"/>
       <w:bookmarkEnd w:id="29"/>
       <w:bookmarkEnd w:id="30"/>
+    </w:p>
+    <w:p>
+      <w:pPr>
+        <w:bidi w:val="0"/>
+        <w:jc w:val="left"/>
+      </w:pPr>
+    </w:p>
+    <w:p>
+      <w:pPr>
+        <w:bidi w:val="0"/>
+        <w:jc w:val="left"/>
+        <w:rPr>
+          <w:rtl/>
+        </w:rPr>
+      </w:pPr>
+      <w:r>
+        <w:t>In an age where vast and sensitive information changes hands between users through cloud-based service, there is a growing demand for methods that provide increased security and privacy, insuring minimal exposure of data to unauthorized parties/individuals.</w:t>
+      </w:r>
+    </w:p>
+    <w:p>
+      <w:pPr>
+        <w:bidi w:val="0"/>
+        <w:jc w:val="left"/>
+        <w:rPr>
+          <w:rtl/>
+        </w:rPr>
+      </w:pPr>
+    </w:p>
+    <w:p>
+      <w:pPr>
+        <w:bidi w:val="0"/>
+        <w:jc w:val="left"/>
+      </w:pPr>
+      <w:r>
+        <w:t>In most cloud-based se</w:t>
+      </w:r>
+      <w:r>
+        <w:t>rvices, developers, system administrators,</w:t>
+      </w:r>
+      <w:r>
+        <w:t xml:space="preserve"> database administrators have full access to the raw data passed between users, which leave the user private data exposed and vulnerable, for example - an exchange of an explicit photo between two lovers.</w:t>
+      </w:r>
+    </w:p>
+    <w:p>
+      <w:pPr>
+        <w:bidi w:val="0"/>
+        <w:jc w:val="left"/>
+        <w:rPr>
+          <w:rtl/>
+        </w:rPr>
+      </w:pPr>
+    </w:p>
+    <w:p>
+      <w:pPr>
+        <w:bidi w:val="0"/>
+        <w:jc w:val="left"/>
+      </w:pPr>
+      <w:r>
+        <w:t xml:space="preserve">These kind of issues create the demand for reliable </w:t>
+      </w:r>
+      <w:r>
+        <w:t>services, which</w:t>
+      </w:r>
+      <w:r>
+        <w:t xml:space="preserve"> provides a solution for those issues.</w:t>
+      </w:r>
+    </w:p>
+    <w:p>
+      <w:pPr>
+        <w:bidi w:val="0"/>
+        <w:jc w:val="left"/>
+      </w:pPr>
+    </w:p>
+    <w:p>
+      <w:pPr>
+        <w:pStyle w:val="Heading2"/>
+        <w:bidi w:val="0"/>
+        <w:jc w:val="left"/>
+        <w:rPr>
+          <w:rtl/>
+        </w:rPr>
+      </w:pPr>
+      <w:bookmarkStart w:id="31" w:name="_Toc453416929"/>
+      <w:bookmarkStart w:id="32" w:name="_Toc453417106"/>
+      <w:bookmarkStart w:id="33" w:name="_Toc453417223"/>
+      <w:bookmarkStart w:id="34" w:name="_Toc453417603"/>
+      <w:bookmarkStart w:id="35" w:name="_Toc453417964"/>
+      <w:bookmarkStart w:id="36" w:name="_Toc453418773"/>
+      <w:bookmarkStart w:id="37" w:name="_Toc453419378"/>
+      <w:bookmarkStart w:id="38" w:name="_Toc453419872"/>
+      <w:bookmarkStart w:id="39" w:name="_Toc453419891"/>
+      <w:bookmarkStart w:id="40" w:name="_Toc453420510"/>
+      <w:r>
+        <w:t>Software Development challenge</w:t>
+      </w:r>
       <w:bookmarkEnd w:id="31"/>
-    </w:p>
-    <w:p>
-      <w:pPr>
-        <w:bidi w:val="0"/>
-        <w:jc w:val="left"/>
-      </w:pPr>
-    </w:p>
-    <w:p>
-      <w:pPr>
-        <w:bidi w:val="0"/>
-        <w:jc w:val="left"/>
-        <w:rPr>
-          <w:rtl/>
-        </w:rPr>
-      </w:pPr>
-      <w:r>
-        <w:t>In an age where vast and sensitive information changes hands between users through cloud-based service, there is a growing demand for methods that provide increased security and privacy, insuring minimal exposure of data to unauthorized parties/individuals.</w:t>
-      </w:r>
-    </w:p>
-    <w:p>
-      <w:pPr>
-        <w:bidi w:val="0"/>
-        <w:jc w:val="left"/>
-        <w:rPr>
-          <w:rtl/>
-        </w:rPr>
-      </w:pPr>
-    </w:p>
-    <w:p>
-      <w:pPr>
-        <w:bidi w:val="0"/>
-        <w:jc w:val="left"/>
-      </w:pPr>
-      <w:r>
-        <w:t>In most cloud-based se</w:t>
-      </w:r>
-      <w:r>
-        <w:t>rvices, developers, system administrators,</w:t>
-      </w:r>
-      <w:r>
-        <w:t xml:space="preserve"> database administrators have full access to the raw data passed between users, which leave the user private data exposed and vulnerable, for example - an exchange of an explicit photo between two lovers.</w:t>
-      </w:r>
-    </w:p>
-    <w:p>
-      <w:pPr>
-        <w:bidi w:val="0"/>
-        <w:jc w:val="left"/>
-        <w:rPr>
-          <w:rtl/>
-        </w:rPr>
-      </w:pPr>
-    </w:p>
-    <w:p>
-      <w:pPr>
-        <w:bidi w:val="0"/>
-        <w:jc w:val="left"/>
-      </w:pPr>
-      <w:r>
-        <w:t xml:space="preserve">These kind of issues create the demand for reliable </w:t>
-      </w:r>
-      <w:r>
-        <w:t>services, which</w:t>
-      </w:r>
-      <w:r>
-        <w:t xml:space="preserve"> provides a solution for those issues.</w:t>
-      </w:r>
-    </w:p>
-    <w:p>
-      <w:pPr>
-        <w:bidi w:val="0"/>
-        <w:jc w:val="left"/>
-      </w:pPr>
-    </w:p>
-    <w:p>
-      <w:pPr>
-        <w:pStyle w:val="Heading2"/>
-        <w:bidi w:val="0"/>
-        <w:jc w:val="left"/>
-        <w:rPr>
-          <w:rtl/>
-        </w:rPr>
-      </w:pPr>
-      <w:bookmarkStart w:id="32" w:name="_Toc453416929"/>
-      <w:bookmarkStart w:id="33" w:name="_Toc453417106"/>
-      <w:bookmarkStart w:id="34" w:name="_Toc453417223"/>
-      <w:bookmarkStart w:id="35" w:name="_Toc453417603"/>
-      <w:bookmarkStart w:id="36" w:name="_Toc453417964"/>
-      <w:bookmarkStart w:id="37" w:name="_Toc453418773"/>
-      <w:bookmarkStart w:id="38" w:name="_Toc453419378"/>
-      <w:bookmarkStart w:id="39" w:name="_Toc453419872"/>
-      <w:bookmarkStart w:id="40" w:name="_Toc453419891"/>
-      <w:bookmarkStart w:id="41" w:name="_Toc453420510"/>
-      <w:r>
-        <w:t>Software Development challenge</w:t>
-      </w:r>
       <w:bookmarkEnd w:id="32"/>
       <w:bookmarkEnd w:id="33"/>
       <w:bookmarkEnd w:id="34"/>
@@ -4752,156 +5104,165 @@
       <w:bookmarkEnd w:id="38"/>
       <w:bookmarkEnd w:id="39"/>
       <w:bookmarkEnd w:id="40"/>
+      <w:r>
+        <w:t xml:space="preserve"> </w:t>
+      </w:r>
+    </w:p>
+    <w:p>
+      <w:pPr>
+        <w:bidi w:val="0"/>
+        <w:jc w:val="left"/>
+        <w:rPr>
+          <w:rtl/>
+        </w:rPr>
+      </w:pPr>
+    </w:p>
+    <w:p>
+      <w:pPr>
+        <w:bidi w:val="0"/>
+        <w:jc w:val="left"/>
+      </w:pPr>
+      <w:r>
+        <w:t>Supplying a service that provides the option of creating a shared secret, such that, in order to restore the secret, we will need the confirmation of K out of N participants (K is predefined at the secret creation stage, N is the total amount of participants)</w:t>
+      </w:r>
+      <w:r>
+        <w:rPr>
+          <w:rtl/>
+        </w:rPr>
+        <w:t>.</w:t>
+      </w:r>
+    </w:p>
+    <w:p>
+      <w:pPr>
+        <w:bidi w:val="0"/>
+        <w:jc w:val="left"/>
+      </w:pPr>
+      <w:r>
+        <w:t>To provide such feature, we chose to use the Shamir Secret Sharing algorithm</w:t>
+      </w:r>
+      <w:r>
+        <w:rPr>
+          <w:rtl/>
+        </w:rPr>
+        <w:t>.</w:t>
+      </w:r>
+    </w:p>
+    <w:p>
+      <w:pPr>
+        <w:bidi w:val="0"/>
+        <w:jc w:val="left"/>
+      </w:pPr>
+      <w:r>
+        <w:t>Using this algorithm, for sharing secret M with N participants will produce N replications of a data the size of the original secret</w:t>
+      </w:r>
+      <w:r>
+        <w:t xml:space="preserve"> M</w:t>
+      </w:r>
+      <w:r>
+        <w:t>, resulting in a traffic of N*</w:t>
+      </w:r>
+      <w:r>
+        <w:t>SizeOf</w:t>
+      </w:r>
+      <w:r>
+        <w:t>(M) data, causing a major waste of bandwidth</w:t>
+      </w:r>
+      <w:r>
+        <w:rPr>
+          <w:rtl/>
+        </w:rPr>
+        <w:t>.</w:t>
+      </w:r>
+    </w:p>
+    <w:p>
+      <w:pPr>
+        <w:bidi w:val="0"/>
+        <w:jc w:val="left"/>
+        <w:rPr>
+          <w:rtl/>
+        </w:rPr>
+      </w:pPr>
+    </w:p>
+    <w:p>
+      <w:pPr>
+        <w:bidi w:val="0"/>
+        <w:jc w:val="left"/>
+      </w:pPr>
+      <w:r>
+        <w:t>Additionally, this service needs to in</w:t>
+      </w:r>
+      <w:r>
+        <w:t>clude an API generic enough to e</w:t>
+      </w:r>
+      <w:r>
+        <w:t>nsure compatibility with most of the existing cloud-based social services</w:t>
+      </w:r>
+      <w:r>
+        <w:rPr>
+          <w:rtl/>
+        </w:rPr>
+        <w:t>.</w:t>
+      </w:r>
+    </w:p>
+    <w:p>
+      <w:pPr>
+        <w:bidi w:val="0"/>
+        <w:jc w:val="left"/>
+        <w:rPr>
+          <w:rtl/>
+        </w:rPr>
+      </w:pPr>
+      <w:r>
+        <w:t>Not only does the API needs to be generic enough, it also has to be developer-friendly to make integration our service into an existing platform</w:t>
+      </w:r>
+      <w:r>
+        <w:t xml:space="preserve"> with</w:t>
+      </w:r>
+      <w:r>
+        <w:t xml:space="preserve"> a minor issue</w:t>
+      </w:r>
+      <w:r>
+        <w:rPr>
+          <w:rtl/>
+        </w:rPr>
+        <w:t>.</w:t>
+      </w:r>
+    </w:p>
+    <w:p>
+      <w:pPr>
+        <w:bidi w:val="0"/>
+        <w:jc w:val="left"/>
+        <w:rPr>
+          <w:rtl/>
+        </w:rPr>
+      </w:pPr>
+    </w:p>
+    <w:p>
+      <w:pPr>
+        <w:pStyle w:val="Heading1"/>
+        <w:bidi w:val="0"/>
+        <w:jc w:val="left"/>
+        <w:rPr>
+          <w:rtl/>
+        </w:rPr>
+      </w:pPr>
+      <w:bookmarkStart w:id="41" w:name="_Toc453416930"/>
+      <w:bookmarkStart w:id="42" w:name="_Toc453417107"/>
+      <w:bookmarkStart w:id="43" w:name="_Toc453417224"/>
+      <w:bookmarkStart w:id="44" w:name="_Toc453417604"/>
+      <w:bookmarkStart w:id="45" w:name="_Toc453417965"/>
+      <w:bookmarkStart w:id="46" w:name="_Toc453418774"/>
+      <w:bookmarkStart w:id="47" w:name="_Toc453419379"/>
+      <w:bookmarkStart w:id="48" w:name="_Toc453419873"/>
+      <w:bookmarkStart w:id="49" w:name="_Toc453419892"/>
+      <w:bookmarkStart w:id="50" w:name="_Toc453420511"/>
+      <w:r>
+        <w:t>Proposed</w:t>
+      </w:r>
+      <w:r>
+        <w:t xml:space="preserve"> Solution</w:t>
+      </w:r>
       <w:bookmarkEnd w:id="41"/>
-      <w:r>
-        <w:t xml:space="preserve"> </w:t>
-      </w:r>
-    </w:p>
-    <w:p>
-      <w:pPr>
-        <w:bidi w:val="0"/>
-        <w:jc w:val="left"/>
-        <w:rPr>
-          <w:rtl/>
-        </w:rPr>
-      </w:pPr>
-    </w:p>
-    <w:p>
-      <w:pPr>
-        <w:bidi w:val="0"/>
-        <w:jc w:val="left"/>
-      </w:pPr>
-      <w:r>
-        <w:t>Supplying a service that provides the option of creating a shared secret, such that, in order to restore the secret, we will need the confirmation of K out of N participants (K is predefined at the secret creation stage, N is the total amount of participants)</w:t>
-      </w:r>
-      <w:r>
-        <w:rPr>
-          <w:rtl/>
-        </w:rPr>
-        <w:t>.</w:t>
-      </w:r>
-    </w:p>
-    <w:p>
-      <w:pPr>
-        <w:bidi w:val="0"/>
-        <w:jc w:val="left"/>
-      </w:pPr>
-      <w:r>
-        <w:t>To provide such feature, we chose to use the Shamir Secret Sharing algorithm</w:t>
-      </w:r>
-      <w:r>
-        <w:rPr>
-          <w:rtl/>
-        </w:rPr>
-        <w:t>.</w:t>
-      </w:r>
-    </w:p>
-    <w:p>
-      <w:pPr>
-        <w:bidi w:val="0"/>
-        <w:jc w:val="left"/>
-      </w:pPr>
-      <w:r>
-        <w:lastRenderedPageBreak/>
-        <w:t>Using this algorithm, for sharing secret M with N participants will produce N replications of a data the size of the original secret, resulting in a traffic of N*</w:t>
-      </w:r>
-      <w:proofErr w:type="spellStart"/>
-      <w:r>
-        <w:t>SizeOf</w:t>
-      </w:r>
-      <w:proofErr w:type="spellEnd"/>
-      <w:r>
-        <w:t>(M) data, causing a major waste of bandwidth</w:t>
-      </w:r>
-      <w:r>
-        <w:rPr>
-          <w:rtl/>
-        </w:rPr>
-        <w:t>.</w:t>
-      </w:r>
-    </w:p>
-    <w:p>
-      <w:pPr>
-        <w:bidi w:val="0"/>
-        <w:jc w:val="left"/>
-        <w:rPr>
-          <w:rtl/>
-        </w:rPr>
-      </w:pPr>
-    </w:p>
-    <w:p>
-      <w:pPr>
-        <w:bidi w:val="0"/>
-        <w:jc w:val="left"/>
-      </w:pPr>
-      <w:r>
-        <w:t>Additionally, this service needs to in</w:t>
-      </w:r>
-      <w:r>
-        <w:t>clude an API generic enough to e</w:t>
-      </w:r>
-      <w:r>
-        <w:t>nsure compatibility with most of the existing cloud-based social services</w:t>
-      </w:r>
-      <w:r>
-        <w:rPr>
-          <w:rtl/>
-        </w:rPr>
-        <w:t>.</w:t>
-      </w:r>
-    </w:p>
-    <w:p>
-      <w:pPr>
-        <w:bidi w:val="0"/>
-        <w:jc w:val="left"/>
-        <w:rPr>
-          <w:rtl/>
-        </w:rPr>
-      </w:pPr>
-      <w:r>
-        <w:t>Not only does the API needs to be generic enough, it also has to be developer-friendly to make integration our service into an existing platform a minor issue</w:t>
-      </w:r>
-      <w:r>
-        <w:rPr>
-          <w:rtl/>
-        </w:rPr>
-        <w:t>.</w:t>
-      </w:r>
-    </w:p>
-    <w:p>
-      <w:pPr>
-        <w:bidi w:val="0"/>
-        <w:jc w:val="left"/>
-        <w:rPr>
-          <w:rtl/>
-        </w:rPr>
-      </w:pPr>
-    </w:p>
-    <w:p>
-      <w:pPr>
-        <w:pStyle w:val="Heading1"/>
-        <w:bidi w:val="0"/>
-        <w:jc w:val="left"/>
-        <w:rPr>
-          <w:rtl/>
-        </w:rPr>
-      </w:pPr>
-      <w:bookmarkStart w:id="42" w:name="_Toc453416930"/>
-      <w:bookmarkStart w:id="43" w:name="_Toc453417107"/>
-      <w:bookmarkStart w:id="44" w:name="_Toc453417224"/>
-      <w:bookmarkStart w:id="45" w:name="_Toc453417604"/>
-      <w:bookmarkStart w:id="46" w:name="_Toc453417965"/>
-      <w:bookmarkStart w:id="47" w:name="_Toc453418774"/>
-      <w:bookmarkStart w:id="48" w:name="_Toc453419379"/>
-      <w:bookmarkStart w:id="49" w:name="_Toc453419873"/>
-      <w:bookmarkStart w:id="50" w:name="_Toc453419892"/>
-      <w:bookmarkStart w:id="51" w:name="_Toc453420511"/>
-      <w:r>
-        <w:t>Proposed</w:t>
-      </w:r>
-      <w:r>
-        <w:t xml:space="preserve"> Solution</w:t>
-      </w:r>
       <w:bookmarkEnd w:id="42"/>
       <w:bookmarkEnd w:id="43"/>
       <w:bookmarkEnd w:id="44"/>
@@ -4911,24 +5272,43 @@
       <w:bookmarkEnd w:id="48"/>
       <w:bookmarkEnd w:id="49"/>
       <w:bookmarkEnd w:id="50"/>
+    </w:p>
+    <w:p>
+      <w:pPr>
+        <w:bidi w:val="0"/>
+        <w:jc w:val="left"/>
+        <w:rPr>
+          <w:rtl/>
+        </w:rPr>
+      </w:pPr>
+    </w:p>
+    <w:p>
+      <w:pPr>
+        <w:bidi w:val="0"/>
+        <w:jc w:val="left"/>
+      </w:pPr>
+      <w:r>
+        <w:t>In this project, we develop</w:t>
+      </w:r>
+      <w:r>
+        <w:t>ed</w:t>
+      </w:r>
+      <w:r>
+        <w:t xml:space="preserve"> a cloud-based service, which provide</w:t>
+      </w:r>
+      <w:r>
+        <w:t>s</w:t>
+      </w:r>
+      <w:r>
+        <w:t xml:space="preserve"> an additional layer in the exchange of information between </w:t>
+      </w:r>
+      <w:bookmarkStart w:id="51" w:name="_GoBack"/>
+      <w:r>
+        <w:t xml:space="preserve">uses </w:t>
+      </w:r>
       <w:bookmarkEnd w:id="51"/>
-    </w:p>
-    <w:p>
-      <w:pPr>
-        <w:bidi w:val="0"/>
-        <w:jc w:val="left"/>
-        <w:rPr>
-          <w:rtl/>
-        </w:rPr>
-      </w:pPr>
-    </w:p>
-    <w:p>
-      <w:pPr>
-        <w:bidi w:val="0"/>
-        <w:jc w:val="left"/>
-      </w:pPr>
-      <w:r>
-        <w:t>In this project, we will develop a cloud-based service, which will provide an additional layer in the exchange of information between uses and supply them with means of securely sharing data</w:t>
+      <w:r>
+        <w:t>and supply them with means of securely sharing data</w:t>
       </w:r>
       <w:r>
         <w:rPr>
@@ -5233,16 +5613,16 @@
         <w:jc w:val="left"/>
       </w:pPr>
       <w:r>
+        <w:t>If the user does not have enough shares in his stash (shares &lt; threshold), then the secret cannot be restored.</w:t>
+      </w:r>
+    </w:p>
+    <w:p>
+      <w:pPr>
+        <w:bidi w:val="0"/>
+        <w:jc w:val="left"/>
+      </w:pPr>
+      <w:r>
         <w:lastRenderedPageBreak/>
-        <w:t>If the user does not have enough shares in his stash (shares &lt; threshold), then the secret cannot be restored.</w:t>
-      </w:r>
-    </w:p>
-    <w:p>
-      <w:pPr>
-        <w:bidi w:val="0"/>
-        <w:jc w:val="left"/>
-      </w:pPr>
-      <w:r>
         <w:t xml:space="preserve">If user has enough shares (shares &gt;= threshold), then he can resolve the secret using </w:t>
       </w:r>
       <w:r>
@@ -5908,23 +6288,21 @@
         </w:rPr>
         <w:t>We avoid the bandwidth waste by using SSS on the symmetric key and not the actual data, thus reducing N*</w:t>
       </w:r>
-      <w:proofErr w:type="spellStart"/>
       <w:r>
         <w:rPr>
           <w:rFonts w:cs="David"/>
           <w:sz w:val="24"/>
           <w:szCs w:val="24"/>
         </w:rPr>
-        <w:t>SizeOf</w:t>
-      </w:r>
-      <w:proofErr w:type="spellEnd"/>
+        <w:t>SizeOf (</w:t>
+      </w:r>
       <w:r>
         <w:rPr>
           <w:rFonts w:cs="David"/>
           <w:sz w:val="24"/>
           <w:szCs w:val="24"/>
         </w:rPr>
-        <w:t xml:space="preserve"> (</w:t>
+        <w:t>Data</w:t>
       </w:r>
       <w:r>
         <w:rPr>
@@ -5932,7 +6310,7 @@
           <w:sz w:val="24"/>
           <w:szCs w:val="24"/>
         </w:rPr>
-        <w:t>Data</w:t>
+        <w:t>) to N*</w:t>
       </w:r>
       <w:r>
         <w:rPr>
@@ -5940,16 +6318,15 @@
           <w:sz w:val="24"/>
           <w:szCs w:val="24"/>
         </w:rPr>
-        <w:t>) to N*</w:t>
-      </w:r>
-      <w:proofErr w:type="spellStart"/>
+        <w:t>Size</w:t>
+      </w:r>
       <w:r>
         <w:rPr>
           <w:rFonts w:cs="David"/>
           <w:sz w:val="24"/>
           <w:szCs w:val="24"/>
         </w:rPr>
-        <w:t>Size</w:t>
+        <w:t>Of (Symmetric Key</w:t>
       </w:r>
       <w:r>
         <w:rPr>
@@ -5957,54 +6334,38 @@
           <w:sz w:val="24"/>
           <w:szCs w:val="24"/>
         </w:rPr>
-        <w:t>Of</w:t>
-      </w:r>
-      <w:proofErr w:type="spellEnd"/>
-      <w:r>
+        <w:t>).</w:t>
+      </w:r>
+    </w:p>
+    <w:p>
+      <w:pPr>
+        <w:bidi w:val="0"/>
+        <w:jc w:val="left"/>
         <w:rPr>
           <w:rFonts w:cs="David"/>
           <w:sz w:val="24"/>
           <w:szCs w:val="24"/>
-        </w:rPr>
-        <w:t xml:space="preserve"> (Symmetric Key</w:t>
-      </w:r>
-      <w:r>
+          <w:rtl/>
+        </w:rPr>
+      </w:pPr>
+    </w:p>
+    <w:p>
+      <w:pPr>
+        <w:bidi w:val="0"/>
+        <w:jc w:val="left"/>
         <w:rPr>
           <w:rFonts w:cs="David"/>
           <w:sz w:val="24"/>
           <w:szCs w:val="24"/>
         </w:rPr>
-        <w:t>).</w:t>
-      </w:r>
-    </w:p>
-    <w:p>
-      <w:pPr>
-        <w:bidi w:val="0"/>
-        <w:jc w:val="left"/>
+      </w:pPr>
+      <w:r>
         <w:rPr>
           <w:rFonts w:cs="David"/>
           <w:sz w:val="24"/>
           <w:szCs w:val="24"/>
-          <w:rtl/>
-        </w:rPr>
-      </w:pPr>
-    </w:p>
-    <w:p>
-      <w:pPr>
-        <w:bidi w:val="0"/>
-        <w:jc w:val="left"/>
-        <w:rPr>
-          <w:rFonts w:cs="David"/>
-          <w:sz w:val="24"/>
-          <w:szCs w:val="24"/>
-        </w:rPr>
-      </w:pPr>
-      <w:r>
-        <w:rPr>
-          <w:rFonts w:cs="David"/>
-          <w:sz w:val="24"/>
-          <w:szCs w:val="24"/>
-        </w:rPr>
+        </w:rPr>
+        <w:lastRenderedPageBreak/>
         <w:t>All the shares produced by SSS will be encrypted using the group participants’ public keys.</w:t>
       </w:r>
     </w:p>
@@ -6722,7 +7083,6 @@
           <w:rFonts w:asciiTheme="minorHAnsi" w:hAnsiTheme="minorHAnsi"/>
           <w:sz w:val="24"/>
         </w:rPr>
-        <w:lastRenderedPageBreak/>
         <w:t>Client Side:</w:t>
       </w:r>
     </w:p>
@@ -6745,6 +7105,7 @@
           <w:rFonts w:asciiTheme="minorHAnsi" w:hAnsiTheme="minorHAnsi"/>
           <w:sz w:val="24"/>
         </w:rPr>
+        <w:lastRenderedPageBreak/>
         <w:t>Algorithms:</w:t>
       </w:r>
     </w:p>
@@ -7270,21 +7631,7 @@
         <w:rPr>
           <w:rFonts w:asciiTheme="minorHAnsi" w:hAnsiTheme="minorHAnsi"/>
         </w:rPr>
-        <w:t xml:space="preserve">Split data into n = </w:t>
-      </w:r>
-      <w:proofErr w:type="gramStart"/>
-      <w:r>
-        <w:rPr>
-          <w:rFonts w:asciiTheme="minorHAnsi" w:hAnsiTheme="minorHAnsi"/>
-        </w:rPr>
-        <w:t>random(</w:t>
-      </w:r>
-      <w:proofErr w:type="gramEnd"/>
-      <w:r>
-        <w:rPr>
-          <w:rFonts w:asciiTheme="minorHAnsi" w:hAnsiTheme="minorHAnsi"/>
-        </w:rPr>
-        <w:t xml:space="preserve">2 to 255) shares, k = random(2 to n-1), and try to reconstruct the secret with amount of shares that is </w:t>
+        <w:t xml:space="preserve">Split data into n = random(2 to 255) shares, k = random(2 to n-1), and try to reconstruct the secret with amount of shares that is </w:t>
       </w:r>
       <w:r>
         <w:rPr>
@@ -7316,21 +7663,7 @@
         <w:rPr>
           <w:rFonts w:asciiTheme="minorHAnsi" w:hAnsiTheme="minorHAnsi"/>
         </w:rPr>
-        <w:t xml:space="preserve">Split data into n = </w:t>
-      </w:r>
-      <w:proofErr w:type="gramStart"/>
-      <w:r>
-        <w:rPr>
-          <w:rFonts w:asciiTheme="minorHAnsi" w:hAnsiTheme="minorHAnsi"/>
-        </w:rPr>
-        <w:t>random(</w:t>
-      </w:r>
-      <w:proofErr w:type="gramEnd"/>
-      <w:r>
-        <w:rPr>
-          <w:rFonts w:asciiTheme="minorHAnsi" w:hAnsiTheme="minorHAnsi"/>
-        </w:rPr>
-        <w:t>2 to 255) shares, k = random(2 to n-1), and try to reconstruct the secre</w:t>
+        <w:t>Split data into n = random(2 to 255) shares, k = random(2 to n-1), and try to reconstruct the secre</w:t>
       </w:r>
       <w:r>
         <w:rPr>
@@ -7374,70 +7707,56 @@
         <w:rPr>
           <w:rFonts w:asciiTheme="minorHAnsi" w:hAnsiTheme="minorHAnsi"/>
         </w:rPr>
+        <w:t>Split data into n = random(2 to 255) shares, k = random(2 to n-1), and try to reconstruct the secret with amount of shares that i</w:t>
+      </w:r>
+      <w:r>
+        <w:rPr>
+          <w:rFonts w:asciiTheme="minorHAnsi" w:hAnsiTheme="minorHAnsi"/>
+        </w:rPr>
+        <w:t xml:space="preserve">s </w:t>
+      </w:r>
+      <w:r>
+        <w:rPr>
+          <w:rFonts w:asciiTheme="minorHAnsi" w:hAnsiTheme="minorHAnsi"/>
+          <w:u w:val="single"/>
+        </w:rPr>
+        <w:t>larger</w:t>
+      </w:r>
+      <w:r>
+        <w:rPr>
+          <w:rFonts w:asciiTheme="minorHAnsi" w:hAnsiTheme="minorHAnsi"/>
+        </w:rPr>
+        <w:t xml:space="preserve"> than the threshold k</w:t>
+      </w:r>
+      <w:r>
+        <w:rPr>
+          <w:rFonts w:asciiTheme="minorHAnsi" w:hAnsiTheme="minorHAnsi"/>
+        </w:rPr>
+        <w:t>.</w:t>
+      </w:r>
+    </w:p>
+    <w:p>
+      <w:pPr>
+        <w:bidi w:val="0"/>
+        <w:jc w:val="both"/>
+        <w:rPr>
+          <w:rFonts w:asciiTheme="minorHAnsi" w:hAnsiTheme="minorHAnsi"/>
+        </w:rPr>
+      </w:pPr>
+    </w:p>
+    <w:p>
+      <w:pPr>
+        <w:bidi w:val="0"/>
+        <w:jc w:val="both"/>
+        <w:rPr>
+          <w:rFonts w:asciiTheme="minorHAnsi" w:hAnsiTheme="minorHAnsi"/>
+        </w:rPr>
+      </w:pPr>
+      <w:r>
+        <w:rPr>
+          <w:rFonts w:asciiTheme="minorHAnsi" w:hAnsiTheme="minorHAnsi"/>
+        </w:rPr>
         <w:lastRenderedPageBreak/>
-        <w:t xml:space="preserve">Split data into n = </w:t>
-      </w:r>
-      <w:proofErr w:type="gramStart"/>
-      <w:r>
-        <w:rPr>
-          <w:rFonts w:asciiTheme="minorHAnsi" w:hAnsiTheme="minorHAnsi"/>
-        </w:rPr>
-        <w:t>random(</w:t>
-      </w:r>
-      <w:proofErr w:type="gramEnd"/>
-      <w:r>
-        <w:rPr>
-          <w:rFonts w:asciiTheme="minorHAnsi" w:hAnsiTheme="minorHAnsi"/>
-        </w:rPr>
-        <w:t>2 to 255) shares, k = random(2 to n-1), and try to reconstruct the secret with amount of shares that i</w:t>
-      </w:r>
-      <w:r>
-        <w:rPr>
-          <w:rFonts w:asciiTheme="minorHAnsi" w:hAnsiTheme="minorHAnsi"/>
-        </w:rPr>
-        <w:t xml:space="preserve">s </w:t>
-      </w:r>
-      <w:r>
-        <w:rPr>
-          <w:rFonts w:asciiTheme="minorHAnsi" w:hAnsiTheme="minorHAnsi"/>
-          <w:u w:val="single"/>
-        </w:rPr>
-        <w:t>larger</w:t>
-      </w:r>
-      <w:r>
-        <w:rPr>
-          <w:rFonts w:asciiTheme="minorHAnsi" w:hAnsiTheme="minorHAnsi"/>
-        </w:rPr>
-        <w:t xml:space="preserve"> than the threshold k</w:t>
-      </w:r>
-      <w:r>
-        <w:rPr>
-          <w:rFonts w:asciiTheme="minorHAnsi" w:hAnsiTheme="minorHAnsi"/>
-        </w:rPr>
-        <w:t>.</w:t>
-      </w:r>
-    </w:p>
-    <w:p>
-      <w:pPr>
-        <w:bidi w:val="0"/>
-        <w:jc w:val="both"/>
-        <w:rPr>
-          <w:rFonts w:asciiTheme="minorHAnsi" w:hAnsiTheme="minorHAnsi"/>
-        </w:rPr>
-      </w:pPr>
-    </w:p>
-    <w:p>
-      <w:pPr>
-        <w:bidi w:val="0"/>
-        <w:jc w:val="both"/>
-        <w:rPr>
-          <w:rFonts w:asciiTheme="minorHAnsi" w:hAnsiTheme="minorHAnsi"/>
-        </w:rPr>
-      </w:pPr>
-      <w:r>
-        <w:rPr>
-          <w:rFonts w:asciiTheme="minorHAnsi" w:hAnsiTheme="minorHAnsi"/>
-        </w:rPr>
         <w:t>Symmetric Key unit test:</w:t>
       </w:r>
     </w:p>
@@ -7895,34 +8214,34 @@
         <w:jc w:val="left"/>
       </w:pPr>
       <w:r>
+        <w:t>The applicati</w:t>
+      </w:r>
+      <w:r>
+        <w:t xml:space="preserve">on based on the OTR protocol </w:t>
+      </w:r>
+      <w:r>
+        <w:t>with some improvement such as deniability a</w:t>
+      </w:r>
+      <w:r>
+        <w:t>nd forward secrecy to ensure the integrity of</w:t>
+      </w:r>
+      <w:r>
+        <w:t xml:space="preserve"> communication between the end-point users.</w:t>
+      </w:r>
+    </w:p>
+    <w:p>
+      <w:pPr>
+        <w:bidi w:val="0"/>
+        <w:jc w:val="left"/>
+      </w:pPr>
+    </w:p>
+    <w:p>
+      <w:pPr>
+        <w:bidi w:val="0"/>
+        <w:jc w:val="left"/>
+      </w:pPr>
+      <w:r>
         <w:lastRenderedPageBreak/>
-        <w:t>The applicati</w:t>
-      </w:r>
-      <w:r>
-        <w:t xml:space="preserve">on based on the OTR protocol </w:t>
-      </w:r>
-      <w:r>
-        <w:t>with some improvement such as deniability a</w:t>
-      </w:r>
-      <w:r>
-        <w:t>nd forward secrecy to ensure the integrity of</w:t>
-      </w:r>
-      <w:r>
-        <w:t xml:space="preserve"> communication between the end-point users.</w:t>
-      </w:r>
-    </w:p>
-    <w:p>
-      <w:pPr>
-        <w:bidi w:val="0"/>
-        <w:jc w:val="left"/>
-      </w:pPr>
-    </w:p>
-    <w:p>
-      <w:pPr>
-        <w:bidi w:val="0"/>
-        <w:jc w:val="left"/>
-      </w:pPr>
-      <w:r>
         <w:t xml:space="preserve">Our project purpose </w:t>
       </w:r>
       <w:r>
@@ -8371,17 +8690,8 @@
                 <w:szCs w:val="28"/>
               </w:rPr>
               <w:br/>
-              <w:t xml:space="preserve">password: </w:t>
+              <w:t>password: betweenus</w:t>
             </w:r>
-            <w:proofErr w:type="spellStart"/>
-            <w:r>
-              <w:rPr>
-                <w:sz w:val="28"/>
-                <w:szCs w:val="28"/>
-              </w:rPr>
-              <w:t>betweenus</w:t>
-            </w:r>
-            <w:proofErr w:type="spellEnd"/>
           </w:p>
         </w:tc>
       </w:tr>
@@ -8516,25 +8826,7 @@
           <w:sz w:val="24"/>
           <w:szCs w:val="32"/>
         </w:rPr>
-        <w:t xml:space="preserve">“How to share a secret” by </w:t>
-      </w:r>
-      <w:proofErr w:type="spellStart"/>
-      <w:r>
-        <w:rPr>
-          <w:rFonts w:asciiTheme="minorHAnsi" w:hAnsiTheme="minorHAnsi"/>
-          <w:sz w:val="24"/>
-          <w:szCs w:val="32"/>
-        </w:rPr>
-        <w:t>Adi</w:t>
-      </w:r>
-      <w:proofErr w:type="spellEnd"/>
-      <w:r>
-        <w:rPr>
-          <w:rFonts w:asciiTheme="minorHAnsi" w:hAnsiTheme="minorHAnsi"/>
-          <w:sz w:val="24"/>
-          <w:szCs w:val="32"/>
-        </w:rPr>
-        <w:t xml:space="preserve"> Shamir 1979 - </w:t>
+        <w:t xml:space="preserve">“How to share a secret” by Adi Shamir 1979 - </w:t>
       </w:r>
       <w:hyperlink r:id="rId12" w:history="1">
         <w:r>
@@ -8568,25 +8860,7 @@
           <w:sz w:val="24"/>
           <w:szCs w:val="32"/>
         </w:rPr>
-        <w:t xml:space="preserve">Shamir Secret Sharing by Amos </w:t>
-      </w:r>
-      <w:proofErr w:type="spellStart"/>
-      <w:r>
-        <w:rPr>
-          <w:rFonts w:asciiTheme="minorHAnsi" w:hAnsiTheme="minorHAnsi"/>
-          <w:sz w:val="24"/>
-          <w:szCs w:val="32"/>
-        </w:rPr>
-        <w:t>Beimel</w:t>
-      </w:r>
-      <w:proofErr w:type="spellEnd"/>
-      <w:r>
-        <w:rPr>
-          <w:rFonts w:asciiTheme="minorHAnsi" w:hAnsiTheme="minorHAnsi"/>
-          <w:sz w:val="24"/>
-          <w:szCs w:val="32"/>
-        </w:rPr>
-        <w:t xml:space="preserve"> - </w:t>
+        <w:t xml:space="preserve">Shamir Secret Sharing by Amos Beimel - </w:t>
       </w:r>
       <w:hyperlink r:id="rId13" w:history="1">
         <w:r>
@@ -9219,7 +9493,6 @@
       <w:bookmarkStart w:id="161" w:name="_Toc453419903"/>
       <w:bookmarkStart w:id="162" w:name="_Toc453420523"/>
       <w:r>
-        <w:lastRenderedPageBreak/>
         <w:t>Database diagrams</w:t>
       </w:r>
       <w:bookmarkEnd w:id="153"/>
@@ -10342,15 +10615,7 @@
             </w:pPr>
             <w:r>
               <w:lastRenderedPageBreak/>
-              <w:t xml:space="preserve">Set up a local </w:t>
-            </w:r>
-            <w:proofErr w:type="spellStart"/>
-            <w:r>
-              <w:t>couchdb</w:t>
-            </w:r>
-            <w:proofErr w:type="spellEnd"/>
-            <w:r>
-              <w:t xml:space="preserve"> database</w:t>
+              <w:t>Set up a local couchdb database</w:t>
             </w:r>
             <w:r>
               <w:t xml:space="preserve"> server</w:t>
@@ -10416,15 +10681,7 @@
               <w:t xml:space="preserve"> and</w:t>
             </w:r>
             <w:r>
-              <w:t xml:space="preserve"> based on </w:t>
-            </w:r>
-            <w:proofErr w:type="spellStart"/>
-            <w:r>
-              <w:t>couchdb</w:t>
-            </w:r>
-            <w:proofErr w:type="spellEnd"/>
-            <w:r>
-              <w:t xml:space="preserve">, we might counter the option that IBM will stop this </w:t>
+              <w:t xml:space="preserve"> based on couchdb, we might counter the option that IBM will stop this </w:t>
             </w:r>
             <w:r>
               <w:t>service permanently</w:t>
@@ -14680,7 +14937,6 @@
   <w:style w:type="character" w:default="1" w:styleId="DefaultParagraphFont">
     <w:name w:val="Default Paragraph Font"/>
     <w:uiPriority w:val="1"/>
-    <w:semiHidden/>
     <w:unhideWhenUsed/>
   </w:style>
   <w:style w:type="table" w:default="1" w:styleId="TableNormal">
@@ -15699,7 +15955,7 @@
 </file>
 
 <file path=customXml/itemProps1.xml><?xml version="1.0" encoding="utf-8"?>
-<ds:datastoreItem xmlns:ds="http://schemas.openxmlformats.org/officeDocument/2006/customXml" ds:itemID="{FBE0FE8B-2E86-40CB-A4C3-F231DA36091C}">
+<ds:datastoreItem xmlns:ds="http://schemas.openxmlformats.org/officeDocument/2006/customXml" ds:itemID="{ECEBD7E2-C36A-4A71-8D10-6DA66244CBBC}">
   <ds:schemaRefs>
     <ds:schemaRef ds:uri="http://schemas.openxmlformats.org/officeDocument/2006/bibliography"/>
   </ds:schemaRefs>

</xml_diff>

<commit_message>
Exprted to .pdf #28
</commit_message>
<xml_diff>
--- a/Delivery.docx
+++ b/Delivery.docx
@@ -668,7 +668,7 @@
         <w:spacing w:line="360" w:lineRule="auto"/>
         <w:jc w:val="left"/>
         <w:rPr>
-          <w:rFonts w:asciiTheme="minorBidi" w:hAnsiTheme="minorBidi" w:cstheme="minorBidi" w:hint="cs"/>
+          <w:rFonts w:asciiTheme="minorBidi" w:hAnsiTheme="minorBidi" w:cstheme="minorBidi"/>
           <w:sz w:val="24"/>
           <w:szCs w:val="24"/>
           <w:rtl/>
@@ -2050,7 +2050,7 @@
         <w:rPr>
           <w:noProof/>
         </w:rPr>
-        <w:t>6</w:t>
+        <w:t>7</w:t>
       </w:r>
       <w:r>
         <w:rPr>
@@ -2114,7 +2114,7 @@
         <w:rPr>
           <w:noProof/>
         </w:rPr>
-        <w:t>6</w:t>
+        <w:t>7</w:t>
       </w:r>
       <w:r>
         <w:rPr>
@@ -2178,7 +2178,7 @@
         <w:rPr>
           <w:noProof/>
         </w:rPr>
-        <w:t>6</w:t>
+        <w:t>8</w:t>
       </w:r>
       <w:r>
         <w:rPr>
@@ -2240,7 +2240,7 @@
         <w:rPr>
           <w:noProof/>
         </w:rPr>
-        <w:t>6</w:t>
+        <w:t>8</w:t>
       </w:r>
       <w:r>
         <w:rPr>
@@ -2302,7 +2302,7 @@
         <w:rPr>
           <w:noProof/>
         </w:rPr>
-        <w:t>6</w:t>
+        <w:t>9</w:t>
       </w:r>
       <w:r>
         <w:rPr>
@@ -2366,7 +2366,7 @@
         <w:rPr>
           <w:noProof/>
         </w:rPr>
-        <w:t>6</w:t>
+        <w:t>9</w:t>
       </w:r>
       <w:r>
         <w:rPr>
@@ -2428,7 +2428,7 @@
         <w:rPr>
           <w:noProof/>
         </w:rPr>
-        <w:t>6</w:t>
+        <w:t>9</w:t>
       </w:r>
       <w:r>
         <w:rPr>
@@ -2490,7 +2490,7 @@
         <w:rPr>
           <w:noProof/>
         </w:rPr>
-        <w:t>6</w:t>
+        <w:t>9</w:t>
       </w:r>
       <w:r>
         <w:rPr>
@@ -2554,7 +2554,7 @@
         <w:rPr>
           <w:noProof/>
         </w:rPr>
-        <w:t>6</w:t>
+        <w:t>10</w:t>
       </w:r>
       <w:r>
         <w:rPr>
@@ -2616,7 +2616,7 @@
         <w:rPr>
           <w:noProof/>
         </w:rPr>
-        <w:t>6</w:t>
+        <w:t>11</w:t>
       </w:r>
       <w:r>
         <w:rPr>
@@ -2680,7 +2680,7 @@
         <w:rPr>
           <w:noProof/>
         </w:rPr>
-        <w:t>6</w:t>
+        <w:t>12</w:t>
       </w:r>
       <w:r>
         <w:rPr>
@@ -2744,7 +2744,7 @@
         <w:rPr>
           <w:noProof/>
         </w:rPr>
-        <w:t>7</w:t>
+        <w:t>13</w:t>
       </w:r>
       <w:r>
         <w:rPr>
@@ -2808,7 +2808,7 @@
         <w:rPr>
           <w:noProof/>
         </w:rPr>
-        <w:t>7</w:t>
+        <w:t>14</w:t>
       </w:r>
       <w:r>
         <w:rPr>
@@ -2872,7 +2872,7 @@
         <w:rPr>
           <w:noProof/>
         </w:rPr>
-        <w:t>7</w:t>
+        <w:t>14</w:t>
       </w:r>
       <w:r>
         <w:rPr>
@@ -2936,7 +2936,7 @@
         <w:rPr>
           <w:noProof/>
         </w:rPr>
-        <w:t>7</w:t>
+        <w:t>15</w:t>
       </w:r>
       <w:r>
         <w:rPr>
@@ -2998,7 +2998,7 @@
         <w:rPr>
           <w:noProof/>
         </w:rPr>
-        <w:t>7</w:t>
+        <w:t>15</w:t>
       </w:r>
       <w:r>
         <w:rPr>
@@ -3060,7 +3060,7 @@
         <w:rPr>
           <w:noProof/>
         </w:rPr>
-        <w:t>7</w:t>
+        <w:t>15</w:t>
       </w:r>
       <w:r>
         <w:rPr>
@@ -3122,7 +3122,7 @@
         <w:rPr>
           <w:noProof/>
         </w:rPr>
-        <w:t>7</w:t>
+        <w:t>17</w:t>
       </w:r>
       <w:r>
         <w:rPr>
@@ -3184,7 +3184,7 @@
         <w:rPr>
           <w:noProof/>
         </w:rPr>
-        <w:t>7</w:t>
+        <w:t>18</w:t>
       </w:r>
       <w:r>
         <w:rPr>
@@ -3246,7 +3246,7 @@
         <w:rPr>
           <w:noProof/>
         </w:rPr>
-        <w:t>7</w:t>
+        <w:t>19</w:t>
       </w:r>
       <w:r>
         <w:rPr>
@@ -3308,7 +3308,7 @@
         <w:rPr>
           <w:noProof/>
         </w:rPr>
-        <w:t>7</w:t>
+        <w:t>21</w:t>
       </w:r>
       <w:r>
         <w:rPr>
@@ -4099,12 +4099,103 @@
     </w:p>
     <w:p>
       <w:pPr>
+        <w:pStyle w:val="ListParagraph"/>
+        <w:rPr>
+          <w:rFonts w:asciiTheme="minorHAnsi" w:hAnsiTheme="minorHAnsi"/>
+          <w:sz w:val="24"/>
+        </w:rPr>
+      </w:pPr>
+    </w:p>
+    <w:p>
+      <w:pPr>
+        <w:bidi w:val="0"/>
+        <w:rPr>
+          <w:rFonts w:asciiTheme="minorHAnsi" w:hAnsiTheme="minorHAnsi"/>
+          <w:sz w:val="24"/>
+        </w:rPr>
+      </w:pPr>
+    </w:p>
+    <w:p>
+      <w:pPr>
+        <w:bidi w:val="0"/>
+        <w:rPr>
+          <w:rFonts w:asciiTheme="minorHAnsi" w:hAnsiTheme="minorHAnsi"/>
+          <w:sz w:val="24"/>
+        </w:rPr>
+      </w:pPr>
+    </w:p>
+    <w:p>
+      <w:pPr>
+        <w:bidi w:val="0"/>
+        <w:rPr>
+          <w:rFonts w:asciiTheme="minorHAnsi" w:hAnsiTheme="minorHAnsi"/>
+          <w:sz w:val="24"/>
+        </w:rPr>
+      </w:pPr>
+    </w:p>
+    <w:p>
+      <w:pPr>
+        <w:bidi w:val="0"/>
+        <w:rPr>
+          <w:rFonts w:asciiTheme="minorHAnsi" w:hAnsiTheme="minorHAnsi"/>
+          <w:sz w:val="24"/>
+        </w:rPr>
+      </w:pPr>
+    </w:p>
+    <w:p>
+      <w:pPr>
+        <w:bidi w:val="0"/>
+        <w:rPr>
+          <w:rFonts w:asciiTheme="minorHAnsi" w:hAnsiTheme="minorHAnsi"/>
+          <w:sz w:val="24"/>
+        </w:rPr>
+      </w:pPr>
+    </w:p>
+    <w:p>
+      <w:pPr>
+        <w:bidi w:val="0"/>
+        <w:rPr>
+          <w:rFonts w:asciiTheme="minorHAnsi" w:hAnsiTheme="minorHAnsi"/>
+          <w:sz w:val="24"/>
+        </w:rPr>
+      </w:pPr>
+    </w:p>
+    <w:p>
+      <w:pPr>
+        <w:bidi w:val="0"/>
+        <w:rPr>
+          <w:rFonts w:asciiTheme="minorHAnsi" w:hAnsiTheme="minorHAnsi"/>
+          <w:sz w:val="24"/>
+        </w:rPr>
+      </w:pPr>
+    </w:p>
+    <w:p>
+      <w:pPr>
+        <w:bidi w:val="0"/>
+        <w:rPr>
+          <w:rFonts w:asciiTheme="minorHAnsi" w:hAnsiTheme="minorHAnsi"/>
+          <w:sz w:val="24"/>
+        </w:rPr>
+      </w:pPr>
+    </w:p>
+    <w:p>
+      <w:pPr>
+        <w:bidi w:val="0"/>
+        <w:rPr>
+          <w:rFonts w:asciiTheme="minorHAnsi" w:hAnsiTheme="minorHAnsi"/>
+          <w:sz w:val="24"/>
+        </w:rPr>
+      </w:pPr>
+    </w:p>
+    <w:p>
+      <w:pPr>
         <w:pStyle w:val="Heading1"/>
         <w:bidi w:val="0"/>
         <w:jc w:val="left"/>
       </w:pPr>
       <w:bookmarkStart w:id="10" w:name="_Toc453420507"/>
       <w:r>
+        <w:lastRenderedPageBreak/>
         <w:t>Abstract</w:t>
       </w:r>
       <w:bookmarkEnd w:id="0"/>
@@ -4570,8 +4661,6 @@
           <w:rtl/>
         </w:rPr>
       </w:pPr>
-      <w:bookmarkStart w:id="11" w:name="_GoBack"/>
-      <w:bookmarkEnd w:id="11"/>
     </w:p>
     <w:p>
       <w:pPr>
@@ -4675,6 +4764,46 @@
     </w:p>
     <w:p>
       <w:pPr>
+        <w:bidi w:val="0"/>
+        <w:jc w:val="left"/>
+        <w:rPr>
+          <w:sz w:val="24"/>
+          <w:szCs w:val="24"/>
+        </w:rPr>
+      </w:pPr>
+    </w:p>
+    <w:p>
+      <w:pPr>
+        <w:bidi w:val="0"/>
+        <w:jc w:val="left"/>
+        <w:rPr>
+          <w:sz w:val="24"/>
+          <w:szCs w:val="24"/>
+        </w:rPr>
+      </w:pPr>
+    </w:p>
+    <w:p>
+      <w:pPr>
+        <w:bidi w:val="0"/>
+        <w:jc w:val="left"/>
+        <w:rPr>
+          <w:sz w:val="24"/>
+          <w:szCs w:val="24"/>
+        </w:rPr>
+      </w:pPr>
+    </w:p>
+    <w:p>
+      <w:pPr>
+        <w:bidi w:val="0"/>
+        <w:jc w:val="left"/>
+        <w:rPr>
+          <w:sz w:val="24"/>
+          <w:szCs w:val="24"/>
+        </w:rPr>
+      </w:pPr>
+    </w:p>
+    <w:p>
+      <w:pPr>
         <w:pStyle w:val="Heading1"/>
         <w:bidi w:val="0"/>
         <w:jc w:val="left"/>
@@ -4682,19 +4811,21 @@
           <w:rtl/>
         </w:rPr>
       </w:pPr>
-      <w:bookmarkStart w:id="12" w:name="_Toc453416927"/>
-      <w:bookmarkStart w:id="13" w:name="_Toc453417104"/>
-      <w:bookmarkStart w:id="14" w:name="_Toc453417221"/>
-      <w:bookmarkStart w:id="15" w:name="_Toc453417601"/>
-      <w:bookmarkStart w:id="16" w:name="_Toc453417962"/>
-      <w:bookmarkStart w:id="17" w:name="_Toc453418771"/>
-      <w:bookmarkStart w:id="18" w:name="_Toc453419376"/>
-      <w:bookmarkStart w:id="19" w:name="_Toc453419870"/>
-      <w:bookmarkStart w:id="20" w:name="_Toc453419889"/>
-      <w:bookmarkStart w:id="21" w:name="_Toc453420508"/>
-      <w:r>
+      <w:bookmarkStart w:id="11" w:name="_Toc453416927"/>
+      <w:bookmarkStart w:id="12" w:name="_Toc453417104"/>
+      <w:bookmarkStart w:id="13" w:name="_Toc453417221"/>
+      <w:bookmarkStart w:id="14" w:name="_Toc453417601"/>
+      <w:bookmarkStart w:id="15" w:name="_Toc453417962"/>
+      <w:bookmarkStart w:id="16" w:name="_Toc453418771"/>
+      <w:bookmarkStart w:id="17" w:name="_Toc453419376"/>
+      <w:bookmarkStart w:id="18" w:name="_Toc453419870"/>
+      <w:bookmarkStart w:id="19" w:name="_Toc453419889"/>
+      <w:bookmarkStart w:id="20" w:name="_Toc453420508"/>
+      <w:r>
+        <w:lastRenderedPageBreak/>
         <w:t>Problem Description</w:t>
       </w:r>
+      <w:bookmarkEnd w:id="11"/>
       <w:bookmarkEnd w:id="12"/>
       <w:bookmarkEnd w:id="13"/>
       <w:bookmarkEnd w:id="14"/>
@@ -4704,30 +4835,30 @@
       <w:bookmarkEnd w:id="18"/>
       <w:bookmarkEnd w:id="19"/>
       <w:bookmarkEnd w:id="20"/>
+    </w:p>
+    <w:p>
+      <w:pPr>
+        <w:pStyle w:val="Heading2"/>
+        <w:bidi w:val="0"/>
+        <w:jc w:val="left"/>
+        <w:rPr>
+          <w:rtl/>
+        </w:rPr>
+      </w:pPr>
+      <w:bookmarkStart w:id="21" w:name="_Toc453416928"/>
+      <w:bookmarkStart w:id="22" w:name="_Toc453417105"/>
+      <w:bookmarkStart w:id="23" w:name="_Toc453417222"/>
+      <w:bookmarkStart w:id="24" w:name="_Toc453417602"/>
+      <w:bookmarkStart w:id="25" w:name="_Toc453417963"/>
+      <w:bookmarkStart w:id="26" w:name="_Toc453418772"/>
+      <w:bookmarkStart w:id="27" w:name="_Toc453419377"/>
+      <w:bookmarkStart w:id="28" w:name="_Toc453419871"/>
+      <w:bookmarkStart w:id="29" w:name="_Toc453419890"/>
+      <w:bookmarkStart w:id="30" w:name="_Toc453420509"/>
+      <w:r>
+        <w:t>Problem Statement</w:t>
+      </w:r>
       <w:bookmarkEnd w:id="21"/>
-    </w:p>
-    <w:p>
-      <w:pPr>
-        <w:pStyle w:val="Heading2"/>
-        <w:bidi w:val="0"/>
-        <w:jc w:val="left"/>
-        <w:rPr>
-          <w:rtl/>
-        </w:rPr>
-      </w:pPr>
-      <w:bookmarkStart w:id="22" w:name="_Toc453416928"/>
-      <w:bookmarkStart w:id="23" w:name="_Toc453417105"/>
-      <w:bookmarkStart w:id="24" w:name="_Toc453417222"/>
-      <w:bookmarkStart w:id="25" w:name="_Toc453417602"/>
-      <w:bookmarkStart w:id="26" w:name="_Toc453417963"/>
-      <w:bookmarkStart w:id="27" w:name="_Toc453418772"/>
-      <w:bookmarkStart w:id="28" w:name="_Toc453419377"/>
-      <w:bookmarkStart w:id="29" w:name="_Toc453419871"/>
-      <w:bookmarkStart w:id="30" w:name="_Toc453419890"/>
-      <w:bookmarkStart w:id="31" w:name="_Toc453420509"/>
-      <w:r>
-        <w:t>Problem Statement</w:t>
-      </w:r>
       <w:bookmarkEnd w:id="22"/>
       <w:bookmarkEnd w:id="23"/>
       <w:bookmarkEnd w:id="24"/>
@@ -4737,145 +4868,144 @@
       <w:bookmarkEnd w:id="28"/>
       <w:bookmarkEnd w:id="29"/>
       <w:bookmarkEnd w:id="30"/>
+    </w:p>
+    <w:p>
+      <w:pPr>
+        <w:bidi w:val="0"/>
+        <w:jc w:val="left"/>
+      </w:pPr>
+    </w:p>
+    <w:p>
+      <w:pPr>
+        <w:bidi w:val="0"/>
+        <w:jc w:val="left"/>
+        <w:rPr>
+          <w:sz w:val="24"/>
+          <w:szCs w:val="24"/>
+          <w:rtl/>
+        </w:rPr>
+      </w:pPr>
+      <w:r>
+        <w:rPr>
+          <w:sz w:val="24"/>
+          <w:szCs w:val="24"/>
+        </w:rPr>
+        <w:t>In an age where vast and sensitive information changes hands between users through cloud-based service, there is a growing demand for methods that provide increased security and privacy, insuring minimal exposure of data to unauthorized parties/individuals.</w:t>
+      </w:r>
+    </w:p>
+    <w:p>
+      <w:pPr>
+        <w:bidi w:val="0"/>
+        <w:jc w:val="left"/>
+        <w:rPr>
+          <w:sz w:val="24"/>
+          <w:szCs w:val="24"/>
+          <w:rtl/>
+        </w:rPr>
+      </w:pPr>
+    </w:p>
+    <w:p>
+      <w:pPr>
+        <w:bidi w:val="0"/>
+        <w:jc w:val="left"/>
+        <w:rPr>
+          <w:sz w:val="24"/>
+          <w:szCs w:val="24"/>
+        </w:rPr>
+      </w:pPr>
+      <w:r>
+        <w:rPr>
+          <w:sz w:val="24"/>
+          <w:szCs w:val="24"/>
+        </w:rPr>
+        <w:t>In most cloud-based se</w:t>
+      </w:r>
+      <w:r>
+        <w:rPr>
+          <w:sz w:val="24"/>
+          <w:szCs w:val="24"/>
+        </w:rPr>
+        <w:t>rvices, developers, system administrators,</w:t>
+      </w:r>
+      <w:r>
+        <w:rPr>
+          <w:sz w:val="24"/>
+          <w:szCs w:val="24"/>
+        </w:rPr>
+        <w:t xml:space="preserve"> database administrators have full access to the raw data passed between users, which leave the user private data exposed and vulnerable, for example - an exchange of an explicit photo between two lovers.</w:t>
+      </w:r>
+    </w:p>
+    <w:p>
+      <w:pPr>
+        <w:bidi w:val="0"/>
+        <w:jc w:val="left"/>
+        <w:rPr>
+          <w:sz w:val="24"/>
+          <w:szCs w:val="24"/>
+          <w:rtl/>
+        </w:rPr>
+      </w:pPr>
+    </w:p>
+    <w:p>
+      <w:pPr>
+        <w:bidi w:val="0"/>
+        <w:jc w:val="left"/>
+        <w:rPr>
+          <w:sz w:val="24"/>
+          <w:szCs w:val="24"/>
+        </w:rPr>
+      </w:pPr>
+      <w:r>
+        <w:rPr>
+          <w:sz w:val="24"/>
+          <w:szCs w:val="24"/>
+        </w:rPr>
+        <w:t xml:space="preserve">These kind of issues create the demand for reliable </w:t>
+      </w:r>
+      <w:r>
+        <w:rPr>
+          <w:sz w:val="24"/>
+          <w:szCs w:val="24"/>
+        </w:rPr>
+        <w:t>services, which</w:t>
+      </w:r>
+      <w:r>
+        <w:rPr>
+          <w:sz w:val="24"/>
+          <w:szCs w:val="24"/>
+        </w:rPr>
+        <w:t xml:space="preserve"> provides a solution for those issues.</w:t>
+      </w:r>
+    </w:p>
+    <w:p>
+      <w:pPr>
+        <w:bidi w:val="0"/>
+        <w:jc w:val="left"/>
+      </w:pPr>
+    </w:p>
+    <w:p>
+      <w:pPr>
+        <w:pStyle w:val="Heading2"/>
+        <w:bidi w:val="0"/>
+        <w:jc w:val="left"/>
+        <w:rPr>
+          <w:rtl/>
+        </w:rPr>
+      </w:pPr>
+      <w:bookmarkStart w:id="31" w:name="_Toc453416929"/>
+      <w:bookmarkStart w:id="32" w:name="_Toc453417106"/>
+      <w:bookmarkStart w:id="33" w:name="_Toc453417223"/>
+      <w:bookmarkStart w:id="34" w:name="_Toc453417603"/>
+      <w:bookmarkStart w:id="35" w:name="_Toc453417964"/>
+      <w:bookmarkStart w:id="36" w:name="_Toc453418773"/>
+      <w:bookmarkStart w:id="37" w:name="_Toc453419378"/>
+      <w:bookmarkStart w:id="38" w:name="_Toc453419872"/>
+      <w:bookmarkStart w:id="39" w:name="_Toc453419891"/>
+      <w:bookmarkStart w:id="40" w:name="_Toc453420510"/>
+      <w:r>
+        <w:t>Software Development challenge</w:t>
+      </w:r>
       <w:bookmarkEnd w:id="31"/>
-    </w:p>
-    <w:p>
-      <w:pPr>
-        <w:bidi w:val="0"/>
-        <w:jc w:val="left"/>
-      </w:pPr>
-    </w:p>
-    <w:p>
-      <w:pPr>
-        <w:bidi w:val="0"/>
-        <w:jc w:val="left"/>
-        <w:rPr>
-          <w:sz w:val="24"/>
-          <w:szCs w:val="24"/>
-          <w:rtl/>
-        </w:rPr>
-      </w:pPr>
-      <w:r>
-        <w:rPr>
-          <w:sz w:val="24"/>
-          <w:szCs w:val="24"/>
-        </w:rPr>
-        <w:lastRenderedPageBreak/>
-        <w:t>In an age where vast and sensitive information changes hands between users through cloud-based service, there is a growing demand for methods that provide increased security and privacy, insuring minimal exposure of data to unauthorized parties/individuals.</w:t>
-      </w:r>
-    </w:p>
-    <w:p>
-      <w:pPr>
-        <w:bidi w:val="0"/>
-        <w:jc w:val="left"/>
-        <w:rPr>
-          <w:sz w:val="24"/>
-          <w:szCs w:val="24"/>
-          <w:rtl/>
-        </w:rPr>
-      </w:pPr>
-    </w:p>
-    <w:p>
-      <w:pPr>
-        <w:bidi w:val="0"/>
-        <w:jc w:val="left"/>
-        <w:rPr>
-          <w:sz w:val="24"/>
-          <w:szCs w:val="24"/>
-        </w:rPr>
-      </w:pPr>
-      <w:r>
-        <w:rPr>
-          <w:sz w:val="24"/>
-          <w:szCs w:val="24"/>
-        </w:rPr>
-        <w:t>In most cloud-based se</w:t>
-      </w:r>
-      <w:r>
-        <w:rPr>
-          <w:sz w:val="24"/>
-          <w:szCs w:val="24"/>
-        </w:rPr>
-        <w:t>rvices, developers, system administrators,</w:t>
-      </w:r>
-      <w:r>
-        <w:rPr>
-          <w:sz w:val="24"/>
-          <w:szCs w:val="24"/>
-        </w:rPr>
-        <w:t xml:space="preserve"> database administrators have full access to the raw data passed between users, which leave the user private data exposed and vulnerable, for example - an exchange of an explicit photo between two lovers.</w:t>
-      </w:r>
-    </w:p>
-    <w:p>
-      <w:pPr>
-        <w:bidi w:val="0"/>
-        <w:jc w:val="left"/>
-        <w:rPr>
-          <w:sz w:val="24"/>
-          <w:szCs w:val="24"/>
-          <w:rtl/>
-        </w:rPr>
-      </w:pPr>
-    </w:p>
-    <w:p>
-      <w:pPr>
-        <w:bidi w:val="0"/>
-        <w:jc w:val="left"/>
-        <w:rPr>
-          <w:sz w:val="24"/>
-          <w:szCs w:val="24"/>
-        </w:rPr>
-      </w:pPr>
-      <w:r>
-        <w:rPr>
-          <w:sz w:val="24"/>
-          <w:szCs w:val="24"/>
-        </w:rPr>
-        <w:t xml:space="preserve">These kind of issues create the demand for reliable </w:t>
-      </w:r>
-      <w:r>
-        <w:rPr>
-          <w:sz w:val="24"/>
-          <w:szCs w:val="24"/>
-        </w:rPr>
-        <w:t>services, which</w:t>
-      </w:r>
-      <w:r>
-        <w:rPr>
-          <w:sz w:val="24"/>
-          <w:szCs w:val="24"/>
-        </w:rPr>
-        <w:t xml:space="preserve"> provides a solution for those issues.</w:t>
-      </w:r>
-    </w:p>
-    <w:p>
-      <w:pPr>
-        <w:bidi w:val="0"/>
-        <w:jc w:val="left"/>
-      </w:pPr>
-    </w:p>
-    <w:p>
-      <w:pPr>
-        <w:pStyle w:val="Heading2"/>
-        <w:bidi w:val="0"/>
-        <w:jc w:val="left"/>
-        <w:rPr>
-          <w:rtl/>
-        </w:rPr>
-      </w:pPr>
-      <w:bookmarkStart w:id="32" w:name="_Toc453416929"/>
-      <w:bookmarkStart w:id="33" w:name="_Toc453417106"/>
-      <w:bookmarkStart w:id="34" w:name="_Toc453417223"/>
-      <w:bookmarkStart w:id="35" w:name="_Toc453417603"/>
-      <w:bookmarkStart w:id="36" w:name="_Toc453417964"/>
-      <w:bookmarkStart w:id="37" w:name="_Toc453418773"/>
-      <w:bookmarkStart w:id="38" w:name="_Toc453419378"/>
-      <w:bookmarkStart w:id="39" w:name="_Toc453419872"/>
-      <w:bookmarkStart w:id="40" w:name="_Toc453419891"/>
-      <w:bookmarkStart w:id="41" w:name="_Toc453420510"/>
-      <w:r>
-        <w:t>Software Development challenge</w:t>
-      </w:r>
       <w:bookmarkEnd w:id="32"/>
       <w:bookmarkEnd w:id="33"/>
       <w:bookmarkEnd w:id="34"/>
@@ -4885,271 +5015,326 @@
       <w:bookmarkEnd w:id="38"/>
       <w:bookmarkEnd w:id="39"/>
       <w:bookmarkEnd w:id="40"/>
+      <w:r>
+        <w:t xml:space="preserve"> </w:t>
+      </w:r>
+    </w:p>
+    <w:p>
+      <w:pPr>
+        <w:bidi w:val="0"/>
+        <w:jc w:val="left"/>
+        <w:rPr>
+          <w:rtl/>
+        </w:rPr>
+      </w:pPr>
+    </w:p>
+    <w:p>
+      <w:pPr>
+        <w:bidi w:val="0"/>
+        <w:jc w:val="left"/>
+        <w:rPr>
+          <w:rFonts w:asciiTheme="minorHAnsi" w:hAnsiTheme="minorHAnsi"/>
+          <w:sz w:val="24"/>
+          <w:szCs w:val="24"/>
+        </w:rPr>
+      </w:pPr>
+      <w:r>
+        <w:rPr>
+          <w:rFonts w:asciiTheme="minorHAnsi" w:hAnsiTheme="minorHAnsi"/>
+          <w:sz w:val="24"/>
+          <w:szCs w:val="24"/>
+        </w:rPr>
+        <w:t>Supplying a service that provides the option of creating a shared secret, such that, in order to restore the secret, we will need the confirmation of K out of N participants (K is predefined at the secret creation stage, N is the total amount of participants)</w:t>
+      </w:r>
+      <w:r>
+        <w:rPr>
+          <w:rFonts w:asciiTheme="minorHAnsi" w:hAnsiTheme="minorHAnsi"/>
+          <w:sz w:val="24"/>
+          <w:szCs w:val="24"/>
+          <w:rtl/>
+        </w:rPr>
+        <w:t>.</w:t>
+      </w:r>
+    </w:p>
+    <w:p>
+      <w:pPr>
+        <w:bidi w:val="0"/>
+        <w:jc w:val="left"/>
+        <w:rPr>
+          <w:rFonts w:asciiTheme="minorHAnsi" w:hAnsiTheme="minorHAnsi"/>
+          <w:sz w:val="24"/>
+          <w:szCs w:val="24"/>
+        </w:rPr>
+      </w:pPr>
+      <w:r>
+        <w:rPr>
+          <w:rFonts w:asciiTheme="minorHAnsi" w:hAnsiTheme="minorHAnsi"/>
+          <w:sz w:val="24"/>
+          <w:szCs w:val="24"/>
+        </w:rPr>
+        <w:t>To provide such feature, we chose to use the Shamir Secret Sharing algorithm</w:t>
+      </w:r>
+      <w:r>
+        <w:rPr>
+          <w:rFonts w:asciiTheme="minorHAnsi" w:hAnsiTheme="minorHAnsi"/>
+          <w:sz w:val="24"/>
+          <w:szCs w:val="24"/>
+          <w:rtl/>
+        </w:rPr>
+        <w:t>.</w:t>
+      </w:r>
+    </w:p>
+    <w:p>
+      <w:pPr>
+        <w:bidi w:val="0"/>
+        <w:jc w:val="left"/>
+        <w:rPr>
+          <w:rFonts w:asciiTheme="minorHAnsi" w:hAnsiTheme="minorHAnsi"/>
+          <w:sz w:val="24"/>
+          <w:szCs w:val="24"/>
+        </w:rPr>
+      </w:pPr>
+      <w:r>
+        <w:rPr>
+          <w:rFonts w:asciiTheme="minorHAnsi" w:hAnsiTheme="minorHAnsi"/>
+          <w:sz w:val="24"/>
+          <w:szCs w:val="24"/>
+        </w:rPr>
+        <w:t>Using this algorithm, for sharing secret M with N participants will produce N replications of a data the size of the original secret</w:t>
+      </w:r>
+      <w:r>
+        <w:rPr>
+          <w:rFonts w:asciiTheme="minorHAnsi" w:hAnsiTheme="minorHAnsi"/>
+          <w:sz w:val="24"/>
+          <w:szCs w:val="24"/>
+        </w:rPr>
+        <w:t xml:space="preserve"> M</w:t>
+      </w:r>
+      <w:r>
+        <w:rPr>
+          <w:rFonts w:asciiTheme="minorHAnsi" w:hAnsiTheme="minorHAnsi"/>
+          <w:sz w:val="24"/>
+          <w:szCs w:val="24"/>
+        </w:rPr>
+        <w:t>, resulting in a traffic of N*</w:t>
+      </w:r>
+      <w:r>
+        <w:rPr>
+          <w:rFonts w:asciiTheme="minorHAnsi" w:hAnsiTheme="minorHAnsi"/>
+          <w:sz w:val="24"/>
+          <w:szCs w:val="24"/>
+        </w:rPr>
+        <w:t>SizeOf</w:t>
+      </w:r>
+      <w:r>
+        <w:rPr>
+          <w:rFonts w:asciiTheme="minorHAnsi" w:hAnsiTheme="minorHAnsi"/>
+          <w:sz w:val="24"/>
+          <w:szCs w:val="24"/>
+        </w:rPr>
+        <w:t>(M) data, causing a major waste of bandwidth</w:t>
+      </w:r>
+      <w:r>
+        <w:rPr>
+          <w:rFonts w:asciiTheme="minorHAnsi" w:hAnsiTheme="minorHAnsi"/>
+          <w:sz w:val="24"/>
+          <w:szCs w:val="24"/>
+          <w:rtl/>
+        </w:rPr>
+        <w:t>.</w:t>
+      </w:r>
+    </w:p>
+    <w:p>
+      <w:pPr>
+        <w:bidi w:val="0"/>
+        <w:jc w:val="left"/>
+        <w:rPr>
+          <w:rFonts w:asciiTheme="minorHAnsi" w:hAnsiTheme="minorHAnsi"/>
+          <w:sz w:val="24"/>
+          <w:szCs w:val="24"/>
+          <w:rtl/>
+        </w:rPr>
+      </w:pPr>
+    </w:p>
+    <w:p>
+      <w:pPr>
+        <w:bidi w:val="0"/>
+        <w:jc w:val="left"/>
+        <w:rPr>
+          <w:rFonts w:asciiTheme="minorHAnsi" w:hAnsiTheme="minorHAnsi"/>
+          <w:sz w:val="24"/>
+          <w:szCs w:val="24"/>
+        </w:rPr>
+      </w:pPr>
+      <w:r>
+        <w:rPr>
+          <w:rFonts w:asciiTheme="minorHAnsi" w:hAnsiTheme="minorHAnsi"/>
+          <w:sz w:val="24"/>
+          <w:szCs w:val="24"/>
+        </w:rPr>
+        <w:t>Additionally, this service needs to in</w:t>
+      </w:r>
+      <w:r>
+        <w:rPr>
+          <w:rFonts w:asciiTheme="minorHAnsi" w:hAnsiTheme="minorHAnsi"/>
+          <w:sz w:val="24"/>
+          <w:szCs w:val="24"/>
+        </w:rPr>
+        <w:t>clude an API generic enough to e</w:t>
+      </w:r>
+      <w:r>
+        <w:rPr>
+          <w:rFonts w:asciiTheme="minorHAnsi" w:hAnsiTheme="minorHAnsi"/>
+          <w:sz w:val="24"/>
+          <w:szCs w:val="24"/>
+        </w:rPr>
+        <w:t>nsure compatibility with most of the existing cloud-based social services</w:t>
+      </w:r>
+      <w:r>
+        <w:rPr>
+          <w:rFonts w:asciiTheme="minorHAnsi" w:hAnsiTheme="minorHAnsi"/>
+          <w:sz w:val="24"/>
+          <w:szCs w:val="24"/>
+          <w:rtl/>
+        </w:rPr>
+        <w:t>.</w:t>
+      </w:r>
+    </w:p>
+    <w:p>
+      <w:pPr>
+        <w:bidi w:val="0"/>
+        <w:jc w:val="left"/>
+        <w:rPr>
+          <w:rFonts w:asciiTheme="minorHAnsi" w:hAnsiTheme="minorHAnsi"/>
+          <w:sz w:val="24"/>
+          <w:szCs w:val="24"/>
+          <w:rtl/>
+        </w:rPr>
+      </w:pPr>
+      <w:r>
+        <w:rPr>
+          <w:rFonts w:asciiTheme="minorHAnsi" w:hAnsiTheme="minorHAnsi"/>
+          <w:sz w:val="24"/>
+          <w:szCs w:val="24"/>
+        </w:rPr>
+        <w:t>Not only does the API needs to be generic enough, it also has to be developer-friendly to make integration our service into an existing platform</w:t>
+      </w:r>
+      <w:r>
+        <w:rPr>
+          <w:rFonts w:asciiTheme="minorHAnsi" w:hAnsiTheme="minorHAnsi"/>
+          <w:sz w:val="24"/>
+          <w:szCs w:val="24"/>
+        </w:rPr>
+        <w:t xml:space="preserve"> with</w:t>
+      </w:r>
+      <w:r>
+        <w:rPr>
+          <w:rFonts w:asciiTheme="minorHAnsi" w:hAnsiTheme="minorHAnsi"/>
+          <w:sz w:val="24"/>
+          <w:szCs w:val="24"/>
+        </w:rPr>
+        <w:t xml:space="preserve"> a minor issue</w:t>
+      </w:r>
+      <w:r>
+        <w:rPr>
+          <w:rFonts w:asciiTheme="minorHAnsi" w:hAnsiTheme="minorHAnsi"/>
+          <w:sz w:val="24"/>
+          <w:szCs w:val="24"/>
+          <w:rtl/>
+        </w:rPr>
+        <w:t>.</w:t>
+      </w:r>
+    </w:p>
+    <w:p>
+      <w:pPr>
+        <w:bidi w:val="0"/>
+        <w:jc w:val="left"/>
+      </w:pPr>
+    </w:p>
+    <w:p>
+      <w:pPr>
+        <w:bidi w:val="0"/>
+        <w:jc w:val="left"/>
+      </w:pPr>
+    </w:p>
+    <w:p>
+      <w:pPr>
+        <w:bidi w:val="0"/>
+        <w:jc w:val="left"/>
+      </w:pPr>
+    </w:p>
+    <w:p>
+      <w:pPr>
+        <w:bidi w:val="0"/>
+        <w:jc w:val="left"/>
+      </w:pPr>
+    </w:p>
+    <w:p>
+      <w:pPr>
+        <w:bidi w:val="0"/>
+        <w:jc w:val="left"/>
+      </w:pPr>
+    </w:p>
+    <w:p>
+      <w:pPr>
+        <w:bidi w:val="0"/>
+        <w:jc w:val="left"/>
+      </w:pPr>
+    </w:p>
+    <w:p>
+      <w:pPr>
+        <w:bidi w:val="0"/>
+        <w:jc w:val="left"/>
+      </w:pPr>
+    </w:p>
+    <w:p>
+      <w:pPr>
+        <w:bidi w:val="0"/>
+        <w:jc w:val="left"/>
+      </w:pPr>
+    </w:p>
+    <w:p>
+      <w:pPr>
+        <w:bidi w:val="0"/>
+        <w:jc w:val="left"/>
+      </w:pPr>
+    </w:p>
+    <w:p>
+      <w:pPr>
+        <w:bidi w:val="0"/>
+        <w:jc w:val="left"/>
+        <w:rPr>
+          <w:rtl/>
+        </w:rPr>
+      </w:pPr>
+    </w:p>
+    <w:p>
+      <w:pPr>
+        <w:pStyle w:val="Heading1"/>
+        <w:bidi w:val="0"/>
+        <w:jc w:val="left"/>
+        <w:rPr>
+          <w:rtl/>
+        </w:rPr>
+      </w:pPr>
+      <w:bookmarkStart w:id="41" w:name="_Toc453416930"/>
+      <w:bookmarkStart w:id="42" w:name="_Toc453417107"/>
+      <w:bookmarkStart w:id="43" w:name="_Toc453417224"/>
+      <w:bookmarkStart w:id="44" w:name="_Toc453417604"/>
+      <w:bookmarkStart w:id="45" w:name="_Toc453417965"/>
+      <w:bookmarkStart w:id="46" w:name="_Toc453418774"/>
+      <w:bookmarkStart w:id="47" w:name="_Toc453419379"/>
+      <w:bookmarkStart w:id="48" w:name="_Toc453419873"/>
+      <w:bookmarkStart w:id="49" w:name="_Toc453419892"/>
+      <w:bookmarkStart w:id="50" w:name="_Toc453420511"/>
+      <w:r>
+        <w:lastRenderedPageBreak/>
+        <w:t>Proposed</w:t>
+      </w:r>
+      <w:r>
+        <w:t xml:space="preserve"> Solution</w:t>
+      </w:r>
       <w:bookmarkEnd w:id="41"/>
-      <w:r>
-        <w:t xml:space="preserve"> </w:t>
-      </w:r>
-    </w:p>
-    <w:p>
-      <w:pPr>
-        <w:bidi w:val="0"/>
-        <w:jc w:val="left"/>
-        <w:rPr>
-          <w:rtl/>
-        </w:rPr>
-      </w:pPr>
-    </w:p>
-    <w:p>
-      <w:pPr>
-        <w:bidi w:val="0"/>
-        <w:jc w:val="left"/>
-        <w:rPr>
-          <w:rFonts w:asciiTheme="minorHAnsi" w:hAnsiTheme="minorHAnsi"/>
-          <w:sz w:val="24"/>
-          <w:szCs w:val="24"/>
-        </w:rPr>
-      </w:pPr>
-      <w:r>
-        <w:rPr>
-          <w:rFonts w:asciiTheme="minorHAnsi" w:hAnsiTheme="minorHAnsi"/>
-          <w:sz w:val="24"/>
-          <w:szCs w:val="24"/>
-        </w:rPr>
-        <w:t>Supplying a service that provides the option of creating a shared secret, such that, in order to restore the secret, we will need the confirmation of K out of N participants (K is predefined at the secret creation stage, N is the total amount of participants)</w:t>
-      </w:r>
-      <w:r>
-        <w:rPr>
-          <w:rFonts w:asciiTheme="minorHAnsi" w:hAnsiTheme="minorHAnsi"/>
-          <w:sz w:val="24"/>
-          <w:szCs w:val="24"/>
-          <w:rtl/>
-        </w:rPr>
-        <w:t>.</w:t>
-      </w:r>
-    </w:p>
-    <w:p>
-      <w:pPr>
-        <w:bidi w:val="0"/>
-        <w:jc w:val="left"/>
-        <w:rPr>
-          <w:rFonts w:asciiTheme="minorHAnsi" w:hAnsiTheme="minorHAnsi"/>
-          <w:sz w:val="24"/>
-          <w:szCs w:val="24"/>
-        </w:rPr>
-      </w:pPr>
-      <w:r>
-        <w:rPr>
-          <w:rFonts w:asciiTheme="minorHAnsi" w:hAnsiTheme="minorHAnsi"/>
-          <w:sz w:val="24"/>
-          <w:szCs w:val="24"/>
-        </w:rPr>
-        <w:t>To provide such feature, we chose to use the Shamir Secret Sharing algorithm</w:t>
-      </w:r>
-      <w:r>
-        <w:rPr>
-          <w:rFonts w:asciiTheme="minorHAnsi" w:hAnsiTheme="minorHAnsi"/>
-          <w:sz w:val="24"/>
-          <w:szCs w:val="24"/>
-          <w:rtl/>
-        </w:rPr>
-        <w:t>.</w:t>
-      </w:r>
-    </w:p>
-    <w:p>
-      <w:pPr>
-        <w:bidi w:val="0"/>
-        <w:jc w:val="left"/>
-        <w:rPr>
-          <w:rFonts w:asciiTheme="minorHAnsi" w:hAnsiTheme="minorHAnsi"/>
-          <w:sz w:val="24"/>
-          <w:szCs w:val="24"/>
-        </w:rPr>
-      </w:pPr>
-      <w:r>
-        <w:rPr>
-          <w:rFonts w:asciiTheme="minorHAnsi" w:hAnsiTheme="minorHAnsi"/>
-          <w:sz w:val="24"/>
-          <w:szCs w:val="24"/>
-        </w:rPr>
-        <w:t>Using this algorithm, for sharing secret M with N participants will produce N replications of a data the size of the original secret</w:t>
-      </w:r>
-      <w:r>
-        <w:rPr>
-          <w:rFonts w:asciiTheme="minorHAnsi" w:hAnsiTheme="minorHAnsi"/>
-          <w:sz w:val="24"/>
-          <w:szCs w:val="24"/>
-        </w:rPr>
-        <w:t xml:space="preserve"> M</w:t>
-      </w:r>
-      <w:r>
-        <w:rPr>
-          <w:rFonts w:asciiTheme="minorHAnsi" w:hAnsiTheme="minorHAnsi"/>
-          <w:sz w:val="24"/>
-          <w:szCs w:val="24"/>
-        </w:rPr>
-        <w:t>, resulting in a traffic of N*</w:t>
-      </w:r>
-      <w:r>
-        <w:rPr>
-          <w:rFonts w:asciiTheme="minorHAnsi" w:hAnsiTheme="minorHAnsi"/>
-          <w:sz w:val="24"/>
-          <w:szCs w:val="24"/>
-        </w:rPr>
-        <w:t>SizeOf</w:t>
-      </w:r>
-      <w:r>
-        <w:rPr>
-          <w:rFonts w:asciiTheme="minorHAnsi" w:hAnsiTheme="minorHAnsi"/>
-          <w:sz w:val="24"/>
-          <w:szCs w:val="24"/>
-        </w:rPr>
-        <w:t>(M) data, causing a major waste of bandwidth</w:t>
-      </w:r>
-      <w:r>
-        <w:rPr>
-          <w:rFonts w:asciiTheme="minorHAnsi" w:hAnsiTheme="minorHAnsi"/>
-          <w:sz w:val="24"/>
-          <w:szCs w:val="24"/>
-          <w:rtl/>
-        </w:rPr>
-        <w:t>.</w:t>
-      </w:r>
-    </w:p>
-    <w:p>
-      <w:pPr>
-        <w:bidi w:val="0"/>
-        <w:jc w:val="left"/>
-        <w:rPr>
-          <w:rFonts w:asciiTheme="minorHAnsi" w:hAnsiTheme="minorHAnsi"/>
-          <w:sz w:val="24"/>
-          <w:szCs w:val="24"/>
-          <w:rtl/>
-        </w:rPr>
-      </w:pPr>
-    </w:p>
-    <w:p>
-      <w:pPr>
-        <w:bidi w:val="0"/>
-        <w:jc w:val="left"/>
-        <w:rPr>
-          <w:rFonts w:asciiTheme="minorHAnsi" w:hAnsiTheme="minorHAnsi"/>
-          <w:sz w:val="24"/>
-          <w:szCs w:val="24"/>
-        </w:rPr>
-      </w:pPr>
-      <w:r>
-        <w:rPr>
-          <w:rFonts w:asciiTheme="minorHAnsi" w:hAnsiTheme="minorHAnsi"/>
-          <w:sz w:val="24"/>
-          <w:szCs w:val="24"/>
-        </w:rPr>
-        <w:t>Additionally, this service needs to in</w:t>
-      </w:r>
-      <w:r>
-        <w:rPr>
-          <w:rFonts w:asciiTheme="minorHAnsi" w:hAnsiTheme="minorHAnsi"/>
-          <w:sz w:val="24"/>
-          <w:szCs w:val="24"/>
-        </w:rPr>
-        <w:t>clude an API generic enough to e</w:t>
-      </w:r>
-      <w:r>
-        <w:rPr>
-          <w:rFonts w:asciiTheme="minorHAnsi" w:hAnsiTheme="minorHAnsi"/>
-          <w:sz w:val="24"/>
-          <w:szCs w:val="24"/>
-        </w:rPr>
-        <w:t>nsure compatibility with most of the existing cloud-based social services</w:t>
-      </w:r>
-      <w:r>
-        <w:rPr>
-          <w:rFonts w:asciiTheme="minorHAnsi" w:hAnsiTheme="minorHAnsi"/>
-          <w:sz w:val="24"/>
-          <w:szCs w:val="24"/>
-          <w:rtl/>
-        </w:rPr>
-        <w:t>.</w:t>
-      </w:r>
-    </w:p>
-    <w:p>
-      <w:pPr>
-        <w:bidi w:val="0"/>
-        <w:jc w:val="left"/>
-        <w:rPr>
-          <w:rFonts w:asciiTheme="minorHAnsi" w:hAnsiTheme="minorHAnsi"/>
-          <w:sz w:val="24"/>
-          <w:szCs w:val="24"/>
-          <w:rtl/>
-        </w:rPr>
-      </w:pPr>
-      <w:r>
-        <w:rPr>
-          <w:rFonts w:asciiTheme="minorHAnsi" w:hAnsiTheme="minorHAnsi"/>
-          <w:sz w:val="24"/>
-          <w:szCs w:val="24"/>
-        </w:rPr>
-        <w:t>Not only does the API needs to be generic enough, it also has to be developer-friendly to make integration our service into an existing platform</w:t>
-      </w:r>
-      <w:r>
-        <w:rPr>
-          <w:rFonts w:asciiTheme="minorHAnsi" w:hAnsiTheme="minorHAnsi"/>
-          <w:sz w:val="24"/>
-          <w:szCs w:val="24"/>
-        </w:rPr>
-        <w:t xml:space="preserve"> with</w:t>
-      </w:r>
-      <w:r>
-        <w:rPr>
-          <w:rFonts w:asciiTheme="minorHAnsi" w:hAnsiTheme="minorHAnsi"/>
-          <w:sz w:val="24"/>
-          <w:szCs w:val="24"/>
-        </w:rPr>
-        <w:t xml:space="preserve"> a minor issue</w:t>
-      </w:r>
-      <w:r>
-        <w:rPr>
-          <w:rFonts w:asciiTheme="minorHAnsi" w:hAnsiTheme="minorHAnsi"/>
-          <w:sz w:val="24"/>
-          <w:szCs w:val="24"/>
-          <w:rtl/>
-        </w:rPr>
-        <w:t>.</w:t>
-      </w:r>
-    </w:p>
-    <w:p>
-      <w:pPr>
-        <w:bidi w:val="0"/>
-        <w:jc w:val="left"/>
-        <w:rPr>
-          <w:rtl/>
-        </w:rPr>
-      </w:pPr>
-    </w:p>
-    <w:p>
-      <w:pPr>
-        <w:pStyle w:val="Heading1"/>
-        <w:bidi w:val="0"/>
-        <w:jc w:val="left"/>
-        <w:rPr>
-          <w:rtl/>
-        </w:rPr>
-      </w:pPr>
-      <w:bookmarkStart w:id="42" w:name="_Toc453416930"/>
-      <w:bookmarkStart w:id="43" w:name="_Toc453417107"/>
-      <w:bookmarkStart w:id="44" w:name="_Toc453417224"/>
-      <w:bookmarkStart w:id="45" w:name="_Toc453417604"/>
-      <w:bookmarkStart w:id="46" w:name="_Toc453417965"/>
-      <w:bookmarkStart w:id="47" w:name="_Toc453418774"/>
-      <w:bookmarkStart w:id="48" w:name="_Toc453419379"/>
-      <w:bookmarkStart w:id="49" w:name="_Toc453419873"/>
-      <w:bookmarkStart w:id="50" w:name="_Toc453419892"/>
-      <w:bookmarkStart w:id="51" w:name="_Toc453420511"/>
-      <w:r>
-        <w:t>Proposed</w:t>
-      </w:r>
-      <w:r>
-        <w:t xml:space="preserve"> Solution</w:t>
-      </w:r>
       <w:bookmarkEnd w:id="42"/>
       <w:bookmarkEnd w:id="43"/>
       <w:bookmarkEnd w:id="44"/>
@@ -5159,155 +5344,155 @@
       <w:bookmarkEnd w:id="48"/>
       <w:bookmarkEnd w:id="49"/>
       <w:bookmarkEnd w:id="50"/>
+    </w:p>
+    <w:p>
+      <w:pPr>
+        <w:bidi w:val="0"/>
+        <w:jc w:val="left"/>
+        <w:rPr>
+          <w:rtl/>
+        </w:rPr>
+      </w:pPr>
+    </w:p>
+    <w:p>
+      <w:pPr>
+        <w:bidi w:val="0"/>
+        <w:jc w:val="left"/>
+        <w:rPr>
+          <w:rFonts w:asciiTheme="minorHAnsi" w:hAnsiTheme="minorHAnsi"/>
+          <w:sz w:val="24"/>
+          <w:szCs w:val="24"/>
+        </w:rPr>
+      </w:pPr>
+      <w:r>
+        <w:rPr>
+          <w:rFonts w:asciiTheme="minorHAnsi" w:hAnsiTheme="minorHAnsi"/>
+          <w:sz w:val="24"/>
+          <w:szCs w:val="24"/>
+        </w:rPr>
+        <w:t>In this project, we develop</w:t>
+      </w:r>
+      <w:r>
+        <w:rPr>
+          <w:rFonts w:asciiTheme="minorHAnsi" w:hAnsiTheme="minorHAnsi"/>
+          <w:sz w:val="24"/>
+          <w:szCs w:val="24"/>
+        </w:rPr>
+        <w:t>ed</w:t>
+      </w:r>
+      <w:r>
+        <w:rPr>
+          <w:rFonts w:asciiTheme="minorHAnsi" w:hAnsiTheme="minorHAnsi"/>
+          <w:sz w:val="24"/>
+          <w:szCs w:val="24"/>
+        </w:rPr>
+        <w:t xml:space="preserve"> a cloud-based service, which provide</w:t>
+      </w:r>
+      <w:r>
+        <w:rPr>
+          <w:rFonts w:asciiTheme="minorHAnsi" w:hAnsiTheme="minorHAnsi"/>
+          <w:sz w:val="24"/>
+          <w:szCs w:val="24"/>
+        </w:rPr>
+        <w:t>s</w:t>
+      </w:r>
+      <w:r>
+        <w:rPr>
+          <w:rFonts w:asciiTheme="minorHAnsi" w:hAnsiTheme="minorHAnsi"/>
+          <w:sz w:val="24"/>
+          <w:szCs w:val="24"/>
+        </w:rPr>
+        <w:t xml:space="preserve"> an additional layer in the exchange of information between use</w:t>
+      </w:r>
+      <w:r>
+        <w:rPr>
+          <w:rFonts w:asciiTheme="minorHAnsi" w:hAnsiTheme="minorHAnsi"/>
+          <w:sz w:val="24"/>
+          <w:szCs w:val="24"/>
+        </w:rPr>
+        <w:t>r</w:t>
+      </w:r>
+      <w:r>
+        <w:rPr>
+          <w:rFonts w:asciiTheme="minorHAnsi" w:hAnsiTheme="minorHAnsi"/>
+          <w:sz w:val="24"/>
+          <w:szCs w:val="24"/>
+        </w:rPr>
+        <w:t>s and supply them with means of securely sharing data</w:t>
+      </w:r>
+      <w:r>
+        <w:rPr>
+          <w:rFonts w:asciiTheme="minorHAnsi" w:hAnsiTheme="minorHAnsi"/>
+          <w:sz w:val="24"/>
+          <w:szCs w:val="24"/>
+          <w:rtl/>
+        </w:rPr>
+        <w:t>.</w:t>
+      </w:r>
+    </w:p>
+    <w:p>
+      <w:pPr>
+        <w:bidi w:val="0"/>
+        <w:jc w:val="left"/>
+        <w:rPr>
+          <w:rFonts w:asciiTheme="minorHAnsi" w:hAnsiTheme="minorHAnsi"/>
+          <w:sz w:val="24"/>
+          <w:szCs w:val="24"/>
+        </w:rPr>
+      </w:pPr>
+      <w:r>
+        <w:rPr>
+          <w:rFonts w:asciiTheme="minorHAnsi" w:hAnsiTheme="minorHAnsi"/>
+          <w:sz w:val="24"/>
+          <w:szCs w:val="24"/>
+        </w:rPr>
+        <w:t>This service will provide users with additional functionality when sharing data, for example - sharing a file between N contacts, and dictating that the file will only be decrypted when K out of the N contacts has consented to viewing the file</w:t>
+      </w:r>
+      <w:r>
+        <w:rPr>
+          <w:rFonts w:asciiTheme="minorHAnsi" w:hAnsiTheme="minorHAnsi"/>
+          <w:sz w:val="24"/>
+          <w:szCs w:val="24"/>
+          <w:rtl/>
+        </w:rPr>
+        <w:t>.</w:t>
+      </w:r>
+    </w:p>
+    <w:p>
+      <w:pPr>
+        <w:bidi w:val="0"/>
+        <w:jc w:val="left"/>
+      </w:pPr>
+    </w:p>
+    <w:p>
+      <w:pPr>
+        <w:bidi w:val="0"/>
+        <w:jc w:val="left"/>
+        <w:rPr>
+          <w:rtl/>
+        </w:rPr>
+      </w:pPr>
+    </w:p>
+    <w:p>
+      <w:pPr>
+        <w:pStyle w:val="Heading2"/>
+        <w:bidi w:val="0"/>
+        <w:jc w:val="left"/>
+      </w:pPr>
+      <w:bookmarkStart w:id="51" w:name="_Toc453416931"/>
+      <w:bookmarkStart w:id="52" w:name="_Toc453417108"/>
+      <w:bookmarkStart w:id="53" w:name="_Toc453417225"/>
+      <w:bookmarkStart w:id="54" w:name="_Toc453417605"/>
+      <w:bookmarkStart w:id="55" w:name="_Toc453417966"/>
+      <w:bookmarkStart w:id="56" w:name="_Toc453418775"/>
+      <w:bookmarkStart w:id="57" w:name="_Toc453419380"/>
+      <w:bookmarkStart w:id="58" w:name="_Toc453419874"/>
+      <w:bookmarkStart w:id="59" w:name="_Toc453419893"/>
+      <w:bookmarkStart w:id="60" w:name="_Toc453420512"/>
+      <w:r>
+        <w:t>System architecture</w:t>
+      </w:r>
       <w:bookmarkEnd w:id="51"/>
-    </w:p>
-    <w:p>
-      <w:pPr>
-        <w:bidi w:val="0"/>
-        <w:jc w:val="left"/>
-        <w:rPr>
-          <w:rtl/>
-        </w:rPr>
-      </w:pPr>
-    </w:p>
-    <w:p>
-      <w:pPr>
-        <w:bidi w:val="0"/>
-        <w:jc w:val="left"/>
-        <w:rPr>
-          <w:rFonts w:asciiTheme="minorHAnsi" w:hAnsiTheme="minorHAnsi"/>
-          <w:sz w:val="24"/>
-          <w:szCs w:val="24"/>
-        </w:rPr>
-      </w:pPr>
-      <w:r>
-        <w:rPr>
-          <w:rFonts w:asciiTheme="minorHAnsi" w:hAnsiTheme="minorHAnsi"/>
-          <w:sz w:val="24"/>
-          <w:szCs w:val="24"/>
-        </w:rPr>
-        <w:t>In this project, we develop</w:t>
-      </w:r>
-      <w:r>
-        <w:rPr>
-          <w:rFonts w:asciiTheme="minorHAnsi" w:hAnsiTheme="minorHAnsi"/>
-          <w:sz w:val="24"/>
-          <w:szCs w:val="24"/>
-        </w:rPr>
-        <w:t>ed</w:t>
-      </w:r>
-      <w:r>
-        <w:rPr>
-          <w:rFonts w:asciiTheme="minorHAnsi" w:hAnsiTheme="minorHAnsi"/>
-          <w:sz w:val="24"/>
-          <w:szCs w:val="24"/>
-        </w:rPr>
-        <w:t xml:space="preserve"> a cloud-based service, which provide</w:t>
-      </w:r>
-      <w:r>
-        <w:rPr>
-          <w:rFonts w:asciiTheme="minorHAnsi" w:hAnsiTheme="minorHAnsi"/>
-          <w:sz w:val="24"/>
-          <w:szCs w:val="24"/>
-        </w:rPr>
-        <w:t>s</w:t>
-      </w:r>
-      <w:r>
-        <w:rPr>
-          <w:rFonts w:asciiTheme="minorHAnsi" w:hAnsiTheme="minorHAnsi"/>
-          <w:sz w:val="24"/>
-          <w:szCs w:val="24"/>
-        </w:rPr>
-        <w:t xml:space="preserve"> an additional layer in the exchange of information between use</w:t>
-      </w:r>
-      <w:r>
-        <w:rPr>
-          <w:rFonts w:asciiTheme="minorHAnsi" w:hAnsiTheme="minorHAnsi"/>
-          <w:sz w:val="24"/>
-          <w:szCs w:val="24"/>
-        </w:rPr>
-        <w:t>r</w:t>
-      </w:r>
-      <w:r>
-        <w:rPr>
-          <w:rFonts w:asciiTheme="minorHAnsi" w:hAnsiTheme="minorHAnsi"/>
-          <w:sz w:val="24"/>
-          <w:szCs w:val="24"/>
-        </w:rPr>
-        <w:t>s and supply them with means of securely sharing data</w:t>
-      </w:r>
-      <w:r>
-        <w:rPr>
-          <w:rFonts w:asciiTheme="minorHAnsi" w:hAnsiTheme="minorHAnsi"/>
-          <w:sz w:val="24"/>
-          <w:szCs w:val="24"/>
-          <w:rtl/>
-        </w:rPr>
-        <w:t>.</w:t>
-      </w:r>
-    </w:p>
-    <w:p>
-      <w:pPr>
-        <w:bidi w:val="0"/>
-        <w:jc w:val="left"/>
-        <w:rPr>
-          <w:rFonts w:asciiTheme="minorHAnsi" w:hAnsiTheme="minorHAnsi"/>
-          <w:sz w:val="24"/>
-          <w:szCs w:val="24"/>
-        </w:rPr>
-      </w:pPr>
-      <w:r>
-        <w:rPr>
-          <w:rFonts w:asciiTheme="minorHAnsi" w:hAnsiTheme="minorHAnsi"/>
-          <w:sz w:val="24"/>
-          <w:szCs w:val="24"/>
-        </w:rPr>
-        <w:t>This service will provide users with additional functionality when sharing data, for example - sharing a file between N contacts, and dictating that the file will only be decrypted when K out of the N contacts has consented to viewing the file</w:t>
-      </w:r>
-      <w:r>
-        <w:rPr>
-          <w:rFonts w:asciiTheme="minorHAnsi" w:hAnsiTheme="minorHAnsi"/>
-          <w:sz w:val="24"/>
-          <w:szCs w:val="24"/>
-          <w:rtl/>
-        </w:rPr>
-        <w:t>.</w:t>
-      </w:r>
-    </w:p>
-    <w:p>
-      <w:pPr>
-        <w:bidi w:val="0"/>
-        <w:jc w:val="left"/>
-      </w:pPr>
-    </w:p>
-    <w:p>
-      <w:pPr>
-        <w:bidi w:val="0"/>
-        <w:jc w:val="left"/>
-        <w:rPr>
-          <w:rtl/>
-        </w:rPr>
-      </w:pPr>
-    </w:p>
-    <w:p>
-      <w:pPr>
-        <w:pStyle w:val="Heading2"/>
-        <w:bidi w:val="0"/>
-        <w:jc w:val="left"/>
-      </w:pPr>
-      <w:bookmarkStart w:id="52" w:name="_Toc453416931"/>
-      <w:bookmarkStart w:id="53" w:name="_Toc453417108"/>
-      <w:bookmarkStart w:id="54" w:name="_Toc453417225"/>
-      <w:bookmarkStart w:id="55" w:name="_Toc453417605"/>
-      <w:bookmarkStart w:id="56" w:name="_Toc453417966"/>
-      <w:bookmarkStart w:id="57" w:name="_Toc453418775"/>
-      <w:bookmarkStart w:id="58" w:name="_Toc453419380"/>
-      <w:bookmarkStart w:id="59" w:name="_Toc453419874"/>
-      <w:bookmarkStart w:id="60" w:name="_Toc453419893"/>
-      <w:bookmarkStart w:id="61" w:name="_Toc453420512"/>
-      <w:r>
-        <w:t>System architecture</w:t>
-      </w:r>
       <w:bookmarkEnd w:id="52"/>
       <w:bookmarkEnd w:id="53"/>
       <w:bookmarkEnd w:id="54"/>
@@ -5317,134 +5502,133 @@
       <w:bookmarkEnd w:id="58"/>
       <w:bookmarkEnd w:id="59"/>
       <w:bookmarkEnd w:id="60"/>
+    </w:p>
+    <w:p>
+      <w:pPr>
+        <w:bidi w:val="0"/>
+        <w:rPr>
+          <w:rtl/>
+        </w:rPr>
+      </w:pPr>
+    </w:p>
+    <w:p>
+      <w:pPr>
+        <w:bidi w:val="0"/>
+        <w:jc w:val="left"/>
+        <w:rPr>
+          <w:sz w:val="24"/>
+          <w:szCs w:val="24"/>
+        </w:rPr>
+      </w:pPr>
+      <w:r>
+        <w:rPr>
+          <w:sz w:val="24"/>
+          <w:szCs w:val="24"/>
+        </w:rPr>
+        <w:t>The system is composed of a cloud-based service</w:t>
+      </w:r>
+      <w:r>
+        <w:rPr>
+          <w:sz w:val="24"/>
+          <w:szCs w:val="24"/>
+        </w:rPr>
+        <w:t>, a database</w:t>
+      </w:r>
+      <w:r>
+        <w:rPr>
+          <w:sz w:val="24"/>
+          <w:szCs w:val="24"/>
+        </w:rPr>
+        <w:t xml:space="preserve"> and a client, where the client is a person who is interested in sharing a secret and/or be a participant in a group share between other users of the service.</w:t>
+      </w:r>
+    </w:p>
+    <w:p>
+      <w:pPr>
+        <w:bidi w:val="0"/>
+        <w:jc w:val="left"/>
+        <w:rPr>
+          <w:sz w:val="24"/>
+          <w:szCs w:val="24"/>
+          <w:rtl/>
+        </w:rPr>
+      </w:pPr>
+    </w:p>
+    <w:p>
+      <w:pPr>
+        <w:bidi w:val="0"/>
+        <w:jc w:val="left"/>
+        <w:rPr>
+          <w:sz w:val="24"/>
+          <w:szCs w:val="24"/>
+          <w:rtl/>
+        </w:rPr>
+      </w:pPr>
+      <w:r>
+        <w:rPr>
+          <w:sz w:val="24"/>
+          <w:szCs w:val="24"/>
+        </w:rPr>
+        <w:t xml:space="preserve">The cloud-based service will be a controller / intermediator that </w:t>
+      </w:r>
+      <w:r>
+        <w:rPr>
+          <w:sz w:val="24"/>
+          <w:szCs w:val="24"/>
+        </w:rPr>
+        <w:t>connects</w:t>
+      </w:r>
+      <w:r>
+        <w:rPr>
+          <w:sz w:val="24"/>
+          <w:szCs w:val="24"/>
+        </w:rPr>
+        <w:t xml:space="preserve"> one client to the rest of the participants in the secret</w:t>
+      </w:r>
+      <w:r>
+        <w:rPr>
+          <w:sz w:val="24"/>
+          <w:szCs w:val="24"/>
+        </w:rPr>
+        <w:t>, using the database as a persistent storage</w:t>
+      </w:r>
+      <w:r>
+        <w:rPr>
+          <w:sz w:val="24"/>
+          <w:szCs w:val="24"/>
+        </w:rPr>
+        <w:t>.</w:t>
+      </w:r>
+    </w:p>
+    <w:p>
+      <w:pPr>
+        <w:bidi w:val="0"/>
+        <w:spacing w:line="360" w:lineRule="auto"/>
+        <w:jc w:val="left"/>
+        <w:rPr>
+          <w:rtl/>
+        </w:rPr>
+      </w:pPr>
+    </w:p>
+    <w:p>
+      <w:pPr>
+        <w:pStyle w:val="Heading2"/>
+        <w:bidi w:val="0"/>
+        <w:jc w:val="left"/>
+      </w:pPr>
+      <w:bookmarkStart w:id="61" w:name="_Toc453416932"/>
+      <w:bookmarkStart w:id="62" w:name="_Toc453417109"/>
+      <w:bookmarkStart w:id="63" w:name="_Toc453417226"/>
+      <w:bookmarkStart w:id="64" w:name="_Toc453417606"/>
+      <w:bookmarkStart w:id="65" w:name="_Toc453417967"/>
+      <w:bookmarkStart w:id="66" w:name="_Toc453418776"/>
+      <w:bookmarkStart w:id="67" w:name="_Toc453419381"/>
+      <w:bookmarkStart w:id="68" w:name="_Toc453419875"/>
+      <w:bookmarkStart w:id="69" w:name="_Toc453419894"/>
+      <w:bookmarkStart w:id="70" w:name="_Toc453420513"/>
+      <w:r>
+        <w:t>System States</w:t>
+      </w:r>
       <w:bookmarkEnd w:id="61"/>
-    </w:p>
-    <w:p>
-      <w:pPr>
-        <w:bidi w:val="0"/>
-        <w:rPr>
-          <w:rtl/>
-        </w:rPr>
-      </w:pPr>
-    </w:p>
-    <w:p>
-      <w:pPr>
-        <w:bidi w:val="0"/>
-        <w:jc w:val="left"/>
-        <w:rPr>
-          <w:sz w:val="24"/>
-          <w:szCs w:val="24"/>
-        </w:rPr>
-      </w:pPr>
-      <w:r>
-        <w:rPr>
-          <w:sz w:val="24"/>
-          <w:szCs w:val="24"/>
-        </w:rPr>
-        <w:lastRenderedPageBreak/>
-        <w:t>The system is composed of a cloud-based service</w:t>
-      </w:r>
-      <w:r>
-        <w:rPr>
-          <w:sz w:val="24"/>
-          <w:szCs w:val="24"/>
-        </w:rPr>
-        <w:t>, a database</w:t>
-      </w:r>
-      <w:r>
-        <w:rPr>
-          <w:sz w:val="24"/>
-          <w:szCs w:val="24"/>
-        </w:rPr>
-        <w:t xml:space="preserve"> and a client, where the client is a person who is interested in sharing a secret and/or be a participant in a group share between other users of the service.</w:t>
-      </w:r>
-    </w:p>
-    <w:p>
-      <w:pPr>
-        <w:bidi w:val="0"/>
-        <w:jc w:val="left"/>
-        <w:rPr>
-          <w:sz w:val="24"/>
-          <w:szCs w:val="24"/>
-          <w:rtl/>
-        </w:rPr>
-      </w:pPr>
-    </w:p>
-    <w:p>
-      <w:pPr>
-        <w:bidi w:val="0"/>
-        <w:jc w:val="left"/>
-        <w:rPr>
-          <w:sz w:val="24"/>
-          <w:szCs w:val="24"/>
-          <w:rtl/>
-        </w:rPr>
-      </w:pPr>
-      <w:r>
-        <w:rPr>
-          <w:sz w:val="24"/>
-          <w:szCs w:val="24"/>
-        </w:rPr>
-        <w:t xml:space="preserve">The cloud-based service will be a controller / intermediator that </w:t>
-      </w:r>
-      <w:r>
-        <w:rPr>
-          <w:sz w:val="24"/>
-          <w:szCs w:val="24"/>
-        </w:rPr>
-        <w:t>connects</w:t>
-      </w:r>
-      <w:r>
-        <w:rPr>
-          <w:sz w:val="24"/>
-          <w:szCs w:val="24"/>
-        </w:rPr>
-        <w:t xml:space="preserve"> one client to the rest of the participants in the secret</w:t>
-      </w:r>
-      <w:r>
-        <w:rPr>
-          <w:sz w:val="24"/>
-          <w:szCs w:val="24"/>
-        </w:rPr>
-        <w:t>, using the database as a persistent storage</w:t>
-      </w:r>
-      <w:r>
-        <w:rPr>
-          <w:sz w:val="24"/>
-          <w:szCs w:val="24"/>
-        </w:rPr>
-        <w:t>.</w:t>
-      </w:r>
-    </w:p>
-    <w:p>
-      <w:pPr>
-        <w:bidi w:val="0"/>
-        <w:spacing w:line="360" w:lineRule="auto"/>
-        <w:jc w:val="left"/>
-        <w:rPr>
-          <w:rtl/>
-        </w:rPr>
-      </w:pPr>
-    </w:p>
-    <w:p>
-      <w:pPr>
-        <w:pStyle w:val="Heading2"/>
-        <w:bidi w:val="0"/>
-        <w:jc w:val="left"/>
-      </w:pPr>
-      <w:bookmarkStart w:id="62" w:name="_Toc453416932"/>
-      <w:bookmarkStart w:id="63" w:name="_Toc453417109"/>
-      <w:bookmarkStart w:id="64" w:name="_Toc453417226"/>
-      <w:bookmarkStart w:id="65" w:name="_Toc453417606"/>
-      <w:bookmarkStart w:id="66" w:name="_Toc453417967"/>
-      <w:bookmarkStart w:id="67" w:name="_Toc453418776"/>
-      <w:bookmarkStart w:id="68" w:name="_Toc453419381"/>
-      <w:bookmarkStart w:id="69" w:name="_Toc453419875"/>
-      <w:bookmarkStart w:id="70" w:name="_Toc453419894"/>
-      <w:bookmarkStart w:id="71" w:name="_Toc453420513"/>
-      <w:r>
-        <w:t>System States</w:t>
-      </w:r>
       <w:bookmarkEnd w:id="62"/>
       <w:bookmarkEnd w:id="63"/>
       <w:bookmarkEnd w:id="64"/>
@@ -5454,7 +5638,6 @@
       <w:bookmarkEnd w:id="68"/>
       <w:bookmarkEnd w:id="69"/>
       <w:bookmarkEnd w:id="70"/>
-      <w:bookmarkEnd w:id="71"/>
     </w:p>
     <w:p>
       <w:pPr>
@@ -5811,6 +5994,7 @@
           <w:sz w:val="24"/>
           <w:szCs w:val="24"/>
         </w:rPr>
+        <w:lastRenderedPageBreak/>
         <w:t>The user can now query the server for the encrypted data, and decrypt with the symmetric key.</w:t>
       </w:r>
     </w:p>
@@ -6053,7 +6237,6 @@
           <w:rFonts w:asciiTheme="minorHAnsi" w:hAnsiTheme="minorHAnsi"/>
           <w:sz w:val="24"/>
         </w:rPr>
-        <w:lastRenderedPageBreak/>
         <w:t>The server places the committing user encrypted* share, in the requesting user stash**.</w:t>
       </w:r>
     </w:p>
@@ -6122,28 +6305,19 @@
         <w:jc w:val="left"/>
         <w:rPr>
           <w:rFonts w:asciiTheme="minorHAnsi" w:hAnsiTheme="minorHAnsi"/>
-          <w:sz w:val="24"/>
-          <w:szCs w:val="24"/>
-          <w:rtl/>
-        </w:rPr>
-      </w:pPr>
-      <w:r>
-        <w:rPr>
-          <w:rFonts w:asciiTheme="minorHAnsi" w:hAnsiTheme="minorHAnsi"/>
-          <w:sz w:val="24"/>
-          <w:szCs w:val="24"/>
-        </w:rPr>
-        <w:t xml:space="preserve">** </w:t>
-      </w:r>
-      <w:r>
-        <w:rPr>
-          <w:rFonts w:asciiTheme="minorHAnsi" w:hAnsiTheme="minorHAnsi"/>
           <w:i/>
           <w:iCs/>
           <w:sz w:val="24"/>
           <w:szCs w:val="24"/>
         </w:rPr>
-        <w:t xml:space="preserve">The stash that’s associated with the </w:t>
+      </w:pPr>
+      <w:r>
+        <w:rPr>
+          <w:rFonts w:asciiTheme="minorHAnsi" w:hAnsiTheme="minorHAnsi"/>
+          <w:sz w:val="24"/>
+          <w:szCs w:val="24"/>
+        </w:rPr>
+        <w:t xml:space="preserve">** </w:t>
       </w:r>
       <w:r>
         <w:rPr>
@@ -6153,7 +6327,7 @@
           <w:sz w:val="24"/>
           <w:szCs w:val="24"/>
         </w:rPr>
-        <w:t>transaction</w:t>
+        <w:t xml:space="preserve">The stash that’s associated with the </w:t>
       </w:r>
       <w:r>
         <w:rPr>
@@ -6163,28 +6337,312 @@
           <w:sz w:val="24"/>
           <w:szCs w:val="24"/>
         </w:rPr>
+        <w:t>transaction</w:t>
+      </w:r>
+      <w:r>
+        <w:rPr>
+          <w:rFonts w:asciiTheme="minorHAnsi" w:hAnsiTheme="minorHAnsi"/>
+          <w:i/>
+          <w:iCs/>
+          <w:sz w:val="24"/>
+          <w:szCs w:val="24"/>
+        </w:rPr>
         <w:t>.</w:t>
       </w:r>
     </w:p>
     <w:p>
       <w:pPr>
+        <w:bidi w:val="0"/>
+        <w:jc w:val="left"/>
+        <w:rPr>
+          <w:rFonts w:asciiTheme="minorHAnsi" w:hAnsiTheme="minorHAnsi"/>
+          <w:i/>
+          <w:iCs/>
+          <w:sz w:val="24"/>
+          <w:szCs w:val="24"/>
+        </w:rPr>
+      </w:pPr>
+    </w:p>
+    <w:p>
+      <w:pPr>
+        <w:bidi w:val="0"/>
+        <w:jc w:val="left"/>
+        <w:rPr>
+          <w:rFonts w:asciiTheme="minorHAnsi" w:hAnsiTheme="minorHAnsi"/>
+          <w:i/>
+          <w:iCs/>
+          <w:sz w:val="24"/>
+          <w:szCs w:val="24"/>
+        </w:rPr>
+      </w:pPr>
+    </w:p>
+    <w:p>
+      <w:pPr>
+        <w:bidi w:val="0"/>
+        <w:jc w:val="left"/>
+        <w:rPr>
+          <w:rFonts w:asciiTheme="minorHAnsi" w:hAnsiTheme="minorHAnsi"/>
+          <w:i/>
+          <w:iCs/>
+          <w:sz w:val="24"/>
+          <w:szCs w:val="24"/>
+        </w:rPr>
+      </w:pPr>
+    </w:p>
+    <w:p>
+      <w:pPr>
+        <w:bidi w:val="0"/>
+        <w:jc w:val="left"/>
+        <w:rPr>
+          <w:rFonts w:asciiTheme="minorHAnsi" w:hAnsiTheme="minorHAnsi"/>
+          <w:i/>
+          <w:iCs/>
+          <w:sz w:val="24"/>
+          <w:szCs w:val="24"/>
+        </w:rPr>
+      </w:pPr>
+    </w:p>
+    <w:p>
+      <w:pPr>
+        <w:bidi w:val="0"/>
+        <w:jc w:val="left"/>
+        <w:rPr>
+          <w:rFonts w:asciiTheme="minorHAnsi" w:hAnsiTheme="minorHAnsi"/>
+          <w:i/>
+          <w:iCs/>
+          <w:sz w:val="24"/>
+          <w:szCs w:val="24"/>
+        </w:rPr>
+      </w:pPr>
+    </w:p>
+    <w:p>
+      <w:pPr>
+        <w:bidi w:val="0"/>
+        <w:jc w:val="left"/>
+        <w:rPr>
+          <w:rFonts w:asciiTheme="minorHAnsi" w:hAnsiTheme="minorHAnsi"/>
+          <w:i/>
+          <w:iCs/>
+          <w:sz w:val="24"/>
+          <w:szCs w:val="24"/>
+        </w:rPr>
+      </w:pPr>
+    </w:p>
+    <w:p>
+      <w:pPr>
+        <w:bidi w:val="0"/>
+        <w:jc w:val="left"/>
+        <w:rPr>
+          <w:rFonts w:asciiTheme="minorHAnsi" w:hAnsiTheme="minorHAnsi"/>
+          <w:i/>
+          <w:iCs/>
+          <w:sz w:val="24"/>
+          <w:szCs w:val="24"/>
+        </w:rPr>
+      </w:pPr>
+    </w:p>
+    <w:p>
+      <w:pPr>
+        <w:bidi w:val="0"/>
+        <w:jc w:val="left"/>
+        <w:rPr>
+          <w:rFonts w:asciiTheme="minorHAnsi" w:hAnsiTheme="minorHAnsi"/>
+          <w:i/>
+          <w:iCs/>
+          <w:sz w:val="24"/>
+          <w:szCs w:val="24"/>
+        </w:rPr>
+      </w:pPr>
+    </w:p>
+    <w:p>
+      <w:pPr>
+        <w:bidi w:val="0"/>
+        <w:jc w:val="left"/>
+        <w:rPr>
+          <w:rFonts w:asciiTheme="minorHAnsi" w:hAnsiTheme="minorHAnsi"/>
+          <w:i/>
+          <w:iCs/>
+          <w:sz w:val="24"/>
+          <w:szCs w:val="24"/>
+        </w:rPr>
+      </w:pPr>
+    </w:p>
+    <w:p>
+      <w:pPr>
+        <w:bidi w:val="0"/>
+        <w:jc w:val="left"/>
+        <w:rPr>
+          <w:rFonts w:asciiTheme="minorHAnsi" w:hAnsiTheme="minorHAnsi"/>
+          <w:i/>
+          <w:iCs/>
+          <w:sz w:val="24"/>
+          <w:szCs w:val="24"/>
+        </w:rPr>
+      </w:pPr>
+    </w:p>
+    <w:p>
+      <w:pPr>
+        <w:bidi w:val="0"/>
+        <w:jc w:val="left"/>
+        <w:rPr>
+          <w:rFonts w:asciiTheme="minorHAnsi" w:hAnsiTheme="minorHAnsi"/>
+          <w:i/>
+          <w:iCs/>
+          <w:sz w:val="24"/>
+          <w:szCs w:val="24"/>
+        </w:rPr>
+      </w:pPr>
+    </w:p>
+    <w:p>
+      <w:pPr>
+        <w:bidi w:val="0"/>
+        <w:jc w:val="left"/>
+        <w:rPr>
+          <w:rFonts w:asciiTheme="minorHAnsi" w:hAnsiTheme="minorHAnsi"/>
+          <w:i/>
+          <w:iCs/>
+          <w:sz w:val="24"/>
+          <w:szCs w:val="24"/>
+        </w:rPr>
+      </w:pPr>
+    </w:p>
+    <w:p>
+      <w:pPr>
+        <w:bidi w:val="0"/>
+        <w:jc w:val="left"/>
+        <w:rPr>
+          <w:rFonts w:asciiTheme="minorHAnsi" w:hAnsiTheme="minorHAnsi"/>
+          <w:i/>
+          <w:iCs/>
+          <w:sz w:val="24"/>
+          <w:szCs w:val="24"/>
+        </w:rPr>
+      </w:pPr>
+    </w:p>
+    <w:p>
+      <w:pPr>
+        <w:bidi w:val="0"/>
+        <w:jc w:val="left"/>
+        <w:rPr>
+          <w:rFonts w:asciiTheme="minorHAnsi" w:hAnsiTheme="minorHAnsi"/>
+          <w:i/>
+          <w:iCs/>
+          <w:sz w:val="24"/>
+          <w:szCs w:val="24"/>
+        </w:rPr>
+      </w:pPr>
+    </w:p>
+    <w:p>
+      <w:pPr>
+        <w:bidi w:val="0"/>
+        <w:jc w:val="left"/>
+        <w:rPr>
+          <w:rFonts w:asciiTheme="minorHAnsi" w:hAnsiTheme="minorHAnsi"/>
+          <w:i/>
+          <w:iCs/>
+          <w:sz w:val="24"/>
+          <w:szCs w:val="24"/>
+        </w:rPr>
+      </w:pPr>
+    </w:p>
+    <w:p>
+      <w:pPr>
+        <w:bidi w:val="0"/>
+        <w:jc w:val="left"/>
+        <w:rPr>
+          <w:rFonts w:asciiTheme="minorHAnsi" w:hAnsiTheme="minorHAnsi"/>
+          <w:i/>
+          <w:iCs/>
+          <w:sz w:val="24"/>
+          <w:szCs w:val="24"/>
+        </w:rPr>
+      </w:pPr>
+    </w:p>
+    <w:p>
+      <w:pPr>
+        <w:bidi w:val="0"/>
+        <w:jc w:val="left"/>
+        <w:rPr>
+          <w:rFonts w:asciiTheme="minorHAnsi" w:hAnsiTheme="minorHAnsi"/>
+          <w:i/>
+          <w:iCs/>
+          <w:sz w:val="24"/>
+          <w:szCs w:val="24"/>
+        </w:rPr>
+      </w:pPr>
+    </w:p>
+    <w:p>
+      <w:pPr>
+        <w:bidi w:val="0"/>
+        <w:jc w:val="left"/>
+        <w:rPr>
+          <w:rFonts w:asciiTheme="minorHAnsi" w:hAnsiTheme="minorHAnsi"/>
+          <w:i/>
+          <w:iCs/>
+          <w:sz w:val="24"/>
+          <w:szCs w:val="24"/>
+        </w:rPr>
+      </w:pPr>
+    </w:p>
+    <w:p>
+      <w:pPr>
+        <w:bidi w:val="0"/>
+        <w:jc w:val="left"/>
+        <w:rPr>
+          <w:rFonts w:asciiTheme="minorHAnsi" w:hAnsiTheme="minorHAnsi"/>
+          <w:i/>
+          <w:iCs/>
+          <w:sz w:val="24"/>
+          <w:szCs w:val="24"/>
+        </w:rPr>
+      </w:pPr>
+    </w:p>
+    <w:p>
+      <w:pPr>
+        <w:bidi w:val="0"/>
+        <w:jc w:val="left"/>
+        <w:rPr>
+          <w:rFonts w:asciiTheme="minorHAnsi" w:hAnsiTheme="minorHAnsi"/>
+          <w:i/>
+          <w:iCs/>
+          <w:sz w:val="24"/>
+          <w:szCs w:val="24"/>
+        </w:rPr>
+      </w:pPr>
+    </w:p>
+    <w:p>
+      <w:pPr>
+        <w:bidi w:val="0"/>
+        <w:jc w:val="left"/>
+        <w:rPr>
+          <w:rFonts w:asciiTheme="minorHAnsi" w:hAnsiTheme="minorHAnsi"/>
+          <w:sz w:val="24"/>
+          <w:szCs w:val="24"/>
+          <w:rtl/>
+        </w:rPr>
+      </w:pPr>
+    </w:p>
+    <w:p>
+      <w:pPr>
         <w:pStyle w:val="Heading1"/>
         <w:bidi w:val="0"/>
         <w:jc w:val="left"/>
       </w:pPr>
-      <w:bookmarkStart w:id="72" w:name="_Toc453416933"/>
-      <w:bookmarkStart w:id="73" w:name="_Toc453417110"/>
-      <w:bookmarkStart w:id="74" w:name="_Toc453417227"/>
-      <w:bookmarkStart w:id="75" w:name="_Toc453417607"/>
-      <w:bookmarkStart w:id="76" w:name="_Toc453417968"/>
-      <w:bookmarkStart w:id="77" w:name="_Toc453418777"/>
-      <w:bookmarkStart w:id="78" w:name="_Toc453419382"/>
-      <w:bookmarkStart w:id="79" w:name="_Toc453419876"/>
-      <w:bookmarkStart w:id="80" w:name="_Toc453419895"/>
-      <w:bookmarkStart w:id="81" w:name="_Toc453420514"/>
-      <w:r>
+      <w:bookmarkStart w:id="71" w:name="_Toc453416933"/>
+      <w:bookmarkStart w:id="72" w:name="_Toc453417110"/>
+      <w:bookmarkStart w:id="73" w:name="_Toc453417227"/>
+      <w:bookmarkStart w:id="74" w:name="_Toc453417607"/>
+      <w:bookmarkStart w:id="75" w:name="_Toc453417968"/>
+      <w:bookmarkStart w:id="76" w:name="_Toc453418777"/>
+      <w:bookmarkStart w:id="77" w:name="_Toc453419382"/>
+      <w:bookmarkStart w:id="78" w:name="_Toc453419876"/>
+      <w:bookmarkStart w:id="79" w:name="_Toc453419895"/>
+      <w:bookmarkStart w:id="80" w:name="_Toc453420514"/>
+      <w:r>
+        <w:lastRenderedPageBreak/>
         <w:t>Solution Description</w:t>
       </w:r>
+      <w:bookmarkEnd w:id="71"/>
       <w:bookmarkEnd w:id="72"/>
       <w:bookmarkEnd w:id="73"/>
       <w:bookmarkEnd w:id="74"/>
@@ -6194,7 +6652,6 @@
       <w:bookmarkEnd w:id="78"/>
       <w:bookmarkEnd w:id="79"/>
       <w:bookmarkEnd w:id="80"/>
-      <w:bookmarkEnd w:id="81"/>
     </w:p>
     <w:p>
       <w:pPr>
@@ -6893,6 +7350,96 @@
     <w:p>
       <w:pPr>
         <w:bidi w:val="0"/>
+        <w:rPr>
+          <w:rFonts w:asciiTheme="minorHAnsi" w:hAnsiTheme="minorHAnsi"/>
+          <w:sz w:val="24"/>
+        </w:rPr>
+      </w:pPr>
+    </w:p>
+    <w:p>
+      <w:pPr>
+        <w:bidi w:val="0"/>
+        <w:rPr>
+          <w:rFonts w:asciiTheme="minorHAnsi" w:hAnsiTheme="minorHAnsi"/>
+          <w:sz w:val="24"/>
+        </w:rPr>
+      </w:pPr>
+    </w:p>
+    <w:p>
+      <w:pPr>
+        <w:bidi w:val="0"/>
+        <w:rPr>
+          <w:rFonts w:asciiTheme="minorHAnsi" w:hAnsiTheme="minorHAnsi"/>
+          <w:sz w:val="24"/>
+        </w:rPr>
+      </w:pPr>
+    </w:p>
+    <w:p>
+      <w:pPr>
+        <w:bidi w:val="0"/>
+        <w:rPr>
+          <w:rFonts w:asciiTheme="minorHAnsi" w:hAnsiTheme="minorHAnsi"/>
+          <w:sz w:val="24"/>
+        </w:rPr>
+      </w:pPr>
+    </w:p>
+    <w:p>
+      <w:pPr>
+        <w:bidi w:val="0"/>
+        <w:rPr>
+          <w:rFonts w:asciiTheme="minorHAnsi" w:hAnsiTheme="minorHAnsi"/>
+          <w:sz w:val="24"/>
+        </w:rPr>
+      </w:pPr>
+    </w:p>
+    <w:p>
+      <w:pPr>
+        <w:bidi w:val="0"/>
+        <w:rPr>
+          <w:rFonts w:asciiTheme="minorHAnsi" w:hAnsiTheme="minorHAnsi"/>
+          <w:sz w:val="24"/>
+        </w:rPr>
+      </w:pPr>
+    </w:p>
+    <w:p>
+      <w:pPr>
+        <w:bidi w:val="0"/>
+        <w:rPr>
+          <w:rFonts w:asciiTheme="minorHAnsi" w:hAnsiTheme="minorHAnsi"/>
+          <w:sz w:val="24"/>
+        </w:rPr>
+      </w:pPr>
+    </w:p>
+    <w:p>
+      <w:pPr>
+        <w:bidi w:val="0"/>
+        <w:rPr>
+          <w:rFonts w:asciiTheme="minorHAnsi" w:hAnsiTheme="minorHAnsi"/>
+          <w:sz w:val="24"/>
+        </w:rPr>
+      </w:pPr>
+    </w:p>
+    <w:p>
+      <w:pPr>
+        <w:bidi w:val="0"/>
+        <w:rPr>
+          <w:rFonts w:asciiTheme="minorHAnsi" w:hAnsiTheme="minorHAnsi"/>
+          <w:sz w:val="24"/>
+        </w:rPr>
+      </w:pPr>
+    </w:p>
+    <w:p>
+      <w:pPr>
+        <w:bidi w:val="0"/>
+        <w:rPr>
+          <w:rFonts w:asciiTheme="minorHAnsi" w:hAnsiTheme="minorHAnsi"/>
+          <w:sz w:val="24"/>
+        </w:rPr>
+      </w:pPr>
+    </w:p>
+    <w:p>
+      <w:pPr>
+        <w:bidi w:val="0"/>
         <w:ind w:left="360"/>
         <w:rPr>
           <w:rFonts w:asciiTheme="minorHAnsi" w:hAnsiTheme="minorHAnsi"/>
@@ -6906,88 +7453,25 @@
         <w:pStyle w:val="Heading2"/>
         <w:bidi w:val="0"/>
         <w:jc w:val="left"/>
-      </w:pPr>
-    </w:p>
-    <w:p>
-      <w:pPr>
-        <w:pStyle w:val="Heading2"/>
-        <w:bidi w:val="0"/>
-        <w:jc w:val="left"/>
-      </w:pPr>
-    </w:p>
-    <w:p>
-      <w:pPr>
-        <w:pStyle w:val="Heading2"/>
-        <w:bidi w:val="0"/>
-        <w:jc w:val="left"/>
-      </w:pPr>
-    </w:p>
-    <w:p>
-      <w:pPr>
-        <w:pStyle w:val="Heading2"/>
-        <w:bidi w:val="0"/>
-        <w:jc w:val="left"/>
-      </w:pPr>
-    </w:p>
-    <w:p>
-      <w:pPr>
-        <w:pStyle w:val="Heading2"/>
-        <w:bidi w:val="0"/>
-        <w:jc w:val="left"/>
-      </w:pPr>
-    </w:p>
-    <w:p>
-      <w:pPr>
-        <w:pStyle w:val="Heading2"/>
-        <w:bidi w:val="0"/>
-        <w:jc w:val="left"/>
-      </w:pPr>
-    </w:p>
-    <w:p>
-      <w:pPr>
-        <w:pStyle w:val="Heading2"/>
-        <w:bidi w:val="0"/>
-        <w:jc w:val="left"/>
-      </w:pPr>
-    </w:p>
-    <w:p>
-      <w:pPr>
-        <w:bidi w:val="0"/>
-      </w:pPr>
-    </w:p>
-    <w:p>
-      <w:pPr>
-        <w:bidi w:val="0"/>
-        <w:jc w:val="both"/>
-      </w:pPr>
-    </w:p>
-    <w:p>
-      <w:pPr>
-        <w:bidi w:val="0"/>
-      </w:pPr>
-    </w:p>
-    <w:p>
-      <w:pPr>
-        <w:pStyle w:val="Heading2"/>
-        <w:bidi w:val="0"/>
-        <w:jc w:val="left"/>
-        <w:rPr>
-          <w:rtl/>
-        </w:rPr>
-      </w:pPr>
-      <w:bookmarkStart w:id="82" w:name="_Toc453416934"/>
-      <w:bookmarkStart w:id="83" w:name="_Toc453417111"/>
-      <w:bookmarkStart w:id="84" w:name="_Toc453417228"/>
-      <w:bookmarkStart w:id="85" w:name="_Toc453417608"/>
-      <w:bookmarkStart w:id="86" w:name="_Toc453417969"/>
-      <w:bookmarkStart w:id="87" w:name="_Toc453418778"/>
-      <w:bookmarkStart w:id="88" w:name="_Toc453419383"/>
-      <w:bookmarkStart w:id="89" w:name="_Toc453419877"/>
-      <w:bookmarkStart w:id="90" w:name="_Toc453419896"/>
-      <w:bookmarkStart w:id="91" w:name="_Toc453420515"/>
-      <w:r>
+        <w:rPr>
+          <w:rtl/>
+        </w:rPr>
+      </w:pPr>
+      <w:bookmarkStart w:id="81" w:name="_Toc453416934"/>
+      <w:bookmarkStart w:id="82" w:name="_Toc453417111"/>
+      <w:bookmarkStart w:id="83" w:name="_Toc453417228"/>
+      <w:bookmarkStart w:id="84" w:name="_Toc453417608"/>
+      <w:bookmarkStart w:id="85" w:name="_Toc453417969"/>
+      <w:bookmarkStart w:id="86" w:name="_Toc453418778"/>
+      <w:bookmarkStart w:id="87" w:name="_Toc453419383"/>
+      <w:bookmarkStart w:id="88" w:name="_Toc453419877"/>
+      <w:bookmarkStart w:id="89" w:name="_Toc453419896"/>
+      <w:bookmarkStart w:id="90" w:name="_Toc453420515"/>
+      <w:r>
+        <w:lastRenderedPageBreak/>
         <w:t>Solution’s Tools and Technologies</w:t>
       </w:r>
+      <w:bookmarkEnd w:id="81"/>
       <w:bookmarkEnd w:id="82"/>
       <w:bookmarkEnd w:id="83"/>
       <w:bookmarkEnd w:id="84"/>
@@ -6997,7 +7481,6 @@
       <w:bookmarkEnd w:id="88"/>
       <w:bookmarkEnd w:id="89"/>
       <w:bookmarkEnd w:id="90"/>
-      <w:bookmarkEnd w:id="91"/>
       <w:r>
         <w:rPr>
           <w:rFonts w:hint="cs"/>
@@ -7533,24 +8016,79 @@
     </w:p>
     <w:p>
       <w:pPr>
+        <w:bidi w:val="0"/>
+        <w:spacing w:line="360" w:lineRule="auto"/>
+        <w:rPr>
+          <w:sz w:val="24"/>
+        </w:rPr>
+      </w:pPr>
+    </w:p>
+    <w:p>
+      <w:pPr>
+        <w:bidi w:val="0"/>
+        <w:spacing w:line="360" w:lineRule="auto"/>
+        <w:rPr>
+          <w:sz w:val="24"/>
+        </w:rPr>
+      </w:pPr>
+    </w:p>
+    <w:p>
+      <w:pPr>
+        <w:bidi w:val="0"/>
+        <w:spacing w:line="360" w:lineRule="auto"/>
+        <w:rPr>
+          <w:sz w:val="24"/>
+        </w:rPr>
+      </w:pPr>
+    </w:p>
+    <w:p>
+      <w:pPr>
+        <w:bidi w:val="0"/>
+        <w:spacing w:line="360" w:lineRule="auto"/>
+        <w:rPr>
+          <w:sz w:val="24"/>
+        </w:rPr>
+      </w:pPr>
+    </w:p>
+    <w:p>
+      <w:pPr>
+        <w:bidi w:val="0"/>
+        <w:spacing w:line="360" w:lineRule="auto"/>
+        <w:rPr>
+          <w:sz w:val="24"/>
+        </w:rPr>
+      </w:pPr>
+    </w:p>
+    <w:p>
+      <w:pPr>
+        <w:bidi w:val="0"/>
+        <w:spacing w:line="360" w:lineRule="auto"/>
+        <w:rPr>
+          <w:sz w:val="24"/>
+        </w:rPr>
+      </w:pPr>
+    </w:p>
+    <w:p>
+      <w:pPr>
         <w:pStyle w:val="Heading1"/>
         <w:bidi w:val="0"/>
         <w:jc w:val="left"/>
       </w:pPr>
-      <w:bookmarkStart w:id="92" w:name="_Toc453416935"/>
-      <w:bookmarkStart w:id="93" w:name="_Toc453417112"/>
-      <w:bookmarkStart w:id="94" w:name="_Toc453417229"/>
-      <w:bookmarkStart w:id="95" w:name="_Toc453417609"/>
-      <w:bookmarkStart w:id="96" w:name="_Toc453417970"/>
-      <w:bookmarkStart w:id="97" w:name="_Toc453418779"/>
-      <w:bookmarkStart w:id="98" w:name="_Toc453419384"/>
-      <w:bookmarkStart w:id="99" w:name="_Toc453419878"/>
-      <w:bookmarkStart w:id="100" w:name="_Toc453419897"/>
-      <w:bookmarkStart w:id="101" w:name="_Toc453420516"/>
+      <w:bookmarkStart w:id="91" w:name="_Toc453416935"/>
+      <w:bookmarkStart w:id="92" w:name="_Toc453417112"/>
+      <w:bookmarkStart w:id="93" w:name="_Toc453417229"/>
+      <w:bookmarkStart w:id="94" w:name="_Toc453417609"/>
+      <w:bookmarkStart w:id="95" w:name="_Toc453417970"/>
+      <w:bookmarkStart w:id="96" w:name="_Toc453418779"/>
+      <w:bookmarkStart w:id="97" w:name="_Toc453419384"/>
+      <w:bookmarkStart w:id="98" w:name="_Toc453419878"/>
+      <w:bookmarkStart w:id="99" w:name="_Toc453419897"/>
+      <w:bookmarkStart w:id="100" w:name="_Toc453420516"/>
       <w:r>
         <w:lastRenderedPageBreak/>
         <w:t>Tests</w:t>
       </w:r>
+      <w:bookmarkEnd w:id="91"/>
       <w:bookmarkEnd w:id="92"/>
       <w:bookmarkEnd w:id="93"/>
       <w:bookmarkEnd w:id="94"/>
@@ -7560,7 +8098,6 @@
       <w:bookmarkEnd w:id="98"/>
       <w:bookmarkEnd w:id="99"/>
       <w:bookmarkEnd w:id="100"/>
-      <w:bookmarkEnd w:id="101"/>
     </w:p>
     <w:p>
       <w:pPr>
@@ -8185,6 +8722,102 @@
           <w:bCs/>
           <w:sz w:val="24"/>
           <w:szCs w:val="24"/>
+        </w:rPr>
+      </w:pPr>
+    </w:p>
+    <w:p>
+      <w:pPr>
+        <w:bidi w:val="0"/>
+        <w:jc w:val="both"/>
+        <w:rPr>
+          <w:b/>
+          <w:bCs/>
+          <w:sz w:val="24"/>
+          <w:szCs w:val="24"/>
+        </w:rPr>
+      </w:pPr>
+    </w:p>
+    <w:p>
+      <w:pPr>
+        <w:bidi w:val="0"/>
+        <w:jc w:val="both"/>
+        <w:rPr>
+          <w:b/>
+          <w:bCs/>
+          <w:sz w:val="24"/>
+          <w:szCs w:val="24"/>
+        </w:rPr>
+      </w:pPr>
+    </w:p>
+    <w:p>
+      <w:pPr>
+        <w:bidi w:val="0"/>
+        <w:jc w:val="both"/>
+        <w:rPr>
+          <w:b/>
+          <w:bCs/>
+          <w:sz w:val="24"/>
+          <w:szCs w:val="24"/>
+        </w:rPr>
+      </w:pPr>
+    </w:p>
+    <w:p>
+      <w:pPr>
+        <w:bidi w:val="0"/>
+        <w:jc w:val="both"/>
+        <w:rPr>
+          <w:b/>
+          <w:bCs/>
+          <w:sz w:val="24"/>
+          <w:szCs w:val="24"/>
+        </w:rPr>
+      </w:pPr>
+    </w:p>
+    <w:p>
+      <w:pPr>
+        <w:bidi w:val="0"/>
+        <w:jc w:val="both"/>
+        <w:rPr>
+          <w:b/>
+          <w:bCs/>
+          <w:sz w:val="24"/>
+          <w:szCs w:val="24"/>
+        </w:rPr>
+      </w:pPr>
+    </w:p>
+    <w:p>
+      <w:pPr>
+        <w:bidi w:val="0"/>
+        <w:jc w:val="both"/>
+        <w:rPr>
+          <w:b/>
+          <w:bCs/>
+          <w:sz w:val="24"/>
+          <w:szCs w:val="24"/>
+        </w:rPr>
+      </w:pPr>
+    </w:p>
+    <w:p>
+      <w:pPr>
+        <w:bidi w:val="0"/>
+        <w:jc w:val="both"/>
+        <w:rPr>
+          <w:b/>
+          <w:bCs/>
+          <w:sz w:val="24"/>
+          <w:szCs w:val="24"/>
+        </w:rPr>
+      </w:pPr>
+    </w:p>
+    <w:p>
+      <w:pPr>
+        <w:bidi w:val="0"/>
+        <w:jc w:val="both"/>
+        <w:rPr>
+          <w:b/>
+          <w:bCs/>
+          <w:sz w:val="24"/>
+          <w:szCs w:val="24"/>
           <w:rtl/>
         </w:rPr>
       </w:pPr>
@@ -8198,19 +8831,21 @@
           <w:rtl/>
         </w:rPr>
       </w:pPr>
-      <w:bookmarkStart w:id="102" w:name="_Toc453416936"/>
-      <w:bookmarkStart w:id="103" w:name="_Toc453417113"/>
-      <w:bookmarkStart w:id="104" w:name="_Toc453417230"/>
-      <w:bookmarkStart w:id="105" w:name="_Toc453417610"/>
-      <w:bookmarkStart w:id="106" w:name="_Toc453417971"/>
-      <w:bookmarkStart w:id="107" w:name="_Toc453418780"/>
-      <w:bookmarkStart w:id="108" w:name="_Toc453419385"/>
-      <w:bookmarkStart w:id="109" w:name="_Toc453419879"/>
-      <w:bookmarkStart w:id="110" w:name="_Toc453419898"/>
-      <w:bookmarkStart w:id="111" w:name="_Toc453420517"/>
-      <w:r>
+      <w:bookmarkStart w:id="101" w:name="_Toc453416936"/>
+      <w:bookmarkStart w:id="102" w:name="_Toc453417113"/>
+      <w:bookmarkStart w:id="103" w:name="_Toc453417230"/>
+      <w:bookmarkStart w:id="104" w:name="_Toc453417610"/>
+      <w:bookmarkStart w:id="105" w:name="_Toc453417971"/>
+      <w:bookmarkStart w:id="106" w:name="_Toc453418780"/>
+      <w:bookmarkStart w:id="107" w:name="_Toc453419385"/>
+      <w:bookmarkStart w:id="108" w:name="_Toc453419879"/>
+      <w:bookmarkStart w:id="109" w:name="_Toc453419898"/>
+      <w:bookmarkStart w:id="110" w:name="_Toc453420517"/>
+      <w:r>
+        <w:lastRenderedPageBreak/>
         <w:t>Literature Comparison</w:t>
       </w:r>
+      <w:bookmarkEnd w:id="101"/>
       <w:bookmarkEnd w:id="102"/>
       <w:bookmarkEnd w:id="103"/>
       <w:bookmarkEnd w:id="104"/>
@@ -8220,7 +8855,6 @@
       <w:bookmarkEnd w:id="108"/>
       <w:bookmarkEnd w:id="109"/>
       <w:bookmarkEnd w:id="110"/>
-      <w:bookmarkEnd w:id="111"/>
     </w:p>
     <w:p>
       <w:pPr>
@@ -8377,15 +9011,7 @@
           <w:sz w:val="24"/>
           <w:szCs w:val="24"/>
         </w:rPr>
-        <w:t xml:space="preserve">Although the protocol supports mutual authentication between users, it does not </w:t>
-      </w:r>
-      <w:r>
-        <w:rPr>
-          <w:sz w:val="24"/>
-          <w:szCs w:val="24"/>
-        </w:rPr>
-        <w:lastRenderedPageBreak/>
-        <w:t xml:space="preserve">support multi-user group chat (As </w:t>
+        <w:t xml:space="preserve">Although the protocol supports mutual authentication between users, it does not support multi-user group chat (As </w:t>
       </w:r>
       <w:r>
         <w:rPr>
@@ -8655,6 +9281,102 @@
       <w:pPr>
         <w:bidi w:val="0"/>
         <w:jc w:val="left"/>
+      </w:pPr>
+    </w:p>
+    <w:p>
+      <w:pPr>
+        <w:bidi w:val="0"/>
+        <w:jc w:val="left"/>
+      </w:pPr>
+    </w:p>
+    <w:p>
+      <w:pPr>
+        <w:bidi w:val="0"/>
+        <w:jc w:val="left"/>
+      </w:pPr>
+    </w:p>
+    <w:p>
+      <w:pPr>
+        <w:bidi w:val="0"/>
+        <w:jc w:val="left"/>
+      </w:pPr>
+    </w:p>
+    <w:p>
+      <w:pPr>
+        <w:bidi w:val="0"/>
+        <w:jc w:val="left"/>
+      </w:pPr>
+    </w:p>
+    <w:p>
+      <w:pPr>
+        <w:bidi w:val="0"/>
+        <w:jc w:val="left"/>
+      </w:pPr>
+    </w:p>
+    <w:p>
+      <w:pPr>
+        <w:bidi w:val="0"/>
+        <w:jc w:val="left"/>
+      </w:pPr>
+    </w:p>
+    <w:p>
+      <w:pPr>
+        <w:bidi w:val="0"/>
+        <w:jc w:val="left"/>
+      </w:pPr>
+    </w:p>
+    <w:p>
+      <w:pPr>
+        <w:bidi w:val="0"/>
+        <w:jc w:val="left"/>
+      </w:pPr>
+    </w:p>
+    <w:p>
+      <w:pPr>
+        <w:bidi w:val="0"/>
+        <w:jc w:val="left"/>
+      </w:pPr>
+    </w:p>
+    <w:p>
+      <w:pPr>
+        <w:bidi w:val="0"/>
+        <w:jc w:val="left"/>
+      </w:pPr>
+    </w:p>
+    <w:p>
+      <w:pPr>
+        <w:bidi w:val="0"/>
+        <w:jc w:val="left"/>
+      </w:pPr>
+    </w:p>
+    <w:p>
+      <w:pPr>
+        <w:bidi w:val="0"/>
+        <w:jc w:val="left"/>
+      </w:pPr>
+    </w:p>
+    <w:p>
+      <w:pPr>
+        <w:bidi w:val="0"/>
+        <w:jc w:val="left"/>
+      </w:pPr>
+    </w:p>
+    <w:p>
+      <w:pPr>
+        <w:bidi w:val="0"/>
+        <w:jc w:val="left"/>
+      </w:pPr>
+    </w:p>
+    <w:p>
+      <w:pPr>
+        <w:bidi w:val="0"/>
+        <w:jc w:val="left"/>
+      </w:pPr>
+    </w:p>
+    <w:p>
+      <w:pPr>
+        <w:bidi w:val="0"/>
+        <w:jc w:val="left"/>
         <w:rPr>
           <w:rtl/>
         </w:rPr>
@@ -8669,20 +9391,21 @@
           <w:rtl/>
         </w:rPr>
       </w:pPr>
-      <w:bookmarkStart w:id="112" w:name="_Toc453420518"/>
-      <w:bookmarkStart w:id="113" w:name="_Toc453416937"/>
-      <w:bookmarkStart w:id="114" w:name="_Toc453417114"/>
-      <w:bookmarkStart w:id="115" w:name="_Toc453417231"/>
-      <w:bookmarkStart w:id="116" w:name="_Toc453417611"/>
-      <w:bookmarkStart w:id="117" w:name="_Toc453417972"/>
-      <w:bookmarkStart w:id="118" w:name="_Toc453418781"/>
-      <w:bookmarkStart w:id="119" w:name="_Toc453419386"/>
-      <w:bookmarkStart w:id="120" w:name="_Toc453419880"/>
-      <w:bookmarkStart w:id="121" w:name="_Toc453419899"/>
-      <w:r>
+      <w:bookmarkStart w:id="111" w:name="_Toc453420518"/>
+      <w:bookmarkStart w:id="112" w:name="_Toc453416937"/>
+      <w:bookmarkStart w:id="113" w:name="_Toc453417114"/>
+      <w:bookmarkStart w:id="114" w:name="_Toc453417231"/>
+      <w:bookmarkStart w:id="115" w:name="_Toc453417611"/>
+      <w:bookmarkStart w:id="116" w:name="_Toc453417972"/>
+      <w:bookmarkStart w:id="117" w:name="_Toc453418781"/>
+      <w:bookmarkStart w:id="118" w:name="_Toc453419386"/>
+      <w:bookmarkStart w:id="119" w:name="_Toc453419880"/>
+      <w:bookmarkStart w:id="120" w:name="_Toc453419899"/>
+      <w:r>
+        <w:lastRenderedPageBreak/>
         <w:t>Project Management Tools</w:t>
       </w:r>
-      <w:bookmarkEnd w:id="112"/>
+      <w:bookmarkEnd w:id="111"/>
     </w:p>
     <w:p>
       <w:pPr>
@@ -9107,10 +9830,11 @@
         <w:bidi w:val="0"/>
         <w:jc w:val="left"/>
       </w:pPr>
-      <w:bookmarkStart w:id="122" w:name="_Toc453420519"/>
+      <w:bookmarkStart w:id="121" w:name="_Toc453420519"/>
       <w:r>
         <w:t>Conclusions</w:t>
       </w:r>
+      <w:bookmarkEnd w:id="112"/>
       <w:bookmarkEnd w:id="113"/>
       <w:bookmarkEnd w:id="114"/>
       <w:bookmarkEnd w:id="115"/>
@@ -9120,7 +9844,6 @@
       <w:bookmarkEnd w:id="119"/>
       <w:bookmarkEnd w:id="120"/>
       <w:bookmarkEnd w:id="121"/>
-      <w:bookmarkEnd w:id="122"/>
     </w:p>
     <w:p>
       <w:pPr>
@@ -9270,7 +9993,6 @@
         <w:rPr>
           <w:sz w:val="24"/>
         </w:rPr>
-        <w:lastRenderedPageBreak/>
         <w:t>While we overcame this issue by introducing new m</w:t>
       </w:r>
       <w:r>
@@ -9402,25 +10124,27 @@
         <w:bidi w:val="0"/>
         <w:jc w:val="left"/>
       </w:pPr>
-      <w:bookmarkStart w:id="123" w:name="_Toc453416938"/>
-      <w:bookmarkStart w:id="124" w:name="_Toc453417115"/>
-      <w:bookmarkStart w:id="125" w:name="_Toc453417232"/>
-      <w:bookmarkStart w:id="126" w:name="_Toc453417612"/>
-      <w:bookmarkStart w:id="127" w:name="_Toc453417973"/>
-      <w:bookmarkStart w:id="128" w:name="_Toc453418782"/>
-      <w:bookmarkStart w:id="129" w:name="_Toc453419387"/>
-      <w:bookmarkStart w:id="130" w:name="_Toc453419881"/>
-      <w:bookmarkStart w:id="131" w:name="_Toc453419900"/>
-      <w:bookmarkStart w:id="132" w:name="_Toc453420520"/>
+      <w:bookmarkStart w:id="122" w:name="_Toc453416938"/>
+      <w:bookmarkStart w:id="123" w:name="_Toc453417115"/>
+      <w:bookmarkStart w:id="124" w:name="_Toc453417232"/>
+      <w:bookmarkStart w:id="125" w:name="_Toc453417612"/>
+      <w:bookmarkStart w:id="126" w:name="_Toc453417973"/>
+      <w:bookmarkStart w:id="127" w:name="_Toc453418782"/>
+      <w:bookmarkStart w:id="128" w:name="_Toc453419387"/>
+      <w:bookmarkStart w:id="129" w:name="_Toc453419881"/>
+      <w:bookmarkStart w:id="130" w:name="_Toc453419900"/>
+      <w:bookmarkStart w:id="131" w:name="_Toc453420520"/>
       <w:r>
         <w:rPr>
           <w:rFonts w:hint="cs"/>
         </w:rPr>
+        <w:lastRenderedPageBreak/>
         <w:t>A</w:t>
       </w:r>
       <w:r>
         <w:t>ppendix</w:t>
       </w:r>
+      <w:bookmarkEnd w:id="122"/>
       <w:bookmarkEnd w:id="123"/>
       <w:bookmarkEnd w:id="124"/>
       <w:bookmarkEnd w:id="125"/>
@@ -9430,33 +10154,33 @@
       <w:bookmarkEnd w:id="129"/>
       <w:bookmarkEnd w:id="130"/>
       <w:bookmarkEnd w:id="131"/>
+      <w:r>
+        <w:br/>
+      </w:r>
+    </w:p>
+    <w:p>
+      <w:pPr>
+        <w:pStyle w:val="Heading2"/>
+        <w:bidi w:val="0"/>
+        <w:jc w:val="left"/>
+        <w:rPr>
+          <w:rtl/>
+        </w:rPr>
+      </w:pPr>
+      <w:bookmarkStart w:id="132" w:name="_Toc453416939"/>
+      <w:bookmarkStart w:id="133" w:name="_Toc453417116"/>
+      <w:bookmarkStart w:id="134" w:name="_Toc453417233"/>
+      <w:bookmarkStart w:id="135" w:name="_Toc453417613"/>
+      <w:bookmarkStart w:id="136" w:name="_Toc453417974"/>
+      <w:bookmarkStart w:id="137" w:name="_Toc453418783"/>
+      <w:bookmarkStart w:id="138" w:name="_Toc453419388"/>
+      <w:bookmarkStart w:id="139" w:name="_Toc453419882"/>
+      <w:bookmarkStart w:id="140" w:name="_Toc453419901"/>
+      <w:bookmarkStart w:id="141" w:name="_Toc453420521"/>
+      <w:r>
+        <w:t>Bibliography</w:t>
+      </w:r>
       <w:bookmarkEnd w:id="132"/>
-      <w:r>
-        <w:br/>
-      </w:r>
-    </w:p>
-    <w:p>
-      <w:pPr>
-        <w:pStyle w:val="Heading2"/>
-        <w:bidi w:val="0"/>
-        <w:jc w:val="left"/>
-        <w:rPr>
-          <w:rtl/>
-        </w:rPr>
-      </w:pPr>
-      <w:bookmarkStart w:id="133" w:name="_Toc453416939"/>
-      <w:bookmarkStart w:id="134" w:name="_Toc453417116"/>
-      <w:bookmarkStart w:id="135" w:name="_Toc453417233"/>
-      <w:bookmarkStart w:id="136" w:name="_Toc453417613"/>
-      <w:bookmarkStart w:id="137" w:name="_Toc453417974"/>
-      <w:bookmarkStart w:id="138" w:name="_Toc453418783"/>
-      <w:bookmarkStart w:id="139" w:name="_Toc453419388"/>
-      <w:bookmarkStart w:id="140" w:name="_Toc453419882"/>
-      <w:bookmarkStart w:id="141" w:name="_Toc453419901"/>
-      <w:bookmarkStart w:id="142" w:name="_Toc453420521"/>
-      <w:r>
-        <w:t>Bibliography</w:t>
-      </w:r>
       <w:bookmarkEnd w:id="133"/>
       <w:bookmarkEnd w:id="134"/>
       <w:bookmarkEnd w:id="135"/>
@@ -9466,7 +10190,6 @@
       <w:bookmarkEnd w:id="139"/>
       <w:bookmarkEnd w:id="140"/>
       <w:bookmarkEnd w:id="141"/>
-      <w:bookmarkEnd w:id="142"/>
     </w:p>
     <w:p>
       <w:pPr>
@@ -9613,19 +10336,20 @@
         <w:bidi w:val="0"/>
         <w:jc w:val="left"/>
       </w:pPr>
-      <w:bookmarkStart w:id="143" w:name="_Toc453416940"/>
-      <w:bookmarkStart w:id="144" w:name="_Toc453417117"/>
-      <w:bookmarkStart w:id="145" w:name="_Toc453417234"/>
-      <w:bookmarkStart w:id="146" w:name="_Toc453417614"/>
-      <w:bookmarkStart w:id="147" w:name="_Toc453417975"/>
-      <w:bookmarkStart w:id="148" w:name="_Toc453418784"/>
-      <w:bookmarkStart w:id="149" w:name="_Toc453419389"/>
-      <w:bookmarkStart w:id="150" w:name="_Toc453419883"/>
-      <w:bookmarkStart w:id="151" w:name="_Toc453419902"/>
-      <w:bookmarkStart w:id="152" w:name="_Toc453420522"/>
+      <w:bookmarkStart w:id="142" w:name="_Toc453416940"/>
+      <w:bookmarkStart w:id="143" w:name="_Toc453417117"/>
+      <w:bookmarkStart w:id="144" w:name="_Toc453417234"/>
+      <w:bookmarkStart w:id="145" w:name="_Toc453417614"/>
+      <w:bookmarkStart w:id="146" w:name="_Toc453417975"/>
+      <w:bookmarkStart w:id="147" w:name="_Toc453418784"/>
+      <w:bookmarkStart w:id="148" w:name="_Toc453419389"/>
+      <w:bookmarkStart w:id="149" w:name="_Toc453419883"/>
+      <w:bookmarkStart w:id="150" w:name="_Toc453419902"/>
+      <w:bookmarkStart w:id="151" w:name="_Toc453420522"/>
       <w:r>
         <w:t>Data Flow and Diagrams</w:t>
       </w:r>
+      <w:bookmarkEnd w:id="142"/>
       <w:bookmarkEnd w:id="143"/>
       <w:bookmarkEnd w:id="144"/>
       <w:bookmarkEnd w:id="145"/>
@@ -9635,22 +10359,23 @@
       <w:bookmarkEnd w:id="149"/>
       <w:bookmarkEnd w:id="150"/>
       <w:bookmarkEnd w:id="151"/>
+    </w:p>
+    <w:p>
+      <w:pPr>
+        <w:bidi w:val="0"/>
+      </w:pPr>
+    </w:p>
+    <w:p>
+      <w:pPr>
+        <w:bidi w:val="0"/>
+      </w:pPr>
+    </w:p>
+    <w:p>
+      <w:pPr>
+        <w:bidi w:val="0"/>
+      </w:pPr>
+      <w:bookmarkStart w:id="152" w:name="_GoBack"/>
       <w:bookmarkEnd w:id="152"/>
-    </w:p>
-    <w:p>
-      <w:pPr>
-        <w:bidi w:val="0"/>
-      </w:pPr>
-    </w:p>
-    <w:p>
-      <w:pPr>
-        <w:bidi w:val="0"/>
-      </w:pPr>
-    </w:p>
-    <w:p>
-      <w:pPr>
-        <w:bidi w:val="0"/>
-      </w:pPr>
     </w:p>
     <w:p>
       <w:pPr>
@@ -10110,6 +10835,7 @@
         <w:jc w:val="left"/>
       </w:pPr>
       <w:r>
+        <w:lastRenderedPageBreak/>
         <w:pict w14:anchorId="12A0C7B5">
           <v:shape id="_x0000_i1025" type="#_x0000_t75" style="width:473.25pt;height:335.25pt">
             <v:imagedata r:id="rId17" o:title="SeqDiag_CommitShare"/>
@@ -10171,11 +10897,7 @@
     <w:p>
       <w:pPr>
         <w:bidi w:val="0"/>
-      </w:pPr>
-    </w:p>
-    <w:p>
-      <w:pPr>
-        <w:bidi w:val="0"/>
+        <w:jc w:val="both"/>
       </w:pPr>
       <w:r>
         <w:rPr>
@@ -10279,6 +11001,64 @@
           </v:shape>
         </w:pict>
       </w:r>
+    </w:p>
+    <w:p>
+      <w:pPr>
+        <w:bidi w:val="0"/>
+      </w:pPr>
+    </w:p>
+    <w:p>
+      <w:pPr>
+        <w:bidi w:val="0"/>
+      </w:pPr>
+    </w:p>
+    <w:p>
+      <w:pPr>
+        <w:bidi w:val="0"/>
+      </w:pPr>
+    </w:p>
+    <w:p>
+      <w:pPr>
+        <w:bidi w:val="0"/>
+      </w:pPr>
+    </w:p>
+    <w:p>
+      <w:pPr>
+        <w:bidi w:val="0"/>
+      </w:pPr>
+    </w:p>
+    <w:p>
+      <w:pPr>
+        <w:bidi w:val="0"/>
+      </w:pPr>
+    </w:p>
+    <w:p>
+      <w:pPr>
+        <w:bidi w:val="0"/>
+      </w:pPr>
+    </w:p>
+    <w:p>
+      <w:pPr>
+        <w:bidi w:val="0"/>
+        <w:rPr>
+          <w:rtl/>
+        </w:rPr>
+      </w:pPr>
+    </w:p>
+    <w:p>
+      <w:pPr>
+        <w:bidi w:val="0"/>
+      </w:pPr>
+    </w:p>
+    <w:p>
+      <w:pPr>
+        <w:bidi w:val="0"/>
+      </w:pPr>
+    </w:p>
+    <w:p>
+      <w:pPr>
+        <w:bidi w:val="0"/>
+      </w:pPr>
     </w:p>
     <w:p>
       <w:pPr>
@@ -10786,6 +11566,171 @@
     </w:p>
     <w:p>
       <w:pPr>
+        <w:bidi w:val="0"/>
+        <w:ind w:firstLine="720"/>
+        <w:jc w:val="left"/>
+      </w:pPr>
+    </w:p>
+    <w:p>
+      <w:pPr>
+        <w:bidi w:val="0"/>
+        <w:ind w:firstLine="720"/>
+        <w:jc w:val="left"/>
+      </w:pPr>
+    </w:p>
+    <w:p>
+      <w:pPr>
+        <w:bidi w:val="0"/>
+        <w:ind w:firstLine="720"/>
+        <w:jc w:val="left"/>
+        <w:rPr>
+          <w:rFonts w:hint="cs"/>
+          <w:rtl/>
+        </w:rPr>
+      </w:pPr>
+    </w:p>
+    <w:p>
+      <w:pPr>
+        <w:bidi w:val="0"/>
+        <w:ind w:firstLine="720"/>
+        <w:jc w:val="left"/>
+      </w:pPr>
+    </w:p>
+    <w:p>
+      <w:pPr>
+        <w:bidi w:val="0"/>
+        <w:ind w:firstLine="720"/>
+        <w:jc w:val="left"/>
+      </w:pPr>
+    </w:p>
+    <w:p>
+      <w:pPr>
+        <w:bidi w:val="0"/>
+        <w:ind w:firstLine="720"/>
+        <w:jc w:val="left"/>
+      </w:pPr>
+    </w:p>
+    <w:p>
+      <w:pPr>
+        <w:bidi w:val="0"/>
+        <w:ind w:firstLine="720"/>
+        <w:jc w:val="left"/>
+      </w:pPr>
+    </w:p>
+    <w:p>
+      <w:pPr>
+        <w:bidi w:val="0"/>
+        <w:ind w:firstLine="720"/>
+        <w:jc w:val="left"/>
+      </w:pPr>
+    </w:p>
+    <w:p>
+      <w:pPr>
+        <w:bidi w:val="0"/>
+        <w:ind w:firstLine="720"/>
+        <w:jc w:val="left"/>
+      </w:pPr>
+    </w:p>
+    <w:p>
+      <w:pPr>
+        <w:bidi w:val="0"/>
+        <w:ind w:firstLine="720"/>
+        <w:jc w:val="left"/>
+      </w:pPr>
+    </w:p>
+    <w:p>
+      <w:pPr>
+        <w:bidi w:val="0"/>
+        <w:ind w:firstLine="720"/>
+        <w:jc w:val="left"/>
+      </w:pPr>
+    </w:p>
+    <w:p>
+      <w:pPr>
+        <w:bidi w:val="0"/>
+        <w:ind w:firstLine="720"/>
+        <w:jc w:val="left"/>
+      </w:pPr>
+    </w:p>
+    <w:p>
+      <w:pPr>
+        <w:bidi w:val="0"/>
+        <w:ind w:firstLine="720"/>
+        <w:jc w:val="left"/>
+      </w:pPr>
+    </w:p>
+    <w:p>
+      <w:pPr>
+        <w:bidi w:val="0"/>
+        <w:ind w:firstLine="720"/>
+        <w:jc w:val="left"/>
+      </w:pPr>
+    </w:p>
+    <w:p>
+      <w:pPr>
+        <w:bidi w:val="0"/>
+        <w:ind w:firstLine="720"/>
+        <w:jc w:val="left"/>
+      </w:pPr>
+    </w:p>
+    <w:p>
+      <w:pPr>
+        <w:bidi w:val="0"/>
+        <w:ind w:firstLine="720"/>
+        <w:jc w:val="left"/>
+      </w:pPr>
+    </w:p>
+    <w:p>
+      <w:pPr>
+        <w:bidi w:val="0"/>
+        <w:ind w:firstLine="720"/>
+        <w:jc w:val="left"/>
+      </w:pPr>
+    </w:p>
+    <w:p>
+      <w:pPr>
+        <w:bidi w:val="0"/>
+        <w:ind w:firstLine="720"/>
+        <w:jc w:val="left"/>
+      </w:pPr>
+    </w:p>
+    <w:p>
+      <w:pPr>
+        <w:bidi w:val="0"/>
+        <w:ind w:firstLine="720"/>
+        <w:jc w:val="left"/>
+      </w:pPr>
+    </w:p>
+    <w:p>
+      <w:pPr>
+        <w:bidi w:val="0"/>
+        <w:ind w:firstLine="720"/>
+        <w:jc w:val="left"/>
+      </w:pPr>
+    </w:p>
+    <w:p>
+      <w:pPr>
+        <w:bidi w:val="0"/>
+        <w:ind w:firstLine="720"/>
+        <w:jc w:val="left"/>
+      </w:pPr>
+    </w:p>
+    <w:p>
+      <w:pPr>
+        <w:bidi w:val="0"/>
+        <w:ind w:firstLine="720"/>
+        <w:jc w:val="left"/>
+      </w:pPr>
+    </w:p>
+    <w:p>
+      <w:pPr>
+        <w:bidi w:val="0"/>
+        <w:ind w:firstLine="720"/>
+        <w:jc w:val="left"/>
+      </w:pPr>
+    </w:p>
+    <w:p>
+      <w:pPr>
         <w:pStyle w:val="Heading2"/>
         <w:bidi w:val="0"/>
         <w:jc w:val="left"/>
@@ -10801,6 +11746,7 @@
       <w:bookmarkStart w:id="181" w:name="_Toc453419905"/>
       <w:bookmarkStart w:id="182" w:name="_Toc453420525"/>
       <w:r>
+        <w:lastRenderedPageBreak/>
         <w:t>Risks Table</w:t>
       </w:r>
       <w:bookmarkEnd w:id="173"/>
@@ -10817,126 +11763,142 @@
     <w:p>
       <w:pPr>
         <w:bidi w:val="0"/>
-        <w:jc w:val="left"/>
-      </w:pPr>
-    </w:p>
-    <w:p>
-      <w:pPr>
-        <w:bidi w:val="0"/>
-        <w:jc w:val="left"/>
-      </w:pPr>
-    </w:p>
-    <w:p>
-      <w:pPr>
-        <w:bidi w:val="0"/>
-        <w:jc w:val="left"/>
-      </w:pPr>
-    </w:p>
-    <w:p>
-      <w:pPr>
-        <w:bidi w:val="0"/>
-        <w:jc w:val="left"/>
-      </w:pPr>
-    </w:p>
-    <w:p>
-      <w:pPr>
-        <w:bidi w:val="0"/>
-        <w:jc w:val="left"/>
       </w:pPr>
     </w:p>
     <w:tbl>
       <w:tblPr>
         <w:tblStyle w:val="GridTable4-Accent5"/>
-        <w:tblpPr w:leftFromText="180" w:rightFromText="180" w:vertAnchor="page" w:horzAnchor="page" w:tblpX="751" w:tblpY="3061"/>
+        <w:tblpPr w:leftFromText="180" w:rightFromText="180" w:vertAnchor="page" w:horzAnchor="page" w:tblpXSpec="center" w:tblpY="3211"/>
         <w:bidiVisual/>
-        <w:tblW w:w="10567" w:type="dxa"/>
+        <w:tblW w:w="11765" w:type="dxa"/>
+        <w:jc w:val="center"/>
         <w:tblLayout w:type="fixed"/>
         <w:tblLook w:val="04A0" w:firstRow="1" w:lastRow="0" w:firstColumn="1" w:lastColumn="0" w:noHBand="0" w:noVBand="1"/>
       </w:tblPr>
       <w:tblGrid>
-        <w:gridCol w:w="2335"/>
-        <w:gridCol w:w="1776"/>
-        <w:gridCol w:w="1264"/>
-        <w:gridCol w:w="2841"/>
-        <w:gridCol w:w="2351"/>
+        <w:gridCol w:w="3263"/>
+        <w:gridCol w:w="1417"/>
+        <w:gridCol w:w="1701"/>
+        <w:gridCol w:w="3686"/>
+        <w:gridCol w:w="1698"/>
       </w:tblGrid>
       <w:tr>
         <w:trPr>
           <w:cnfStyle w:val="100000000000" w:firstRow="1" w:lastRow="0" w:firstColumn="0" w:lastColumn="0" w:oddVBand="0" w:evenVBand="0" w:oddHBand="0" w:evenHBand="0" w:firstRowFirstColumn="0" w:firstRowLastColumn="0" w:lastRowFirstColumn="0" w:lastRowLastColumn="0"/>
           <w:trHeight w:val="1007"/>
+          <w:jc w:val="center"/>
         </w:trPr>
         <w:tc>
           <w:tcPr>
             <w:cnfStyle w:val="001000000000" w:firstRow="0" w:lastRow="0" w:firstColumn="1" w:lastColumn="0" w:oddVBand="0" w:evenVBand="0" w:oddHBand="0" w:evenHBand="0" w:firstRowFirstColumn="0" w:firstRowLastColumn="0" w:lastRowFirstColumn="0" w:lastRowLastColumn="0"/>
-            <w:tcW w:w="2335" w:type="dxa"/>
+            <w:tcW w:w="3263" w:type="dxa"/>
           </w:tcPr>
           <w:p>
             <w:pPr>
               <w:bidi w:val="0"/>
               <w:jc w:val="left"/>
+              <w:rPr>
+                <w:sz w:val="20"/>
+                <w:szCs w:val="20"/>
+              </w:rPr>
             </w:pPr>
             <w:r>
-              <w:lastRenderedPageBreak/>
+              <w:rPr>
+                <w:sz w:val="20"/>
+                <w:szCs w:val="20"/>
+              </w:rPr>
               <w:t>If the risk is realized</w:t>
             </w:r>
           </w:p>
         </w:tc>
         <w:tc>
           <w:tcPr>
-            <w:tcW w:w="1776" w:type="dxa"/>
+            <w:tcW w:w="1417" w:type="dxa"/>
           </w:tcPr>
           <w:p>
             <w:pPr>
               <w:bidi w:val="0"/>
               <w:jc w:val="left"/>
               <w:cnfStyle w:val="100000000000" w:firstRow="1" w:lastRow="0" w:firstColumn="0" w:lastColumn="0" w:oddVBand="0" w:evenVBand="0" w:oddHBand="0" w:evenHBand="0" w:firstRowFirstColumn="0" w:firstRowLastColumn="0" w:lastRowFirstColumn="0" w:lastRowLastColumn="0"/>
+              <w:rPr>
+                <w:sz w:val="20"/>
+                <w:szCs w:val="20"/>
+              </w:rPr>
             </w:pPr>
             <w:r>
+              <w:rPr>
+                <w:sz w:val="20"/>
+                <w:szCs w:val="20"/>
+              </w:rPr>
               <w:t>What steps will performed lowering risk</w:t>
             </w:r>
           </w:p>
         </w:tc>
         <w:tc>
           <w:tcPr>
-            <w:tcW w:w="1264" w:type="dxa"/>
+            <w:tcW w:w="1701" w:type="dxa"/>
           </w:tcPr>
           <w:p>
             <w:pPr>
               <w:bidi w:val="0"/>
               <w:jc w:val="left"/>
               <w:cnfStyle w:val="100000000000" w:firstRow="1" w:lastRow="0" w:firstColumn="0" w:lastColumn="0" w:oddVBand="0" w:evenVBand="0" w:oddHBand="0" w:evenHBand="0" w:firstRowFirstColumn="0" w:firstRowLastColumn="0" w:lastRowFirstColumn="0" w:lastRowLastColumn="0"/>
+              <w:rPr>
+                <w:sz w:val="20"/>
+                <w:szCs w:val="20"/>
+              </w:rPr>
             </w:pPr>
             <w:r>
+              <w:rPr>
+                <w:sz w:val="20"/>
+                <w:szCs w:val="20"/>
+              </w:rPr>
               <w:t>Probability that the risk will occur</w:t>
             </w:r>
           </w:p>
         </w:tc>
         <w:tc>
           <w:tcPr>
-            <w:tcW w:w="2841" w:type="dxa"/>
+            <w:tcW w:w="3686" w:type="dxa"/>
           </w:tcPr>
           <w:p>
             <w:pPr>
               <w:bidi w:val="0"/>
               <w:jc w:val="left"/>
               <w:cnfStyle w:val="100000000000" w:firstRow="1" w:lastRow="0" w:firstColumn="0" w:lastColumn="0" w:oddVBand="0" w:evenVBand="0" w:oddHBand="0" w:evenHBand="0" w:firstRowFirstColumn="0" w:firstRowLastColumn="0" w:lastRowFirstColumn="0" w:lastRowLastColumn="0"/>
+              <w:rPr>
+                <w:sz w:val="20"/>
+                <w:szCs w:val="20"/>
+              </w:rPr>
             </w:pPr>
             <w:r>
+              <w:rPr>
+                <w:sz w:val="20"/>
+                <w:szCs w:val="20"/>
+              </w:rPr>
               <w:t>The severity of the impact on the project</w:t>
             </w:r>
           </w:p>
         </w:tc>
         <w:tc>
           <w:tcPr>
-            <w:tcW w:w="2351" w:type="dxa"/>
+            <w:tcW w:w="1698" w:type="dxa"/>
           </w:tcPr>
           <w:p>
             <w:pPr>
               <w:bidi w:val="0"/>
               <w:jc w:val="left"/>
               <w:cnfStyle w:val="100000000000" w:firstRow="1" w:lastRow="0" w:firstColumn="0" w:lastColumn="0" w:oddVBand="0" w:evenVBand="0" w:oddHBand="0" w:evenHBand="0" w:firstRowFirstColumn="0" w:firstRowLastColumn="0" w:lastRowFirstColumn="0" w:lastRowLastColumn="0"/>
+              <w:rPr>
+                <w:sz w:val="20"/>
+                <w:szCs w:val="20"/>
+              </w:rPr>
             </w:pPr>
             <w:r>
+              <w:rPr>
+                <w:sz w:val="20"/>
+                <w:szCs w:val="20"/>
+              </w:rPr>
               <w:t>Risks</w:t>
             </w:r>
           </w:p>
@@ -10945,85 +11907,128 @@
       <w:tr>
         <w:trPr>
           <w:cnfStyle w:val="000000100000" w:firstRow="0" w:lastRow="0" w:firstColumn="0" w:lastColumn="0" w:oddVBand="0" w:evenVBand="0" w:oddHBand="1" w:evenHBand="0" w:firstRowFirstColumn="0" w:firstRowLastColumn="0" w:lastRowFirstColumn="0" w:lastRowLastColumn="0"/>
-          <w:trHeight w:val="2558"/>
+          <w:trHeight w:val="2024"/>
+          <w:jc w:val="center"/>
         </w:trPr>
         <w:tc>
           <w:tcPr>
             <w:cnfStyle w:val="001000000000" w:firstRow="0" w:lastRow="0" w:firstColumn="1" w:lastColumn="0" w:oddVBand="0" w:evenVBand="0" w:oddHBand="0" w:evenHBand="0" w:firstRowFirstColumn="0" w:firstRowLastColumn="0" w:lastRowFirstColumn="0" w:lastRowLastColumn="0"/>
-            <w:tcW w:w="2335" w:type="dxa"/>
+            <w:tcW w:w="3263" w:type="dxa"/>
           </w:tcPr>
           <w:p>
             <w:pPr>
               <w:bidi w:val="0"/>
               <w:jc w:val="left"/>
+              <w:rPr>
+                <w:sz w:val="20"/>
+                <w:szCs w:val="20"/>
+              </w:rPr>
             </w:pPr>
             <w:r>
+              <w:rPr>
+                <w:sz w:val="20"/>
+                <w:szCs w:val="20"/>
+              </w:rPr>
               <w:t>The symmetric key for the decryption of the secret will be exposed.</w:t>
             </w:r>
           </w:p>
         </w:tc>
         <w:tc>
           <w:tcPr>
-            <w:tcW w:w="1776" w:type="dxa"/>
+            <w:tcW w:w="1417" w:type="dxa"/>
           </w:tcPr>
           <w:p>
             <w:pPr>
               <w:bidi w:val="0"/>
               <w:jc w:val="left"/>
               <w:cnfStyle w:val="000000100000" w:firstRow="0" w:lastRow="0" w:firstColumn="0" w:lastColumn="0" w:oddVBand="0" w:evenVBand="0" w:oddHBand="1" w:evenHBand="0" w:firstRowFirstColumn="0" w:firstRowLastColumn="0" w:lastRowFirstColumn="0" w:lastRowLastColumn="0"/>
+              <w:rPr>
+                <w:sz w:val="20"/>
+                <w:szCs w:val="20"/>
+              </w:rPr>
             </w:pPr>
             <w:r>
+              <w:rPr>
+                <w:sz w:val="20"/>
+                <w:szCs w:val="20"/>
+              </w:rPr>
               <w:t>Clients should only use trusted servers.</w:t>
             </w:r>
           </w:p>
         </w:tc>
         <w:tc>
           <w:tcPr>
-            <w:tcW w:w="1264" w:type="dxa"/>
+            <w:tcW w:w="1701" w:type="dxa"/>
           </w:tcPr>
           <w:p>
             <w:pPr>
               <w:bidi w:val="0"/>
               <w:jc w:val="left"/>
               <w:cnfStyle w:val="000000100000" w:firstRow="0" w:lastRow="0" w:firstColumn="0" w:lastColumn="0" w:oddVBand="0" w:evenVBand="0" w:oddHBand="1" w:evenHBand="0" w:firstRowFirstColumn="0" w:firstRowLastColumn="0" w:lastRowFirstColumn="0" w:lastRowLastColumn="0"/>
+              <w:rPr>
+                <w:sz w:val="20"/>
+                <w:szCs w:val="20"/>
+              </w:rPr>
             </w:pPr>
             <w:r>
               <w:rPr>
                 <w:b/>
+                <w:sz w:val="20"/>
+                <w:szCs w:val="20"/>
               </w:rPr>
               <w:t xml:space="preserve">Highly </w:t>
             </w:r>
             <w:r>
+              <w:rPr>
+                <w:sz w:val="20"/>
+                <w:szCs w:val="20"/>
+              </w:rPr>
               <w:t>unlikely.</w:t>
             </w:r>
           </w:p>
         </w:tc>
         <w:tc>
           <w:tcPr>
-            <w:tcW w:w="2841" w:type="dxa"/>
+            <w:tcW w:w="3686" w:type="dxa"/>
           </w:tcPr>
           <w:p>
             <w:pPr>
               <w:bidi w:val="0"/>
               <w:jc w:val="left"/>
               <w:cnfStyle w:val="000000100000" w:firstRow="0" w:lastRow="0" w:firstColumn="0" w:lastColumn="0" w:oddVBand="0" w:evenVBand="0" w:oddHBand="1" w:evenHBand="0" w:firstRowFirstColumn="0" w:firstRowLastColumn="0" w:lastRowFirstColumn="0" w:lastRowLastColumn="0"/>
+              <w:rPr>
+                <w:sz w:val="20"/>
+                <w:szCs w:val="20"/>
+              </w:rPr>
             </w:pPr>
             <w:r>
+              <w:rPr>
+                <w:sz w:val="20"/>
+                <w:szCs w:val="20"/>
+              </w:rPr>
               <w:t>A malicious server might upon registration of each client create an additional pair of secret/public key and use it to perform a 'Man in the Middle' attack to the encrypted data.</w:t>
             </w:r>
           </w:p>
         </w:tc>
         <w:tc>
           <w:tcPr>
-            <w:tcW w:w="2351" w:type="dxa"/>
+            <w:tcW w:w="1698" w:type="dxa"/>
           </w:tcPr>
           <w:p>
             <w:pPr>
               <w:bidi w:val="0"/>
               <w:jc w:val="left"/>
               <w:cnfStyle w:val="000000100000" w:firstRow="0" w:lastRow="0" w:firstColumn="0" w:lastColumn="0" w:oddVBand="0" w:evenVBand="0" w:oddHBand="1" w:evenHBand="0" w:firstRowFirstColumn="0" w:firstRowLastColumn="0" w:lastRowFirstColumn="0" w:lastRowLastColumn="0"/>
+              <w:rPr>
+                <w:sz w:val="20"/>
+                <w:szCs w:val="20"/>
+              </w:rPr>
             </w:pPr>
             <w:r>
+              <w:rPr>
+                <w:sz w:val="20"/>
+                <w:szCs w:val="20"/>
+              </w:rPr>
               <w:t>MITM by a Malicious Server.</w:t>
             </w:r>
           </w:p>
@@ -11031,49 +12036,58 @@
       </w:tr>
       <w:tr>
         <w:trPr>
-          <w:trHeight w:val="2558"/>
+          <w:trHeight w:val="2251"/>
+          <w:jc w:val="center"/>
         </w:trPr>
         <w:tc>
           <w:tcPr>
             <w:cnfStyle w:val="001000000000" w:firstRow="0" w:lastRow="0" w:firstColumn="1" w:lastColumn="0" w:oddVBand="0" w:evenVBand="0" w:oddHBand="0" w:evenHBand="0" w:firstRowFirstColumn="0" w:firstRowLastColumn="0" w:lastRowFirstColumn="0" w:lastRowLastColumn="0"/>
-            <w:tcW w:w="2335" w:type="dxa"/>
+            <w:tcW w:w="3263" w:type="dxa"/>
           </w:tcPr>
           <w:p>
             <w:pPr>
               <w:bidi w:val="0"/>
               <w:jc w:val="left"/>
+              <w:rPr>
+                <w:sz w:val="20"/>
+                <w:szCs w:val="20"/>
+              </w:rPr>
             </w:pPr>
             <w:r>
-              <w:t xml:space="preserve">The encrypted data might the group be </w:t>
-            </w:r>
-            <w:r>
-              <w:t>lost -</w:t>
-            </w:r>
-            <w:r>
-              <w:t xml:space="preserve"> depends on the threshold of creation of the secret and the </w:t>
-            </w:r>
-            <w:r>
-              <w:t>number malicious</w:t>
-            </w:r>
-            <w:r>
-              <w:t xml:space="preserve"> clients within the group.</w:t>
+              <w:rPr>
+                <w:sz w:val="20"/>
+                <w:szCs w:val="20"/>
+              </w:rPr>
+              <w:t>The encrypted data might the group be lost - depends on the threshold of creation of the secret and the number malicious clients within the group.</w:t>
             </w:r>
           </w:p>
         </w:tc>
         <w:tc>
           <w:tcPr>
-            <w:tcW w:w="1776" w:type="dxa"/>
+            <w:tcW w:w="1417" w:type="dxa"/>
           </w:tcPr>
           <w:p>
             <w:pPr>
               <w:bidi w:val="0"/>
               <w:jc w:val="left"/>
               <w:cnfStyle w:val="000000000000" w:firstRow="0" w:lastRow="0" w:firstColumn="0" w:lastColumn="0" w:oddVBand="0" w:evenVBand="0" w:oddHBand="0" w:evenHBand="0" w:firstRowFirstColumn="0" w:firstRowLastColumn="0" w:lastRowFirstColumn="0" w:lastRowLastColumn="0"/>
+              <w:rPr>
+                <w:sz w:val="20"/>
+                <w:szCs w:val="20"/>
+              </w:rPr>
             </w:pPr>
             <w:r>
+              <w:rPr>
+                <w:sz w:val="20"/>
+                <w:szCs w:val="20"/>
+              </w:rPr>
               <w:t>The damage can't be mitigated, just minimized.</w:t>
             </w:r>
             <w:r>
+              <w:rPr>
+                <w:sz w:val="20"/>
+                <w:szCs w:val="20"/>
+              </w:rPr>
               <w:br/>
               <w:t>Steps will be taken to identify bad secret resolution.</w:t>
             </w:r>
@@ -11081,45 +12095,69 @@
         </w:tc>
         <w:tc>
           <w:tcPr>
-            <w:tcW w:w="1264" w:type="dxa"/>
+            <w:tcW w:w="1701" w:type="dxa"/>
           </w:tcPr>
           <w:p>
             <w:pPr>
               <w:bidi w:val="0"/>
               <w:jc w:val="left"/>
               <w:cnfStyle w:val="000000000000" w:firstRow="0" w:lastRow="0" w:firstColumn="0" w:lastColumn="0" w:oddVBand="0" w:evenVBand="0" w:oddHBand="0" w:evenHBand="0" w:firstRowFirstColumn="0" w:firstRowLastColumn="0" w:lastRowFirstColumn="0" w:lastRowLastColumn="0"/>
+              <w:rPr>
+                <w:sz w:val="20"/>
+                <w:szCs w:val="20"/>
+              </w:rPr>
             </w:pPr>
             <w:r>
+              <w:rPr>
+                <w:sz w:val="20"/>
+                <w:szCs w:val="20"/>
+              </w:rPr>
               <w:t>Unlikely.</w:t>
             </w:r>
           </w:p>
         </w:tc>
         <w:tc>
           <w:tcPr>
-            <w:tcW w:w="2841" w:type="dxa"/>
+            <w:tcW w:w="3686" w:type="dxa"/>
           </w:tcPr>
           <w:p>
             <w:pPr>
               <w:bidi w:val="0"/>
               <w:jc w:val="left"/>
               <w:cnfStyle w:val="000000000000" w:firstRow="0" w:lastRow="0" w:firstColumn="0" w:lastColumn="0" w:oddVBand="0" w:evenVBand="0" w:oddHBand="0" w:evenHBand="0" w:firstRowFirstColumn="0" w:firstRowLastColumn="0" w:lastRowFirstColumn="0" w:lastRowLastColumn="0"/>
+              <w:rPr>
+                <w:sz w:val="20"/>
+                <w:szCs w:val="20"/>
+              </w:rPr>
             </w:pPr>
             <w:r>
+              <w:rPr>
+                <w:sz w:val="20"/>
+                <w:szCs w:val="20"/>
+              </w:rPr>
               <w:t>A malicious client might commit a faulty share instead of his actual share, thus causing the participants of the group produce bad result when restoring the secret.</w:t>
             </w:r>
           </w:p>
         </w:tc>
         <w:tc>
           <w:tcPr>
-            <w:tcW w:w="2351" w:type="dxa"/>
+            <w:tcW w:w="1698" w:type="dxa"/>
           </w:tcPr>
           <w:p>
             <w:pPr>
               <w:bidi w:val="0"/>
               <w:jc w:val="left"/>
               <w:cnfStyle w:val="000000000000" w:firstRow="0" w:lastRow="0" w:firstColumn="0" w:lastColumn="0" w:oddVBand="0" w:evenVBand="0" w:oddHBand="0" w:evenHBand="0" w:firstRowFirstColumn="0" w:firstRowLastColumn="0" w:lastRowFirstColumn="0" w:lastRowLastColumn="0"/>
+              <w:rPr>
+                <w:sz w:val="20"/>
+                <w:szCs w:val="20"/>
+              </w:rPr>
             </w:pPr>
             <w:r>
+              <w:rPr>
+                <w:sz w:val="20"/>
+                <w:szCs w:val="20"/>
+              </w:rPr>
               <w:t>Denial of Service by Injection of Malicious Shares.</w:t>
             </w:r>
           </w:p>
@@ -11128,103 +12166,128 @@
       <w:tr>
         <w:trPr>
           <w:cnfStyle w:val="000000100000" w:firstRow="0" w:lastRow="0" w:firstColumn="0" w:lastColumn="0" w:oddVBand="0" w:evenVBand="0" w:oddHBand="1" w:evenHBand="0" w:firstRowFirstColumn="0" w:firstRowLastColumn="0" w:lastRowFirstColumn="0" w:lastRowLastColumn="0"/>
-          <w:trHeight w:val="2987"/>
+          <w:trHeight w:val="2671"/>
+          <w:jc w:val="center"/>
         </w:trPr>
         <w:tc>
           <w:tcPr>
             <w:cnfStyle w:val="001000000000" w:firstRow="0" w:lastRow="0" w:firstColumn="1" w:lastColumn="0" w:oddVBand="0" w:evenVBand="0" w:oddHBand="0" w:evenHBand="0" w:firstRowFirstColumn="0" w:firstRowLastColumn="0" w:lastRowFirstColumn="0" w:lastRowLastColumn="0"/>
-            <w:tcW w:w="2335" w:type="dxa"/>
+            <w:tcW w:w="3263" w:type="dxa"/>
           </w:tcPr>
           <w:p>
             <w:pPr>
               <w:bidi w:val="0"/>
               <w:jc w:val="left"/>
+              <w:rPr>
+                <w:sz w:val="20"/>
+                <w:szCs w:val="20"/>
+              </w:rPr>
             </w:pPr>
             <w:r>
-              <w:t xml:space="preserve">Find </w:t>
-            </w:r>
-            <w:r>
-              <w:t>another</w:t>
-            </w:r>
-            <w:r>
-              <w:t xml:space="preserve"> crypto to use.</w:t>
+              <w:rPr>
+                <w:sz w:val="20"/>
+                <w:szCs w:val="20"/>
+              </w:rPr>
+              <w:t>Find another crypto to use.</w:t>
             </w:r>
           </w:p>
         </w:tc>
         <w:tc>
           <w:tcPr>
-            <w:tcW w:w="1776" w:type="dxa"/>
+            <w:tcW w:w="1417" w:type="dxa"/>
           </w:tcPr>
           <w:p>
             <w:pPr>
               <w:bidi w:val="0"/>
               <w:jc w:val="left"/>
               <w:cnfStyle w:val="000000100000" w:firstRow="0" w:lastRow="0" w:firstColumn="0" w:lastColumn="0" w:oddVBand="0" w:evenVBand="0" w:oddHBand="1" w:evenHBand="0" w:firstRowFirstColumn="0" w:firstRowLastColumn="0" w:lastRowFirstColumn="0" w:lastRowLastColumn="0"/>
+              <w:rPr>
+                <w:sz w:val="20"/>
+                <w:szCs w:val="20"/>
+              </w:rPr>
             </w:pPr>
             <w:r>
+              <w:rPr>
+                <w:sz w:val="20"/>
+                <w:szCs w:val="20"/>
+              </w:rPr>
               <w:t>None.</w:t>
             </w:r>
           </w:p>
         </w:tc>
         <w:tc>
           <w:tcPr>
-            <w:tcW w:w="1264" w:type="dxa"/>
+            <w:tcW w:w="1701" w:type="dxa"/>
           </w:tcPr>
           <w:p>
             <w:pPr>
               <w:bidi w:val="0"/>
               <w:jc w:val="left"/>
               <w:cnfStyle w:val="000000100000" w:firstRow="0" w:lastRow="0" w:firstColumn="0" w:lastColumn="0" w:oddVBand="0" w:evenVBand="0" w:oddHBand="1" w:evenHBand="0" w:firstRowFirstColumn="0" w:firstRowLastColumn="0" w:lastRowFirstColumn="0" w:lastRowLastColumn="0"/>
+              <w:rPr>
+                <w:sz w:val="20"/>
+                <w:szCs w:val="20"/>
+              </w:rPr>
             </w:pPr>
             <w:r>
               <w:rPr>
                 <w:b/>
+                <w:sz w:val="20"/>
+                <w:szCs w:val="20"/>
               </w:rPr>
               <w:t xml:space="preserve">Highly </w:t>
             </w:r>
             <w:r>
+              <w:rPr>
+                <w:sz w:val="20"/>
+                <w:szCs w:val="20"/>
+              </w:rPr>
               <w:t>unlikely.</w:t>
             </w:r>
           </w:p>
         </w:tc>
         <w:tc>
           <w:tcPr>
-            <w:tcW w:w="2841" w:type="dxa"/>
+            <w:tcW w:w="3686" w:type="dxa"/>
           </w:tcPr>
           <w:p>
             <w:pPr>
               <w:bidi w:val="0"/>
               <w:jc w:val="left"/>
               <w:cnfStyle w:val="000000100000" w:firstRow="0" w:lastRow="0" w:firstColumn="0" w:lastColumn="0" w:oddVBand="0" w:evenVBand="0" w:oddHBand="1" w:evenHBand="0" w:firstRowFirstColumn="0" w:firstRowLastColumn="0" w:lastRowFirstColumn="0" w:lastRowLastColumn="0"/>
+              <w:rPr>
+                <w:sz w:val="20"/>
+                <w:szCs w:val="20"/>
+              </w:rPr>
             </w:pPr>
             <w:r>
-              <w:t xml:space="preserve">If such scenario occurs and the RSA is rendered useless - a malicious client can obtain all the encrypted shares and the public keys of the participants, decrypt them, and construct the symmetrical key and decrypt the </w:t>
-            </w:r>
-            <w:r>
-              <w:t>cipher</w:t>
-            </w:r>
-            <w:r>
-              <w:t xml:space="preserve"> </w:t>
-            </w:r>
-            <w:r>
-              <w:t>text</w:t>
-            </w:r>
-            <w:r>
-              <w:t xml:space="preserve"> of the group.</w:t>
+              <w:rPr>
+                <w:sz w:val="20"/>
+                <w:szCs w:val="20"/>
+              </w:rPr>
+              <w:t>If such scenario occurs and the RSA is rendered useless - a malicious client can obtain all the encrypted shares and the public keys of the participants, decrypt them, and construct the symmetrical key and decrypt the cipher text of the group.</w:t>
             </w:r>
           </w:p>
         </w:tc>
         <w:tc>
           <w:tcPr>
-            <w:tcW w:w="2351" w:type="dxa"/>
+            <w:tcW w:w="1698" w:type="dxa"/>
           </w:tcPr>
           <w:p>
             <w:pPr>
               <w:bidi w:val="0"/>
               <w:jc w:val="left"/>
               <w:cnfStyle w:val="000000100000" w:firstRow="0" w:lastRow="0" w:firstColumn="0" w:lastColumn="0" w:oddVBand="0" w:evenVBand="0" w:oddHBand="1" w:evenHBand="0" w:firstRowFirstColumn="0" w:firstRowLastColumn="0" w:lastRowFirstColumn="0" w:lastRowLastColumn="0"/>
+              <w:rPr>
+                <w:sz w:val="20"/>
+                <w:szCs w:val="20"/>
+              </w:rPr>
             </w:pPr>
             <w:r>
+              <w:rPr>
+                <w:sz w:val="20"/>
+                <w:szCs w:val="20"/>
+              </w:rPr>
               <w:t>Vulnerabilities in the RSA Crypto.</w:t>
             </w:r>
           </w:p>
@@ -11232,48 +12295,74 @@
       </w:tr>
       <w:tr>
         <w:trPr>
-          <w:trHeight w:val="2987"/>
+          <w:trHeight w:val="1562"/>
+          <w:jc w:val="center"/>
         </w:trPr>
         <w:tc>
           <w:tcPr>
             <w:cnfStyle w:val="001000000000" w:firstRow="0" w:lastRow="0" w:firstColumn="1" w:lastColumn="0" w:oddVBand="0" w:evenVBand="0" w:oddHBand="0" w:evenHBand="0" w:firstRowFirstColumn="0" w:firstRowLastColumn="0" w:lastRowFirstColumn="0" w:lastRowLastColumn="0"/>
-            <w:tcW w:w="2335" w:type="dxa"/>
+            <w:tcW w:w="3263" w:type="dxa"/>
           </w:tcPr>
           <w:p>
             <w:pPr>
               <w:bidi w:val="0"/>
               <w:jc w:val="left"/>
+              <w:rPr>
+                <w:sz w:val="20"/>
+                <w:szCs w:val="20"/>
+              </w:rPr>
             </w:pPr>
             <w:r>
-              <w:lastRenderedPageBreak/>
-              <w:t>Set up a local couchdb database</w:t>
+              <w:rPr>
+                <w:sz w:val="20"/>
+                <w:szCs w:val="20"/>
+              </w:rPr>
+              <w:t xml:space="preserve">Set up a local </w:t>
             </w:r>
+            <w:proofErr w:type="spellStart"/>
             <w:r>
-              <w:t xml:space="preserve"> server</w:t>
+              <w:rPr>
+                <w:sz w:val="20"/>
+                <w:szCs w:val="20"/>
+              </w:rPr>
+              <w:t>couchdb</w:t>
             </w:r>
+            <w:proofErr w:type="spellEnd"/>
             <w:r>
-              <w:t xml:space="preserve"> and use it instead.</w:t>
+              <w:rPr>
+                <w:sz w:val="20"/>
+                <w:szCs w:val="20"/>
+              </w:rPr>
+              <w:t xml:space="preserve"> database server and use it instead.</w:t>
             </w:r>
           </w:p>
         </w:tc>
         <w:tc>
           <w:tcPr>
-            <w:tcW w:w="1776" w:type="dxa"/>
+            <w:tcW w:w="1417" w:type="dxa"/>
           </w:tcPr>
           <w:p>
             <w:pPr>
               <w:bidi w:val="0"/>
               <w:jc w:val="left"/>
               <w:cnfStyle w:val="000000000000" w:firstRow="0" w:lastRow="0" w:firstColumn="0" w:lastColumn="0" w:oddVBand="0" w:evenVBand="0" w:oddHBand="0" w:evenHBand="0" w:firstRowFirstColumn="0" w:firstRowLastColumn="0" w:lastRowFirstColumn="0" w:lastRowLastColumn="0"/>
+              <w:rPr>
+                <w:sz w:val="20"/>
+                <w:szCs w:val="20"/>
+              </w:rPr>
             </w:pPr>
             <w:r>
+              <w:rPr>
+                <w:sz w:val="20"/>
+                <w:szCs w:val="20"/>
+              </w:rPr>
               <w:t>None.</w:t>
             </w:r>
           </w:p>
         </w:tc>
         <w:tc>
           <w:tcPr>
-            <w:tcW w:w="1264" w:type="dxa"/>
+            <w:tcW w:w="1701" w:type="dxa"/>
           </w:tcPr>
           <w:p>
             <w:pPr>
@@ -11282,64 +12371,86 @@
               <w:cnfStyle w:val="000000000000" w:firstRow="0" w:lastRow="0" w:firstColumn="0" w:lastColumn="0" w:oddVBand="0" w:evenVBand="0" w:oddHBand="0" w:evenHBand="0" w:firstRowFirstColumn="0" w:firstRowLastColumn="0" w:lastRowFirstColumn="0" w:lastRowLastColumn="0"/>
               <w:rPr>
                 <w:b/>
+                <w:sz w:val="20"/>
+                <w:szCs w:val="20"/>
               </w:rPr>
             </w:pPr>
             <w:r>
               <w:rPr>
                 <w:b/>
+                <w:sz w:val="20"/>
+                <w:szCs w:val="20"/>
               </w:rPr>
               <w:t xml:space="preserve">Highly </w:t>
             </w:r>
             <w:r>
+              <w:rPr>
+                <w:sz w:val="20"/>
+                <w:szCs w:val="20"/>
+              </w:rPr>
               <w:t>unlikely.</w:t>
             </w:r>
           </w:p>
         </w:tc>
         <w:tc>
           <w:tcPr>
-            <w:tcW w:w="2841" w:type="dxa"/>
+            <w:tcW w:w="3686" w:type="dxa"/>
           </w:tcPr>
           <w:p>
             <w:pPr>
               <w:bidi w:val="0"/>
               <w:jc w:val="left"/>
               <w:cnfStyle w:val="000000000000" w:firstRow="0" w:lastRow="0" w:firstColumn="0" w:lastColumn="0" w:oddVBand="0" w:evenVBand="0" w:oddHBand="0" w:evenHBand="0" w:firstRowFirstColumn="0" w:firstRowLastColumn="0" w:lastRowFirstColumn="0" w:lastRowLastColumn="0"/>
+              <w:rPr>
+                <w:sz w:val="20"/>
+                <w:szCs w:val="20"/>
+              </w:rPr>
             </w:pPr>
             <w:r>
-              <w:t>Since Cloudant is a Database As a Service</w:t>
+              <w:rPr>
+                <w:sz w:val="20"/>
+                <w:szCs w:val="20"/>
+              </w:rPr>
+              <w:t xml:space="preserve">Since Cloudant is a Database As a Service and based on </w:t>
             </w:r>
+            <w:proofErr w:type="spellStart"/>
             <w:r>
-              <w:t xml:space="preserve"> and</w:t>
+              <w:rPr>
+                <w:sz w:val="20"/>
+                <w:szCs w:val="20"/>
+              </w:rPr>
+              <w:t>couchdb</w:t>
             </w:r>
+            <w:proofErr w:type="spellEnd"/>
             <w:r>
-              <w:t xml:space="preserve"> based on couchdb, we might counter the option that IBM will stop this </w:t>
-            </w:r>
-            <w:r>
-              <w:t>service permanently</w:t>
-            </w:r>
-            <w:r>
-              <w:t>.</w:t>
+              <w:rPr>
+                <w:sz w:val="20"/>
+                <w:szCs w:val="20"/>
+              </w:rPr>
+              <w:t>, we might counter the option that IBM will stop this service permanently.</w:t>
             </w:r>
           </w:p>
         </w:tc>
         <w:tc>
           <w:tcPr>
-            <w:tcW w:w="2351" w:type="dxa"/>
+            <w:tcW w:w="1698" w:type="dxa"/>
           </w:tcPr>
           <w:p>
             <w:pPr>
               <w:bidi w:val="0"/>
               <w:jc w:val="left"/>
               <w:cnfStyle w:val="000000000000" w:firstRow="0" w:lastRow="0" w:firstColumn="0" w:lastColumn="0" w:oddVBand="0" w:evenVBand="0" w:oddHBand="0" w:evenHBand="0" w:firstRowFirstColumn="0" w:firstRowLastColumn="0" w:lastRowFirstColumn="0" w:lastRowLastColumn="0"/>
+              <w:rPr>
+                <w:sz w:val="20"/>
+                <w:szCs w:val="20"/>
+              </w:rPr>
             </w:pPr>
             <w:r>
-              <w:t xml:space="preserve">Cloudant </w:t>
-            </w:r>
-            <w:r>
-              <w:t>is permanently</w:t>
-            </w:r>
-            <w:r>
-              <w:t xml:space="preserve"> down</w:t>
+              <w:rPr>
+                <w:sz w:val="20"/>
+                <w:szCs w:val="20"/>
+              </w:rPr>
+              <w:t>Cloudant is permanently down</w:t>
             </w:r>
           </w:p>
         </w:tc>
@@ -11348,39 +12459,32 @@
     <w:p>
       <w:pPr>
         <w:bidi w:val="0"/>
-        <w:jc w:val="left"/>
-        <w:rPr>
-          <w:rtl/>
-        </w:rPr>
-      </w:pPr>
-    </w:p>
-    <w:p>
-      <w:pPr>
-        <w:bidi w:val="0"/>
-        <w:spacing w:line="360" w:lineRule="auto"/>
-        <w:jc w:val="left"/>
-        <w:rPr>
-          <w:rFonts w:cs="David"/>
-          <w:b/>
-          <w:bCs/>
-          <w:sz w:val="28"/>
-          <w:szCs w:val="28"/>
-          <w:u w:val="single"/>
-        </w:rPr>
-      </w:pPr>
-    </w:p>
-    <w:p>
-      <w:pPr>
-        <w:bidi w:val="0"/>
-        <w:spacing w:line="360" w:lineRule="auto"/>
-        <w:jc w:val="left"/>
-        <w:rPr>
-          <w:rFonts w:cs="David"/>
-          <w:b/>
-          <w:bCs/>
-          <w:sz w:val="28"/>
-          <w:szCs w:val="28"/>
-          <w:u w:val="single"/>
+      </w:pPr>
+    </w:p>
+    <w:p>
+      <w:pPr>
+        <w:bidi w:val="0"/>
+      </w:pPr>
+    </w:p>
+    <w:p>
+      <w:pPr>
+        <w:bidi w:val="0"/>
+      </w:pPr>
+    </w:p>
+    <w:p>
+      <w:pPr>
+        <w:bidi w:val="0"/>
+      </w:pPr>
+    </w:p>
+    <w:p>
+      <w:pPr>
+        <w:bidi w:val="0"/>
+      </w:pPr>
+    </w:p>
+    <w:p>
+      <w:pPr>
+        <w:bidi w:val="0"/>
+        <w:rPr>
           <w:rtl/>
         </w:rPr>
       </w:pPr>
@@ -11405,6 +12509,7 @@
       <w:bookmarkStart w:id="191" w:name="_Toc453419906"/>
       <w:bookmarkStart w:id="192" w:name="_Toc453420526"/>
       <w:r>
+        <w:lastRenderedPageBreak/>
         <w:t>User Requirement Document</w:t>
       </w:r>
       <w:bookmarkEnd w:id="183"/>
@@ -11812,7 +12917,7 @@
           <wp:extent cx="6248400" cy="657225"/>
           <wp:effectExtent l="0" t="0" r="0" b="9525"/>
           <wp:wrapNone/>
-          <wp:docPr id="6" name="תמונה 4" descr="335993_meshulav_down"/>
+          <wp:docPr id="2" name="תמונה 4" descr="335993_meshulav_down"/>
           <wp:cNvGraphicFramePr>
             <a:graphicFrameLocks xmlns:a="http://schemas.openxmlformats.org/drawingml/2006/main" noChangeAspect="1"/>
           </wp:cNvGraphicFramePr>
@@ -11916,7 +13021,7 @@
           <wp:extent cx="7048500" cy="1076325"/>
           <wp:effectExtent l="0" t="0" r="0" b="9525"/>
           <wp:wrapNone/>
-          <wp:docPr id="5" name="תמונה 3" descr="33599_meshulav_up"/>
+          <wp:docPr id="1" name="תמונה 3" descr="33599_meshulav_up"/>
           <wp:cNvGraphicFramePr>
             <a:graphicFrameLocks xmlns:a="http://schemas.openxmlformats.org/drawingml/2006/main" noChangeAspect="1"/>
           </wp:cNvGraphicFramePr>
@@ -16993,7 +18098,7 @@
 </file>
 
 <file path=customXml/itemProps1.xml><?xml version="1.0" encoding="utf-8"?>
-<ds:datastoreItem xmlns:ds="http://schemas.openxmlformats.org/officeDocument/2006/customXml" ds:itemID="{80EF032F-E12F-4F7F-8E4F-338F6CA974EA}">
+<ds:datastoreItem xmlns:ds="http://schemas.openxmlformats.org/officeDocument/2006/customXml" ds:itemID="{89060453-FB4F-4563-93B6-70036901A450}">
   <ds:schemaRefs>
     <ds:schemaRef ds:uri="http://schemas.openxmlformats.org/officeDocument/2006/bibliography"/>
   </ds:schemaRefs>

</xml_diff>